<commit_message>
saving before running spokenenn / sign only models
</commit_message>
<xml_diff>
--- a/paper/ELSSP_paper.docx
+++ b/paper/ELSSP_paper.docx
@@ -403,7 +403,7 @@
         <w:pStyle w:val="Textkrper"/>
       </w:pPr>
       <w:r>
-        <w:t xml:space="preserve">The Deaf/Hard-of-Hearing community, however, is a highly variable population with highly variable outcomes</w:t>
+        <w:t xml:space="preserve">Though the literature points towards spoken language delays and deficits for DHH children, this is a highly variable population with highly variable outcomes</w:t>
       </w:r>
       <w:r>
         <w:t xml:space="preserve"> </w:t>
@@ -469,7 +469,25 @@
         <w:t xml:space="preserve"> </w:t>
       </w:r>
       <w:r>
-        <w:t xml:space="preserve">may influence language outcomes in DHH children.</w:t>
+        <w:t xml:space="preserve">predict language outcomes in DHH children. For example, DHH girls, like hearing girls</w:t>
+      </w:r>
+      <w:r>
+        <w:t xml:space="preserve"> </w:t>
+      </w:r>
+      <w:r>
+        <w:t xml:space="preserve">(Bornstein, Hahn, &amp; Haynes, 2004; Fenson et al., 1994; Frank, Braginsky, Yurovsky, &amp; Marchman, 2017)</w:t>
+      </w:r>
+      <w:r>
+        <w:t xml:space="preserve">, have been found to have a larger spoken vocabulary than DHH boys</w:t>
+      </w:r>
+      <w:r>
+        <w:t xml:space="preserve"> </w:t>
+      </w:r>
+      <w:r>
+        <w:t xml:space="preserve">(Ching et al., 2013; Kiese-Himmel &amp; Ohlwein, 2002)</w:t>
+      </w:r>
+      <w:r>
+        <w:t xml:space="preserve">. We explore each of these factors briefly below:</w:t>
       </w:r>
     </w:p>
     <w:p>
@@ -477,7 +495,210 @@
         <w:pStyle w:val="Textkrper"/>
       </w:pPr>
       <w:r>
-        <w:t xml:space="preserve">Despite many excellent studies examining language development in DHH children, there is still a gap in the literature describing and analyzing spoken language development across the full range of children receiving services for hearing loss, with many studies focusing in on specific subgroups</w:t>
+        <w:t xml:space="preserve">Additional co-occuring disabilities occur frequently in the DHH population, perhaps as much as three times more than in the hearing population</w:t>
+      </w:r>
+      <w:r>
+        <w:t xml:space="preserve"> </w:t>
+      </w:r>
+      <w:r>
+        <w:t xml:space="preserve">(Pollack, 1997)</w:t>
+      </w:r>
+      <w:r>
+        <w:t xml:space="preserve">. Some of these conditions, particularly those involving developmental delay (e.g., Down syndrome), result in language delays independent of hearing loss</w:t>
+      </w:r>
+      <w:r>
+        <w:t xml:space="preserve"> </w:t>
+      </w:r>
+      <w:r>
+        <w:t xml:space="preserve">(Chapman, 1997; Kristoffersen, 2008; Weismer, Lord, &amp; Esler, 2010)</w:t>
+      </w:r>
+      <w:r>
+        <w:t xml:space="preserve">. Disability and hearing loss likely each contribute to a given child’s language development</w:t>
+      </w:r>
+      <w:r>
+        <w:t xml:space="preserve"> </w:t>
+      </w:r>
+      <w:r>
+        <w:t xml:space="preserve">(Ching et al., 2013; Rajput, Brown, &amp; Bamiou, 2003; Van Nierop et al., 2016)</w:t>
+      </w:r>
+      <w:r>
+        <w:t xml:space="preserve">, with differential effects of each</w:t>
+      </w:r>
+      <w:r>
+        <w:t xml:space="preserve"> </w:t>
+      </w:r>
+      <w:r>
+        <w:t xml:space="preserve">(Vesseur et al., 2016)</w:t>
+      </w:r>
+      <w:r>
+        <w:t xml:space="preserve">. Similarly, independently of hearing status, prematurity is linked to increased risk of language delay and disorder</w:t>
+      </w:r>
+      <w:r>
+        <w:t xml:space="preserve"> </w:t>
+      </w:r>
+      <w:r>
+        <w:t xml:space="preserve">(Barre, Morgan, Doyle, &amp; Anderson, 2011; Carter &amp; Msall, 2017; Cusson, 2003; Rechia, Oliveira, Crestani, Biaggio, &amp; de Souza, 2016; Van Noort-van Der Spek, Franken, &amp; Weisglas-Kuperus, 2012; Vohr, 2014)</w:t>
+      </w:r>
+      <w:r>
+        <w:t xml:space="preserve">. One study of premature infants finds that auditory brainstem response during newborn hearing screening predicts language performance on the PLS-4 at age 3</w:t>
+      </w:r>
+      <w:r>
+        <w:t xml:space="preserve"> </w:t>
+      </w:r>
+      <w:r>
+        <w:t xml:space="preserve">(Amin, Vogler-Elias, Orlando, &amp; Wang, 2014)</w:t>
+      </w:r>
+      <w:r>
+        <w:t xml:space="preserve">, suggesting a link between prematurity, hearing loss, and language development in early childhood, though further research is needed in this domain</w:t>
+      </w:r>
+      <w:r>
+        <w:t xml:space="preserve"> </w:t>
+      </w:r>
+      <w:r>
+        <w:t xml:space="preserve">(Vohr, 2016)</w:t>
+      </w:r>
+      <w:r>
+        <w:t xml:space="preserve">.</w:t>
+      </w:r>
+    </w:p>
+    <w:p>
+      <w:pPr>
+        <w:pStyle w:val="Textkrper"/>
+      </w:pPr>
+      <w:r>
+        <w:t xml:space="preserve">Across several dimensions, more severe hearing loss (less access to spoken language) typically results in more difficulty with spoken language across infancy and childhood</w:t>
+      </w:r>
+      <w:r>
+        <w:t xml:space="preserve"> </w:t>
+      </w:r>
+      <w:r>
+        <w:t xml:space="preserve">(Ching et al., 2010, 2013; Sarant, Holt, Dowell, Richards, &amp; Blamey, 2008; Sininger, Grimes, &amp; Christensen, 2010; Tomblin et al., 2015; Vohr et al., 2008; Wake, Hughes, Poulakis, Collins, &amp; Rickards, 2004)</w:t>
+      </w:r>
+      <w:r>
+        <w:t xml:space="preserve">. Even mild unilateral hearing loss has been tied to higher risk of language delays and educational challenges relative to hearing children</w:t>
+      </w:r>
+      <w:r>
+        <w:t xml:space="preserve"> </w:t>
+      </w:r>
+      <w:r>
+        <w:t xml:space="preserve">(Kiese-Himmel, 2002; Lieu, 2004, 2013; Lieu, Tye-Murray, &amp; Fu, 2012; Vila &amp; Lieu, 2015)</w:t>
+      </w:r>
+      <w:r>
+        <w:t xml:space="preserve">. Hearing aids (HAs) and cochlear implants (CIs), through boosting auditory access, have been associated with better speech perception and spoken language outcomes</w:t>
+      </w:r>
+      <w:r>
+        <w:t xml:space="preserve"> </w:t>
+      </w:r>
+      <w:r>
+        <w:t xml:space="preserve">(Niparko et al., 2010; Walker et al., 2015; Waltzman et al., 1997)</w:t>
+      </w:r>
+      <w:r>
+        <w:t xml:space="preserve">.</w:t>
+      </w:r>
+    </w:p>
+    <w:p>
+      <w:pPr>
+        <w:pStyle w:val="Textkrper"/>
+      </w:pPr>
+      <w:r>
+        <w:t xml:space="preserve">Total Communication (TC) refers to communication that combines speech, gesture, and elements of sign</w:t>
+      </w:r>
+      <w:r>
+        <w:rPr>
+          <w:rStyle w:val="Funotenzeichen"/>
+        </w:rPr>
+        <w:footnoteReference w:id="23"/>
+      </w:r>
+      <w:r>
+        <w:t xml:space="preserve">, sometimes simultaneously. Compared to total communication, DHH children using an exclusively oral approach have better speech intelligibility</w:t>
+      </w:r>
+      <w:r>
+        <w:t xml:space="preserve"> </w:t>
+      </w:r>
+      <w:r>
+        <w:t xml:space="preserve">(Dillon, Burkholder, Cleary, &amp; Pisoni, 2004; Geers et al., 2017; Geers, Spehar, &amp; Sedey, 2002; Hodges, Dolan Ash, Balkany, Schloffman, &amp; Butts, 1999)</w:t>
+      </w:r>
+      <w:r>
+        <w:t xml:space="preserve"> </w:t>
+      </w:r>
+      <w:r>
+        <w:t xml:space="preserve">and auditory perception</w:t>
+      </w:r>
+      <w:r>
+        <w:t xml:space="preserve"> </w:t>
+      </w:r>
+      <w:r>
+        <w:t xml:space="preserve">(Geers et al., 2017; O’Donoghue, Nikolopoulos, &amp; Archbold, 2000)</w:t>
+      </w:r>
+      <w:r>
+        <w:t xml:space="preserve">. That said, there is some debate as to whether an oral approach facilitates higher spoken language performance, or whether children who demonstrate aptitude for spoken language are steered towards the oral approach rather than TC</w:t>
+      </w:r>
+      <w:r>
+        <w:t xml:space="preserve"> </w:t>
+      </w:r>
+      <w:r>
+        <w:t xml:space="preserve">(Hall, Levin, &amp; Anderson, 2017)</w:t>
+      </w:r>
+      <w:r>
+        <w:t xml:space="preserve">.</w:t>
+      </w:r>
+    </w:p>
+    <w:p>
+      <w:pPr>
+        <w:pStyle w:val="Textkrper"/>
+      </w:pPr>
+      <w:r>
+        <w:t xml:space="preserve">Early identification</w:t>
+      </w:r>
+      <w:r>
+        <w:t xml:space="preserve"> </w:t>
+      </w:r>
+      <w:r>
+        <w:t xml:space="preserve">(Apuzzo &amp; Yoshinaga-Itano, 1995; Kennedy et al., 2006; Robinshaw, 1995; White &amp; White, 1987; Yoshinaga-Itano, Sedey, Coulter, &amp; Mehl, 1998; Yoshinaga-Itano et al., 2018)</w:t>
+      </w:r>
+      <w:r>
+        <w:t xml:space="preserve"> </w:t>
+      </w:r>
+      <w:r>
+        <w:t xml:space="preserve">and timely enrollment in early intervention programs</w:t>
+      </w:r>
+      <w:r>
+        <w:t xml:space="preserve"> </w:t>
+      </w:r>
+      <w:r>
+        <w:t xml:space="preserve">(Ching et al., 2013; Holzinger, Fellinger, &amp; Beitel, 2011; Vohr et al., 2008, 2011; Watkin et al., 2007)</w:t>
+      </w:r>
+      <w:r>
+        <w:t xml:space="preserve"> </w:t>
+      </w:r>
+      <w:r>
+        <w:t xml:space="preserve">are associated with better language proficiency. Indeed, DHH children who receive prompt diagnosis and early access to services have been found to meet age-appropriate developmental outcomes, including language</w:t>
+      </w:r>
+      <w:r>
+        <w:t xml:space="preserve"> </w:t>
+      </w:r>
+      <w:r>
+        <w:t xml:space="preserve">(Stika et al., 2015)</w:t>
+      </w:r>
+      <w:r>
+        <w:t xml:space="preserve">. In line with these findings, the American Academy of Pediatricians (AAP) has set an initiative for Early Hearing Detection and Intervention (EHDI). Their EHDI guidelines recommend that DHH children are screened by 1 month old, diagnosed by 3 months old, and enter early intervention services by 6 months old. We refer to this guideline as 1-3-6. Meeting this standard appears to improve spoken language outcomes for children with HL and the benefits appear consistent across a range of demographic characteristics</w:t>
+      </w:r>
+      <w:r>
+        <w:t xml:space="preserve"> </w:t>
+      </w:r>
+      <w:r>
+        <w:t xml:space="preserve">(Yoshinaga-Itano et al., 2017, 2018)</w:t>
+      </w:r>
+      <w:r>
+        <w:t xml:space="preserve">.</w:t>
+      </w:r>
+    </w:p>
+    <w:p>
+      <w:pPr>
+        <w:pStyle w:val="Textkrper"/>
+      </w:pPr>
+      <w:r>
+        <w:t xml:space="preserve">These factors don’t occur in a vacuum. Despite many studies examining the impact of these factors on language development, there is still a gap in the literature describing and analyzing vocabulary development across the full range of children receiving services for hearing loss, with many studies focusing in on specific subgroups</w:t>
       </w:r>
       <w:r>
         <w:t xml:space="preserve"> </w:t>
@@ -486,43 +707,69 @@
         <w:t xml:space="preserve">(e.g. children under age X with Y level of hearing loss and Z amplification approach, e.g., Vohr et al., 2008; Yoshinaga-Itano et al., 2018)</w:t>
       </w:r>
       <w:r>
-        <w:t xml:space="preserve">. In what follows, we present an empirical analysis of early vocabulary in a wide range of young children receiving state services in North Carolina. We have two broad goals. First, we aim to provide a comprehensive description of a heterogeneous group of young children who receive state services for hearing loss. Second, we aim to connect the intervention approaches and child characteristics of this sample with children’s spoken vocabulary</w:t>
+        <w:t xml:space="preserve">. We instead ask how these factors co-occur and interact in the context of the broad diversity of the DHH community.</w:t>
+      </w:r>
+    </w:p>
+    <w:p>
+      <w:pPr>
+        <w:pStyle w:val="berschrift2"/>
+      </w:pPr>
+      <w:bookmarkStart w:id="24" w:name="goals-and-predictions"/>
+      <w:r>
+        <w:t xml:space="preserve">Goals and Predictions</w:t>
+      </w:r>
+      <w:bookmarkEnd w:id="24"/>
+    </w:p>
+    <w:p>
+      <w:pPr>
+        <w:pStyle w:val="FirstParagraph"/>
+      </w:pPr>
+      <w:r>
+        <w:t xml:space="preserve">In what follows, we present an empirical analysis of early vocabulary in a wide range of young children receiving state services in North Carolina. This study aims to 1) characterize the demographic, audiological, and intervention variability in the population of DHH children receiving state services for hearing loss; 2) identify predictors of vocabulary delays; and 3) evaluate the success of early identification and intervention efforts at a state level. We include three subgroups of DHH children traditionally excluded from studies of language development: children with additional disabilities, children with unilateral hearing loss, and children from bilingual or non-English-speaking households</w:t>
+      </w:r>
+      <w:r>
+        <w:t xml:space="preserve"> </w:t>
+      </w:r>
+      <w:r>
+        <w:t xml:space="preserve">(e.g., Yoshinaga-Itano et al., 2018)</w:t>
+      </w:r>
+      <w:r>
+        <w:t xml:space="preserve">.</w:t>
+      </w:r>
+    </w:p>
+    <w:p>
+      <w:pPr>
+        <w:pStyle w:val="Textkrper"/>
+      </w:pPr>
+      <w:r>
+        <w:t xml:space="preserve">For the first goal, we expected that many of these variables would be related, due to known causal relations (e.g., cochlear implants recommended for severe hearing loss, but not mild hearing loss). We sought to provide descriptive documentation about the distribution of demographic, audiological, and intervention characteristics in a diverse sample of DHH children receiving state services. For the second, we hypothesized that male (vs. female) gender, more severe degree of hearing loss, bilateral (vs. unilateral) hearing loss, no amplification (vs. hearing aids and/or cochlear implants), premature birth, and presence of additional disabilities would predict larger spoken vocabulary delay. We did not have strong predictions regarding the effects of communication method or presence of other health issues (e.g., congenital heart malformation) on vocabulary. For the third goal, based on the prior literature summarized above, we hypothesized that children with less residual hearing (i.e., bilateral, more severe) and no co-occurring conditions would be earlier diagnosed and earlier to begin language services, and that in turn earlier diagnosis would predict earlier intervention.</w:t>
+      </w:r>
+    </w:p>
+    <w:p>
+      <w:pPr>
+        <w:pStyle w:val="berschrift1"/>
+      </w:pPr>
+      <w:bookmarkStart w:id="25" w:name="methods"/>
+      <w:r>
+        <w:t xml:space="preserve">Methods</w:t>
+      </w:r>
+      <w:bookmarkEnd w:id="25"/>
+    </w:p>
+    <w:p>
+      <w:pPr>
+        <w:pStyle w:val="FirstParagraph"/>
+      </w:pPr>
+      <w:r>
+        <w:t xml:space="preserve">Clinical evaluations were obtained through an ongoing collaboration with the North Carolina Early Language Sensory Support Program (ELSSP), an early intervention program serving children with sensory impairments from birth to 36 months. ELSSP sent deidentified evaluations to our team after obtaining consent to do so from each family</w:t>
       </w:r>
       <w:r>
         <w:rPr>
           <w:rStyle w:val="Funotenzeichen"/>
         </w:rPr>
-        <w:footnoteReference w:id="23"/>
-      </w:r>
-      <w:r>
-        <w:t xml:space="preserve">, with the broader goal of considering the success of early diagnosis and intervention initiatives.</w:t>
-      </w:r>
-    </w:p>
-    <w:p>
-      <w:pPr>
-        <w:pStyle w:val="berschrift2"/>
-      </w:pPr>
-      <w:bookmarkStart w:id="24" w:name="goals-and-predictions"/>
-      <w:r>
-        <w:t xml:space="preserve">Goals and Predictions</w:t>
-      </w:r>
-      <w:bookmarkEnd w:id="24"/>
-    </w:p>
-    <w:p>
-      <w:pPr>
-        <w:pStyle w:val="FirstParagraph"/>
-      </w:pPr>
-      <w:r>
-        <w:t xml:space="preserve">This study aims to 1) characterize the demographic, audiological, and intervention variability in the population of DHH children receiving state services for hearing loss; 2) identify predictors of vocabulary delays; and 3) evaluate the success of early identification and intervention efforts at a state level. We include three subgroups of DHH children traditionally excluded from studies of language development: children with additional disabilities, children with unilateral hearing loss, and children from bilingual or non-English-speaking households</w:t>
-      </w:r>
-      <w:r>
-        <w:t xml:space="preserve"> </w:t>
-      </w:r>
-      <w:r>
-        <w:t xml:space="preserve">(e.g., Yoshinaga-Itano et al., 2018)</w:t>
-      </w:r>
-      <w:r>
-        <w:t xml:space="preserve">.</w:t>
+        <w:footnoteReference w:id="26"/>
+      </w:r>
+      <w:r>
+        <w:t xml:space="preserve">. Given our goal of characterizing the full range of DHH children with hearing loss in North Carolina, no eligibility criteria beyond hearing loss and receiving an ELSSP evaluation were imposed.</w:t>
       </w:r>
     </w:p>
     <w:p>
@@ -530,34 +777,16 @@
         <w:pStyle w:val="Textkrper"/>
       </w:pPr>
       <w:r>
-        <w:t xml:space="preserve">For the first goal, we expected that many of these variables would be related, due to known causal relations (e.g., cochlear implants recommended for severe hearing loss, but not mild hearing loss). We sought to provide descriptive documentation about the distribution of demographic, audiological, and intervention characteristics in a diverse sample of DHH children receiving state services. For the second, we hypothesized that male (vs. female) gender, more severe degree of hearing loss, bilateral (vs. unilateral) hearing loss, no amplification (vs. hearing aids and/or cochlear implants), premature birth, and presence of additional disabilities would predict larger spoken vocabulary delay. We did not have strong predictions regarding the effects of communication method or presence of other health issues (e.g., congenital heart malformation) on vocabulary. For the third goal, based on the prior literature summarized above, we hypothesized that children with less residual hearing (i.e., bilateral, more severe) and no co-occurring conditions would be earlier diagnosed and earlier to begin language services, and that in turn earlier diagnosis would predict earlier intervention.</w:t>
-      </w:r>
-    </w:p>
-    <w:p>
-      <w:pPr>
-        <w:pStyle w:val="berschrift1"/>
-      </w:pPr>
-      <w:bookmarkStart w:id="25" w:name="methods"/>
-      <w:r>
-        <w:t xml:space="preserve">Methods</w:t>
-      </w:r>
-      <w:bookmarkEnd w:id="25"/>
-    </w:p>
-    <w:p>
-      <w:pPr>
-        <w:pStyle w:val="FirstParagraph"/>
-      </w:pPr>
-      <w:r>
-        <w:t xml:space="preserve">Clinical evaluations were obtained through an ongoing collaboration with the North Carolina Early Language Sensory Support Program (ELSSP), an early intervention program serving children with sensory impairments from birth to 36 months. ELSSP sent deidentified evaluations to our team after obtaining consent to do so from each family</w:t>
-      </w:r>
-      <w:r>
-        <w:rPr>
-          <w:rStyle w:val="Funotenzeichen"/>
-        </w:rPr>
-        <w:footnoteReference w:id="26"/>
-      </w:r>
-      <w:r>
-        <w:t xml:space="preserve">. Given our goal of characterizing the full range of DHH children with hearing loss in North Carolina, no eligibility criteria beyond hearing loss and receiving an ELSSP evaluation were imposed.</w:t>
+        <w:t xml:space="preserve">The clinical evaluations included demographic and audiological information, MacArthur Bates Communicative Development Inventory vocabulary scores</w:t>
+      </w:r>
+      <w:r>
+        <w:t xml:space="preserve"> </w:t>
+      </w:r>
+      <w:r>
+        <w:t xml:space="preserve">(CDI, Fenson et al., 1994)</w:t>
+      </w:r>
+      <w:r>
+        <w:t xml:space="preserve">, and the results of any clinical assessments administered (e.g., PPVT), detailed further below. For some children, multiple evaluations were available from different timepoints. In these cases, only the first evaluation was considered for this study, due to concerns regarding within-subjects variance for statistical analysis.</w:t>
       </w:r>
     </w:p>
     <w:p>
@@ -565,16 +794,40 @@
         <w:pStyle w:val="Textkrper"/>
       </w:pPr>
       <w:r>
-        <w:t xml:space="preserve">The clinical evaluations included demographic and audiological information, MacArthur Bates Communicative Development Inventory vocabulary scores</w:t>
-      </w:r>
-      <w:r>
-        <w:t xml:space="preserve"> </w:t>
-      </w:r>
-      <w:r>
-        <w:t xml:space="preserve">(CDI, Fenson et al., 1994)</w:t>
-      </w:r>
-      <w:r>
-        <w:t xml:space="preserve">, and the results of any clinical assessments administered (e.g., PPVT), detailed further below. For some children, multiple evaluations were available from different timepoints. In these cases, only the first evaluation was considered for this study, due to concerns regarding within-subjects variance for statistical analysis.</w:t>
+        <w:t xml:space="preserve">In the present study, we analyze vocabulary data from the CDI. This parent-report instrument gathers information about children’s vocabulary development. The Words and Gestures version of the form is normed for 8–18-month-olds. On Words and Gestures, parents indicate whether their child understands and/or produces each of the 398 vocabulary items. The Words and Sentences version of the form is normed for 16–30-month-olds. On Words and Sentences, parents indicate whether their child produces each of the 680 vocabulary items. Normative data for this instrument</w:t>
+      </w:r>
+      <w:r>
+        <w:t xml:space="preserve"> </w:t>
+      </w:r>
+      <w:r>
+        <w:t xml:space="preserve">(Frank et al., 2017; Jackson-Maldonado et al., 2003)</w:t>
+      </w:r>
+      <w:r>
+        <w:t xml:space="preserve"> </w:t>
+      </w:r>
+      <w:r>
+        <w:t xml:space="preserve">is available from Wordbank, an open database of CDI data from a large set of participants across many languages. The CDI has also been validated for DHH children with cochlear implants</w:t>
+      </w:r>
+      <w:r>
+        <w:t xml:space="preserve"> </w:t>
+      </w:r>
+      <w:r>
+        <w:t xml:space="preserve">(Thal, Desjardin, &amp; Eisenberg, 2007)</w:t>
+      </w:r>
+      <w:r>
+        <w:t xml:space="preserve"> </w:t>
+      </w:r>
+      <w:r>
+        <w:t xml:space="preserve">within and above the normed age range for the CDI. Several studies have used the CDI to measure vocabulary development in DHH children</w:t>
+      </w:r>
+      <w:r>
+        <w:t xml:space="preserve"> </w:t>
+      </w:r>
+      <w:r>
+        <w:t xml:space="preserve">(e.g., Yoshinaga-Itano et al., 2017, 2018; de Diego-Lázaro et al., 2018; Vohr et al., 2008, 2011)</w:t>
+      </w:r>
+      <w:r>
+        <w:t xml:space="preserve">. We build on this literature in our analyses below.</w:t>
       </w:r>
     </w:p>
     <w:p>
@@ -582,48 +835,7 @@
         <w:pStyle w:val="Textkrper"/>
       </w:pPr>
       <w:r>
-        <w:t xml:space="preserve">In the present study, we analyze vocabulary data from the CDI. This parent-report instrument gathers information about children’s vocabulary development. The Words and Gestures version of the form is normed for 8–18-month-olds. On Words and Gestures, parents indicate whether their child understands and/or produces each of the 398 vocabulary items. The Words and Sentences version of the form is normed for 16–30-month-olds. On Words and Sentences, parents indicate whether their child produces each of the 680 vocabulary items. Normative data for this instrument</w:t>
-      </w:r>
-      <w:r>
-        <w:t xml:space="preserve"> </w:t>
-      </w:r>
-      <w:r>
-        <w:t xml:space="preserve">(Frank, Braginsky, Yurovsky, &amp; Marchman, 2017; Jackson-Maldonado et al., 2003)</w:t>
-      </w:r>
-      <w:r>
-        <w:t xml:space="preserve"> </w:t>
-      </w:r>
-      <w:r>
-        <w:t xml:space="preserve">is available from Wordbank, an open database of CDI data from a large set of participants across many languages. The CDI has also been validated for DHH children with cochlear implants</w:t>
-      </w:r>
-      <w:r>
-        <w:t xml:space="preserve"> </w:t>
-      </w:r>
-      <w:r>
-        <w:t xml:space="preserve">(Thal, Desjardin, &amp; Eisenberg, 2007)</w:t>
-      </w:r>
-      <w:r>
-        <w:t xml:space="preserve"> </w:t>
-      </w:r>
-      <w:r>
-        <w:t xml:space="preserve">within and above the normed age range for the CDI. Several studies have used the CDI to measure vocabulary development in DHH children</w:t>
-      </w:r>
-      <w:r>
-        <w:t xml:space="preserve"> </w:t>
-      </w:r>
-      <w:r>
-        <w:t xml:space="preserve">(e.g., Yoshinaga-Itano et al., 2017, 2018; de Diego-Lázaro et al., 2018; Vohr et al., 2008, 2011)</w:t>
-      </w:r>
-      <w:r>
-        <w:t xml:space="preserve">. We build on this literature in our analyses below.</w:t>
-      </w:r>
-    </w:p>
-    <w:p>
-      <w:pPr>
-        <w:pStyle w:val="Textkrper"/>
-      </w:pPr>
-      <w:r>
-        <w:t xml:space="preserve">While this collaboration is ongoing, we opted to pause for this analysis upon receiving data from 100 children. Thus, the reported sample below consists of 100 children (56 male / 44 female) ages 4.10–35.70 months (M=21, SD=9). Race and socioeconomic information were not available. Families were administered either the Words and Gestures or Words and Sentences version of the CDI based on clinician judgment. Children who were too old for Words and Gestures, but who were not producing many words at the time of assessment, were often given Words and Gestures (n = 37). Families, whose primary language was Spanish (n = 14) completed the Spanish language version of the CDI</w:t>
+        <w:t xml:space="preserve">While this collaboration is ongoing, we opted to pause for this analysis upon receiving data from 100 children. Thus, the reported sample below consists of 101 children (57 male / 44 female) ages 4.10–35.70 months (M=21.20, SD=9.10). Race and socioeconomic information were not available. Families were administered either the Words and Gestures or Words and Sentences version of the CDI based on clinician judgment. Children who were too old for Words and Gestures, but who were not producing many words at the time of assessment, were often given Words and Gestures (n = 38). Families, whose primary language was Spanish (n = 15) completed the Spanish language version of the CDI</w:t>
       </w:r>
       <w:r>
         <w:t xml:space="preserve"> </w:t>
@@ -973,7 +1185,7 @@
         <w:pStyle w:val="Textkrper"/>
       </w:pPr>
       <w:r>
-        <w:t xml:space="preserve">As noted above, the CDI is composed of two instruments, which differ in number of questions (i.e. the maximum vocabulary score is 398 on Words and Gestures and 680 on Words and Sentences; 428 and 680 respectively for Spanish language CDI). To take this into account, rather than using the raw number of words produced as our outcome variable, we use WordBank norms to establish the difference (in months) between the child’s chronological age and their predicted age based on their vocabulary, derived from the WordBank norms</w:t>
+        <w:t xml:space="preserve">As noted above, the CDI is composed of two instruments, which differ in number of questions (i.e. the maximum vocabulary score is 398 on Words and Gestures and 680 on Words and Sentences; 428 and 680 respectively for Spanish language CDI). To take this into account, rather than using the raw number of words produced as our outcome variable, we use WordBank norms to establish the difference (in months) between the child’s chronological age and their predicted age based on their productive vocabulary, derived from the WordBank norms</w:t>
       </w:r>
       <w:r>
         <w:t xml:space="preserve"> </w:t>
@@ -1059,7 +1271,7 @@
         <w:footnoteReference w:id="32"/>
       </w:r>
       <w:r>
-        <w:t xml:space="preserve">. For each child, we took the number of words they produced divided by the number of words on the instrument, to give us the proportion of words produced. We used this proportion in an inverse prediction from the binary logistic regression curves to generate a predicted age. That is, for each possible CDI score, the growth curve provided the age that the score would be achieved for the 50th percentile trajectory. Finally, we subtracted the predicted age from each child’s chronological age to calculate their vocabulary delay. However, for children producing 0 words, this approach was not appropriate due to the long tails on the growth curves. Thus, for this subset of children, we took the x-intercept from Wordbank (8 months for English, and 9 months for Spanish), and subtracted that value from the child’s chronological age to get their vocabulary delay.</w:t>
+        <w:t xml:space="preserve">. For each child, we took the number of words they produced (spoken or signed) divided by the number of words on the instrument, to give us the proportion of words produced. We used this proportion in an inverse prediction from the binary logistic regression curves to generate a predicted age. That is, for each possible CDI score, the growth curve provided the age that the score would be achieved for the 50th percentile trajectory. Finally, we subtracted the predicted age from each child’s chronological age to calculate their vocabulary delay. However, for children producing 0 words, this approach was not appropriate due to the long tails on the growth curves. Thus, for this subset of children, we took the x-intercept from Wordbank (8 months for English, and 9 months for Spanish), and subtracted that value from the child’s chronological age to get their vocabulary delay.</w:t>
       </w:r>
     </w:p>
     <w:p>
@@ -1116,7 +1328,7 @@
         <w:t xml:space="preserve"> </w:t>
       </w:r>
       <w:r>
-        <w:t xml:space="preserve">&lt; .001). We next performed stepwise model comparison using stepAIC (MASS) to pare down the model. This process selects only the predictors which incrementally improved model fit, measured by Akaike’s Information Criterion (AIC), which considers goodness of fit and model complexity (penalizing models with many predictors). We started model selection with the full model, as described above. We then filtered out data from children for whom Meets 1-3-6 (n = 5) or Degree (n = 13) was unknown, as this stepwise AIC approach does not permit missing values across predictors. Since this initial filtered analysis found that Degree and 1-3-6 did not improve model fit, we manually removed the Degree and 1-3-6 terms from the model selection so that the 15 participants with missing cases for these variables could be retained.</w:t>
+        <w:t xml:space="preserve">&lt; .001). We next performed stepwise model comparison using stepAIC (MASS) to pare down the model. This process selects only the predictors which incrementally improved model fit, measured by Akaike’s Information Criterion (AIC), which considers goodness of fit and model complexity (penalizing models with many predictors). We started model selection with the full model, as described above. We then filtered out data from children for whom Meets 1-3-6 (n = 6) or Degree (n = 14) was unknown, as this stepwise AIC approach does not permit missing values across predictors. Since this initial filtered analysis found that Degree and 1-3-6 did not improve model fit, we manually removed the Degree and 1-3-6 terms from the model selection so that the 16 participants with missing cases for these variables could be retained.</w:t>
       </w:r>
       <w:r>
         <w:rPr>
@@ -1130,7 +1342,7 @@
         <w:pStyle w:val="Textkrper"/>
       </w:pPr>
       <w:r>
-        <w:t xml:space="preserve">Based on this iterative process, we arrived at the following final model: Vocabulary Delay ~ Age + Laterality + Amplification. This model accounted for significant variance in children’s vocabulary delay to a nearly identical degree as the full model (adjusted-R</w:t>
+        <w:t xml:space="preserve">Based on this iterative process, we arrived at the following final model: Vocabulary Delay ~ Age + Laterality + Amplification. Gender, developmental delay, health issues, prematurity, degree, etiology, primary language, and communication did not signficantly improve model fit, and are thus not discussed further. This model accounted for significant variance in children’s vocabulary delay to a nearly identical degree as the full model (adjusted-R</w:t>
       </w:r>
       <w:r>
         <w:rPr>
@@ -1499,7 +1711,7 @@
         <w:t xml:space="preserve">(Luu, Katz, Leeson, Thébaud, &amp; Nuyt, 2016; Pierrat et al., 2017)</w:t>
       </w:r>
       <w:r>
-        <w:t xml:space="preserve">. In our sample, we also had a large range of health conditions (76 unique conditions in our sample of 100 children; see Table S1 in Supplemental Materials for more detailed information about comorbidities). Some studies to date have examined the outcomes of DHH children with certain conditions</w:t>
+        <w:t xml:space="preserve">. In our sample, we also had a large range of health conditions (76 unique conditions in our sample of 101 children; see Table S1 in Supplemental Materials for more detailed information about comorbidities). Some studies to date have examined the outcomes of DHH children with certain conditions</w:t>
       </w:r>
       <w:r>
         <w:t xml:space="preserve"> </w:t>
@@ -1559,7 +1771,7 @@
         <w:pStyle w:val="Textkrper"/>
       </w:pPr>
       <w:r>
-        <w:t xml:space="preserve">The relationships we found among variables were more confirmatory than surprising, particular those reflecting known causal links (e.g., increased health issues in children born premature). Nevertheless, they should caution us to think critically about how we construct samples for controlled lab experiments. During study design: how likely is it to collect a desired sample of (e.g.) 32 typically-developing pediatric cochlear implant users with bilateral, severe-to-profound hearing loss, given that such a subsample may only represent roughly 14% of the DHH population, as it does here? During interpretation of the results: how might the findings generalize to the rest of the DHH population given the constraints of the study at hand? Such considerations are important for properly representing, understanding, and supporting DHH children and their families. This becomes doubly important in the context of interpreting language outcomes like vocabulary.</w:t>
+        <w:t xml:space="preserve">The relationships we found among variables were more confirmatory than surprising, particular those reflecting known causal links (e.g., increased health issues in children born premature). Nevertheless, they should caution us to think critically about how we construct samples for controlled lab experiments. During study design: if a researcher desire to collect a sample of (e.g.) typically-developing pediatric cochlear implant users with bilateral, severe-to-profound hearing loss, how representative would the results be, given that such a subsample may only represent roughly 14% of the DHH population, as it does here? During interpretation of the results: how might the findings generalize to the rest of the DHH population given the constraints of the study at hand? Such considerations are important for properly representing, understanding, and supporting DHH children and their families. This becomes doubly important in the context of interpreting language outcomes like vocabulary.</w:t>
       </w:r>
     </w:p>
     <w:p>
@@ -1577,7 +1789,7 @@
         <w:pStyle w:val="FirstParagraph"/>
       </w:pPr>
       <w:r>
-        <w:t xml:space="preserve">In our sample, 88.89% of DHH children fell below the 50th percentile for spoken vocabulary. Moreover, of the 11.11% who were at or above the 50th percentile, 50% were 8-to-9-month olds who were not yet producing any words (as expected at this age). Finding that nearly 90% of DHH children are below the 50th percentile for vocabulary development indicates that this group is not yet well-equipped to acquire spoken language. This disadvantage can have lasting consequences in the lives of DHH children</w:t>
+        <w:t xml:space="preserve">In our sample, 89.01% of DHH children fell below the 50th percentile for spoken vocabulary. Moreover, of the 10.99% who were at or above the 50th percentile, 50% were 8-to-9-month olds who were not yet producing any words (as expected at this age). Finding that nearly 90% of DHH children are below the 50th percentile for vocabulary development indicates that this group is not yet well-equipped to acquire spoken language. This disadvantage can have lasting consequences in the lives of DHH children</w:t>
       </w:r>
       <w:r>
         <w:t xml:space="preserve"> </w:t>
@@ -1594,7 +1806,7 @@
         <w:pStyle w:val="Textkrper"/>
       </w:pPr>
       <w:r>
-        <w:t xml:space="preserve">We predicted that male gender, more severe hearing loss, bilateral hearing loss, no amplification, premature birth, and presence of additional disabilities would be associated with larger spoken vocabulary delay. In contrast to our predictions, the best model predicting vocabulary delay had just a few variables: age, amplification, and laterality. Notably, we did not simply find that DHH children were learning words at the same rate (albeit delayed) as hearing children, which would have led to a constant delay across developmental time. Instead, we see that the spoken vocabulary delay widens with age, indicating that the</w:t>
+        <w:t xml:space="preserve">We predicted that male gender, more severe hearing loss, bilateral hearing loss, no amplification, premature birth, and presence of additional disabilities would be associated with larger spoken vocabulary delay. In contrast to our predictions, the best model predicting vocabulary delay had just a few variables: age, amplification, and laterality. Notably, we see that the spoken vocabulary delay widens with age, indicating that the</w:t>
       </w:r>
       <w:r>
         <w:t xml:space="preserve"> </w:t>
@@ -1633,7 +1845,7 @@
         <w:t xml:space="preserve"> </w:t>
       </w:r>
       <w:r>
-        <w:t xml:space="preserve">(e.g., Yoshinaga-Itano, Sedey, Coulter, &amp; Mehl, 1998</w:t>
+        <w:t xml:space="preserve">(e.g., Yoshinaga-Itano et al., 1998</w:t>
       </w:r>
       <w:r>
         <w:t xml:space="preserve"> </w:t>
@@ -1852,7 +2064,7 @@
         <w:pStyle w:val="FirstParagraph"/>
       </w:pPr>
       <w:r>
-        <w:t xml:space="preserve">Despite high rates of newborn hearing screening in North Carolina, and even relatively high rates of diagnosis by 3 months (66/100 children in our sample), most children in our sample did not meet the 1-3-6 guidelines. Based on our analyses, we have the following recommendations for increasing attainment of 1-3-6 guidelines:</w:t>
+        <w:t xml:space="preserve">Despite high rates of newborn hearing screening in North Carolina, and even relatively high rates of diagnosis by 3 months (66/101 children in our sample), most children in our sample did not meet the 1-3-6 guidelines. Based on our analyses, we have the following recommendations for increasing attainment of 1-3-6 guidelines:</w:t>
       </w:r>
     </w:p>
     <w:p>
@@ -2104,7 +2316,7 @@
       </w:r>
       <w:bookmarkEnd w:id="46"/>
     </w:p>
-    <w:bookmarkStart w:id="151" w:name="refs"/>
+    <w:bookmarkStart w:id="226" w:name="refs"/>
     <w:bookmarkStart w:id="48" w:name="ref-abreu2011"/>
     <w:p>
       <w:pPr>
@@ -2150,7 +2362,86 @@
       </w:hyperlink>
     </w:p>
     <w:bookmarkEnd w:id="48"/>
-    <w:bookmarkStart w:id="49" w:name="ref-asha2019"/>
+    <w:bookmarkStart w:id="50" w:name="ref-amin2014"/>
+    <w:p>
+      <w:pPr>
+        <w:pStyle w:val="Literaturverzeichnis"/>
+      </w:pPr>
+      <w:r>
+        <w:t xml:space="preserve">Amin, S. B., Vogler-Elias, D., Orlando, M., &amp; Wang, H. (2014). Auditory neural myelination is associated with early childhood language development in premature infants.</w:t>
+      </w:r>
+      <w:r>
+        <w:t xml:space="preserve"> </w:t>
+      </w:r>
+      <w:r>
+        <w:rPr>
+          <w:i/>
+        </w:rPr>
+        <w:t xml:space="preserve">Early Human Development</w:t>
+      </w:r>
+      <w:r>
+        <w:t xml:space="preserve">,</w:t>
+      </w:r>
+      <w:r>
+        <w:t xml:space="preserve"> </w:t>
+      </w:r>
+      <w:r>
+        <w:rPr>
+          <w:i/>
+        </w:rPr>
+        <w:t xml:space="preserve">90</w:t>
+      </w:r>
+      <w:r>
+        <w:t xml:space="preserve">(10), 673–678.</w:t>
+      </w:r>
+      <w:r>
+        <w:t xml:space="preserve"> </w:t>
+      </w:r>
+      <w:hyperlink r:id="rId49">
+        <w:r>
+          <w:rPr>
+            <w:rStyle w:val="Hyperlink"/>
+          </w:rPr>
+          <w:t xml:space="preserve">https://doi.org/10.1016/j.earlhumdev.2014.07.014</w:t>
+        </w:r>
+      </w:hyperlink>
+    </w:p>
+    <w:bookmarkEnd w:id="50"/>
+    <w:bookmarkStart w:id="51" w:name="ref-apuzzo1995"/>
+    <w:p>
+      <w:pPr>
+        <w:pStyle w:val="Literaturverzeichnis"/>
+      </w:pPr>
+      <w:r>
+        <w:t xml:space="preserve">Apuzzo, M.-R. L., &amp; Yoshinaga-Itano, C. (1995). Early Identification of Infants with Significant Hearing Loss and the Minnesota Child Development Inventory.</w:t>
+      </w:r>
+      <w:r>
+        <w:t xml:space="preserve"> </w:t>
+      </w:r>
+      <w:r>
+        <w:rPr>
+          <w:i/>
+        </w:rPr>
+        <w:t xml:space="preserve">Seminars in Hearing</w:t>
+      </w:r>
+      <w:r>
+        <w:t xml:space="preserve">,</w:t>
+      </w:r>
+      <w:r>
+        <w:t xml:space="preserve"> </w:t>
+      </w:r>
+      <w:r>
+        <w:rPr>
+          <w:i/>
+        </w:rPr>
+        <w:t xml:space="preserve">16</w:t>
+      </w:r>
+      <w:r>
+        <w:t xml:space="preserve">(2).</w:t>
+      </w:r>
+    </w:p>
+    <w:bookmarkEnd w:id="51"/>
+    <w:bookmarkStart w:id="52" w:name="ref-asha2019"/>
     <w:p>
       <w:pPr>
         <w:pStyle w:val="Literaturverzeichnis"/>
@@ -2159,8 +2450,53 @@
         <w:t xml:space="preserve">ASHA. (2019). Demographic Profile of ASHA Members Providing Bilingual Services, Year-End 2019, 6.</w:t>
       </w:r>
     </w:p>
-    <w:bookmarkEnd w:id="49"/>
-    <w:bookmarkStart w:id="50" w:name="ref-blackorby2006"/>
+    <w:bookmarkEnd w:id="52"/>
+    <w:bookmarkStart w:id="54" w:name="ref-barre2011"/>
+    <w:p>
+      <w:pPr>
+        <w:pStyle w:val="Literaturverzeichnis"/>
+      </w:pPr>
+      <w:r>
+        <w:t xml:space="preserve">Barre, N., Morgan, A., Doyle, L. W., &amp; Anderson, P. J. (2011). Language abilities in children who were very preterm and/or very low birth weight: A meta-analysis.</w:t>
+      </w:r>
+      <w:r>
+        <w:t xml:space="preserve"> </w:t>
+      </w:r>
+      <w:r>
+        <w:rPr>
+          <w:i/>
+        </w:rPr>
+        <w:t xml:space="preserve">Journal of Pediatrics</w:t>
+      </w:r>
+      <w:r>
+        <w:t xml:space="preserve">,</w:t>
+      </w:r>
+      <w:r>
+        <w:t xml:space="preserve"> </w:t>
+      </w:r>
+      <w:r>
+        <w:rPr>
+          <w:i/>
+        </w:rPr>
+        <w:t xml:space="preserve">158</w:t>
+      </w:r>
+      <w:r>
+        <w:t xml:space="preserve">(5).</w:t>
+      </w:r>
+      <w:r>
+        <w:t xml:space="preserve"> </w:t>
+      </w:r>
+      <w:hyperlink r:id="rId53">
+        <w:r>
+          <w:rPr>
+            <w:rStyle w:val="Hyperlink"/>
+          </w:rPr>
+          <w:t xml:space="preserve">https://doi.org/10.1016/j.jpeds.2010.10.032</w:t>
+        </w:r>
+      </w:hyperlink>
+    </w:p>
+    <w:bookmarkEnd w:id="54"/>
+    <w:bookmarkStart w:id="55" w:name="ref-blackorby2006"/>
     <w:p>
       <w:pPr>
         <w:pStyle w:val="Literaturverzeichnis"/>
@@ -2169,8 +2505,8 @@
         <w:t xml:space="preserve">Blackorby, J., &amp; Knokey, A.-M. (2006). A National Profile of Students with Hearing Impairments in Elementary and Middle School: A Special Topic Report from the Special Education Elementary Longitudinal Study, 30.</w:t>
       </w:r>
     </w:p>
-    <w:bookmarkEnd w:id="50"/>
-    <w:bookmarkStart w:id="51" w:name="ref-blair1985"/>
+    <w:bookmarkEnd w:id="55"/>
+    <w:bookmarkStart w:id="56" w:name="ref-blair1985"/>
     <w:p>
       <w:pPr>
         <w:pStyle w:val="Literaturverzeichnis"/>
@@ -2203,8 +2539,53 @@
         <w:t xml:space="preserve">(2), 87–93.</w:t>
       </w:r>
     </w:p>
-    <w:bookmarkEnd w:id="51"/>
-    <w:bookmarkStart w:id="53" w:name="ref-branson2009"/>
+    <w:bookmarkEnd w:id="56"/>
+    <w:bookmarkStart w:id="58" w:name="ref-bornstein2004"/>
+    <w:p>
+      <w:pPr>
+        <w:pStyle w:val="Literaturverzeichnis"/>
+      </w:pPr>
+      <w:r>
+        <w:t xml:space="preserve">Bornstein, M. H., Hahn, C.-S., &amp; Haynes, O. M. (2004). Specific and general language performance across early childhood: Stability and gender considerations.</w:t>
+      </w:r>
+      <w:r>
+        <w:t xml:space="preserve"> </w:t>
+      </w:r>
+      <w:r>
+        <w:rPr>
+          <w:i/>
+        </w:rPr>
+        <w:t xml:space="preserve">First Language</w:t>
+      </w:r>
+      <w:r>
+        <w:t xml:space="preserve">,</w:t>
+      </w:r>
+      <w:r>
+        <w:t xml:space="preserve"> </w:t>
+      </w:r>
+      <w:r>
+        <w:rPr>
+          <w:i/>
+        </w:rPr>
+        <w:t xml:space="preserve">24</w:t>
+      </w:r>
+      <w:r>
+        <w:t xml:space="preserve">(3), 267–304.</w:t>
+      </w:r>
+      <w:r>
+        <w:t xml:space="preserve"> </w:t>
+      </w:r>
+      <w:hyperlink r:id="rId57">
+        <w:r>
+          <w:rPr>
+            <w:rStyle w:val="Hyperlink"/>
+          </w:rPr>
+          <w:t xml:space="preserve">https://doi.org/10.1177/0142723704045681</w:t>
+        </w:r>
+      </w:hyperlink>
+    </w:p>
+    <w:bookmarkEnd w:id="58"/>
+    <w:bookmarkStart w:id="60" w:name="ref-branson2009"/>
     <w:p>
       <w:pPr>
         <w:pStyle w:val="Literaturverzeichnis"/>
@@ -2239,7 +2620,7 @@
       <w:r>
         <w:t xml:space="preserve"> </w:t>
       </w:r>
-      <w:hyperlink r:id="rId52">
+      <w:hyperlink r:id="rId59">
         <w:r>
           <w:rPr>
             <w:rStyle w:val="Hyperlink"/>
@@ -2248,8 +2629,8 @@
         </w:r>
       </w:hyperlink>
     </w:p>
-    <w:bookmarkEnd w:id="53"/>
-    <w:bookmarkStart w:id="55" w:name="ref-briggs2011"/>
+    <w:bookmarkEnd w:id="60"/>
+    <w:bookmarkStart w:id="62" w:name="ref-briggs2011"/>
     <w:p>
       <w:pPr>
         <w:pStyle w:val="Literaturverzeichnis"/>
@@ -2284,7 +2665,7 @@
       <w:r>
         <w:t xml:space="preserve"> </w:t>
       </w:r>
-      <w:hyperlink r:id="rId54">
+      <w:hyperlink r:id="rId61">
         <w:r>
           <w:rPr>
             <w:rStyle w:val="Hyperlink"/>
@@ -2293,8 +2674,8 @@
         </w:r>
       </w:hyperlink>
     </w:p>
-    <w:bookmarkEnd w:id="55"/>
-    <w:bookmarkStart w:id="57" w:name="ref-caballero2018"/>
+    <w:bookmarkEnd w:id="62"/>
+    <w:bookmarkStart w:id="64" w:name="ref-caballero2018"/>
     <w:p>
       <w:pPr>
         <w:pStyle w:val="Literaturverzeichnis"/>
@@ -2329,7 +2710,7 @@
       <w:r>
         <w:t xml:space="preserve"> </w:t>
       </w:r>
-      <w:hyperlink r:id="rId56">
+      <w:hyperlink r:id="rId63">
         <w:r>
           <w:rPr>
             <w:rStyle w:val="Hyperlink"/>
@@ -2338,8 +2719,8 @@
         </w:r>
       </w:hyperlink>
     </w:p>
-    <w:bookmarkEnd w:id="57"/>
-    <w:bookmarkStart w:id="59" w:name="ref-caballero2017"/>
+    <w:bookmarkEnd w:id="64"/>
+    <w:bookmarkStart w:id="66" w:name="ref-caballero2017"/>
     <w:p>
       <w:pPr>
         <w:pStyle w:val="Literaturverzeichnis"/>
@@ -2374,7 +2755,7 @@
       <w:r>
         <w:t xml:space="preserve"> </w:t>
       </w:r>
-      <w:hyperlink r:id="rId58">
+      <w:hyperlink r:id="rId65">
         <w:r>
           <w:rPr>
             <w:rStyle w:val="Hyperlink"/>
@@ -2383,8 +2764,56 @@
         </w:r>
       </w:hyperlink>
     </w:p>
-    <w:bookmarkEnd w:id="59"/>
-    <w:bookmarkStart w:id="60" w:name="ref-cdc2018"/>
+    <w:bookmarkEnd w:id="66"/>
+    <w:bookmarkStart w:id="68" w:name="ref-carter2017"/>
+    <w:p>
+      <w:pPr>
+        <w:pStyle w:val="Literaturverzeichnis"/>
+      </w:pPr>
+      <w:r>
+        <w:t xml:space="preserve">Carter, F. A., &amp; Msall, M. E. (2017).</w:t>
+      </w:r>
+      <w:r>
+        <w:t xml:space="preserve"> </w:t>
+      </w:r>
+      <w:r>
+        <w:rPr>
+          <w:i/>
+        </w:rPr>
+        <w:t xml:space="preserve">Language Abilities as a Framework for Understanding Emerging Cognition and Social Competencies after Late, Moderate, and Very Preterm Birth</w:t>
+      </w:r>
+      <w:r>
+        <w:t xml:space="preserve">.</w:t>
+      </w:r>
+      <w:r>
+        <w:t xml:space="preserve"> </w:t>
+      </w:r>
+      <w:r>
+        <w:rPr>
+          <w:i/>
+        </w:rPr>
+        <w:t xml:space="preserve">Journal of Pediatrics</w:t>
+      </w:r>
+      <w:r>
+        <w:t xml:space="preserve"> </w:t>
+      </w:r>
+      <w:r>
+        <w:t xml:space="preserve">(Vol. 181). Mosby Inc.</w:t>
+      </w:r>
+      <w:r>
+        <w:t xml:space="preserve"> </w:t>
+      </w:r>
+      <w:hyperlink r:id="rId67">
+        <w:r>
+          <w:rPr>
+            <w:rStyle w:val="Hyperlink"/>
+          </w:rPr>
+          <w:t xml:space="preserve">https://doi.org/10.1016/j.jpeds.2016.10.077</w:t>
+        </w:r>
+      </w:hyperlink>
+    </w:p>
+    <w:bookmarkEnd w:id="68"/>
+    <w:bookmarkStart w:id="69" w:name="ref-cdc2018"/>
     <w:p>
       <w:pPr>
         <w:pStyle w:val="Literaturverzeichnis"/>
@@ -2405,8 +2834,53 @@
         <w:t xml:space="preserve">. https://www.cdc.gov/ncbddd/hearingloss/2016-data/01-data-summary.html.</w:t>
       </w:r>
     </w:p>
-    <w:bookmarkEnd w:id="60"/>
-    <w:bookmarkStart w:id="62" w:name="ref-ching2018"/>
+    <w:bookmarkEnd w:id="69"/>
+    <w:bookmarkStart w:id="71" w:name="ref-chapman1997"/>
+    <w:p>
+      <w:pPr>
+        <w:pStyle w:val="Literaturverzeichnis"/>
+      </w:pPr>
+      <w:r>
+        <w:t xml:space="preserve">Chapman, R. S. (1997). Language development in children and adolescents with Down syndrome.</w:t>
+      </w:r>
+      <w:r>
+        <w:t xml:space="preserve"> </w:t>
+      </w:r>
+      <w:r>
+        <w:rPr>
+          <w:i/>
+        </w:rPr>
+        <w:t xml:space="preserve">Mental Retardation and Developmental Disabilities Research Reviews</w:t>
+      </w:r>
+      <w:r>
+        <w:t xml:space="preserve">,</w:t>
+      </w:r>
+      <w:r>
+        <w:t xml:space="preserve"> </w:t>
+      </w:r>
+      <w:r>
+        <w:rPr>
+          <w:i/>
+        </w:rPr>
+        <w:t xml:space="preserve">3</w:t>
+      </w:r>
+      <w:r>
+        <w:t xml:space="preserve">(4), 307–312.</w:t>
+      </w:r>
+      <w:r>
+        <w:t xml:space="preserve"> </w:t>
+      </w:r>
+      <w:hyperlink r:id="rId70">
+        <w:r>
+          <w:rPr>
+            <w:rStyle w:val="Hyperlink"/>
+          </w:rPr>
+          <w:t xml:space="preserve">https://doi.org/10.1002/(SICI)1098-2779(1997)3:4&lt;307::AID-MRDD5&gt;3.0.CO;2-K</w:t>
+        </w:r>
+      </w:hyperlink>
+    </w:p>
+    <w:bookmarkEnd w:id="71"/>
+    <w:bookmarkStart w:id="73" w:name="ref-ching2018"/>
     <w:p>
       <w:pPr>
         <w:pStyle w:val="Literaturverzeichnis"/>
@@ -2441,7 +2915,7 @@
       <w:r>
         <w:t xml:space="preserve"> </w:t>
       </w:r>
-      <w:hyperlink r:id="rId61">
+      <w:hyperlink r:id="rId72">
         <w:r>
           <w:rPr>
             <w:rStyle w:val="Hyperlink"/>
@@ -2450,8 +2924,44 @@
         </w:r>
       </w:hyperlink>
     </w:p>
-    <w:bookmarkEnd w:id="62"/>
-    <w:bookmarkStart w:id="64" w:name="ref-ching2013"/>
+    <w:bookmarkEnd w:id="73"/>
+    <w:bookmarkStart w:id="75" w:name="ref-ching2010"/>
+    <w:p>
+      <w:pPr>
+        <w:pStyle w:val="Literaturverzeichnis"/>
+      </w:pPr>
+      <w:r>
+        <w:t xml:space="preserve">Ching, T. Y., Crowe, K., Martin, V., Day, J., Mahler, N., Youn, S., … Orsini, J. (2010). Language development and everyday functioning of children with hearing loss assessed at 3 years of age. In</w:t>
+      </w:r>
+      <w:r>
+        <w:t xml:space="preserve"> </w:t>
+      </w:r>
+      <w:r>
+        <w:rPr>
+          <w:i/>
+        </w:rPr>
+        <w:t xml:space="preserve">International Journal of Speech-Language Pathology</w:t>
+      </w:r>
+      <w:r>
+        <w:t xml:space="preserve"> </w:t>
+      </w:r>
+      <w:r>
+        <w:t xml:space="preserve">(Vol. 12, pp. 124–131).</w:t>
+      </w:r>
+      <w:r>
+        <w:t xml:space="preserve"> </w:t>
+      </w:r>
+      <w:hyperlink r:id="rId74">
+        <w:r>
+          <w:rPr>
+            <w:rStyle w:val="Hyperlink"/>
+          </w:rPr>
+          <w:t xml:space="preserve">https://doi.org/10.3109/17549500903577022</w:t>
+        </w:r>
+      </w:hyperlink>
+    </w:p>
+    <w:bookmarkEnd w:id="75"/>
+    <w:bookmarkStart w:id="77" w:name="ref-ching2013"/>
     <w:p>
       <w:pPr>
         <w:pStyle w:val="Literaturverzeichnis"/>
@@ -2486,7 +2996,7 @@
       <w:r>
         <w:t xml:space="preserve"> </w:t>
       </w:r>
-      <w:hyperlink r:id="rId63">
+      <w:hyperlink r:id="rId76">
         <w:r>
           <w:rPr>
             <w:rStyle w:val="Hyperlink"/>
@@ -2495,8 +3005,8 @@
         </w:r>
       </w:hyperlink>
     </w:p>
-    <w:bookmarkEnd w:id="64"/>
-    <w:bookmarkStart w:id="66" w:name="ref-clark2016"/>
+    <w:bookmarkEnd w:id="77"/>
+    <w:bookmarkStart w:id="79" w:name="ref-clark2016"/>
     <w:p>
       <w:pPr>
         <w:pStyle w:val="Literaturverzeichnis"/>
@@ -2531,7 +3041,7 @@
       <w:r>
         <w:t xml:space="preserve"> </w:t>
       </w:r>
-      <w:hyperlink r:id="rId65">
+      <w:hyperlink r:id="rId78">
         <w:r>
           <w:rPr>
             <w:rStyle w:val="Hyperlink"/>
@@ -2540,8 +3050,8 @@
         </w:r>
       </w:hyperlink>
     </w:p>
-    <w:bookmarkEnd w:id="66"/>
-    <w:bookmarkStart w:id="68" w:name="ref-clibbens2001"/>
+    <w:bookmarkEnd w:id="79"/>
+    <w:bookmarkStart w:id="81" w:name="ref-clibbens2001"/>
     <w:p>
       <w:pPr>
         <w:pStyle w:val="Literaturverzeichnis"/>
@@ -2576,7 +3086,7 @@
       <w:r>
         <w:t xml:space="preserve"> </w:t>
       </w:r>
-      <w:hyperlink r:id="rId67">
+      <w:hyperlink r:id="rId80">
         <w:r>
           <w:rPr>
             <w:rStyle w:val="Hyperlink"/>
@@ -2585,8 +3095,53 @@
         </w:r>
       </w:hyperlink>
     </w:p>
-    <w:bookmarkEnd w:id="68"/>
-    <w:bookmarkStart w:id="70" w:name="ref-davidson2014"/>
+    <w:bookmarkEnd w:id="81"/>
+    <w:bookmarkStart w:id="83" w:name="ref-cusson2003"/>
+    <w:p>
+      <w:pPr>
+        <w:pStyle w:val="Literaturverzeichnis"/>
+      </w:pPr>
+      <w:r>
+        <w:t xml:space="preserve">Cusson, R. M. (2003). Factors influencing language development in preterm infants.</w:t>
+      </w:r>
+      <w:r>
+        <w:t xml:space="preserve"> </w:t>
+      </w:r>
+      <w:r>
+        <w:rPr>
+          <w:i/>
+        </w:rPr>
+        <w:t xml:space="preserve">Journal of Obstetric, Gynecologic, and Neonatal Nursing</w:t>
+      </w:r>
+      <w:r>
+        <w:t xml:space="preserve">,</w:t>
+      </w:r>
+      <w:r>
+        <w:t xml:space="preserve"> </w:t>
+      </w:r>
+      <w:r>
+        <w:rPr>
+          <w:i/>
+        </w:rPr>
+        <w:t xml:space="preserve">32</w:t>
+      </w:r>
+      <w:r>
+        <w:t xml:space="preserve">(3), 402–409.</w:t>
+      </w:r>
+      <w:r>
+        <w:t xml:space="preserve"> </w:t>
+      </w:r>
+      <w:hyperlink r:id="rId82">
+        <w:r>
+          <w:rPr>
+            <w:rStyle w:val="Hyperlink"/>
+          </w:rPr>
+          <w:t xml:space="preserve">https://doi.org/10.1177/0884217503253530</w:t>
+        </w:r>
+      </w:hyperlink>
+    </w:p>
+    <w:bookmarkEnd w:id="83"/>
+    <w:bookmarkStart w:id="85" w:name="ref-davidson2014"/>
     <w:p>
       <w:pPr>
         <w:pStyle w:val="Literaturverzeichnis"/>
@@ -2621,7 +3176,7 @@
       <w:r>
         <w:t xml:space="preserve"> </w:t>
       </w:r>
-      <w:hyperlink r:id="rId69">
+      <w:hyperlink r:id="rId84">
         <w:r>
           <w:rPr>
             <w:rStyle w:val="Hyperlink"/>
@@ -2630,8 +3185,8 @@
         </w:r>
       </w:hyperlink>
     </w:p>
-    <w:bookmarkEnd w:id="70"/>
-    <w:bookmarkStart w:id="72" w:name="ref-dediego-lazaro2018"/>
+    <w:bookmarkEnd w:id="85"/>
+    <w:bookmarkStart w:id="87" w:name="ref-dediego-lazaro2018"/>
     <w:p>
       <w:pPr>
         <w:pStyle w:val="Literaturverzeichnis"/>
@@ -2666,7 +3221,7 @@
       <w:r>
         <w:t xml:space="preserve"> </w:t>
       </w:r>
-      <w:hyperlink r:id="rId71">
+      <w:hyperlink r:id="rId86">
         <w:r>
           <w:rPr>
             <w:rStyle w:val="Hyperlink"/>
@@ -2675,8 +3230,8 @@
         </w:r>
       </w:hyperlink>
     </w:p>
-    <w:bookmarkEnd w:id="72"/>
-    <w:bookmarkStart w:id="74" w:name="ref-delage2007"/>
+    <w:bookmarkEnd w:id="87"/>
+    <w:bookmarkStart w:id="89" w:name="ref-delage2007"/>
     <w:p>
       <w:pPr>
         <w:pStyle w:val="Literaturverzeichnis"/>
@@ -2711,7 +3266,7 @@
       <w:r>
         <w:t xml:space="preserve"> </w:t>
       </w:r>
-      <w:hyperlink r:id="rId73">
+      <w:hyperlink r:id="rId88">
         <w:r>
           <w:rPr>
             <w:rStyle w:val="Hyperlink"/>
@@ -2720,8 +3275,53 @@
         </w:r>
       </w:hyperlink>
     </w:p>
-    <w:bookmarkEnd w:id="74"/>
-    <w:bookmarkStart w:id="76" w:name="ref-eisenberg2007"/>
+    <w:bookmarkEnd w:id="89"/>
+    <w:bookmarkStart w:id="91" w:name="ref-dillon2004"/>
+    <w:p>
+      <w:pPr>
+        <w:pStyle w:val="Literaturverzeichnis"/>
+      </w:pPr>
+      <w:r>
+        <w:t xml:space="preserve">Dillon, C. M., Burkholder, R. A., Cleary, M., &amp; Pisoni, D. B. (2004). Nonword repetition by children with cochlear implants: Accuracy ratings from normal-hearing listeners.</w:t>
+      </w:r>
+      <w:r>
+        <w:t xml:space="preserve"> </w:t>
+      </w:r>
+      <w:r>
+        <w:rPr>
+          <w:i/>
+        </w:rPr>
+        <w:t xml:space="preserve">Journal of Speech, Language, and Hearing Research</w:t>
+      </w:r>
+      <w:r>
+        <w:t xml:space="preserve">,</w:t>
+      </w:r>
+      <w:r>
+        <w:t xml:space="preserve"> </w:t>
+      </w:r>
+      <w:r>
+        <w:rPr>
+          <w:i/>
+        </w:rPr>
+        <w:t xml:space="preserve">47</w:t>
+      </w:r>
+      <w:r>
+        <w:t xml:space="preserve">(5), 1103–1116.</w:t>
+      </w:r>
+      <w:r>
+        <w:t xml:space="preserve"> </w:t>
+      </w:r>
+      <w:hyperlink r:id="rId90">
+        <w:r>
+          <w:rPr>
+            <w:rStyle w:val="Hyperlink"/>
+          </w:rPr>
+          <w:t xml:space="preserve">https://doi.org/10.1044/1092-4388(2004/082)</w:t>
+        </w:r>
+      </w:hyperlink>
+    </w:p>
+    <w:bookmarkEnd w:id="91"/>
+    <w:bookmarkStart w:id="93" w:name="ref-eisenberg2007"/>
     <w:p>
       <w:pPr>
         <w:pStyle w:val="Literaturverzeichnis"/>
@@ -2756,7 +3356,7 @@
       <w:r>
         <w:t xml:space="preserve"> </w:t>
       </w:r>
-      <w:hyperlink r:id="rId75">
+      <w:hyperlink r:id="rId92">
         <w:r>
           <w:rPr>
             <w:rStyle w:val="Hyperlink"/>
@@ -2765,8 +3365,8 @@
         </w:r>
       </w:hyperlink>
     </w:p>
-    <w:bookmarkEnd w:id="76"/>
-    <w:bookmarkStart w:id="78" w:name="ref-fenson1994"/>
+    <w:bookmarkEnd w:id="93"/>
+    <w:bookmarkStart w:id="95" w:name="ref-fenson1994"/>
     <w:p>
       <w:pPr>
         <w:pStyle w:val="Literaturverzeichnis"/>
@@ -2801,7 +3401,7 @@
       <w:r>
         <w:t xml:space="preserve"> </w:t>
       </w:r>
-      <w:hyperlink r:id="rId77">
+      <w:hyperlink r:id="rId94">
         <w:r>
           <w:rPr>
             <w:rStyle w:val="Hyperlink"/>
@@ -2810,8 +3410,8 @@
         </w:r>
       </w:hyperlink>
     </w:p>
-    <w:bookmarkEnd w:id="78"/>
-    <w:bookmarkStart w:id="80" w:name="ref-R-car"/>
+    <w:bookmarkEnd w:id="95"/>
+    <w:bookmarkStart w:id="97" w:name="ref-R-car"/>
     <w:p>
       <w:pPr>
         <w:pStyle w:val="Literaturverzeichnis"/>
@@ -2834,7 +3434,7 @@
       <w:r>
         <w:t xml:space="preserve"> </w:t>
       </w:r>
-      <w:hyperlink r:id="rId79">
+      <w:hyperlink r:id="rId96">
         <w:r>
           <w:rPr>
             <w:rStyle w:val="Hyperlink"/>
@@ -2843,8 +3443,8 @@
         </w:r>
       </w:hyperlink>
     </w:p>
-    <w:bookmarkEnd w:id="80"/>
-    <w:bookmarkStart w:id="82" w:name="ref-frank2017"/>
+    <w:bookmarkEnd w:id="97"/>
+    <w:bookmarkStart w:id="99" w:name="ref-frank2017"/>
     <w:p>
       <w:pPr>
         <w:pStyle w:val="Literaturverzeichnis"/>
@@ -2879,7 +3479,7 @@
       <w:r>
         <w:t xml:space="preserve"> </w:t>
       </w:r>
-      <w:hyperlink r:id="rId81">
+      <w:hyperlink r:id="rId98">
         <w:r>
           <w:rPr>
             <w:rStyle w:val="Hyperlink"/>
@@ -2888,8 +3488,8 @@
         </w:r>
       </w:hyperlink>
     </w:p>
-    <w:bookmarkEnd w:id="82"/>
-    <w:bookmarkStart w:id="84" w:name="ref-geers2017"/>
+    <w:bookmarkEnd w:id="99"/>
+    <w:bookmarkStart w:id="101" w:name="ref-geers2017"/>
     <w:p>
       <w:pPr>
         <w:pStyle w:val="Literaturverzeichnis"/>
@@ -2924,7 +3524,7 @@
       <w:r>
         <w:t xml:space="preserve"> </w:t>
       </w:r>
-      <w:hyperlink r:id="rId83">
+      <w:hyperlink r:id="rId100">
         <w:r>
           <w:rPr>
             <w:rStyle w:val="Hyperlink"/>
@@ -2933,8 +3533,98 @@
         </w:r>
       </w:hyperlink>
     </w:p>
-    <w:bookmarkEnd w:id="84"/>
-    <w:bookmarkStart w:id="86" w:name="ref-harrison2003"/>
+    <w:bookmarkEnd w:id="101"/>
+    <w:bookmarkStart w:id="103" w:name="ref-geers2002"/>
+    <w:p>
+      <w:pPr>
+        <w:pStyle w:val="Literaturverzeichnis"/>
+      </w:pPr>
+      <w:r>
+        <w:t xml:space="preserve">Geers, A., Spehar, B., &amp; Sedey, A. (2002). Use of Speech by Children From Total Communication Programs Who Wear Cochlear Implants.</w:t>
+      </w:r>
+      <w:r>
+        <w:t xml:space="preserve"> </w:t>
+      </w:r>
+      <w:r>
+        <w:rPr>
+          <w:i/>
+        </w:rPr>
+        <w:t xml:space="preserve">American Journal of Speech-Language Pathology</w:t>
+      </w:r>
+      <w:r>
+        <w:t xml:space="preserve">,</w:t>
+      </w:r>
+      <w:r>
+        <w:t xml:space="preserve"> </w:t>
+      </w:r>
+      <w:r>
+        <w:rPr>
+          <w:i/>
+        </w:rPr>
+        <w:t xml:space="preserve">11</w:t>
+      </w:r>
+      <w:r>
+        <w:t xml:space="preserve">(1), 50–58.</w:t>
+      </w:r>
+      <w:r>
+        <w:t xml:space="preserve"> </w:t>
+      </w:r>
+      <w:hyperlink r:id="rId102">
+        <w:r>
+          <w:rPr>
+            <w:rStyle w:val="Hyperlink"/>
+          </w:rPr>
+          <w:t xml:space="preserve">https://doi.org/10.1044/1058-0360(2002/006)</w:t>
+        </w:r>
+      </w:hyperlink>
+    </w:p>
+    <w:bookmarkEnd w:id="103"/>
+    <w:bookmarkStart w:id="105" w:name="ref-hall2017"/>
+    <w:p>
+      <w:pPr>
+        <w:pStyle w:val="Literaturverzeichnis"/>
+      </w:pPr>
+      <w:r>
+        <w:t xml:space="preserve">Hall, W. C., Levin, L. L., &amp; Anderson, M. L. (2017). Language Deprivation Syndrome: A Possible Neurodevelopmental Disorder with Sociocultural Origins.</w:t>
+      </w:r>
+      <w:r>
+        <w:t xml:space="preserve"> </w:t>
+      </w:r>
+      <w:r>
+        <w:rPr>
+          <w:i/>
+        </w:rPr>
+        <w:t xml:space="preserve">Social Psychiatry and Psychiatric Epidemiology</w:t>
+      </w:r>
+      <w:r>
+        <w:t xml:space="preserve">,</w:t>
+      </w:r>
+      <w:r>
+        <w:t xml:space="preserve"> </w:t>
+      </w:r>
+      <w:r>
+        <w:rPr>
+          <w:i/>
+        </w:rPr>
+        <w:t xml:space="preserve">52</w:t>
+      </w:r>
+      <w:r>
+        <w:t xml:space="preserve">(6), 761–776.</w:t>
+      </w:r>
+      <w:r>
+        <w:t xml:space="preserve"> </w:t>
+      </w:r>
+      <w:hyperlink r:id="rId104">
+        <w:r>
+          <w:rPr>
+            <w:rStyle w:val="Hyperlink"/>
+          </w:rPr>
+          <w:t xml:space="preserve">https://doi.org/10.1007/s00127-017-1351-7</w:t>
+        </w:r>
+      </w:hyperlink>
+    </w:p>
+    <w:bookmarkEnd w:id="105"/>
+    <w:bookmarkStart w:id="107" w:name="ref-harrison2003"/>
     <w:p>
       <w:pPr>
         <w:pStyle w:val="Literaturverzeichnis"/>
@@ -2969,7 +3659,7 @@
       <w:r>
         <w:t xml:space="preserve"> </w:t>
       </w:r>
-      <w:hyperlink r:id="rId85">
+      <w:hyperlink r:id="rId106">
         <w:r>
           <w:rPr>
             <w:rStyle w:val="Hyperlink"/>
@@ -2978,8 +3668,8 @@
         </w:r>
       </w:hyperlink>
     </w:p>
-    <w:bookmarkEnd w:id="86"/>
-    <w:bookmarkStart w:id="88" w:name="ref-hassanzadeh2012"/>
+    <w:bookmarkEnd w:id="107"/>
+    <w:bookmarkStart w:id="109" w:name="ref-hassanzadeh2012"/>
     <w:p>
       <w:pPr>
         <w:pStyle w:val="Literaturverzeichnis"/>
@@ -3014,7 +3704,7 @@
       <w:r>
         <w:t xml:space="preserve"> </w:t>
       </w:r>
-      <w:hyperlink r:id="rId87">
+      <w:hyperlink r:id="rId108">
         <w:r>
           <w:rPr>
             <w:rStyle w:val="Hyperlink"/>
@@ -3023,8 +3713,8 @@
         </w:r>
       </w:hyperlink>
     </w:p>
-    <w:bookmarkEnd w:id="88"/>
-    <w:bookmarkStart w:id="90" w:name="ref-hassepass2013"/>
+    <w:bookmarkEnd w:id="109"/>
+    <w:bookmarkStart w:id="111" w:name="ref-hassepass2013"/>
     <w:p>
       <w:pPr>
         <w:pStyle w:val="Literaturverzeichnis"/>
@@ -3059,7 +3749,7 @@
       <w:r>
         <w:t xml:space="preserve"> </w:t>
       </w:r>
-      <w:hyperlink r:id="rId89">
+      <w:hyperlink r:id="rId110">
         <w:r>
           <w:rPr>
             <w:rStyle w:val="Hyperlink"/>
@@ -3068,8 +3758,8 @@
         </w:r>
       </w:hyperlink>
     </w:p>
-    <w:bookmarkEnd w:id="90"/>
-    <w:bookmarkStart w:id="92" w:name="ref-hemphill2008"/>
+    <w:bookmarkEnd w:id="111"/>
+    <w:bookmarkStart w:id="113" w:name="ref-hemphill2008"/>
     <w:p>
       <w:pPr>
         <w:pStyle w:val="Literaturverzeichnis"/>
@@ -3104,7 +3794,7 @@
       <w:r>
         <w:t xml:space="preserve"> </w:t>
       </w:r>
-      <w:hyperlink r:id="rId91">
+      <w:hyperlink r:id="rId112">
         <w:r>
           <w:rPr>
             <w:rStyle w:val="Hyperlink"/>
@@ -3113,8 +3803,98 @@
         </w:r>
       </w:hyperlink>
     </w:p>
-    <w:bookmarkEnd w:id="92"/>
-    <w:bookmarkStart w:id="93" w:name="ref-gallaudetresearchinstitute2014"/>
+    <w:bookmarkEnd w:id="113"/>
+    <w:bookmarkStart w:id="115" w:name="ref-hodges1999"/>
+    <w:p>
+      <w:pPr>
+        <w:pStyle w:val="Literaturverzeichnis"/>
+      </w:pPr>
+      <w:r>
+        <w:t xml:space="preserve">Hodges, A. V., Dolan Ash, M., Balkany, T. J., Schloffman, J. J., &amp; Butts, S. L. (1999). Speech perception results in children with cochlear implants: Contributing factors.</w:t>
+      </w:r>
+      <w:r>
+        <w:t xml:space="preserve"> </w:t>
+      </w:r>
+      <w:r>
+        <w:rPr>
+          <w:i/>
+        </w:rPr>
+        <w:t xml:space="preserve">OtolaryngologyHead and Neck Surgery</w:t>
+      </w:r>
+      <w:r>
+        <w:t xml:space="preserve">,</w:t>
+      </w:r>
+      <w:r>
+        <w:t xml:space="preserve"> </w:t>
+      </w:r>
+      <w:r>
+        <w:rPr>
+          <w:i/>
+        </w:rPr>
+        <w:t xml:space="preserve">121</w:t>
+      </w:r>
+      <w:r>
+        <w:t xml:space="preserve">(1), 31–34.</w:t>
+      </w:r>
+      <w:r>
+        <w:t xml:space="preserve"> </w:t>
+      </w:r>
+      <w:hyperlink r:id="rId114">
+        <w:r>
+          <w:rPr>
+            <w:rStyle w:val="Hyperlink"/>
+          </w:rPr>
+          <w:t xml:space="preserve">https://doi.org/10.1016/S0194-5998(99)70119-1</w:t>
+        </w:r>
+      </w:hyperlink>
+    </w:p>
+    <w:bookmarkEnd w:id="115"/>
+    <w:bookmarkStart w:id="117" w:name="ref-holzinger2011"/>
+    <w:p>
+      <w:pPr>
+        <w:pStyle w:val="Literaturverzeichnis"/>
+      </w:pPr>
+      <w:r>
+        <w:t xml:space="preserve">Holzinger, D., Fellinger, J., &amp; Beitel, C. (2011). Early onset of family centred intervention predicts language outcomes in children with hearing loss.</w:t>
+      </w:r>
+      <w:r>
+        <w:t xml:space="preserve"> </w:t>
+      </w:r>
+      <w:r>
+        <w:rPr>
+          <w:i/>
+        </w:rPr>
+        <w:t xml:space="preserve">International Journal of Pediatric Otorhinolaryngology</w:t>
+      </w:r>
+      <w:r>
+        <w:t xml:space="preserve">,</w:t>
+      </w:r>
+      <w:r>
+        <w:t xml:space="preserve"> </w:t>
+      </w:r>
+      <w:r>
+        <w:rPr>
+          <w:i/>
+        </w:rPr>
+        <w:t xml:space="preserve">75</w:t>
+      </w:r>
+      <w:r>
+        <w:t xml:space="preserve">(2), 256–260.</w:t>
+      </w:r>
+      <w:r>
+        <w:t xml:space="preserve"> </w:t>
+      </w:r>
+      <w:hyperlink r:id="rId116">
+        <w:r>
+          <w:rPr>
+            <w:rStyle w:val="Hyperlink"/>
+          </w:rPr>
+          <w:t xml:space="preserve">https://doi.org/10.1016/j.ijporl.2010.11.011</w:t>
+        </w:r>
+      </w:hyperlink>
+    </w:p>
+    <w:bookmarkEnd w:id="117"/>
+    <w:bookmarkStart w:id="118" w:name="ref-gallaudetresearchinstitute2014"/>
     <w:p>
       <w:pPr>
         <w:pStyle w:val="Literaturverzeichnis"/>
@@ -3138,8 +3918,8 @@
         <w:t xml:space="preserve">(pp. 1–12). Office of Research Support and International Affairs, Gallaudet University.</w:t>
       </w:r>
     </w:p>
-    <w:bookmarkEnd w:id="93"/>
-    <w:bookmarkStart w:id="94" w:name="ref-jackson-maldonado2003"/>
+    <w:bookmarkEnd w:id="118"/>
+    <w:bookmarkStart w:id="119" w:name="ref-jackson-maldonado2003"/>
     <w:p>
       <w:pPr>
         <w:pStyle w:val="Literaturverzeichnis"/>
@@ -3160,8 +3940,8 @@
         <w:t xml:space="preserve">. P.H. Brookes.</w:t>
       </w:r>
     </w:p>
-    <w:bookmarkEnd w:id="94"/>
-    <w:bookmarkStart w:id="96" w:name="ref-james2013"/>
+    <w:bookmarkEnd w:id="119"/>
+    <w:bookmarkStart w:id="121" w:name="ref-james2013"/>
     <w:p>
       <w:pPr>
         <w:pStyle w:val="Literaturverzeichnis"/>
@@ -3187,7 +3967,7 @@
       <w:r>
         <w:t xml:space="preserve"> </w:t>
       </w:r>
-      <w:hyperlink r:id="rId95">
+      <w:hyperlink r:id="rId120">
         <w:r>
           <w:rPr>
             <w:rStyle w:val="Hyperlink"/>
@@ -3196,8 +3976,8 @@
         </w:r>
       </w:hyperlink>
     </w:p>
-    <w:bookmarkEnd w:id="96"/>
-    <w:bookmarkStart w:id="97" w:name="ref-karchmer2003"/>
+    <w:bookmarkEnd w:id="121"/>
+    <w:bookmarkStart w:id="122" w:name="ref-karchmer2003"/>
     <w:p>
       <w:pPr>
         <w:pStyle w:val="Literaturverzeichnis"/>
@@ -3218,8 +3998,98 @@
         <w:t xml:space="preserve">.</w:t>
       </w:r>
     </w:p>
-    <w:bookmarkEnd w:id="97"/>
-    <w:bookmarkStart w:id="99" w:name="ref-kiese-himmel2002a"/>
+    <w:bookmarkEnd w:id="122"/>
+    <w:bookmarkStart w:id="124" w:name="ref-kennedy2006"/>
+    <w:p>
+      <w:pPr>
+        <w:pStyle w:val="Literaturverzeichnis"/>
+      </w:pPr>
+      <w:r>
+        <w:t xml:space="preserve">Kennedy, C. R., McCann, D. C., Campbell, M. J., Law, C. M., Mullee, M., Petrou, S., … Stevenson, J. (2006). Language ability after early detection of permanent childhood hearing impairment.</w:t>
+      </w:r>
+      <w:r>
+        <w:t xml:space="preserve"> </w:t>
+      </w:r>
+      <w:r>
+        <w:rPr>
+          <w:i/>
+        </w:rPr>
+        <w:t xml:space="preserve">New England Journal of Medicine</w:t>
+      </w:r>
+      <w:r>
+        <w:t xml:space="preserve">,</w:t>
+      </w:r>
+      <w:r>
+        <w:t xml:space="preserve"> </w:t>
+      </w:r>
+      <w:r>
+        <w:rPr>
+          <w:i/>
+        </w:rPr>
+        <w:t xml:space="preserve">354</w:t>
+      </w:r>
+      <w:r>
+        <w:t xml:space="preserve">(20), 2131–2141.</w:t>
+      </w:r>
+      <w:r>
+        <w:t xml:space="preserve"> </w:t>
+      </w:r>
+      <w:hyperlink r:id="rId123">
+        <w:r>
+          <w:rPr>
+            <w:rStyle w:val="Hyperlink"/>
+          </w:rPr>
+          <w:t xml:space="preserve">https://doi.org/10.1056/NEJMoa054915</w:t>
+        </w:r>
+      </w:hyperlink>
+    </w:p>
+    <w:bookmarkEnd w:id="124"/>
+    <w:bookmarkStart w:id="126" w:name="ref-kiese-himmel2002"/>
+    <w:p>
+      <w:pPr>
+        <w:pStyle w:val="Literaturverzeichnis"/>
+      </w:pPr>
+      <w:r>
+        <w:t xml:space="preserve">Kiese-Himmel, C. (2002). Unilateral sensorineural hearing impairment in childhood: Analysis of 31 consecutive cases.</w:t>
+      </w:r>
+      <w:r>
+        <w:t xml:space="preserve"> </w:t>
+      </w:r>
+      <w:r>
+        <w:rPr>
+          <w:i/>
+        </w:rPr>
+        <w:t xml:space="preserve">International Journal of Audiology</w:t>
+      </w:r>
+      <w:r>
+        <w:t xml:space="preserve">,</w:t>
+      </w:r>
+      <w:r>
+        <w:t xml:space="preserve"> </w:t>
+      </w:r>
+      <w:r>
+        <w:rPr>
+          <w:i/>
+        </w:rPr>
+        <w:t xml:space="preserve">41</w:t>
+      </w:r>
+      <w:r>
+        <w:t xml:space="preserve">(1), 57–63.</w:t>
+      </w:r>
+      <w:r>
+        <w:t xml:space="preserve"> </w:t>
+      </w:r>
+      <w:hyperlink r:id="rId125">
+        <w:r>
+          <w:rPr>
+            <w:rStyle w:val="Hyperlink"/>
+          </w:rPr>
+          <w:t xml:space="preserve">https://doi.org/10.3109/14992020209101313</w:t>
+        </w:r>
+      </w:hyperlink>
+    </w:p>
+    <w:bookmarkEnd w:id="126"/>
+    <w:bookmarkStart w:id="128" w:name="ref-kiese-himmel2002a"/>
     <w:p>
       <w:pPr>
         <w:pStyle w:val="Literaturverzeichnis"/>
@@ -3254,7 +4124,7 @@
       <w:r>
         <w:t xml:space="preserve"> </w:t>
       </w:r>
-      <w:hyperlink r:id="rId98">
+      <w:hyperlink r:id="rId127">
         <w:r>
           <w:rPr>
             <w:rStyle w:val="Hyperlink"/>
@@ -3263,8 +4133,168 @@
         </w:r>
       </w:hyperlink>
     </w:p>
-    <w:bookmarkEnd w:id="99"/>
-    <w:bookmarkStart w:id="101" w:name="ref-luckner2010"/>
+    <w:bookmarkEnd w:id="128"/>
+    <w:bookmarkStart w:id="130" w:name="ref-kristoffersen2008"/>
+    <w:p>
+      <w:pPr>
+        <w:pStyle w:val="Literaturverzeichnis"/>
+      </w:pPr>
+      <w:r>
+        <w:t xml:space="preserve">Kristoffersen, K. E. (2008).</w:t>
+      </w:r>
+      <w:r>
+        <w:t xml:space="preserve"> </w:t>
+      </w:r>
+      <w:r>
+        <w:rPr>
+          <w:i/>
+        </w:rPr>
+        <w:t xml:space="preserve">Speech and language development in cri du chat syndrome: A critical review</w:t>
+      </w:r>
+      <w:r>
+        <w:t xml:space="preserve">.</w:t>
+      </w:r>
+      <w:r>
+        <w:t xml:space="preserve"> </w:t>
+      </w:r>
+      <w:r>
+        <w:rPr>
+          <w:i/>
+        </w:rPr>
+        <w:t xml:space="preserve">Clinical Linguistics and Phonetics</w:t>
+      </w:r>
+      <w:r>
+        <w:t xml:space="preserve"> </w:t>
+      </w:r>
+      <w:r>
+        <w:t xml:space="preserve">(Vol. 22).</w:t>
+      </w:r>
+      <w:r>
+        <w:t xml:space="preserve"> </w:t>
+      </w:r>
+      <w:hyperlink r:id="rId129">
+        <w:r>
+          <w:rPr>
+            <w:rStyle w:val="Hyperlink"/>
+          </w:rPr>
+          <w:t xml:space="preserve">https://doi.org/10.1080/02699200801892108</w:t>
+        </w:r>
+      </w:hyperlink>
+    </w:p>
+    <w:bookmarkEnd w:id="130"/>
+    <w:bookmarkStart w:id="132" w:name="ref-lieu2004"/>
+    <w:p>
+      <w:pPr>
+        <w:pStyle w:val="Literaturverzeichnis"/>
+      </w:pPr>
+      <w:r>
+        <w:t xml:space="preserve">Lieu, J. E. C. (2004). Speech-language and educational consequences of unilateral hearing loss in children.</w:t>
+      </w:r>
+      <w:r>
+        <w:t xml:space="preserve"> </w:t>
+      </w:r>
+      <w:r>
+        <w:rPr>
+          <w:i/>
+        </w:rPr>
+        <w:t xml:space="preserve">Archives of Otolaryngology–Head &amp; Neck Surgery</w:t>
+      </w:r>
+      <w:r>
+        <w:t xml:space="preserve">,</w:t>
+      </w:r>
+      <w:r>
+        <w:t xml:space="preserve"> </w:t>
+      </w:r>
+      <w:r>
+        <w:rPr>
+          <w:i/>
+        </w:rPr>
+        <w:t xml:space="preserve">130</w:t>
+      </w:r>
+      <w:r>
+        <w:t xml:space="preserve">(5), 524–530.</w:t>
+      </w:r>
+      <w:r>
+        <w:t xml:space="preserve"> </w:t>
+      </w:r>
+      <w:hyperlink r:id="rId131">
+        <w:r>
+          <w:rPr>
+            <w:rStyle w:val="Hyperlink"/>
+          </w:rPr>
+          <w:t xml:space="preserve">https://doi.org/10.1001/archotol.130.5.524</w:t>
+        </w:r>
+      </w:hyperlink>
+    </w:p>
+    <w:bookmarkEnd w:id="132"/>
+    <w:bookmarkStart w:id="133" w:name="ref-lieu2013"/>
+    <w:p>
+      <w:pPr>
+        <w:pStyle w:val="Literaturverzeichnis"/>
+      </w:pPr>
+      <w:r>
+        <w:t xml:space="preserve">Lieu, J. E. C. (2013). Unilateral hearing loss in children: Speech-language and school performance.</w:t>
+      </w:r>
+      <w:r>
+        <w:t xml:space="preserve"> </w:t>
+      </w:r>
+      <w:r>
+        <w:rPr>
+          <w:i/>
+        </w:rPr>
+        <w:t xml:space="preserve">B-ENT</w:t>
+      </w:r>
+      <w:r>
+        <w:t xml:space="preserve">, (SUPPL. 21), 107–115.</w:t>
+      </w:r>
+    </w:p>
+    <w:bookmarkEnd w:id="133"/>
+    <w:bookmarkStart w:id="135" w:name="ref-lieu2012"/>
+    <w:p>
+      <w:pPr>
+        <w:pStyle w:val="Literaturverzeichnis"/>
+      </w:pPr>
+      <w:r>
+        <w:t xml:space="preserve">Lieu, J. E. C., Tye-Murray, N., &amp; Fu, Q. (2012). Longitudinal study of children with unilateral hearing loss.</w:t>
+      </w:r>
+      <w:r>
+        <w:t xml:space="preserve"> </w:t>
+      </w:r>
+      <w:r>
+        <w:rPr>
+          <w:i/>
+        </w:rPr>
+        <w:t xml:space="preserve">The Laryngoscope</w:t>
+      </w:r>
+      <w:r>
+        <w:t xml:space="preserve">,</w:t>
+      </w:r>
+      <w:r>
+        <w:t xml:space="preserve"> </w:t>
+      </w:r>
+      <w:r>
+        <w:rPr>
+          <w:i/>
+        </w:rPr>
+        <w:t xml:space="preserve">122</w:t>
+      </w:r>
+      <w:r>
+        <w:t xml:space="preserve">(9), 2088–2095.</w:t>
+      </w:r>
+      <w:r>
+        <w:t xml:space="preserve"> </w:t>
+      </w:r>
+      <w:hyperlink r:id="rId134">
+        <w:r>
+          <w:rPr>
+            <w:rStyle w:val="Hyperlink"/>
+          </w:rPr>
+          <w:t xml:space="preserve">https://doi.org/10.1002/lary.23454</w:t>
+        </w:r>
+      </w:hyperlink>
+    </w:p>
+    <w:bookmarkEnd w:id="135"/>
+    <w:bookmarkStart w:id="137" w:name="ref-luckner2010"/>
     <w:p>
       <w:pPr>
         <w:pStyle w:val="Literaturverzeichnis"/>
@@ -3299,7 +4329,7 @@
       <w:r>
         <w:t xml:space="preserve"> </w:t>
       </w:r>
-      <w:hyperlink r:id="rId100">
+      <w:hyperlink r:id="rId136">
         <w:r>
           <w:rPr>
             <w:rStyle w:val="Hyperlink"/>
@@ -3308,8 +4338,8 @@
         </w:r>
       </w:hyperlink>
     </w:p>
-    <w:bookmarkEnd w:id="101"/>
-    <w:bookmarkStart w:id="103" w:name="ref-lund2016"/>
+    <w:bookmarkEnd w:id="137"/>
+    <w:bookmarkStart w:id="139" w:name="ref-lund2016"/>
     <w:p>
       <w:pPr>
         <w:pStyle w:val="Literaturverzeichnis"/>
@@ -3344,7 +4374,7 @@
       <w:r>
         <w:t xml:space="preserve"> </w:t>
       </w:r>
-      <w:hyperlink r:id="rId102">
+      <w:hyperlink r:id="rId138">
         <w:r>
           <w:rPr>
             <w:rStyle w:val="Hyperlink"/>
@@ -3353,8 +4383,8 @@
         </w:r>
       </w:hyperlink>
     </w:p>
-    <w:bookmarkEnd w:id="103"/>
-    <w:bookmarkStart w:id="105" w:name="ref-luu2016"/>
+    <w:bookmarkEnd w:id="139"/>
+    <w:bookmarkStart w:id="141" w:name="ref-luu2016"/>
     <w:p>
       <w:pPr>
         <w:pStyle w:val="Literaturverzeichnis"/>
@@ -3389,7 +4419,7 @@
       <w:r>
         <w:t xml:space="preserve"> </w:t>
       </w:r>
-      <w:hyperlink r:id="rId104">
+      <w:hyperlink r:id="rId140">
         <w:r>
           <w:rPr>
             <w:rStyle w:val="Hyperlink"/>
@@ -3398,8 +4428,8 @@
         </w:r>
       </w:hyperlink>
     </w:p>
-    <w:bookmarkEnd w:id="105"/>
-    <w:bookmarkStart w:id="107" w:name="ref-magnuson2000"/>
+    <w:bookmarkEnd w:id="141"/>
+    <w:bookmarkStart w:id="143" w:name="ref-magnuson2000"/>
     <w:p>
       <w:pPr>
         <w:pStyle w:val="Literaturverzeichnis"/>
@@ -3434,7 +4464,7 @@
       <w:r>
         <w:t xml:space="preserve"> </w:t>
       </w:r>
-      <w:hyperlink r:id="rId106">
+      <w:hyperlink r:id="rId142">
         <w:r>
           <w:rPr>
             <w:rStyle w:val="Hyperlink"/>
@@ -3443,8 +4473,8 @@
         </w:r>
       </w:hyperlink>
     </w:p>
-    <w:bookmarkEnd w:id="107"/>
-    <w:bookmarkStart w:id="108" w:name="ref-martin2019"/>
+    <w:bookmarkEnd w:id="143"/>
+    <w:bookmarkStart w:id="144" w:name="ref-martin2019"/>
     <w:p>
       <w:pPr>
         <w:pStyle w:val="Literaturverzeichnis"/>
@@ -3477,8 +4507,8 @@
         <w:t xml:space="preserve">(13), 1–47.</w:t>
       </w:r>
     </w:p>
-    <w:bookmarkEnd w:id="108"/>
-    <w:bookmarkStart w:id="110" w:name="ref-mchugh2013"/>
+    <w:bookmarkEnd w:id="144"/>
+    <w:bookmarkStart w:id="146" w:name="ref-mchugh2013"/>
     <w:p>
       <w:pPr>
         <w:pStyle w:val="Literaturverzeichnis"/>
@@ -3513,7 +4543,7 @@
       <w:r>
         <w:t xml:space="preserve"> </w:t>
       </w:r>
-      <w:hyperlink r:id="rId109">
+      <w:hyperlink r:id="rId145">
         <w:r>
           <w:rPr>
             <w:rStyle w:val="Hyperlink"/>
@@ -3522,8 +4552,8 @@
         </w:r>
       </w:hyperlink>
     </w:p>
-    <w:bookmarkEnd w:id="110"/>
-    <w:bookmarkStart w:id="111" w:name="ref-mitchell2004"/>
+    <w:bookmarkEnd w:id="146"/>
+    <w:bookmarkStart w:id="147" w:name="ref-mitchell2004"/>
     <w:p>
       <w:pPr>
         <w:pStyle w:val="Literaturverzeichnis"/>
@@ -3556,8 +4586,8 @@
         <w:t xml:space="preserve">(2), 138–163.</w:t>
       </w:r>
     </w:p>
-    <w:bookmarkEnd w:id="111"/>
-    <w:bookmarkStart w:id="113" w:name="ref-moeller2007"/>
+    <w:bookmarkEnd w:id="147"/>
+    <w:bookmarkStart w:id="149" w:name="ref-moeller2007"/>
     <w:p>
       <w:pPr>
         <w:pStyle w:val="Literaturverzeichnis"/>
@@ -3595,7 +4625,7 @@
       <w:r>
         <w:t xml:space="preserve"> </w:t>
       </w:r>
-      <w:hyperlink r:id="rId112">
+      <w:hyperlink r:id="rId148">
         <w:r>
           <w:rPr>
             <w:rStyle w:val="Hyperlink"/>
@@ -3604,8 +4634,8 @@
         </w:r>
       </w:hyperlink>
     </w:p>
-    <w:bookmarkEnd w:id="113"/>
-    <w:bookmarkStart w:id="115" w:name="ref-monroe2002"/>
+    <w:bookmarkEnd w:id="149"/>
+    <w:bookmarkStart w:id="151" w:name="ref-monroe2002"/>
     <w:p>
       <w:pPr>
         <w:pStyle w:val="Literaturverzeichnis"/>
@@ -3640,7 +4670,7 @@
       <w:r>
         <w:t xml:space="preserve"> </w:t>
       </w:r>
-      <w:hyperlink r:id="rId114">
+      <w:hyperlink r:id="rId150">
         <w:r>
           <w:rPr>
             <w:rStyle w:val="Hyperlink"/>
@@ -3649,8 +4679,8 @@
         </w:r>
       </w:hyperlink>
     </w:p>
-    <w:bookmarkEnd w:id="115"/>
-    <w:bookmarkStart w:id="116" w:name="ref-nad"/>
+    <w:bookmarkEnd w:id="151"/>
+    <w:bookmarkStart w:id="152" w:name="ref-nad"/>
     <w:p>
       <w:pPr>
         <w:pStyle w:val="Literaturverzeichnis"/>
@@ -3659,8 +4689,98 @@
         <w:t xml:space="preserve">NAD. (n.d.). National Association of the Deaf - NAD. https://www.nad.org/resources/early-intervention-for-infants-and-toddlers/information-for-parents/early-intervention-services/.</w:t>
       </w:r>
     </w:p>
-    <w:bookmarkEnd w:id="116"/>
-    <w:bookmarkStart w:id="118" w:name="ref-pierrat2017"/>
+    <w:bookmarkEnd w:id="152"/>
+    <w:bookmarkStart w:id="154" w:name="ref-niparko2010"/>
+    <w:p>
+      <w:pPr>
+        <w:pStyle w:val="Literaturverzeichnis"/>
+      </w:pPr>
+      <w:r>
+        <w:t xml:space="preserve">Niparko, J. K., Tobey, E. A., Thal, D. J., Eisenberg, L. S., Wang, N. Y., Quittner, A. L., &amp; Fink, N. E. (2010). Spoken language development in children following cochlear implantation.</w:t>
+      </w:r>
+      <w:r>
+        <w:t xml:space="preserve"> </w:t>
+      </w:r>
+      <w:r>
+        <w:rPr>
+          <w:i/>
+        </w:rPr>
+        <w:t xml:space="preserve">JAMA - Journal of the American Medical Association</w:t>
+      </w:r>
+      <w:r>
+        <w:t xml:space="preserve">,</w:t>
+      </w:r>
+      <w:r>
+        <w:t xml:space="preserve"> </w:t>
+      </w:r>
+      <w:r>
+        <w:rPr>
+          <w:i/>
+        </w:rPr>
+        <w:t xml:space="preserve">303</w:t>
+      </w:r>
+      <w:r>
+        <w:t xml:space="preserve">(15), 1498–1506.</w:t>
+      </w:r>
+      <w:r>
+        <w:t xml:space="preserve"> </w:t>
+      </w:r>
+      <w:hyperlink r:id="rId153">
+        <w:r>
+          <w:rPr>
+            <w:rStyle w:val="Hyperlink"/>
+          </w:rPr>
+          <w:t xml:space="preserve">https://doi.org/10.1001/jama.2010.451</w:t>
+        </w:r>
+      </w:hyperlink>
+    </w:p>
+    <w:bookmarkEnd w:id="154"/>
+    <w:bookmarkStart w:id="156" w:name="ref-odonoghue2000"/>
+    <w:p>
+      <w:pPr>
+        <w:pStyle w:val="Literaturverzeichnis"/>
+      </w:pPr>
+      <w:r>
+        <w:t xml:space="preserve">O’Donoghue, G. M., Nikolopoulos, T. P., &amp; Archbold, S. M. (2000). Determinants of speech perception in children after cochlear implantation.</w:t>
+      </w:r>
+      <w:r>
+        <w:t xml:space="preserve"> </w:t>
+      </w:r>
+      <w:r>
+        <w:rPr>
+          <w:i/>
+        </w:rPr>
+        <w:t xml:space="preserve">Lancet</w:t>
+      </w:r>
+      <w:r>
+        <w:t xml:space="preserve">,</w:t>
+      </w:r>
+      <w:r>
+        <w:t xml:space="preserve"> </w:t>
+      </w:r>
+      <w:r>
+        <w:rPr>
+          <w:i/>
+        </w:rPr>
+        <w:t xml:space="preserve">356</w:t>
+      </w:r>
+      <w:r>
+        <w:t xml:space="preserve">(9228), 466–468.</w:t>
+      </w:r>
+      <w:r>
+        <w:t xml:space="preserve"> </w:t>
+      </w:r>
+      <w:hyperlink r:id="rId155">
+        <w:r>
+          <w:rPr>
+            <w:rStyle w:val="Hyperlink"/>
+          </w:rPr>
+          <w:t xml:space="preserve">https://doi.org/10.1016/S0140-6736(00)02555-1</w:t>
+        </w:r>
+      </w:hyperlink>
+    </w:p>
+    <w:bookmarkEnd w:id="156"/>
+    <w:bookmarkStart w:id="158" w:name="ref-pierrat2017"/>
     <w:p>
       <w:pPr>
         <w:pStyle w:val="Literaturverzeichnis"/>
@@ -3695,7 +4815,7 @@
       <w:r>
         <w:t xml:space="preserve"> </w:t>
       </w:r>
-      <w:hyperlink r:id="rId117">
+      <w:hyperlink r:id="rId157">
         <w:r>
           <w:rPr>
             <w:rStyle w:val="Hyperlink"/>
@@ -3704,8 +4824,8 @@
         </w:r>
       </w:hyperlink>
     </w:p>
-    <w:bookmarkEnd w:id="118"/>
-    <w:bookmarkStart w:id="120" w:name="ref-pisoni2018"/>
+    <w:bookmarkEnd w:id="158"/>
+    <w:bookmarkStart w:id="160" w:name="ref-pisoni2018"/>
     <w:p>
       <w:pPr>
         <w:pStyle w:val="Literaturverzeichnis"/>
@@ -3728,7 +4848,7 @@
       <w:r>
         <w:t xml:space="preserve"> </w:t>
       </w:r>
-      <w:hyperlink r:id="rId119">
+      <w:hyperlink r:id="rId159">
         <w:r>
           <w:rPr>
             <w:rStyle w:val="Hyperlink"/>
@@ -3737,8 +4857,30 @@
         </w:r>
       </w:hyperlink>
     </w:p>
-    <w:bookmarkEnd w:id="120"/>
-    <w:bookmarkStart w:id="122" w:name="ref-qi2012"/>
+    <w:bookmarkEnd w:id="160"/>
+    <w:bookmarkStart w:id="161" w:name="ref-pollack1997"/>
+    <w:p>
+      <w:pPr>
+        <w:pStyle w:val="Literaturverzeichnis"/>
+      </w:pPr>
+      <w:r>
+        <w:t xml:space="preserve">Pollack, B. J. (1997). Educating Children Who Are Deaf or Hard of Hearing: Additional Learning Problems.</w:t>
+      </w:r>
+      <w:r>
+        <w:t xml:space="preserve"> </w:t>
+      </w:r>
+      <w:r>
+        <w:rPr>
+          <w:i/>
+        </w:rPr>
+        <w:t xml:space="preserve">ERIC Clearinghouse on Disabilities and Gifted Education</w:t>
+      </w:r>
+      <w:r>
+        <w:t xml:space="preserve">, (E548), 1–6.</w:t>
+      </w:r>
+    </w:p>
+    <w:bookmarkEnd w:id="161"/>
+    <w:bookmarkStart w:id="163" w:name="ref-qi2012"/>
     <w:p>
       <w:pPr>
         <w:pStyle w:val="Literaturverzeichnis"/>
@@ -3773,7 +4915,7 @@
       <w:r>
         <w:t xml:space="preserve"> </w:t>
       </w:r>
-      <w:hyperlink r:id="rId121">
+      <w:hyperlink r:id="rId162">
         <w:r>
           <w:rPr>
             <w:rStyle w:val="Hyperlink"/>
@@ -3782,8 +4924,143 @@
         </w:r>
       </w:hyperlink>
     </w:p>
-    <w:bookmarkEnd w:id="122"/>
-    <w:bookmarkStart w:id="124" w:name="ref-rodriguez2020"/>
+    <w:bookmarkEnd w:id="163"/>
+    <w:bookmarkStart w:id="165" w:name="ref-rajput2003"/>
+    <w:p>
+      <w:pPr>
+        <w:pStyle w:val="Literaturverzeichnis"/>
+      </w:pPr>
+      <w:r>
+        <w:t xml:space="preserve">Rajput, K., Brown, T., &amp; Bamiou, D. E. (2003). Aetiology of hearing loss and other related factors versus language outcome after cochlear implantation in children.</w:t>
+      </w:r>
+      <w:r>
+        <w:t xml:space="preserve"> </w:t>
+      </w:r>
+      <w:r>
+        <w:rPr>
+          <w:i/>
+        </w:rPr>
+        <w:t xml:space="preserve">International Journal of Pediatric Otorhinolaryngology</w:t>
+      </w:r>
+      <w:r>
+        <w:t xml:space="preserve">,</w:t>
+      </w:r>
+      <w:r>
+        <w:t xml:space="preserve"> </w:t>
+      </w:r>
+      <w:r>
+        <w:rPr>
+          <w:i/>
+        </w:rPr>
+        <w:t xml:space="preserve">67</w:t>
+      </w:r>
+      <w:r>
+        <w:t xml:space="preserve">(5), 497–504.</w:t>
+      </w:r>
+      <w:r>
+        <w:t xml:space="preserve"> </w:t>
+      </w:r>
+      <w:hyperlink r:id="rId164">
+        <w:r>
+          <w:rPr>
+            <w:rStyle w:val="Hyperlink"/>
+          </w:rPr>
+          <w:t xml:space="preserve">https://doi.org/10.1016/S0165-5876(03)00006-5</w:t>
+        </w:r>
+      </w:hyperlink>
+    </w:p>
+    <w:bookmarkEnd w:id="165"/>
+    <w:bookmarkStart w:id="167" w:name="ref-rechia2016"/>
+    <w:p>
+      <w:pPr>
+        <w:pStyle w:val="Literaturverzeichnis"/>
+      </w:pPr>
+      <w:r>
+        <w:t xml:space="preserve">Rechia, I. C., Oliveira, L. D., Crestani, A. H., Biaggio, E. P. V., &amp; de Souza, A. P. R. (2016). Effects of prematurity on language acquisition and auditory maturation: A systematic review.</w:t>
+      </w:r>
+      <w:r>
+        <w:t xml:space="preserve"> </w:t>
+      </w:r>
+      <w:r>
+        <w:rPr>
+          <w:i/>
+        </w:rPr>
+        <w:t xml:space="preserve">CODAS</w:t>
+      </w:r>
+      <w:r>
+        <w:t xml:space="preserve">,</w:t>
+      </w:r>
+      <w:r>
+        <w:t xml:space="preserve"> </w:t>
+      </w:r>
+      <w:r>
+        <w:rPr>
+          <w:i/>
+        </w:rPr>
+        <w:t xml:space="preserve">28</w:t>
+      </w:r>
+      <w:r>
+        <w:t xml:space="preserve">(6).</w:t>
+      </w:r>
+      <w:r>
+        <w:t xml:space="preserve"> </w:t>
+      </w:r>
+      <w:hyperlink r:id="rId166">
+        <w:r>
+          <w:rPr>
+            <w:rStyle w:val="Hyperlink"/>
+          </w:rPr>
+          <w:t xml:space="preserve">https://doi.org/10.1590/2317-1782/20162015218</w:t>
+        </w:r>
+      </w:hyperlink>
+    </w:p>
+    <w:bookmarkEnd w:id="167"/>
+    <w:bookmarkStart w:id="169" w:name="ref-robinshaw1995"/>
+    <w:p>
+      <w:pPr>
+        <w:pStyle w:val="Literaturverzeichnis"/>
+      </w:pPr>
+      <w:r>
+        <w:t xml:space="preserve">Robinshaw, H. M. (1995). Early intervention for hearing impairment: Differences in the timing of communicative and linguistic development.</w:t>
+      </w:r>
+      <w:r>
+        <w:t xml:space="preserve"> </w:t>
+      </w:r>
+      <w:r>
+        <w:rPr>
+          <w:i/>
+        </w:rPr>
+        <w:t xml:space="preserve">British Journal of Audiology</w:t>
+      </w:r>
+      <w:r>
+        <w:t xml:space="preserve">,</w:t>
+      </w:r>
+      <w:r>
+        <w:t xml:space="preserve"> </w:t>
+      </w:r>
+      <w:r>
+        <w:rPr>
+          <w:i/>
+        </w:rPr>
+        <w:t xml:space="preserve">29</w:t>
+      </w:r>
+      <w:r>
+        <w:t xml:space="preserve">(6), 315–334.</w:t>
+      </w:r>
+      <w:r>
+        <w:t xml:space="preserve"> </w:t>
+      </w:r>
+      <w:hyperlink r:id="rId168">
+        <w:r>
+          <w:rPr>
+            <w:rStyle w:val="Hyperlink"/>
+          </w:rPr>
+          <w:t xml:space="preserve">https://doi.org/10.3109/03005369509076750</w:t>
+        </w:r>
+      </w:hyperlink>
+    </w:p>
+    <w:bookmarkEnd w:id="169"/>
+    <w:bookmarkStart w:id="171" w:name="ref-rodriguez2020"/>
     <w:p>
       <w:pPr>
         <w:pStyle w:val="Literaturverzeichnis"/>
@@ -3818,7 +5095,7 @@
       <w:r>
         <w:t xml:space="preserve"> </w:t>
       </w:r>
-      <w:hyperlink r:id="rId123">
+      <w:hyperlink r:id="rId170">
         <w:r>
           <w:rPr>
             <w:rStyle w:val="Hyperlink"/>
@@ -3827,8 +5104,98 @@
         </w:r>
       </w:hyperlink>
     </w:p>
-    <w:bookmarkEnd w:id="124"/>
-    <w:bookmarkStart w:id="126" w:name="ref-steinberg2003"/>
+    <w:bookmarkEnd w:id="171"/>
+    <w:bookmarkStart w:id="173" w:name="ref-sarant2008"/>
+    <w:p>
+      <w:pPr>
+        <w:pStyle w:val="Literaturverzeichnis"/>
+      </w:pPr>
+      <w:r>
+        <w:t xml:space="preserve">Sarant, J., Holt, C. M., Dowell, R. C., Richards, F., &amp; Blamey, P. J. (2008). Spoken Language Development in Oral Preschool Children With Permanent Childhood Deafness.</w:t>
+      </w:r>
+      <w:r>
+        <w:t xml:space="preserve"> </w:t>
+      </w:r>
+      <w:r>
+        <w:rPr>
+          <w:i/>
+        </w:rPr>
+        <w:t xml:space="preserve">Journal of Deaf Studies and Deaf Education</w:t>
+      </w:r>
+      <w:r>
+        <w:t xml:space="preserve">,</w:t>
+      </w:r>
+      <w:r>
+        <w:t xml:space="preserve"> </w:t>
+      </w:r>
+      <w:r>
+        <w:rPr>
+          <w:i/>
+        </w:rPr>
+        <w:t xml:space="preserve">14</w:t>
+      </w:r>
+      <w:r>
+        <w:t xml:space="preserve">(2), 205–217.</w:t>
+      </w:r>
+      <w:r>
+        <w:t xml:space="preserve"> </w:t>
+      </w:r>
+      <w:hyperlink r:id="rId172">
+        <w:r>
+          <w:rPr>
+            <w:rStyle w:val="Hyperlink"/>
+          </w:rPr>
+          <w:t xml:space="preserve">https://doi.org/10.1093/deafed/enn034</w:t>
+        </w:r>
+      </w:hyperlink>
+    </w:p>
+    <w:bookmarkEnd w:id="173"/>
+    <w:bookmarkStart w:id="175" w:name="ref-sininger2010"/>
+    <w:p>
+      <w:pPr>
+        <w:pStyle w:val="Literaturverzeichnis"/>
+      </w:pPr>
+      <w:r>
+        <w:t xml:space="preserve">Sininger, Y. S., Grimes, A., &amp; Christensen, E. (2010). Auditory development in early amplified children: Factors influencing auditory-based communication outcomes in children with hearing loss.</w:t>
+      </w:r>
+      <w:r>
+        <w:t xml:space="preserve"> </w:t>
+      </w:r>
+      <w:r>
+        <w:rPr>
+          <w:i/>
+        </w:rPr>
+        <w:t xml:space="preserve">Ear and Hearing</w:t>
+      </w:r>
+      <w:r>
+        <w:t xml:space="preserve">,</w:t>
+      </w:r>
+      <w:r>
+        <w:t xml:space="preserve"> </w:t>
+      </w:r>
+      <w:r>
+        <w:rPr>
+          <w:i/>
+        </w:rPr>
+        <w:t xml:space="preserve">31</w:t>
+      </w:r>
+      <w:r>
+        <w:t xml:space="preserve">(2), 166–185.</w:t>
+      </w:r>
+      <w:r>
+        <w:t xml:space="preserve"> </w:t>
+      </w:r>
+      <w:hyperlink r:id="rId174">
+        <w:r>
+          <w:rPr>
+            <w:rStyle w:val="Hyperlink"/>
+          </w:rPr>
+          <w:t xml:space="preserve">https://doi.org/10.1097/AUD.0b013e3181c8e7b6</w:t>
+        </w:r>
+      </w:hyperlink>
+    </w:p>
+    <w:bookmarkEnd w:id="175"/>
+    <w:bookmarkStart w:id="177" w:name="ref-steinberg2003"/>
     <w:p>
       <w:pPr>
         <w:pStyle w:val="Literaturverzeichnis"/>
@@ -3863,7 +5230,7 @@
       <w:r>
         <w:t xml:space="preserve"> </w:t>
       </w:r>
-      <w:hyperlink r:id="rId125">
+      <w:hyperlink r:id="rId176">
         <w:r>
           <w:rPr>
             <w:rStyle w:val="Hyperlink"/>
@@ -3872,8 +5239,53 @@
         </w:r>
       </w:hyperlink>
     </w:p>
-    <w:bookmarkEnd w:id="126"/>
-    <w:bookmarkStart w:id="128" w:name="ref-staehr2008"/>
+    <w:bookmarkEnd w:id="177"/>
+    <w:bookmarkStart w:id="179" w:name="ref-stika2015"/>
+    <w:p>
+      <w:pPr>
+        <w:pStyle w:val="Literaturverzeichnis"/>
+      </w:pPr>
+      <w:r>
+        <w:t xml:space="preserve">Stika, C. J., Eisenberg, L. S., Johnson, K. C., Henning, S. C., Colson, B. G., Ganguly, D. H., &amp; DesJardin, J. L. (2015). Developmental Outcomes of Early-Identified Children who are Hard of Hearing at 12 to 18 Months of Age.</w:t>
+      </w:r>
+      <w:r>
+        <w:t xml:space="preserve"> </w:t>
+      </w:r>
+      <w:r>
+        <w:rPr>
+          <w:i/>
+        </w:rPr>
+        <w:t xml:space="preserve">Early Human Development</w:t>
+      </w:r>
+      <w:r>
+        <w:t xml:space="preserve">,</w:t>
+      </w:r>
+      <w:r>
+        <w:t xml:space="preserve"> </w:t>
+      </w:r>
+      <w:r>
+        <w:rPr>
+          <w:i/>
+        </w:rPr>
+        <w:t xml:space="preserve">91</w:t>
+      </w:r>
+      <w:r>
+        <w:t xml:space="preserve">(1), 47–55.</w:t>
+      </w:r>
+      <w:r>
+        <w:t xml:space="preserve"> </w:t>
+      </w:r>
+      <w:hyperlink r:id="rId178">
+        <w:r>
+          <w:rPr>
+            <w:rStyle w:val="Hyperlink"/>
+          </w:rPr>
+          <w:t xml:space="preserve">https://doi.org/10.1016/j.earlhumdev.2014.11.005</w:t>
+        </w:r>
+      </w:hyperlink>
+    </w:p>
+    <w:bookmarkEnd w:id="179"/>
+    <w:bookmarkStart w:id="181" w:name="ref-staehr2008"/>
     <w:p>
       <w:pPr>
         <w:pStyle w:val="Literaturverzeichnis"/>
@@ -3908,7 +5320,7 @@
       <w:r>
         <w:t xml:space="preserve"> </w:t>
       </w:r>
-      <w:hyperlink r:id="rId127">
+      <w:hyperlink r:id="rId180">
         <w:r>
           <w:rPr>
             <w:rStyle w:val="Hyperlink"/>
@@ -3917,8 +5329,8 @@
         </w:r>
       </w:hyperlink>
     </w:p>
-    <w:bookmarkEnd w:id="128"/>
-    <w:bookmarkStart w:id="130" w:name="ref-szymanski2012"/>
+    <w:bookmarkEnd w:id="181"/>
+    <w:bookmarkStart w:id="183" w:name="ref-szymanski2012"/>
     <w:p>
       <w:pPr>
         <w:pStyle w:val="Literaturverzeichnis"/>
@@ -3953,7 +5365,7 @@
       <w:r>
         <w:t xml:space="preserve"> </w:t>
       </w:r>
-      <w:hyperlink r:id="rId129">
+      <w:hyperlink r:id="rId182">
         <w:r>
           <w:rPr>
             <w:rStyle w:val="Hyperlink"/>
@@ -3962,8 +5374,8 @@
         </w:r>
       </w:hyperlink>
     </w:p>
-    <w:bookmarkEnd w:id="130"/>
-    <w:bookmarkStart w:id="132" w:name="ref-thal2007"/>
+    <w:bookmarkEnd w:id="183"/>
+    <w:bookmarkStart w:id="185" w:name="ref-thal2007"/>
     <w:p>
       <w:pPr>
         <w:pStyle w:val="Literaturverzeichnis"/>
@@ -3986,7 +5398,7 @@
       <w:r>
         <w:t xml:space="preserve"> </w:t>
       </w:r>
-      <w:hyperlink r:id="rId131">
+      <w:hyperlink r:id="rId184">
         <w:r>
           <w:rPr>
             <w:rStyle w:val="Hyperlink"/>
@@ -3995,8 +5407,143 @@
         </w:r>
       </w:hyperlink>
     </w:p>
-    <w:bookmarkEnd w:id="132"/>
-    <w:bookmarkStart w:id="134" w:name="ref-verhaert2008"/>
+    <w:bookmarkEnd w:id="185"/>
+    <w:bookmarkStart w:id="187" w:name="ref-tomblin2015"/>
+    <w:p>
+      <w:pPr>
+        <w:pStyle w:val="Literaturverzeichnis"/>
+      </w:pPr>
+      <w:r>
+        <w:t xml:space="preserve">Tomblin, J. B., Harrison, M., Ambrose, S. E., Walker, E. A., Oleson, J. J., &amp; Moeller, M. P. (2015). Language outcomes in young children with mild to severe hearing loss.</w:t>
+      </w:r>
+      <w:r>
+        <w:t xml:space="preserve"> </w:t>
+      </w:r>
+      <w:r>
+        <w:rPr>
+          <w:i/>
+        </w:rPr>
+        <w:t xml:space="preserve">Ear and Hearing</w:t>
+      </w:r>
+      <w:r>
+        <w:t xml:space="preserve">,</w:t>
+      </w:r>
+      <w:r>
+        <w:t xml:space="preserve"> </w:t>
+      </w:r>
+      <w:r>
+        <w:rPr>
+          <w:i/>
+        </w:rPr>
+        <w:t xml:space="preserve">36</w:t>
+      </w:r>
+      <w:r>
+        <w:t xml:space="preserve">, 76S–91S.</w:t>
+      </w:r>
+      <w:r>
+        <w:t xml:space="preserve"> </w:t>
+      </w:r>
+      <w:hyperlink r:id="rId186">
+        <w:r>
+          <w:rPr>
+            <w:rStyle w:val="Hyperlink"/>
+          </w:rPr>
+          <w:t xml:space="preserve">https://doi.org/10.1097/AUD.0000000000000219</w:t>
+        </w:r>
+      </w:hyperlink>
+    </w:p>
+    <w:bookmarkEnd w:id="187"/>
+    <w:bookmarkStart w:id="189" w:name="ref-vannierop2016"/>
+    <w:p>
+      <w:pPr>
+        <w:pStyle w:val="Literaturverzeichnis"/>
+      </w:pPr>
+      <w:r>
+        <w:t xml:space="preserve">Van Nierop, J. W., Snabel, R. R., Langereis, M., Pennings, R. J., Admiraal, R. J., Mylanus, E. A., &amp; Kunst, H. P. (2016). Paediatric Cochlear Implantation in Patients with Waardenburg Syndrome.</w:t>
+      </w:r>
+      <w:r>
+        <w:t xml:space="preserve"> </w:t>
+      </w:r>
+      <w:r>
+        <w:rPr>
+          <w:i/>
+        </w:rPr>
+        <w:t xml:space="preserve">Audiology and Neurotology</w:t>
+      </w:r>
+      <w:r>
+        <w:t xml:space="preserve">,</w:t>
+      </w:r>
+      <w:r>
+        <w:t xml:space="preserve"> </w:t>
+      </w:r>
+      <w:r>
+        <w:rPr>
+          <w:i/>
+        </w:rPr>
+        <w:t xml:space="preserve">21</w:t>
+      </w:r>
+      <w:r>
+        <w:t xml:space="preserve">(3), 187–194.</w:t>
+      </w:r>
+      <w:r>
+        <w:t xml:space="preserve"> </w:t>
+      </w:r>
+      <w:hyperlink r:id="rId188">
+        <w:r>
+          <w:rPr>
+            <w:rStyle w:val="Hyperlink"/>
+          </w:rPr>
+          <w:t xml:space="preserve">https://doi.org/10.1159/000444120</w:t>
+        </w:r>
+      </w:hyperlink>
+    </w:p>
+    <w:bookmarkEnd w:id="189"/>
+    <w:bookmarkStart w:id="191" w:name="ref-vannoort-vanderspek2012"/>
+    <w:p>
+      <w:pPr>
+        <w:pStyle w:val="Literaturverzeichnis"/>
+      </w:pPr>
+      <w:r>
+        <w:t xml:space="preserve">Van Noort-van Der Spek, I. L., Franken, M. C. J., &amp; Weisglas-Kuperus, N. (2012). Language functions in preterm-born children: A systematic review and meta-analysis.</w:t>
+      </w:r>
+      <w:r>
+        <w:t xml:space="preserve"> </w:t>
+      </w:r>
+      <w:r>
+        <w:rPr>
+          <w:i/>
+        </w:rPr>
+        <w:t xml:space="preserve">Pediatrics</w:t>
+      </w:r>
+      <w:r>
+        <w:t xml:space="preserve">,</w:t>
+      </w:r>
+      <w:r>
+        <w:t xml:space="preserve"> </w:t>
+      </w:r>
+      <w:r>
+        <w:rPr>
+          <w:i/>
+        </w:rPr>
+        <w:t xml:space="preserve">129</w:t>
+      </w:r>
+      <w:r>
+        <w:t xml:space="preserve">(4), 745–754.</w:t>
+      </w:r>
+      <w:r>
+        <w:t xml:space="preserve"> </w:t>
+      </w:r>
+      <w:hyperlink r:id="rId190">
+        <w:r>
+          <w:rPr>
+            <w:rStyle w:val="Hyperlink"/>
+          </w:rPr>
+          <w:t xml:space="preserve">https://doi.org/10.1542/peds.2011-1728</w:t>
+        </w:r>
+      </w:hyperlink>
+    </w:p>
+    <w:bookmarkEnd w:id="191"/>
+    <w:bookmarkStart w:id="193" w:name="ref-verhaert2008"/>
     <w:p>
       <w:pPr>
         <w:pStyle w:val="Literaturverzeichnis"/>
@@ -4031,7 +5578,7 @@
       <w:r>
         <w:t xml:space="preserve"> </w:t>
       </w:r>
-      <w:hyperlink r:id="rId133">
+      <w:hyperlink r:id="rId192">
         <w:r>
           <w:rPr>
             <w:rStyle w:val="Hyperlink"/>
@@ -4040,8 +5587,149 @@
         </w:r>
       </w:hyperlink>
     </w:p>
-    <w:bookmarkEnd w:id="134"/>
-    <w:bookmarkStart w:id="136" w:name="ref-vohr2008"/>
+    <w:bookmarkEnd w:id="193"/>
+    <w:bookmarkStart w:id="195" w:name="ref-vesseur2016"/>
+    <w:p>
+      <w:pPr>
+        <w:pStyle w:val="Literaturverzeichnis"/>
+      </w:pPr>
+      <w:r>
+        <w:t xml:space="preserve">Vesseur, A., Langereis, M., Free, R., Snik, A., van Ravenswaaij-Arts, C., &amp; Mylanus, E. (2016). Influence of hearing loss and cognitive abilities on language development in CHARGE Syndrome.</w:t>
+      </w:r>
+      <w:r>
+        <w:t xml:space="preserve"> </w:t>
+      </w:r>
+      <w:r>
+        <w:rPr>
+          <w:i/>
+        </w:rPr>
+        <w:t xml:space="preserve">American Journal of Medical Genetics, Part A</w:t>
+      </w:r>
+      <w:r>
+        <w:t xml:space="preserve">,</w:t>
+      </w:r>
+      <w:r>
+        <w:t xml:space="preserve"> </w:t>
+      </w:r>
+      <w:r>
+        <w:rPr>
+          <w:i/>
+        </w:rPr>
+        <w:t xml:space="preserve">170</w:t>
+      </w:r>
+      <w:r>
+        <w:t xml:space="preserve">(8), 2022–2030.</w:t>
+      </w:r>
+      <w:r>
+        <w:t xml:space="preserve"> </w:t>
+      </w:r>
+      <w:hyperlink r:id="rId194">
+        <w:r>
+          <w:rPr>
+            <w:rStyle w:val="Hyperlink"/>
+          </w:rPr>
+          <w:t xml:space="preserve">https://doi.org/10.1002/ajmg.a.37692</w:t>
+        </w:r>
+      </w:hyperlink>
+    </w:p>
+    <w:bookmarkEnd w:id="195"/>
+    <w:bookmarkStart w:id="197" w:name="ref-vila2015"/>
+    <w:p>
+      <w:pPr>
+        <w:pStyle w:val="Literaturverzeichnis"/>
+      </w:pPr>
+      <w:r>
+        <w:t xml:space="preserve">Vila, P. M., &amp; Lieu, J. E. (2015).</w:t>
+      </w:r>
+      <w:r>
+        <w:t xml:space="preserve"> </w:t>
+      </w:r>
+      <w:r>
+        <w:rPr>
+          <w:i/>
+        </w:rPr>
+        <w:t xml:space="preserve">Asymmetric and unilateral hearing loss in children</w:t>
+      </w:r>
+      <w:r>
+        <w:t xml:space="preserve">.</w:t>
+      </w:r>
+      <w:r>
+        <w:t xml:space="preserve"> </w:t>
+      </w:r>
+      <w:r>
+        <w:rPr>
+          <w:i/>
+        </w:rPr>
+        <w:t xml:space="preserve">Cell and Tissue Research</w:t>
+      </w:r>
+      <w:r>
+        <w:t xml:space="preserve"> </w:t>
+      </w:r>
+      <w:r>
+        <w:t xml:space="preserve">(Vol. 361). Springer Verlag.</w:t>
+      </w:r>
+      <w:r>
+        <w:t xml:space="preserve"> </w:t>
+      </w:r>
+      <w:hyperlink r:id="rId196">
+        <w:r>
+          <w:rPr>
+            <w:rStyle w:val="Hyperlink"/>
+          </w:rPr>
+          <w:t xml:space="preserve">https://doi.org/10.1007/s00441-015-2208-6</w:t>
+        </w:r>
+      </w:hyperlink>
+    </w:p>
+    <w:bookmarkEnd w:id="197"/>
+    <w:bookmarkStart w:id="199" w:name="ref-vohr2014"/>
+    <w:p>
+      <w:pPr>
+        <w:pStyle w:val="Literaturverzeichnis"/>
+      </w:pPr>
+      <w:r>
+        <w:t xml:space="preserve">Vohr, B. (2014).</w:t>
+      </w:r>
+      <w:r>
+        <w:t xml:space="preserve"> </w:t>
+      </w:r>
+      <w:r>
+        <w:rPr>
+          <w:i/>
+        </w:rPr>
+        <w:t xml:space="preserve">Speech and language outcomes of very preterm infants</w:t>
+      </w:r>
+      <w:r>
+        <w:t xml:space="preserve">.</w:t>
+      </w:r>
+      <w:r>
+        <w:t xml:space="preserve"> </w:t>
+      </w:r>
+      <w:r>
+        <w:rPr>
+          <w:i/>
+        </w:rPr>
+        <w:t xml:space="preserve">Seminars in Fetal and Neonatal Medicine</w:t>
+      </w:r>
+      <w:r>
+        <w:t xml:space="preserve"> </w:t>
+      </w:r>
+      <w:r>
+        <w:t xml:space="preserve">(Vol. 19). W.B. Saunders Ltd.</w:t>
+      </w:r>
+      <w:r>
+        <w:t xml:space="preserve"> </w:t>
+      </w:r>
+      <w:hyperlink r:id="rId198">
+        <w:r>
+          <w:rPr>
+            <w:rStyle w:val="Hyperlink"/>
+          </w:rPr>
+          <w:t xml:space="preserve">https://doi.org/10.1016/j.siny.2013.10.007</w:t>
+        </w:r>
+      </w:hyperlink>
+    </w:p>
+    <w:bookmarkEnd w:id="199"/>
+    <w:bookmarkStart w:id="201" w:name="ref-vohr2008"/>
     <w:p>
       <w:pPr>
         <w:pStyle w:val="Literaturverzeichnis"/>
@@ -4076,7 +5764,7 @@
       <w:r>
         <w:t xml:space="preserve"> </w:t>
       </w:r>
-      <w:hyperlink r:id="rId135">
+      <w:hyperlink r:id="rId200">
         <w:r>
           <w:rPr>
             <w:rStyle w:val="Hyperlink"/>
@@ -4085,8 +5773,8 @@
         </w:r>
       </w:hyperlink>
     </w:p>
-    <w:bookmarkEnd w:id="136"/>
-    <w:bookmarkStart w:id="138" w:name="ref-vohr2011"/>
+    <w:bookmarkEnd w:id="201"/>
+    <w:bookmarkStart w:id="203" w:name="ref-vohr2011"/>
     <w:p>
       <w:pPr>
         <w:pStyle w:val="Literaturverzeichnis"/>
@@ -4121,7 +5809,7 @@
       <w:r>
         <w:t xml:space="preserve"> </w:t>
       </w:r>
-      <w:hyperlink r:id="rId137">
+      <w:hyperlink r:id="rId202">
         <w:r>
           <w:rPr>
             <w:rStyle w:val="Hyperlink"/>
@@ -4130,8 +5818,101 @@
         </w:r>
       </w:hyperlink>
     </w:p>
-    <w:bookmarkEnd w:id="138"/>
-    <w:bookmarkStart w:id="140" w:name="ref-walker2015"/>
+    <w:bookmarkEnd w:id="203"/>
+    <w:bookmarkStart w:id="205" w:name="ref-vohr2016"/>
+    <w:p>
+      <w:pPr>
+        <w:pStyle w:val="Literaturverzeichnis"/>
+      </w:pPr>
+      <w:r>
+        <w:t xml:space="preserve">Vohr, B. R. (2016).</w:t>
+      </w:r>
+      <w:r>
+        <w:t xml:space="preserve"> </w:t>
+      </w:r>
+      <w:r>
+        <w:rPr>
+          <w:i/>
+        </w:rPr>
+        <w:t xml:space="preserve">Language and hearing outcomes of preterm infants</w:t>
+      </w:r>
+      <w:r>
+        <w:t xml:space="preserve">.</w:t>
+      </w:r>
+      <w:r>
+        <w:t xml:space="preserve"> </w:t>
+      </w:r>
+      <w:r>
+        <w:rPr>
+          <w:i/>
+        </w:rPr>
+        <w:t xml:space="preserve">Seminars in Perinatology</w:t>
+      </w:r>
+      <w:r>
+        <w:t xml:space="preserve"> </w:t>
+      </w:r>
+      <w:r>
+        <w:t xml:space="preserve">(Vol. 40). W.B. Saunders.</w:t>
+      </w:r>
+      <w:r>
+        <w:t xml:space="preserve"> </w:t>
+      </w:r>
+      <w:hyperlink r:id="rId204">
+        <w:r>
+          <w:rPr>
+            <w:rStyle w:val="Hyperlink"/>
+          </w:rPr>
+          <w:t xml:space="preserve">https://doi.org/10.1053/j.semperi.2016.09.003</w:t>
+        </w:r>
+      </w:hyperlink>
+    </w:p>
+    <w:bookmarkEnd w:id="205"/>
+    <w:bookmarkStart w:id="207" w:name="ref-wake2004"/>
+    <w:p>
+      <w:pPr>
+        <w:pStyle w:val="Literaturverzeichnis"/>
+      </w:pPr>
+      <w:r>
+        <w:t xml:space="preserve">Wake, M., Hughes, E. K., Poulakis, Z., Collins, C., &amp; Rickards, F. W. (2004). Outcomes of Children with Mild-Profound Congenital Hearing Loss at 7 to 8 Years: A Population Study.</w:t>
+      </w:r>
+      <w:r>
+        <w:t xml:space="preserve"> </w:t>
+      </w:r>
+      <w:r>
+        <w:rPr>
+          <w:i/>
+        </w:rPr>
+        <w:t xml:space="preserve">Ear and Hearing</w:t>
+      </w:r>
+      <w:r>
+        <w:t xml:space="preserve">,</w:t>
+      </w:r>
+      <w:r>
+        <w:t xml:space="preserve"> </w:t>
+      </w:r>
+      <w:r>
+        <w:rPr>
+          <w:i/>
+        </w:rPr>
+        <w:t xml:space="preserve">25</w:t>
+      </w:r>
+      <w:r>
+        <w:t xml:space="preserve">(1), 1–8.</w:t>
+      </w:r>
+      <w:r>
+        <w:t xml:space="preserve"> </w:t>
+      </w:r>
+      <w:hyperlink r:id="rId206">
+        <w:r>
+          <w:rPr>
+            <w:rStyle w:val="Hyperlink"/>
+          </w:rPr>
+          <w:t xml:space="preserve">https://doi.org/10.1097/01.AUD.0000111262.12219.2F</w:t>
+        </w:r>
+      </w:hyperlink>
+    </w:p>
+    <w:bookmarkEnd w:id="207"/>
+    <w:bookmarkStart w:id="209" w:name="ref-walker2015"/>
     <w:p>
       <w:pPr>
         <w:pStyle w:val="Literaturverzeichnis"/>
@@ -4166,7 +5947,7 @@
       <w:r>
         <w:t xml:space="preserve"> </w:t>
       </w:r>
-      <w:hyperlink r:id="rId139">
+      <w:hyperlink r:id="rId208">
         <w:r>
           <w:rPr>
             <w:rStyle w:val="Hyperlink"/>
@@ -4175,8 +5956,154 @@
         </w:r>
       </w:hyperlink>
     </w:p>
-    <w:bookmarkEnd w:id="140"/>
-    <w:bookmarkStart w:id="142" w:name="ref-R-tidyverse"/>
+    <w:bookmarkEnd w:id="209"/>
+    <w:bookmarkStart w:id="210" w:name="ref-waltzman1997"/>
+    <w:p>
+      <w:pPr>
+        <w:pStyle w:val="Literaturverzeichnis"/>
+      </w:pPr>
+      <w:r>
+        <w:t xml:space="preserve">Waltzman, S. B., Cohen, N. L., Gomolin, R. H., Green, J. E., Shapiro, W. H., Hoffman, R. A., &amp; Roland, J. T. (1997). Open-set speech perception in congenitally deaf children using cochlear implants.</w:t>
+      </w:r>
+      <w:r>
+        <w:t xml:space="preserve"> </w:t>
+      </w:r>
+      <w:r>
+        <w:rPr>
+          <w:i/>
+        </w:rPr>
+        <w:t xml:space="preserve">American Journal of Otology</w:t>
+      </w:r>
+      <w:r>
+        <w:t xml:space="preserve">,</w:t>
+      </w:r>
+      <w:r>
+        <w:t xml:space="preserve"> </w:t>
+      </w:r>
+      <w:r>
+        <w:rPr>
+          <w:i/>
+        </w:rPr>
+        <w:t xml:space="preserve">18</w:t>
+      </w:r>
+      <w:r>
+        <w:t xml:space="preserve">(3), 342–349.</w:t>
+      </w:r>
+    </w:p>
+    <w:bookmarkEnd w:id="210"/>
+    <w:bookmarkStart w:id="212" w:name="ref-watkin2007"/>
+    <w:p>
+      <w:pPr>
+        <w:pStyle w:val="Literaturverzeichnis"/>
+      </w:pPr>
+      <w:r>
+        <w:t xml:space="preserve">Watkin, P., McCann, D., Law, C., Mullee, M., Petrou, S., Stevenson, J., … Kennedy, C. (2007). Language ability in children with permanent hearing impairment: The influence of early management and family participation.</w:t>
+      </w:r>
+      <w:r>
+        <w:t xml:space="preserve"> </w:t>
+      </w:r>
+      <w:r>
+        <w:rPr>
+          <w:i/>
+        </w:rPr>
+        <w:t xml:space="preserve">Pediatrics</w:t>
+      </w:r>
+      <w:r>
+        <w:t xml:space="preserve">,</w:t>
+      </w:r>
+      <w:r>
+        <w:t xml:space="preserve"> </w:t>
+      </w:r>
+      <w:r>
+        <w:rPr>
+          <w:i/>
+        </w:rPr>
+        <w:t xml:space="preserve">120</w:t>
+      </w:r>
+      <w:r>
+        <w:t xml:space="preserve">(3).</w:t>
+      </w:r>
+      <w:r>
+        <w:t xml:space="preserve"> </w:t>
+      </w:r>
+      <w:hyperlink r:id="rId211">
+        <w:r>
+          <w:rPr>
+            <w:rStyle w:val="Hyperlink"/>
+          </w:rPr>
+          <w:t xml:space="preserve">https://doi.org/10.1542/peds.2006-2116</w:t>
+        </w:r>
+      </w:hyperlink>
+    </w:p>
+    <w:bookmarkEnd w:id="212"/>
+    <w:bookmarkStart w:id="214" w:name="ref-weismer2010"/>
+    <w:p>
+      <w:pPr>
+        <w:pStyle w:val="Literaturverzeichnis"/>
+      </w:pPr>
+      <w:r>
+        <w:t xml:space="preserve">Weismer, S. E., Lord, C., &amp; Esler, A. (2010). Early language patterns of toddlers on the autism spectrum compared to toddlers with developmental delay.</w:t>
+      </w:r>
+      <w:r>
+        <w:t xml:space="preserve"> </w:t>
+      </w:r>
+      <w:r>
+        <w:rPr>
+          <w:i/>
+        </w:rPr>
+        <w:t xml:space="preserve">Journal of Autism and Developmental Disorders</w:t>
+      </w:r>
+      <w:r>
+        <w:t xml:space="preserve">,</w:t>
+      </w:r>
+      <w:r>
+        <w:t xml:space="preserve"> </w:t>
+      </w:r>
+      <w:r>
+        <w:rPr>
+          <w:i/>
+        </w:rPr>
+        <w:t xml:space="preserve">40</w:t>
+      </w:r>
+      <w:r>
+        <w:t xml:space="preserve">(10), 1259–1273.</w:t>
+      </w:r>
+      <w:r>
+        <w:t xml:space="preserve"> </w:t>
+      </w:r>
+      <w:hyperlink r:id="rId213">
+        <w:r>
+          <w:rPr>
+            <w:rStyle w:val="Hyperlink"/>
+          </w:rPr>
+          <w:t xml:space="preserve">https://doi.org/10.1007/s10803-010-0983-1</w:t>
+        </w:r>
+      </w:hyperlink>
+    </w:p>
+    <w:bookmarkEnd w:id="214"/>
+    <w:bookmarkStart w:id="215" w:name="ref-white1987"/>
+    <w:p>
+      <w:pPr>
+        <w:pStyle w:val="Literaturverzeichnis"/>
+      </w:pPr>
+      <w:r>
+        <w:t xml:space="preserve">White, S. J., &amp; White, R. E. (1987). The effects of hearing status of the family and age of intervention on receptive and expressive oral language skills in hearing-impaired infants.</w:t>
+      </w:r>
+      <w:r>
+        <w:t xml:space="preserve"> </w:t>
+      </w:r>
+      <w:r>
+        <w:rPr>
+          <w:i/>
+        </w:rPr>
+        <w:t xml:space="preserve">ASHA Monographs</w:t>
+      </w:r>
+      <w:r>
+        <w:t xml:space="preserve">, (26), 9–24.</w:t>
+      </w:r>
+    </w:p>
+    <w:bookmarkEnd w:id="215"/>
+    <w:bookmarkStart w:id="217" w:name="ref-R-tidyverse"/>
     <w:p>
       <w:pPr>
         <w:pStyle w:val="Literaturverzeichnis"/>
@@ -4199,7 +6126,7 @@
       <w:r>
         <w:t xml:space="preserve"> </w:t>
       </w:r>
-      <w:hyperlink r:id="rId141">
+      <w:hyperlink r:id="rId216">
         <w:r>
           <w:rPr>
             <w:rStyle w:val="Hyperlink"/>
@@ -4208,8 +6135,8 @@
         </w:r>
       </w:hyperlink>
     </w:p>
-    <w:bookmarkEnd w:id="142"/>
-    <w:bookmarkStart w:id="144" w:name="ref-yoshinaga-itano1998"/>
+    <w:bookmarkEnd w:id="217"/>
+    <w:bookmarkStart w:id="219" w:name="ref-yoshinaga-itano1998"/>
     <w:p>
       <w:pPr>
         <w:pStyle w:val="Literaturverzeichnis"/>
@@ -4244,7 +6171,7 @@
       <w:r>
         <w:t xml:space="preserve"> </w:t>
       </w:r>
-      <w:hyperlink r:id="rId143">
+      <w:hyperlink r:id="rId218">
         <w:r>
           <w:rPr>
             <w:rStyle w:val="Hyperlink"/>
@@ -4253,8 +6180,8 @@
         </w:r>
       </w:hyperlink>
     </w:p>
-    <w:bookmarkEnd w:id="144"/>
-    <w:bookmarkStart w:id="146" w:name="ref-yoshinaga-itano2017"/>
+    <w:bookmarkEnd w:id="219"/>
+    <w:bookmarkStart w:id="221" w:name="ref-yoshinaga-itano2017"/>
     <w:p>
       <w:pPr>
         <w:pStyle w:val="Literaturverzeichnis"/>
@@ -4289,7 +6216,7 @@
       <w:r>
         <w:t xml:space="preserve"> </w:t>
       </w:r>
-      <w:hyperlink r:id="rId145">
+      <w:hyperlink r:id="rId220">
         <w:r>
           <w:rPr>
             <w:rStyle w:val="Hyperlink"/>
@@ -4298,8 +6225,8 @@
         </w:r>
       </w:hyperlink>
     </w:p>
-    <w:bookmarkEnd w:id="146"/>
-    <w:bookmarkStart w:id="148" w:name="ref-yoshinaga-itano2018"/>
+    <w:bookmarkEnd w:id="221"/>
+    <w:bookmarkStart w:id="223" w:name="ref-yoshinaga-itano2018"/>
     <w:p>
       <w:pPr>
         <w:pStyle w:val="Literaturverzeichnis"/>
@@ -4334,7 +6261,7 @@
       <w:r>
         <w:t xml:space="preserve"> </w:t>
       </w:r>
-      <w:hyperlink r:id="rId147">
+      <w:hyperlink r:id="rId222">
         <w:r>
           <w:rPr>
             <w:rStyle w:val="Hyperlink"/>
@@ -4343,8 +6270,8 @@
         </w:r>
       </w:hyperlink>
     </w:p>
-    <w:bookmarkEnd w:id="148"/>
-    <w:bookmarkStart w:id="150" w:name="ref-young2005"/>
+    <w:bookmarkEnd w:id="223"/>
+    <w:bookmarkStart w:id="225" w:name="ref-young2005"/>
     <w:p>
       <w:pPr>
         <w:pStyle w:val="Literaturverzeichnis"/>
@@ -4379,7 +6306,7 @@
       <w:r>
         <w:t xml:space="preserve"> </w:t>
       </w:r>
-      <w:hyperlink r:id="rId149">
+      <w:hyperlink r:id="rId224">
         <w:r>
           <w:rPr>
             <w:rStyle w:val="Hyperlink"/>
@@ -4388,8 +6315,8 @@
         </w:r>
       </w:hyperlink>
     </w:p>
-    <w:bookmarkEnd w:id="150"/>
-    <w:bookmarkEnd w:id="151"/>
+    <w:bookmarkEnd w:id="225"/>
+    <w:bookmarkEnd w:id="226"/>
     <w:p>
       <w:r>
         <w:br w:type="page"/>
@@ -4399,11 +6326,11 @@
       <w:pPr>
         <w:pStyle w:val="berschrift1"/>
       </w:pPr>
-      <w:bookmarkStart w:id="152" w:name="captions"/>
+      <w:bookmarkStart w:id="227" w:name="captions"/>
       <w:r>
         <w:t xml:space="preserve">Captions</w:t>
       </w:r>
-      <w:bookmarkEnd w:id="152"/>
+      <w:bookmarkEnd w:id="227"/>
     </w:p>
     <w:p>
       <w:pPr>
@@ -4650,7 +6577,7 @@
         <w:t xml:space="preserve"> </w:t>
       </w:r>
       <w:r>
-        <w:t xml:space="preserve">Despite exciting, increasing, and converging evidence for benefits of early sign language exposure (e.g., Clark et al., 2016, Davidson et al., 2014; Hrastinski &amp; Wilbur, 2016; Magnuson, 2000; Schick et al., 2007; Spencer, 1993), the majority of DHH children will not be raised in a sign language environment. This is particularly true for North Carolina, which does not have a large community of sign language users, relative to states like Maryland or areas like Washington D.C. or Rochester, NY. For this reason, and because no families in our sample used a full-fledged signed language, we focus on spoken language development.</w:t>
+        <w:t xml:space="preserve">Though importantly, Total Communication is not a signed language.</w:t>
       </w:r>
     </w:p>
   </w:footnote>
@@ -4745,7 +6672,7 @@
         <w:t xml:space="preserve"> </w:t>
       </w:r>
       <w:r>
-        <w:t xml:space="preserve">For transparency, we note that the model fitted with only complete cases of Degree did include a non-significant main effect of Developmental Delay. However, ANOVA revealed that including a Developmental Delay term did not significantly improve model fit when including the 15 participants without Degree information.</w:t>
+        <w:t xml:space="preserve">4 participants had missing values for both 1-3-6 and Degree. For transparency, we note that the model fitted with only complete cases of Degree did include a non-significant main effect of Developmental Delay. However, ANOVA revealed that including a Developmental Delay term did not significantly improve model fit when including the 16 participants without Degree information.</w:t>
       </w:r>
     </w:p>
   </w:footnote>

</xml_diff>

<commit_message>
addressed MOST reviewer comments
</commit_message>
<xml_diff>
--- a/paper/ELSSP_paper.docx
+++ b/paper/ELSSP_paper.docx
@@ -261,7 +261,7 @@
         <w:t xml:space="preserve">Purpose</w:t>
       </w:r>
       <w:r>
-        <w:t xml:space="preserve">: The study sought to 1) characterize the demographic, audiological, and intervention variability in the population of DHH children receiving state services for hearing loss; 2) identify predictors of vocabulary delays; and 3) evaluate the success of early identification and intervention efforts at a state level.</w:t>
+        <w:t xml:space="preserve">: The study sought to 1) characterize the demographic, audiological, and intervention variability in the population of DHH children receiving state services for hearing loss; 2) identify predictors of vocabulary delays; and 3) evaluate factors influencing the success and timing of early identification and intervention efforts at a state level.</w:t>
       </w:r>
     </w:p>
     <w:p>
@@ -303,7 +303,7 @@
         <w:t xml:space="preserve">Conclusions</w:t>
       </w:r>
       <w:r>
-        <w:t xml:space="preserve">: In a diverse sample of Deaf/Hard-of-Hearing children receiving early intervention, the variables which predict delays in vocabulary and early support services reflected</w:t>
+        <w:t xml:space="preserve">: In a diverse sample of Deaf/Hard-of-Hearing children receiving early intervention, we identify variables which predict delays in vocabulary and early support services, which reflected</w:t>
       </w:r>
       <w:r>
         <w:t xml:space="preserve"> </w:t>
@@ -359,7 +359,7 @@
         <w:t xml:space="preserve">(Martin, Hamilton, Osterman, &amp; Driscoll, 2019)</w:t>
       </w:r>
       <w:r>
-        <w:t xml:space="preserve">. Of these 114,000, ~90% will be born to hearing parents</w:t>
+        <w:t xml:space="preserve">, of which ~90% will be born to hearing parents</w:t>
       </w:r>
       <w:r>
         <w:t xml:space="preserve"> </w:t>
@@ -368,7 +368,7 @@
         <w:t xml:space="preserve">(Mitchell &amp; Karchmer, 2004)</w:t>
       </w:r>
       <w:r>
-        <w:t xml:space="preserve">, in a home where spoken language is likely the dominant communication method. Depending on the type and degree of hearing loss and whether the child uses amplification, spoken linguistic input will be partially or totally inaccessible. Some of these children will develop spoken language proficiency within the range of their hearing peers</w:t>
+        <w:t xml:space="preserve">, in a home where spoken language is likely the dominant communication method. Depending on the type and degree of hearing loss and whether the child uses amplification, spoken linguistic input will be partially or totally inaccessible. While some of these children will develop spoken language proficiency within the range of their hearing peers</w:t>
       </w:r>
       <w:r>
         <w:t xml:space="preserve"> </w:t>
@@ -377,7 +377,7 @@
         <w:t xml:space="preserve">(Geers, Mitchell, Warner-Czyz, Wang, &amp; Eisenberg, 2017; Verhaert, Willems, Van Kerschaver, &amp; Desloovere, 2008)</w:t>
       </w:r>
       <w:r>
-        <w:t xml:space="preserve">, but many will face persistent spoken language deficits</w:t>
+        <w:t xml:space="preserve">, many will face persistent spoken language deficits</w:t>
       </w:r>
       <w:r>
         <w:t xml:space="preserve"> </w:t>
@@ -566,7 +566,7 @@
         <w:pStyle w:val="Textkrper"/>
       </w:pPr>
       <w:r>
-        <w:t xml:space="preserve">Across several dimensions, more severe hearing loss (less access to spoken language) typically results in more difficulty with spoken language across infancy and childhood</w:t>
+        <w:t xml:space="preserve">Across several audiological characteristics, more severe hearing loss (less access to spoken language) typically results in more difficulty with spoken language across infancy and childhood</w:t>
       </w:r>
       <w:r>
         <w:t xml:space="preserve"> </w:t>
@@ -690,6 +690,50 @@
         <w:t xml:space="preserve">(Yoshinaga-Itano et al., 2017, 2018)</w:t>
       </w:r>
       <w:r>
+        <w:t xml:space="preserve">, so it remains an important research goal to help children achieve prompt diagnosis and intervention.</w:t>
+      </w:r>
+    </w:p>
+    <w:p>
+      <w:pPr>
+        <w:pStyle w:val="Textkrper"/>
+      </w:pPr>
+      <w:r>
+        <w:t xml:space="preserve">These factors don’t occur in a vacuum. Despite many studies examining the impact of these factors on language development, there is still a gap in the literature describing and analyzing vocabulary development across the full range of children receiving services for hearing loss, with many studies focusing in on specific subgroups</w:t>
+      </w:r>
+      <w:r>
+        <w:t xml:space="preserve"> </w:t>
+      </w:r>
+      <w:r>
+        <w:t xml:space="preserve">(e.g. children under age X with Y level of hearing loss and Z amplification approach, e.g., Vohr et al., 2008; Yoshinaga-Itano et al., 2018)</w:t>
+      </w:r>
+      <w:r>
+        <w:t xml:space="preserve">. We instead ask how these factors co-occur and interact in the context of the broad diversity of the DHH community.</w:t>
+      </w:r>
+    </w:p>
+    <w:p>
+      <w:pPr>
+        <w:pStyle w:val="berschrift2"/>
+      </w:pPr>
+      <w:bookmarkStart w:id="24" w:name="goals-and-predictions"/>
+      <w:r>
+        <w:t xml:space="preserve">Goals and Predictions</w:t>
+      </w:r>
+      <w:bookmarkEnd w:id="24"/>
+    </w:p>
+    <w:p>
+      <w:pPr>
+        <w:pStyle w:val="FirstParagraph"/>
+      </w:pPr>
+      <w:r>
+        <w:t xml:space="preserve">In what follows, we present an empirical analysis of early vocabulary in a wide range of young children receiving state services in North Carolina. This study aims to 1) characterize the demographic, audiological, and intervention variability in the population of DHH children receiving state services for hearing loss; 2) identify predictors of vocabulary delays; and 3) evaluate the success of early identification and intervention efforts at a state level. We include three subgroups of DHH children traditionally excluded from studies of language development: children with additional disabilities, children with unilateral hearing loss, and children from bilingual or non-English-speaking households</w:t>
+      </w:r>
+      <w:r>
+        <w:t xml:space="preserve"> </w:t>
+      </w:r>
+      <w:r>
+        <w:t xml:space="preserve">(e.g., Yoshinaga-Itano et al., 2018)</w:t>
+      </w:r>
+      <w:r>
         <w:t xml:space="preserve">.</w:t>
       </w:r>
     </w:p>
@@ -698,43 +742,163 @@
         <w:pStyle w:val="Textkrper"/>
       </w:pPr>
       <w:r>
-        <w:t xml:space="preserve">These factors don’t occur in a vacuum. Despite many studies examining the impact of these factors on language development, there is still a gap in the literature describing and analyzing vocabulary development across the full range of children receiving services for hearing loss, with many studies focusing in on specific subgroups</w:t>
-      </w:r>
-      <w:r>
-        <w:t xml:space="preserve"> </w:t>
-      </w:r>
-      <w:r>
-        <w:t xml:space="preserve">(e.g. children under age X with Y level of hearing loss and Z amplification approach, e.g., Vohr et al., 2008; Yoshinaga-Itano et al., 2018)</w:t>
-      </w:r>
-      <w:r>
-        <w:t xml:space="preserve">. We instead ask how these factors co-occur and interact in the context of the broad diversity of the DHH community.</w:t>
+        <w:t xml:space="preserve">For the first goal, we expected that many of these variables would be related, due to known causal relations (e.g., cochlear implants recommended for severe hearing loss, but not mild hearing loss). We sought to provide descriptive documentation about the distribution of demographic, audiological, and intervention characteristics in a diverse sample of DHH children receiving state services. For the second, we hypothesized that male (vs. female) gender, more severe degree of hearing loss, bilateral (vs. unilateral) hearing loss, no amplification (vs. hearing aids and/or cochlear implants), premature birth, and presence of additional disabilities would predict larger spoken vocabulary delay. We did not have strong predictions regarding the effects of communication method or presence of other health issues (e.g., congenital heart malformation) on vocabulary. For the third goal, based on the prior literature summarized above, we hypothesized that children with less residual hearing (i.e., bilateral, more severe) and no co-occurring conditions would be earlier diagnosed and earlier to begin language services, and that in turn earlier diagnosis would predict earlier intervention.</w:t>
+      </w:r>
+    </w:p>
+    <w:p>
+      <w:pPr>
+        <w:pStyle w:val="berschrift1"/>
+      </w:pPr>
+      <w:bookmarkStart w:id="25" w:name="methods"/>
+      <w:r>
+        <w:t xml:space="preserve">Methods</w:t>
+      </w:r>
+      <w:bookmarkEnd w:id="25"/>
+    </w:p>
+    <w:p>
+      <w:pPr>
+        <w:pStyle w:val="FirstParagraph"/>
+      </w:pPr>
+      <w:r>
+        <w:t xml:space="preserve">Clinical evaluations were obtained through an ongoing collaboration with the North Carolina Early Language Sensory Support Program (ELSSP), an early intervention program serving children with sensory impairments from birth to 36 months. ELSSP sent deidentified evaluations to our team after obtaining consent to do so from each family</w:t>
+      </w:r>
+      <w:r>
+        <w:rPr>
+          <w:rStyle w:val="Funotenzeichen"/>
+        </w:rPr>
+        <w:footnoteReference w:id="26"/>
+      </w:r>
+      <w:r>
+        <w:t xml:space="preserve">. Given our goal of characterizing the full range of DHH children with hearing loss in North Carolina, no eligibility criteria beyond hearing loss and receiving an ELSSP evaluation were imposed</w:t>
+      </w:r>
+      <w:r>
+        <w:rPr>
+          <w:rStyle w:val="Funotenzeichen"/>
+        </w:rPr>
+        <w:footnoteReference w:id="27"/>
+      </w:r>
+      <w:r>
+        <w:t xml:space="preserve">.</w:t>
+      </w:r>
+    </w:p>
+    <w:p>
+      <w:pPr>
+        <w:pStyle w:val="Textkrper"/>
+      </w:pPr>
+      <w:r>
+        <w:t xml:space="preserve">The clinical evaluations included demographic and audiological information, MacArthur Bates Communicative Development Inventory vocabulary scores</w:t>
+      </w:r>
+      <w:r>
+        <w:t xml:space="preserve"> </w:t>
+      </w:r>
+      <w:r>
+        <w:t xml:space="preserve">(CDI, Fenson et al., 1994)</w:t>
+      </w:r>
+      <w:r>
+        <w:t xml:space="preserve">, and the results of any clinical assessments administered (e.g., PPVT), detailed further below. For some children, multiple evaluations were available from different timepoints. In these cases, only the first evaluation was considered for this study, due to concerns regarding within-subjects variance for statistical analysis.</w:t>
+      </w:r>
+    </w:p>
+    <w:p>
+      <w:pPr>
+        <w:pStyle w:val="Textkrper"/>
+      </w:pPr>
+      <w:r>
+        <w:t xml:space="preserve">In the present study, we analyze vocabulary data from the CDI. This parent-report instrument gathers information about children’s vocabulary development. The Words and Gestures version of the form is normed for 8–18-month-olds. On Words and Gestures, parents indicate whether their child understands and/or produces each of the 398 vocabulary items. The Words and Sentences version of the form is normed for 16–30-month-olds. On Words and Sentences, parents indicate whether their child produces each of the 680 vocabulary items. Normative data for this instrument</w:t>
+      </w:r>
+      <w:r>
+        <w:t xml:space="preserve"> </w:t>
+      </w:r>
+      <w:r>
+        <w:t xml:space="preserve">(Frank et al., 2017; Jackson-Maldonado et al., 2003)</w:t>
+      </w:r>
+      <w:r>
+        <w:t xml:space="preserve"> </w:t>
+      </w:r>
+      <w:r>
+        <w:t xml:space="preserve">is available from WordBank, an open database of CDI data from a large normative set of participants across many languages. The CDI has also been validated for DHH children with cochlear implants</w:t>
+      </w:r>
+      <w:r>
+        <w:t xml:space="preserve"> </w:t>
+      </w:r>
+      <w:r>
+        <w:t xml:space="preserve">(Thal, Desjardin, &amp; Eisenberg, 2007)</w:t>
+      </w:r>
+      <w:r>
+        <w:t xml:space="preserve"> </w:t>
+      </w:r>
+      <w:r>
+        <w:t xml:space="preserve">within and above the normed age range for the CDI. Several studies have used the CDI to measure vocabulary development in DHH children</w:t>
+      </w:r>
+      <w:r>
+        <w:t xml:space="preserve"> </w:t>
+      </w:r>
+      <w:r>
+        <w:t xml:space="preserve">(e.g., Yoshinaga-Itano et al., 2017, 2018; de Diego-Lázaro et al., 2018; Vohr et al., 2008, 2011)</w:t>
+      </w:r>
+      <w:r>
+        <w:t xml:space="preserve">. We build on this literature in our analyses below.</w:t>
+      </w:r>
+    </w:p>
+    <w:p>
+      <w:pPr>
+        <w:pStyle w:val="Textkrper"/>
+      </w:pPr>
+      <w:r>
+        <w:t xml:space="preserve">While this collaboration is ongoing, we opted to pause for this analysis upon receiving data from 100 children. Thus, the reported sample below consists of 101 children (57 male / 44 female) ages 4.10–35.70 months (M=21.20, SD=9.10). Race and socioeconomic information were not available. Families were administered either the Words and Gestures or Words and Sentences version of the CDI based on clinician judgment. Children who were too old for Words and Gestures, but who were not producing many words at the time of assessment, were often given Words and Gestures (n = 38). Families, whose primary language was Spanish (n = 15) completed the Spanish language version of the CDI</w:t>
+      </w:r>
+      <w:r>
+        <w:t xml:space="preserve"> </w:t>
+      </w:r>
+      <w:r>
+        <w:t xml:space="preserve">(Jackson-Maldonado et al., 2003)</w:t>
+      </w:r>
+      <w:r>
+        <w:t xml:space="preserve">. See Table 1 for additional CDI information for our sample. A summary of all the variables we examined is available in Table 2, and more detailed information can be found in the Supplemental Materials, tables S2-S4.</w:t>
+      </w:r>
+    </w:p>
+    <w:p>
+      <w:pPr>
+        <w:pStyle w:val="berschrift1"/>
+      </w:pPr>
+      <w:bookmarkStart w:id="28" w:name="results"/>
+      <w:r>
+        <w:t xml:space="preserve">Results</w:t>
+      </w:r>
+      <w:bookmarkEnd w:id="28"/>
+    </w:p>
+    <w:p>
+      <w:pPr>
+        <w:pStyle w:val="FirstParagraph"/>
+      </w:pPr>
+      <w:r>
+        <w:t xml:space="preserve">We split the results into three parts. In the first, we explore relationships among child demographic, audiological, and clinical variables. In the second, we use these variables to predict vocabulary development. Finally, in the third, we describe the implementation of the EHDI 1-3-6 guidelines and predictors of early diagnosis and intervention in this sample. All analyses were conducted in R.</w:t>
       </w:r>
     </w:p>
     <w:p>
       <w:pPr>
         <w:pStyle w:val="berschrift2"/>
       </w:pPr>
-      <w:bookmarkStart w:id="24" w:name="goals-and-predictions"/>
-      <w:r>
-        <w:t xml:space="preserve">Goals and Predictions</w:t>
-      </w:r>
-      <w:bookmarkEnd w:id="24"/>
+      <w:bookmarkStart w:id="29" w:name="relationships-among-demographic-audiological-and-clinical-variables"/>
+      <w:r>
+        <w:t xml:space="preserve">Relationships Among Demographic, Audiological, and Clinical Variables</w:t>
+      </w:r>
+      <w:bookmarkEnd w:id="29"/>
     </w:p>
     <w:p>
       <w:pPr>
         <w:pStyle w:val="FirstParagraph"/>
       </w:pPr>
       <w:r>
-        <w:t xml:space="preserve">In what follows, we present an empirical analysis of early vocabulary in a wide range of young children receiving state services in North Carolina. This study aims to 1) characterize the demographic, audiological, and intervention variability in the population of DHH children receiving state services for hearing loss; 2) identify predictors of vocabulary delays; and 3) evaluate the success of early identification and intervention efforts at a state level. We include three subgroups of DHH children traditionally excluded from studies of language development: children with additional disabilities, children with unilateral hearing loss, and children from bilingual or non-English-speaking households</w:t>
-      </w:r>
-      <w:r>
-        <w:t xml:space="preserve"> </w:t>
-      </w:r>
-      <w:r>
-        <w:t xml:space="preserve">(e.g., Yoshinaga-Itano et al., 2018)</w:t>
-      </w:r>
-      <w:r>
-        <w:t xml:space="preserve">.</w:t>
+        <w:t xml:space="preserve">Before we test how these variables may be related to vocabulary and clinical milestones, we describe their relationships to each other. To quantify this statistically, we used Bonferroni-corrected chi-square tests between each of our variables</w:t>
+      </w:r>
+      <w:r>
+        <w:rPr>
+          <w:rStyle w:val="Funotenzeichen"/>
+        </w:rPr>
+        <w:footnoteReference w:id="30"/>
+      </w:r>
+      <w:r>
+        <w:t xml:space="preserve">. Strictly speaking, some variables are not expected to be randomly distributed relative to each other (e.g., premature birth and health issues; degree and amplification), but quantifying the differences via chi-square using a conservative significance threshold lets us highlight the strongest relationships within this dataset.</w:t>
       </w:r>
     </w:p>
     <w:p>
@@ -742,34 +906,34 @@
         <w:pStyle w:val="Textkrper"/>
       </w:pPr>
       <w:r>
-        <w:t xml:space="preserve">For the first goal, we expected that many of these variables would be related, due to known causal relations (e.g., cochlear implants recommended for severe hearing loss, but not mild hearing loss). We sought to provide descriptive documentation about the distribution of demographic, audiological, and intervention characteristics in a diverse sample of DHH children receiving state services. For the second, we hypothesized that male (vs. female) gender, more severe degree of hearing loss, bilateral (vs. unilateral) hearing loss, no amplification (vs. hearing aids and/or cochlear implants), premature birth, and presence of additional disabilities would predict larger spoken vocabulary delay. We did not have strong predictions regarding the effects of communication method or presence of other health issues (e.g., congenital heart malformation) on vocabulary. For the third goal, based on the prior literature summarized above, we hypothesized that children with less residual hearing (i.e., bilateral, more severe) and no co-occurring conditions would be earlier diagnosed and earlier to begin language services, and that in turn earlier diagnosis would predict earlier intervention.</w:t>
-      </w:r>
-    </w:p>
-    <w:p>
-      <w:pPr>
-        <w:pStyle w:val="berschrift1"/>
-      </w:pPr>
-      <w:bookmarkStart w:id="25" w:name="methods"/>
-      <w:r>
-        <w:t xml:space="preserve">Methods</w:t>
-      </w:r>
-      <w:bookmarkEnd w:id="25"/>
-    </w:p>
-    <w:p>
-      <w:pPr>
-        <w:pStyle w:val="FirstParagraph"/>
-      </w:pPr>
-      <w:r>
-        <w:t xml:space="preserve">Clinical evaluations were obtained through an ongoing collaboration with the North Carolina Early Language Sensory Support Program (ELSSP), an early intervention program serving children with sensory impairments from birth to 36 months. ELSSP sent deidentified evaluations to our team after obtaining consent to do so from each family</w:t>
-      </w:r>
-      <w:r>
-        <w:rPr>
-          <w:rStyle w:val="Funotenzeichen"/>
-        </w:rPr>
-        <w:footnoteReference w:id="26"/>
-      </w:r>
-      <w:r>
-        <w:t xml:space="preserve">. Given our goal of characterizing the full range of DHH children with hearing loss in North Carolina, no eligibility criteria beyond hearing loss and receiving an ELSSP evaluation were imposed.</w:t>
+        <w:t xml:space="preserve">Of the 66 combinations of variables,</w:t>
+      </w:r>
+      <w:r>
+        <w:t xml:space="preserve"> </w:t>
+      </w:r>
+      <w:r>
+        <w:rPr>
+          <w:i/>
+        </w:rPr>
+        <w:t xml:space="preserve">p</w:t>
+      </w:r>
+      <w:r>
+        <w:t xml:space="preserve"> </w:t>
+      </w:r>
+      <w:r>
+        <w:t xml:space="preserve">&lt; .05 for 26, and 9 survived Bonferroni correction (</w:t>
+      </w:r>
+      <w:r>
+        <w:rPr>
+          <w:i/>
+        </w:rPr>
+        <w:t xml:space="preserve">p</w:t>
+      </w:r>
+      <w:r>
+        <w:t xml:space="preserve"> </w:t>
+      </w:r>
+      <w:r>
+        <w:t xml:space="preserve">&lt; 0.0007). We are only discussing the latter below, but the full set of results can be found in Figure 1.</w:t>
       </w:r>
     </w:p>
     <w:p>
@@ -777,175 +941,7 @@
         <w:pStyle w:val="Textkrper"/>
       </w:pPr>
       <w:r>
-        <w:t xml:space="preserve">The clinical evaluations included demographic and audiological information, MacArthur Bates Communicative Development Inventory vocabulary scores</w:t>
-      </w:r>
-      <w:r>
-        <w:t xml:space="preserve"> </w:t>
-      </w:r>
-      <w:r>
-        <w:t xml:space="preserve">(CDI, Fenson et al., 1994)</w:t>
-      </w:r>
-      <w:r>
-        <w:t xml:space="preserve">, and the results of any clinical assessments administered (e.g., PPVT), detailed further below. For some children, multiple evaluations were available from different timepoints. In these cases, only the first evaluation was considered for this study, due to concerns regarding within-subjects variance for statistical analysis.</w:t>
-      </w:r>
-    </w:p>
-    <w:p>
-      <w:pPr>
-        <w:pStyle w:val="Textkrper"/>
-      </w:pPr>
-      <w:r>
-        <w:t xml:space="preserve">In the present study, we analyze vocabulary data from the CDI. This parent-report instrument gathers information about children’s vocabulary development. The Words and Gestures version of the form is normed for 8–18-month-olds. On Words and Gestures, parents indicate whether their child understands and/or produces each of the 398 vocabulary items. The Words and Sentences version of the form is normed for 16–30-month-olds. On Words and Sentences, parents indicate whether their child produces each of the 680 vocabulary items. Normative data for this instrument</w:t>
-      </w:r>
-      <w:r>
-        <w:t xml:space="preserve"> </w:t>
-      </w:r>
-      <w:r>
-        <w:t xml:space="preserve">(Frank et al., 2017; Jackson-Maldonado et al., 2003)</w:t>
-      </w:r>
-      <w:r>
-        <w:t xml:space="preserve"> </w:t>
-      </w:r>
-      <w:r>
-        <w:t xml:space="preserve">is available from Wordbank, an open database of CDI data from a large set of participants across many languages. The CDI has also been validated for DHH children with cochlear implants</w:t>
-      </w:r>
-      <w:r>
-        <w:t xml:space="preserve"> </w:t>
-      </w:r>
-      <w:r>
-        <w:t xml:space="preserve">(Thal, Desjardin, &amp; Eisenberg, 2007)</w:t>
-      </w:r>
-      <w:r>
-        <w:t xml:space="preserve"> </w:t>
-      </w:r>
-      <w:r>
-        <w:t xml:space="preserve">within and above the normed age range for the CDI. Several studies have used the CDI to measure vocabulary development in DHH children</w:t>
-      </w:r>
-      <w:r>
-        <w:t xml:space="preserve"> </w:t>
-      </w:r>
-      <w:r>
-        <w:t xml:space="preserve">(e.g., Yoshinaga-Itano et al., 2017, 2018; de Diego-Lázaro et al., 2018; Vohr et al., 2008, 2011)</w:t>
-      </w:r>
-      <w:r>
-        <w:t xml:space="preserve">. We build on this literature in our analyses below.</w:t>
-      </w:r>
-    </w:p>
-    <w:p>
-      <w:pPr>
-        <w:pStyle w:val="Textkrper"/>
-      </w:pPr>
-      <w:r>
-        <w:t xml:space="preserve">While this collaboration is ongoing, we opted to pause for this analysis upon receiving data from 100 children. Thus, the reported sample below consists of 101 children (57 male / 44 female) ages 4.10–35.70 months (M=21.20, SD=9.10). Race and socioeconomic information were not available. Families were administered either the Words and Gestures or Words and Sentences version of the CDI based on clinician judgment. Children who were too old for Words and Gestures, but who were not producing many words at the time of assessment, were often given Words and Gestures (n = 38). Families, whose primary language was Spanish (n = 15) completed the Spanish language version of the CDI</w:t>
-      </w:r>
-      <w:r>
-        <w:t xml:space="preserve"> </w:t>
-      </w:r>
-      <w:r>
-        <w:t xml:space="preserve">(Jackson-Maldonado et al., 2003)</w:t>
-      </w:r>
-      <w:r>
-        <w:t xml:space="preserve">. See Table 1 for additional CDI information for our sample. A summary of all the variables we examined is available in Table 2, and more detailed information can be found in the Supplemental Materials, tables S2-S4.</w:t>
-      </w:r>
-    </w:p>
-    <w:p>
-      <w:pPr>
-        <w:pStyle w:val="berschrift1"/>
-      </w:pPr>
-      <w:bookmarkStart w:id="27" w:name="results"/>
-      <w:r>
-        <w:t xml:space="preserve">Results</w:t>
-      </w:r>
-      <w:bookmarkEnd w:id="27"/>
-    </w:p>
-    <w:p>
-      <w:pPr>
-        <w:pStyle w:val="FirstParagraph"/>
-      </w:pPr>
-      <w:r>
-        <w:t xml:space="preserve">We split the results into three parts. In the first, we explore relationships among child demographic, audiological, and clinical variables. In the second, we use these variables to predict vocabulary development. Finally, in the third, we describe the implementation of the EHDI 1-3-6 guidelines and predictors of early diagnosis and intervention in this sample. All analyses were conducted in R. All code is available on our OSF page (</w:t>
-      </w:r>
-      <w:hyperlink r:id="rId28">
-        <w:r>
-          <w:rPr>
-            <w:rStyle w:val="Hyperlink"/>
-          </w:rPr>
-          <w:t xml:space="preserve">https://osf.io/kfcs3/</w:t>
-        </w:r>
-      </w:hyperlink>
-      <w:r>
-        <w:t xml:space="preserve">).</w:t>
-      </w:r>
-    </w:p>
-    <w:p>
-      <w:pPr>
-        <w:pStyle w:val="berschrift2"/>
-      </w:pPr>
-      <w:bookmarkStart w:id="29" w:name="relationships-among-demographic-audiological-and-clinical-variables"/>
-      <w:r>
-        <w:t xml:space="preserve">Relationships Among Demographic, Audiological, and Clinical Variables</w:t>
-      </w:r>
-      <w:bookmarkEnd w:id="29"/>
-    </w:p>
-    <w:p>
-      <w:pPr>
-        <w:pStyle w:val="FirstParagraph"/>
-      </w:pPr>
-      <w:r>
-        <w:t xml:space="preserve">Before we test how these variables may be related to vocabulary, we describe their relationships to each other. As would be expected, many health, audiological, and clinical characteristics are not distributed randomly across this sample of children. To quantify this statistically, we used Bonferroni-corrected chi-square tests between each of our variables. Because the chi-square statistic assumes n &gt; 5 is</w:t>
-      </w:r>
-      <w:r>
-        <w:t xml:space="preserve"> </w:t>
-      </w:r>
-      <w:r>
-        <w:rPr>
-          <w:i/>
-        </w:rPr>
-        <w:t xml:space="preserve">expected</w:t>
-      </w:r>
-      <w:r>
-        <w:t xml:space="preserve"> </w:t>
-      </w:r>
-      <w:r>
-        <w:t xml:space="preserve">in the majority of the cells for each test</w:t>
-      </w:r>
-      <w:r>
-        <w:t xml:space="preserve"> </w:t>
-      </w:r>
-      <w:r>
-        <w:t xml:space="preserve">(preferably</w:t>
-      </w:r>
-      <w:r>
-        <w:t xml:space="preserve"> </w:t>
-      </w:r>
-      <m:oMath>
-        <m:r>
-          <m:t>≥</m:t>
-        </m:r>
-      </m:oMath>
-      <w:r>
-        <w:t xml:space="preserve"> </w:t>
-      </w:r>
-      <w:r>
-        <w:t xml:space="preserve">80% McHugh, 2013)</w:t>
-      </w:r>
-      <w:r>
-        <w:t xml:space="preserve">, we excluded mixed hearing loss (n = 8) and cued speech (n = 1) from this section of the analysis. Strictly speaking, some variables are not expected to be randomly distributed relative to each other (e.g., premature birth and health issues; degree and amplification), but quantifying the differences via chi-square using a conservative significance threshold lets us highlight the strongest relationships within this dataset.</w:t>
-      </w:r>
-    </w:p>
-    <w:p>
-      <w:pPr>
-        <w:pStyle w:val="Textkrper"/>
-      </w:pPr>
-      <w:r>
-        <w:t xml:space="preserve">Given that we ran 66 Chi-square tests, Bonferroni-corrected alpha for this set of analyses was p &lt; 0.0007. Of these 66 combinations of variables, p &lt; .05 for 26, and 9 survived Bonferroni correction. We are only discussing the latter below, but the full set of results can be found in Figure 1.</w:t>
-      </w:r>
-    </w:p>
-    <w:p>
-      <w:pPr>
-        <w:pStyle w:val="Textkrper"/>
-      </w:pPr>
-      <w:r>
-        <w:t xml:space="preserve">As expected, we found that health issues, developmental delays, and premature birth were highly interrelated in our sample, such that children born premature were more likely to also experience health issues (</w:t>
+        <w:t xml:space="preserve">As expected, health issues, developmental delays, and premature birth were highly interrelated in our sample, such that children born premature were more likely to also experience health issues (</w:t>
       </w:r>
       <m:oMath>
         <m:sSup>
@@ -1099,7 +1095,7 @@
         <w:rPr>
           <w:rStyle w:val="Funotenzeichen"/>
         </w:rPr>
-        <w:footnoteReference w:id="30"/>
+        <w:footnoteReference w:id="31"/>
       </w:r>
       <w:r>
         <w:t xml:space="preserve">. The chi-square tests further showed that amplification was related to laterality (</w:t>
@@ -1157,11 +1153,11 @@
       <w:pPr>
         <w:pStyle w:val="berschrift2"/>
       </w:pPr>
-      <w:bookmarkStart w:id="31" w:name="predictors-of-vocabulary-delay"/>
+      <w:bookmarkStart w:id="32" w:name="predictors-of-vocabulary-delay"/>
       <w:r>
         <w:t xml:space="preserve">Predictors of Vocabulary Delay</w:t>
       </w:r>
-      <w:bookmarkEnd w:id="31"/>
+      <w:bookmarkEnd w:id="32"/>
     </w:p>
     <w:p>
       <w:pPr>
@@ -1185,7 +1181,7 @@
         <w:pStyle w:val="Textkrper"/>
       </w:pPr>
       <w:r>
-        <w:t xml:space="preserve">As noted above, the CDI is composed of two instruments, which differ in number of questions (i.e. the maximum vocabulary score is 398 on Words and Gestures and 680 on Words and Sentences; 428 and 680 respectively for Spanish language CDI). To take this into account, rather than using the raw number of words produced as our outcome variable, we use WordBank norms to establish the difference (in months) between the child’s chronological age and their predicted age based on their productive vocabulary, derived from the WordBank norms</w:t>
+        <w:t xml:space="preserve">As noted above, the CDI is composed of two instruments, which differ in number of questions. To take this difference into account, rather than using the raw number of words produced as our outcome variable, we establish the difference (in months) between the child’s chronological age and their predicted age based on their productive vocabulary, derived from the WordBank norms</w:t>
       </w:r>
       <w:r>
         <w:t xml:space="preserve"> </w:t>
@@ -1214,7 +1210,7 @@
         <w:pStyle w:val="Textkrper"/>
       </w:pPr>
       <w:r>
-        <w:t xml:space="preserve">More specifically, to compute a child’s predicted age from their vocabulary score, we used the 50th percentile for productive vocabulary from Wordbank data typically-developing infants</w:t>
+        <w:t xml:space="preserve">More specifically, to compute a child’s predicted age from their vocabulary score, we used the 50th percentile for productive vocabulary from WordBank data typically-developing infants</w:t>
       </w:r>
       <w:r>
         <w:t xml:space="preserve"> </w:t>
@@ -1268,7 +1264,7 @@
         <w:rPr>
           <w:rStyle w:val="Funotenzeichen"/>
         </w:rPr>
-        <w:footnoteReference w:id="32"/>
+        <w:footnoteReference w:id="33"/>
       </w:r>
       <w:r>
         <w:t xml:space="preserve">. For each child, we took the number of words they produced (spoken or signed) divided by the number of words on the instrument, to give us the proportion of words produced. We used this proportion in an inverse prediction from the binary logistic regression curves to generate a predicted age. That is, for each possible CDI score, the growth curve provided the age that the score would be achieved for the 50th percentile trajectory. Finally, we subtracted the predicted age from each child’s chronological age to calculate their vocabulary delay. However, for children producing 0 words, this approach was not appropriate due to the long tails on the growth curves. Thus, for this subset of children, we took the x-intercept from Wordbank (8 months for English, and 9 months for Spanish), and subtracted that value from the child’s chronological age to get their vocabulary delay.</w:t>
@@ -1285,7 +1281,7 @@
         <w:rPr>
           <w:rStyle w:val="Funotenzeichen"/>
         </w:rPr>
-        <w:footnoteReference w:id="33"/>
+        <w:footnoteReference w:id="34"/>
       </w:r>
     </w:p>
     <w:p>
@@ -1328,13 +1324,13 @@
         <w:t xml:space="preserve"> </w:t>
       </w:r>
       <w:r>
-        <w:t xml:space="preserve">&lt; .001). We next performed stepwise model comparison using stepAIC (MASS) to pare down the model. This process selects only the predictors which incrementally improved model fit, measured by Akaike’s Information Criterion (AIC), which considers goodness of fit and model complexity (penalizing models with many predictors). We started model selection with the full model, as described above. We then filtered out data from children for whom Meets 1-3-6 (n = 6) or Degree (n = 14) was unknown, as this stepwise AIC approach does not permit missing values across predictors. Since this initial filtered analysis found that Degree and 1-3-6 did not improve model fit, we manually removed the Degree and 1-3-6 terms from the model selection so that the 16 participants with missing cases for these variables could be retained.</w:t>
+        <w:t xml:space="preserve">&lt; .001). We next performed stepwise model comparison using stepAIC (MASS) to pare down the model. This process selects only the predictors which incrementally improved model fit, measured by Akaike’s Information Criterion (AIC). We started model selection with the full model, as described above. We then filtered out data from children for whom Meets 1-3-6 (n = 6) or Degree (n = 14) was unknown, as this stepwise AIC approach does not permit missing values across predictors. Since this initial filtered analysis found that Degree and 1-3-6 did not improve model fit, we manually removed the Degree and 1-3-6 terms from the model selection so that the 16 participants with missing cases for these variables could be retained.</w:t>
       </w:r>
       <w:r>
         <w:rPr>
           <w:rStyle w:val="Funotenzeichen"/>
         </w:rPr>
-        <w:footnoteReference w:id="34"/>
+        <w:footnoteReference w:id="35"/>
       </w:r>
     </w:p>
     <w:p>
@@ -1342,7 +1338,7 @@
         <w:pStyle w:val="Textkrper"/>
       </w:pPr>
       <w:r>
-        <w:t xml:space="preserve">Based on this iterative process, we arrived at the following final model: Vocabulary Delay ~ Age + Laterality + Amplification. Gender, developmental delay, health issues, prematurity, degree, etiology, primary language, and communication did not signficantly improve model fit, and are thus not discussed further. This model accounted for significant variance in children’s vocabulary delay to a nearly identical degree as the full model (adjusted-R</w:t>
+        <w:t xml:space="preserve">Based on this iterative process, we arrived at the following final model: Vocabulary Delay ~ Age + Laterality + Amplification. Gender, developmental delay, health issues, prematurity, degree, etiology, primary language, and communication did not significantly improve model fit, and are thus not discussed further. This model accounted for significant variance in children’s vocabulary delay to a nearly identical degree as the full model (adjusted-R</w:t>
       </w:r>
       <w:r>
         <w:rPr>
@@ -1456,11 +1452,11 @@
       <w:pPr>
         <w:pStyle w:val="berschrift2"/>
       </w:pPr>
-      <w:bookmarkStart w:id="35" w:name="success-in-meeting-1-3-6-guidelines"/>
+      <w:bookmarkStart w:id="36" w:name="success-in-meeting-1-3-6-guidelines"/>
       <w:r>
         <w:t xml:space="preserve">Success in Meeting 1-3-6 Guidelines</w:t>
       </w:r>
-      <w:bookmarkEnd w:id="35"/>
+      <w:bookmarkEnd w:id="36"/>
     </w:p>
     <w:p>
       <w:pPr>
@@ -1479,7 +1475,7 @@
         <w:t xml:space="preserve"> </w:t>
       </w:r>
       <w:r>
-        <w:t xml:space="preserve">merits further discussion. To this end, we looked at the ages at which children received diagnosis and intervention, and how this mapped onto the 1-3-6 guidelines. In this section, we provide a brief description of the implementation of 1-3-6 in our sample, examine its effect on vocabulary delay, and describe the results of exploratory linear regression models for age at diagnosis and age at intervention.</w:t>
+        <w:t xml:space="preserve">merits further discussion. To this end, we provide a brief description of the implementation of 1-3-6 in our sample, examine its effect on vocabulary delay, and describe the results of exploratory linear regression models for age at diagnosis and age at intervention.</w:t>
       </w:r>
     </w:p>
     <w:p>
@@ -1487,7 +1483,7 @@
         <w:pStyle w:val="Textkrper"/>
       </w:pPr>
       <w:r>
-        <w:t xml:space="preserve">Overall, 37% of our sample met 1-3-6 guidelines for early diagnosis and intervention. Among the children for whom screening information was available (n = 68), 100% were screened at birth or during NICU stay. 69% of children received diagnosis by 3 months of age, and 39% began early intervention by 6 months of age. Among children with comorbidities, 21.05% met 1-3-6 guidelines, compared to 47.37% of children without comorbidities. Figure 3 shows the age at first diagnosis, intervention, amplification, and implantation for each child in our sample.</w:t>
+        <w:t xml:space="preserve">Overall, 37% of our sample met 1-3-6 guidelines for early diagnosis and intervention. Breaking this down further, among the children for whom screening information was available (n = 68), 100% were screened at birth or during NICU stay. In our sample, 69% of children received diagnosis by 3 months of age, and 39% began early intervention by 6 months of age. Figure 3 shows the age at first diagnosis, intervention, amplification, and implantation for each child in our sample.</w:t>
       </w:r>
     </w:p>
     <w:p>
@@ -1495,7 +1491,7 @@
         <w:pStyle w:val="Textkrper"/>
       </w:pPr>
       <w:r>
-        <w:t xml:space="preserve">We first tested the link between 1-3-6 and vocabulary directly in an exploratory analysis. An independent samples t-test showed that children who did not meet 1-3-6 guidelines had significantly larger vocabulary delays than children who met 1-3-6 guidelines (</w:t>
+        <w:t xml:space="preserve">We first tested the link between 1-3-6 and vocabulary directly. An independent samples t-test showed that children who did not meet 1-3-6 guidelines had significantly larger vocabulary delays than children who met 1-3-6 guidelines (</w:t>
       </w:r>
       <w:r>
         <w:rPr>
@@ -1519,7 +1515,7 @@
         <w:t xml:space="preserve"> </w:t>
       </w:r>
       <w:r>
-        <w:t xml:space="preserve">= 0.01; see Figure 4). On average, the group that did not meet 1-3-6 guidelines was 3.65 months more delayed with regard to vocabulary (relative to the same 50th percentile benchmark from hearing children in Wordbank described above).</w:t>
+        <w:t xml:space="preserve">= 0.01; see Figure 4). On average, the group that did not meet 1-3-6 guidelines was 3.65 months more delayed with regard to vocabulary (relative to the same 50th percentile benchmark described above).</w:t>
       </w:r>
     </w:p>
     <w:p>
@@ -1527,7 +1523,7 @@
         <w:pStyle w:val="Textkrper"/>
       </w:pPr>
       <w:r>
-        <w:t xml:space="preserve">To better understand implementation of 1-3-6 guidelines, we next turned our focus to diagnosis and intervention. We conducted two linear regressions, one for age at diagnosis and one for age at intervention, considering only the predictors that would have been available or relevant at each of these stages (as detailed below). Model selection followed the same stepwise AIC-based process as described in the preceding section.</w:t>
+        <w:t xml:space="preserve">To better understand implementation of 1-3-6 guidelines, we next turned our focus to factors influencing the timing of diagnosis and intervention. We conducted two linear regressions, one for predicting age at diagnosis and one for age at intervention. Model selection followed the same stepwise AIC-based process as described in the preceding section.</w:t>
       </w:r>
     </w:p>
     <w:p>
@@ -1657,11 +1653,11 @@
       <w:pPr>
         <w:pStyle w:val="berschrift1"/>
       </w:pPr>
-      <w:bookmarkStart w:id="36" w:name="discussion"/>
+      <w:bookmarkStart w:id="37" w:name="discussion"/>
       <w:r>
         <w:t xml:space="preserve">Discussion</w:t>
       </w:r>
-      <w:bookmarkEnd w:id="36"/>
+      <w:bookmarkEnd w:id="37"/>
     </w:p>
     <w:p>
       <w:pPr>
@@ -1676,7 +1672,7 @@
         <w:pStyle w:val="Textkrper"/>
       </w:pPr>
       <w:r>
-        <w:t xml:space="preserve">Returning to our original three questions, we asked first: how are child-level variables intertwined? We found significant structure across many of the variables, suggesting that in a real-world sample of children with hearing loss, many factors are intrinsically not dissociable. This was particularly true for many of the auditory characteristics and comorbid diagnoses. To our knowledge, this paper provides the first population-based documentation of this distribution. We next asked whether these characteristics can predict vocabulary outcomes for DHH children. We found that a model including only children’s age, laterality of hearing loss, and amplification type best accounted for the variability in spoken vocabulary outcomes. Finally, we asked: how successful were the 1-3-6 guidelines for early detection and intervention, both in terms of improving child outcomes and ensuring timely diagnosis and intervention for all children with hearing loss? Here, we found that children who met 1-3-6 guidelines indeed had a smaller vocabulary delay than those who didn’t. However, only 37% of children met these guidelines. Our results highlight family- and health-related variables (e.g. language background, health issues) that accounted for significant variability in when children received diagnosis and/or intervention.</w:t>
+        <w:t xml:space="preserve">Returning to our original three questions, we asked first: how are child-level variables intertwined? We found significant structure across many of the variables, suggesting that in a real-world sample of children with hearing loss, many factors are intrinsically not dissociable. This was particularly true for many of the auditory characteristics and comorbid diagnoses. To our knowledge, this paper provides the first population-based documentation of this distribution. We next asked whether these characteristics can predict vocabulary outcomes for DHH children. We found that a model including only children’s age, laterality of hearing loss, and amplification type best accounted for the variability in vocabulary outcomes. Finally, we asked: how successful were the 1-3-6 guidelines for early detection and intervention, both in terms of improving child outcomes and ensuring timely diagnosis and intervention for all children with hearing loss? Here, we found that children who met 1-3-6 guidelines indeed had a smaller vocabulary delay than those who didn’t. However, only 37% of children met these guidelines. Our results highlight family- and health-related variables (e.g. language background, health issues) that accounted for significant variability in when children received diagnosis and/or intervention.</w:t>
       </w:r>
     </w:p>
     <w:p>
@@ -1684,25 +1680,25 @@
         <w:pStyle w:val="Textkrper"/>
       </w:pPr>
       <w:r>
-        <w:t xml:space="preserve">To us, the inherent complexity in these results is an important piece of understanding spoken language outcomes for children with hearing loss within the diverse population of Deaf/Hard-of-Hearing children. We next highlight some implications of this study for future research and clinical practice.</w:t>
+        <w:t xml:space="preserve">To us, the inherent complexity in these results is an important piece of understanding vocabulary outcomes for children with hearing loss within the diverse population of Deaf/Hard-of-Hearing children. We next highlight some implications of this study for future research and clinical practice.</w:t>
       </w:r>
     </w:p>
     <w:p>
       <w:pPr>
         <w:pStyle w:val="berschrift2"/>
       </w:pPr>
-      <w:bookmarkStart w:id="37" w:name="how-are-child-level-variables-intertwined"/>
+      <w:bookmarkStart w:id="38" w:name="how-are-child-level-variables-intertwined"/>
       <w:r>
         <w:t xml:space="preserve">How are child-level variables intertwined?</w:t>
       </w:r>
-      <w:bookmarkEnd w:id="37"/>
+      <w:bookmarkEnd w:id="38"/>
     </w:p>
     <w:p>
       <w:pPr>
         <w:pStyle w:val="FirstParagraph"/>
       </w:pPr>
       <w:r>
-        <w:t xml:space="preserve">In our sample, we found significant overlap among demographic, audiological, and clinical variables. Prematurity, health issues, and developmental delay frequently co-occurred, such that children with one of these factors were more likely to have the others. This is not surprising. Many conditions that cause developmental delays have a high incidence of health issues (e.g., heart problems in Down Syndrome; vomiting and seizures with hydrocephalus), and it is well documented that there is a higher incidence of developmental delay and health issues in preterm infants</w:t>
+        <w:t xml:space="preserve">In our sample, we found significant overlap among demographic, audiological, and clinical variables. Prematurity, health issues, and developmental delay frequently co-occurred, such that children with one of these factors were more likely to have the others. This is not surprising as many conditions that cause developmental delays have a high incidence of health issues (e.g., heart problems in Down Syndrome), and it is well documented that there is a higher incidence of developmental delay and health issues in preterm infants</w:t>
       </w:r>
       <w:r>
         <w:t xml:space="preserve"> </w:t>
@@ -1711,16 +1707,7 @@
         <w:t xml:space="preserve">(Luu, Katz, Leeson, Thébaud, &amp; Nuyt, 2016; Pierrat et al., 2017)</w:t>
       </w:r>
       <w:r>
-        <w:t xml:space="preserve">. In our sample, we also had a large range of health conditions (76 unique conditions in our sample of 101 children; see Table S1 in Supplemental Materials for more detailed information about comorbidities). Some studies to date have examined the outcomes of DHH children with certain conditions</w:t>
-      </w:r>
-      <w:r>
-        <w:t xml:space="preserve"> </w:t>
-      </w:r>
-      <w:r>
-        <w:t xml:space="preserve">(e.g., Clibbens, 2001; Szymanski, Brice, Lam, &amp; Hotto, 2012)</w:t>
-      </w:r>
-      <w:r>
-        <w:t xml:space="preserve">. But given that the constellation of comorbid conditions is so varied, an important direction for future research is whether cognitive and social abilities, as well as family’s treatment resources, are predictive of language outcomes across conditions.</w:t>
+        <w:t xml:space="preserve">. Given that the constellation of comorbid conditions is so varied (76 unique conditions in our sample of 101 children; see Table S1 in Supplemental Materials for more detailed information about comorbidities), an important direction for future research is whether cognitive and social abilities, as well as family’s treatment resources, are predictive of language outcomes across conditions.</w:t>
       </w:r>
     </w:p>
     <w:p>
@@ -1728,16 +1715,7 @@
         <w:pStyle w:val="Textkrper"/>
       </w:pPr>
       <w:r>
-        <w:t xml:space="preserve">We also found that children with developmental delays (e.g., Down syndrome) were much more likely to use a total communication approach than DHH children without developmental delays (i.e., total communication used by 58.82% of DHH children with developmental delay vs. 9.88% of those without). That is, communication modality was not distributed randomly throughout our sample, with use of total communication linked to children already at greater risk for verbal delays. Such a pattern is in line with clinical use of manual communication approaches for young children with disabilities</w:t>
-      </w:r>
-      <w:r>
-        <w:t xml:space="preserve"> </w:t>
-      </w:r>
-      <w:r>
-        <w:t xml:space="preserve">(e.g., Branson &amp; Demchak, 2009)</w:t>
-      </w:r>
-      <w:r>
-        <w:t xml:space="preserve">. This result tempers the interpretation of correlational studies finding links between total communication and language delays</w:t>
+        <w:t xml:space="preserve">We also found that children with developmental delays (e.g., Down syndrome) were much more likely to use a total communication approach than DHH children without developmental delays (i.e., total communication used by 58.82% of DHH children with developmental delay vs. 9.88% of those without). That is, communication modality was not distributed randomly throughout our sample, with use of total communication linked to children already at greater risk for verbal delays. The confound that we quantify here tempers the interpretation of correlational studies finding links between total communication and language delays</w:t>
       </w:r>
       <w:r>
         <w:t xml:space="preserve"> </w:t>
@@ -1771,25 +1749,25 @@
         <w:pStyle w:val="Textkrper"/>
       </w:pPr>
       <w:r>
-        <w:t xml:space="preserve">The relationships we found among variables were more confirmatory than surprising, particular those reflecting known causal links (e.g., increased health issues in children born premature). Nevertheless, they should caution us to think critically about how we construct samples for controlled lab experiments. During study design: if a researcher desire to collect a sample of (e.g.) typically-developing pediatric cochlear implant users with bilateral, severe-to-profound hearing loss, how representative would the results be, given that such a subsample may only represent roughly 14% of the DHH population, as it does here? During interpretation of the results: how might the findings generalize to the rest of the DHH population given the constraints of the study at hand? Such considerations are important for properly representing, understanding, and supporting DHH children and their families. This becomes doubly important in the context of interpreting language outcomes like vocabulary.</w:t>
+        <w:t xml:space="preserve">The relationships we found among variables were more confirmatory than surprising, particular those reflecting known causal links (e.g., increased health issues in children born premature). Nevertheless, they should caution us to think critically about how we construct samples for controlled lab experiments. If a researcher desires to collect a sample of (e.g.) typically-developing pediatric cochlear implant users with bilateral, severe-to-profound hearing loss, how representative would the results be, given that such a subsample may only represent roughly 14% of the DHH population, as it does here? Such considerations are important for properly representing, understanding, and supporting DHH children and their families. This becomes doubly important in the context of interpreting language outcomes like vocabulary.</w:t>
       </w:r>
     </w:p>
     <w:p>
       <w:pPr>
         <w:pStyle w:val="berschrift2"/>
       </w:pPr>
-      <w:bookmarkStart w:id="38" w:name="predicting-vocabulary-outcomes"/>
+      <w:bookmarkStart w:id="39" w:name="predicting-vocabulary-outcomes"/>
       <w:r>
         <w:t xml:space="preserve">Predicting vocabulary outcomes</w:t>
       </w:r>
-      <w:bookmarkEnd w:id="38"/>
+      <w:bookmarkEnd w:id="39"/>
     </w:p>
     <w:p>
       <w:pPr>
         <w:pStyle w:val="FirstParagraph"/>
       </w:pPr>
       <w:r>
-        <w:t xml:space="preserve">In our sample, 89.01% of DHH children fell below the 50th percentile for spoken vocabulary. Moreover, of the 10.99% who were at or above the 50th percentile, 50% were 8-to-9-month olds who were not yet producing any words (as expected at this age). Finding that nearly 90% of DHH children are below the 50th percentile for vocabulary development indicates that this group is not yet well-equipped to acquire spoken language. This disadvantage can have lasting consequences in the lives of DHH children</w:t>
+        <w:t xml:space="preserve">In our sample, 89.01% of DHH children fell below the 50th percentile for vocabulary. Moreover, of the 10.99% who were at or above the 50th percentile, 50% were 8-to-9-month olds who were not yet producing any words (as expected at this age). Finding that nearly 90% of DHH children are below the 50th percentile for vocabulary development indicates that this group is not yet well-equipped to acquire language. This disadvantage can have lasting consequences in the lives of DHH children</w:t>
       </w:r>
       <w:r>
         <w:t xml:space="preserve"> </w:t>
@@ -1828,11 +1806,11 @@
       <w:pPr>
         <w:pStyle w:val="berschrift2"/>
       </w:pPr>
-      <w:bookmarkStart w:id="39" w:name="predicting-early-diagnosis-and-intervention"/>
+      <w:bookmarkStart w:id="40" w:name="predicting-early-diagnosis-and-intervention"/>
       <w:r>
         <w:t xml:space="preserve">Predicting early diagnosis and intervention</w:t>
       </w:r>
-      <w:bookmarkEnd w:id="39"/>
+      <w:bookmarkEnd w:id="40"/>
     </w:p>
     <w:p>
       <w:pPr>
@@ -1845,16 +1823,7 @@
         <w:t xml:space="preserve"> </w:t>
       </w:r>
       <w:r>
-        <w:t xml:space="preserve">(e.g., Yoshinaga-Itano et al., 1998</w:t>
-      </w:r>
-      <w:r>
-        <w:t xml:space="preserve"> </w:t>
-      </w:r>
-      <w:r>
-        <w:t xml:space="preserve">@ching2013</w:t>
-      </w:r>
-      <w:r>
-        <w:t xml:space="preserve">)</w:t>
+        <w:t xml:space="preserve">(e.g., Yoshinaga-Itano et al., 1998; Ching et al., 2013)</w:t>
       </w:r>
       <w:r>
         <w:t xml:space="preserve">. Children in our sample who met 1-3-6 guidelines were 3.65 months</w:t>
@@ -1894,11 +1863,11 @@
       <w:pPr>
         <w:pStyle w:val="berschrift3"/>
       </w:pPr>
-      <w:bookmarkStart w:id="40" w:name="diagnosis"/>
+      <w:bookmarkStart w:id="41" w:name="diagnosis"/>
       <w:r>
         <w:t xml:space="preserve">Diagnosis.</w:t>
       </w:r>
-      <w:bookmarkEnd w:id="40"/>
+      <w:bookmarkEnd w:id="41"/>
     </w:p>
     <w:p>
       <w:pPr>
@@ -1911,7 +1880,16 @@
         <w:t xml:space="preserve"> </w:t>
       </w:r>
       <w:r>
-        <w:t xml:space="preserve">Children with health issues were diagnosed 3.70 months later than infants without health issues. One possible explanation is that the health issues caused acquired hearing loss that wouldn’t be detected by the newborn hearing screening, thus delaying identification of hearing loss. In our sample, 16 of the 36 children with health issues had conditions that might cause acquired hearing loss (i.e., meningitis, sepsis, jaundice, seizures, hydrocephalus, MRSA, anemia, frequent fevers, cytomegalovirus). While acquired hearing loss may be one driver of delayed diagnosis for children with health issues, this accounts for only a fraction of the subpopulation with health issues. Another possible explanation is that the health issues required more pressing medical attention than the possible hearing loss. For instance, families and medical providers are likely to prioritize treatment for certain health issues (e.g., surgery for congenital heart defect) over diagnostic audiology services. Nevertheless, it is possible that in some cases, clinician awareness of the increased delays in language related to health issues more broadly may facilitate improvements in timely diagnosis.</w:t>
+        <w:t xml:space="preserve">Children with health issues were diagnosed 3.70 months later than infants without health issues. One possible explanation is that the health issues caused acquired hearing loss that wouldn’t be detected by the newborn hearing screening, thus delaying identification of hearing loss; this explanation accounts for only a fraction of the subpopulation with health issues</w:t>
+      </w:r>
+      <w:r>
+        <w:rPr>
+          <w:rStyle w:val="Funotenzeichen"/>
+        </w:rPr>
+        <w:footnoteReference w:id="42"/>
+      </w:r>
+      <w:r>
+        <w:t xml:space="preserve">. Alternatively, health issues may require more pressing medical attention than the possible hearing loss. For instance, families and medical providers are likely to prioritize treatment for certain health issues (e.g., surgery for congenital heart defect) over diagnostic audiology services. Nevertheless, it is possible that in some cases, clinician awareness of the increased delays in language related to health issues more broadly may facilitate improvements in timely diagnosis.</w:t>
       </w:r>
     </w:p>
     <w:p>
@@ -1940,19 +1918,7 @@
         <w:t xml:space="preserve">(ASHA, 2019)</w:t>
       </w:r>
       <w:r>
-        <w:t xml:space="preserve">, and services from a monolingual provider may be insufficient. To this point,</w:t>
-      </w:r>
-      <w:r>
-        <w:t xml:space="preserve"> </w:t>
-      </w:r>
-      <w:r>
-        <w:t xml:space="preserve">Caballero et al. (2017)</w:t>
-      </w:r>
-      <w:r>
-        <w:t xml:space="preserve"> </w:t>
-      </w:r>
-      <w:r>
-        <w:t xml:space="preserve">found that Hispanic-American parents of DHH children wish for more concrete resources, comprehensive information, and emotional support from their audiologist. In a nationwide survey of audiologists, the majority of audiologists reported that language barriers presented a major challenge in working with Spanish-speaking families, specifically in obtaining the child’s case history and providing recommendations for follow-up services</w:t>
+        <w:t xml:space="preserve">, and services from a monolingual provider may be insufficient, particulary in obtaining the child’s case history and providing recommendations for follow-up services</w:t>
       </w:r>
       <w:r>
         <w:t xml:space="preserve"> </w:t>
@@ -1968,30 +1934,18 @@
       <w:pPr>
         <w:pStyle w:val="berschrift3"/>
       </w:pPr>
-      <w:bookmarkStart w:id="41" w:name="intervention"/>
+      <w:bookmarkStart w:id="43" w:name="intervention"/>
       <w:r>
         <w:t xml:space="preserve">Intervention.</w:t>
       </w:r>
-      <w:bookmarkEnd w:id="41"/>
+      <w:bookmarkEnd w:id="43"/>
     </w:p>
     <w:p>
       <w:pPr>
         <w:pStyle w:val="FirstParagraph"/>
       </w:pPr>
       <w:r>
-        <w:t xml:space="preserve">As expected, more severe hearing loss predicted earlier intervention, such that for every additional 10 dB HL, predicted age at intervention was 0.93 month earlier. This converges with findings by</w:t>
-      </w:r>
-      <w:r>
-        <w:t xml:space="preserve"> </w:t>
-      </w:r>
-      <w:r>
-        <w:t xml:space="preserve">Harrison, Roush, and Wallace (2003)</w:t>
-      </w:r>
-      <w:r>
-        <w:t xml:space="preserve"> </w:t>
-      </w:r>
-      <w:r>
-        <w:t xml:space="preserve">in which severe-to-profound hearing loss was diagnosed 2-5 months earlier than mild-to-moderate hearing loss. Parents and clinicians may adopt a wait-and-see approach to intervention for children with some residual hearing. Nevertheless, mild-to-moderate hearing loss is associated with language delays and academic challenges</w:t>
+        <w:t xml:space="preserve">As expected, more severe hearing loss predicted earlier intervention, such that for every additional 10 dB HL, predicted age at intervention was 0.93 month earlier. Parents and clinicians may adopt a wait-and-see approach to intervention for children with some residual hearing. Nevertheless, mild-to-moderate hearing loss is associated with language delays and academic challenges</w:t>
       </w:r>
       <w:r>
         <w:t xml:space="preserve"> </w:t>
@@ -2008,7 +1962,7 @@
         <w:pStyle w:val="Textkrper"/>
       </w:pPr>
       <w:r>
-        <w:t xml:space="preserve">Age at start of services was also associated with age at diagnosis: for every month diagnosis was delayed, intervention was delayed by 2.80 weeks.</w:t>
+        <w:t xml:space="preserve">Age at start of services was also associated with age at diagnosis: for each month diagnosis was delayed, intervention was delayed by 2.80 weeks.</w:t>
       </w:r>
       <w:r>
         <w:t xml:space="preserve"> </w:t>
@@ -2028,7 +1982,7 @@
         <w:pStyle w:val="Textkrper"/>
       </w:pPr>
       <w:r>
-        <w:t xml:space="preserve">Finally, it’s important to note that this sample is composed of children receiving birth-to-3 services. An estimated 67% of children with hearing loss enroll in early intervention services</w:t>
+        <w:t xml:space="preserve">Finally, it’s important to note that this sample is composed of children receiving birth-to-3 services. In this sample, less than 39% of our sample of children in early intervention meet the 6-month EHDI benchmark. Given that only about 67% of children with hearing loss enroll in early intervention services</w:t>
       </w:r>
       <w:r>
         <w:t xml:space="preserve"> </w:t>
@@ -2037,7 +1991,7 @@
         <w:t xml:space="preserve">(CDC, 2018)</w:t>
       </w:r>
       <w:r>
-        <w:t xml:space="preserve">. While this represents a tremendous step forward in prompt early intervention services relative to just a few decades ago, early intervention may not be early enough. Less than 39% of our sample of children in early intervention meet the 6-month EHDI benchmark. Furthermore, an unknown fraction of the DHH population in North Carolina aren’t included in this analysis because they have not been enrolled in services by 36 months. The AAP estimates that almost 36% of infants who do not pass a newborn hearing screening are lost to follow-up. Assuming that the population of children in early intervention only represents two thirds of the population with hearing loss, our data suggest that the actual proportion of DHH children who receive intervention by the EHDI-recommended 6 months may be closer to 26%. These children may not receive clinical support until school-age or later, exacerbating concerns for language development, which lays an important foundation for literacy and academic success</w:t>
+        <w:t xml:space="preserve">, our data suggest that the actual proportion of DHH children who receive intervention by the EHDI-recommended 6 months may be closer to 26%. These children may not receive clinical support until school-age or later, exacerbating concerns for language development, which lays an important foundation for literacy and academic success</w:t>
       </w:r>
       <w:r>
         <w:t xml:space="preserve"> </w:t>
@@ -2053,11 +2007,11 @@
       <w:pPr>
         <w:pStyle w:val="berschrift2"/>
       </w:pPr>
-      <w:bookmarkStart w:id="42" w:name="educational-and-clinical-implications"/>
+      <w:bookmarkStart w:id="44" w:name="educational-and-clinical-implications"/>
       <w:r>
         <w:t xml:space="preserve">Educational and Clinical Implications</w:t>
       </w:r>
-      <w:bookmarkEnd w:id="42"/>
+      <w:bookmarkEnd w:id="44"/>
     </w:p>
     <w:p>
       <w:pPr>
@@ -2125,28 +2079,7 @@
         <w:t xml:space="preserve">(Lund, 2016)</w:t>
       </w:r>
       <w:r>
-        <w:t xml:space="preserve">. This should set clinicians and educators on high alert, due to the demonstrated importance of vocabulary skills in literacy</w:t>
-      </w:r>
-      <w:r>
-        <w:t xml:space="preserve"> </w:t>
-      </w:r>
-      <w:r>
-        <w:t xml:space="preserve">(Stæhr, 2008)</w:t>
-      </w:r>
-      <w:r>
-        <w:t xml:space="preserve"> </w:t>
-      </w:r>
-      <w:r>
-        <w:t xml:space="preserve">and in education more broadly</w:t>
-      </w:r>
-      <w:r>
-        <w:t xml:space="preserve"> </w:t>
-      </w:r>
-      <w:r>
-        <w:t xml:space="preserve">(e.g., Young, 2005; Monroe &amp; Orme, 2002)</w:t>
-      </w:r>
-      <w:r>
-        <w:t xml:space="preserve">. As early intervention predicts vocabulary outcomes in study after study</w:t>
+        <w:t xml:space="preserve">. This should set clinicians and educators on high alert. As early intervention predicts vocabulary outcomes in study after study</w:t>
       </w:r>
       <w:r>
         <w:t xml:space="preserve"> </w:t>
@@ -2171,18 +2104,18 @@
       <w:pPr>
         <w:pStyle w:val="berschrift1"/>
       </w:pPr>
-      <w:bookmarkStart w:id="43" w:name="limitations-and-opportunities-for-future-work"/>
+      <w:bookmarkStart w:id="45" w:name="limitations-and-opportunities-for-future-work"/>
       <w:r>
         <w:t xml:space="preserve">Limitations and Opportunities for Future Work</w:t>
       </w:r>
-      <w:bookmarkEnd w:id="43"/>
+      <w:bookmarkEnd w:id="45"/>
     </w:p>
     <w:p>
       <w:pPr>
         <w:pStyle w:val="FirstParagraph"/>
       </w:pPr>
       <w:r>
-        <w:t xml:space="preserve">This study represents an important first step in quantifying variability in demographic characteristics, language outcomes, and 1-3-6 attainment. At the same time, it is exploratory, has limited geographic scope, and analyzed data from a (deliberately) high-variability sample. We see these limitations as opportunities for future investigation into the complex factors influencing DHH children’s outcomes.</w:t>
+        <w:t xml:space="preserve">This study represents an important first step in quantifying variability in demographic characteristics, language outcomes, and 1-3-6 attainment. At the same time, it is exploratory, has limited geographic scope, and analyzed data from a (deliberately) high-variability sample.</w:t>
       </w:r>
     </w:p>
     <w:p>
@@ -2190,21 +2123,9 @@
         <w:pStyle w:val="Textkrper"/>
       </w:pPr>
       <w:r>
-        <w:t xml:space="preserve">Given our exploratory analyses, there were many possible analytic routes. That said, our results largely converge with or replicate key aspects of past studies</w:t>
-      </w:r>
-      <w:r>
-        <w:t xml:space="preserve"> </w:t>
-      </w:r>
-      <w:r>
-        <w:t xml:space="preserve">(e.g., Ching et al., 2013)</w:t>
-      </w:r>
-      <w:r>
-        <w:t xml:space="preserve"> </w:t>
-      </w:r>
-      <w:r>
-        <w:t xml:space="preserve">and received wisdom among clinicians. In the interest of transparency, these data and all code generating our results are available on our OSF page (</w:t>
-      </w:r>
-      <w:hyperlink r:id="rId28">
+        <w:t xml:space="preserve">Given our exploratory analyses, there were many possible analytic routes. In the interest of transparency, these data and all code generating our results are available on our OSF page (</w:t>
+      </w:r>
+      <w:hyperlink r:id="rId46">
         <w:r>
           <w:rPr>
             <w:rStyle w:val="Hyperlink"/>
@@ -2221,7 +2142,7 @@
         <w:pStyle w:val="Textkrper"/>
       </w:pPr>
       <w:r>
-        <w:t xml:space="preserve">This sample is composed only of children in North Carolina, and certain factors vary by country and by state</w:t>
+        <w:t xml:space="preserve">This sample is composed only of children in North Carolina. While certain factors vary by country and by state</w:t>
       </w:r>
       <w:r>
         <w:t xml:space="preserve"> </w:t>
@@ -2230,7 +2151,7 @@
         <w:t xml:space="preserve">(e.g., diagnosis and early intervention practices; NAD, n.d.)</w:t>
       </w:r>
       <w:r>
-        <w:t xml:space="preserve">. However, based on other demographic research</w:t>
+        <w:t xml:space="preserve">, our sample largely resembles the national DHH population in terms of degree of hearing loss, percentage of children with additional disabilities, cochlear implant and hearing aid use, language background, and gender</w:t>
       </w:r>
       <w:r>
         <w:t xml:space="preserve"> </w:t>
@@ -2239,7 +2160,7 @@
         <w:t xml:space="preserve">(Blackorby &amp; Knokey, 2006; Institute, 2014)</w:t>
       </w:r>
       <w:r>
-        <w:t xml:space="preserve">, our sample largely resembles the national DHH population in terms of degree of hearing loss, percentage of children with additional disabilities, cochlear implant and hearing aid use, language background, and gender. We would exercise caution in applying these results to regions where sign language access for DHH children is more common (e.g. Washington D.C.) A similar naturalistic study in those regions could help illuminate the effects of different clinical and demographic factors in a signing population.</w:t>
+        <w:t xml:space="preserve">. We would exercise caution in applying these results to regions where sign language access for DHH children is more common (e.g. Washington D.C.) A similar naturalistic study in those regions could help illuminate the effects of different clinical and demographic factors in a signing population.</w:t>
       </w:r>
     </w:p>
     <w:p>
@@ -2247,51 +2168,36 @@
         <w:pStyle w:val="Textkrper"/>
       </w:pPr>
       <w:r>
-        <w:t xml:space="preserve">Finally, the considerable variability in the sample did not allow us to easily isolate effects of different factors. However, as discussed above, this reflects real-world variability that is often does not make sense to isolate. Instead, this limitation would be best addressed by larger sample sizes. As researchers continue to study influences on vocabulary in DHH children, a meta-analytic approach too may be able to better estimate effects and effect sizes within the varied outcomes of this heterogeneous population.</w:t>
+        <w:t xml:space="preserve">Finally, the considerable variability in the sample did not allow us to easily isolate effects of different factors (e.g., degree vs. amplification). However, as discussed above, this reflects real-world variability that does not make sense to isolate. Instead, this limitation would be best addressed by larger sample sizes. As researchers continue to study influences on vocabulary in DHH children, a meta-analytic approach too may be able to better estimate effects and effect sizes within the varied outcomes of this heterogeneous population.</w:t>
       </w:r>
     </w:p>
     <w:p>
       <w:pPr>
         <w:pStyle w:val="berschrift1"/>
       </w:pPr>
-      <w:bookmarkStart w:id="44" w:name="conclusion"/>
+      <w:bookmarkStart w:id="47" w:name="conclusion"/>
       <w:r>
         <w:t xml:space="preserve">Conclusion</w:t>
       </w:r>
-      <w:bookmarkEnd w:id="44"/>
+      <w:bookmarkEnd w:id="47"/>
     </w:p>
     <w:p>
       <w:pPr>
         <w:pStyle w:val="FirstParagraph"/>
       </w:pPr>
       <w:r>
-        <w:t xml:space="preserve">The present study explored demographic and audiological characteristics, vocabulary outcomes, and clinical milestones within a diverse sample of 100 DHH children enrolled in early intervention services. We found that overall, this sample showed spoken language vocabulary delays relative to hearing peers on average and room for improvement in rates of early diagnosis and intervention. Critically, we also found that the variables predicting these delays in both vocabulary and early support services reflected</w:t>
-      </w:r>
-      <w:r>
-        <w:t xml:space="preserve"> </w:t>
-      </w:r>
-      <w:r>
-        <w:rPr>
-          <w:i/>
-        </w:rPr>
-        <w:t xml:space="preserve">both</w:t>
-      </w:r>
-      <w:r>
-        <w:t xml:space="preserve"> </w:t>
-      </w:r>
-      <w:r>
-        <w:t xml:space="preserve">dimensions that are immutable, and those that clinicians and caretakers can potentially alter. This in turn highlights potential paths forward in ensuring that regardless of hearing status, we are able to provide language access and early childhood support to help children attain their potential.</w:t>
+        <w:t xml:space="preserve">The present study explored interrelations among demographic and audiological characteristics, vocabulary outcomes, and clinical milestones within a diverse sample of 100 DHH children enrolled in early intervention services. We provide a population-based description of co-occuring demographic, audiological, and clinical characteristics. Critically, we measured explanatory contributions of these characteristics to vocabulary outcomes and prompt achievement of early intervention milestones. We found that overall, this sample showed spoken language vocabulary delays relative to hearing peers on average and room for improvement in rates of early diagnosis and intervention. This in turn highlights potential paths forward in ensuring that regardless of hearing status, we are able to provide language access and early childhood support to help children attain their potential.</w:t>
       </w:r>
     </w:p>
     <w:p>
       <w:pPr>
         <w:pStyle w:val="berschrift1"/>
       </w:pPr>
-      <w:bookmarkStart w:id="45" w:name="acknowledgement"/>
+      <w:bookmarkStart w:id="48" w:name="acknowledgement"/>
       <w:r>
         <w:t xml:space="preserve">Acknowledgement</w:t>
       </w:r>
-      <w:bookmarkEnd w:id="45"/>
+      <w:bookmarkEnd w:id="48"/>
     </w:p>
     <w:p>
       <w:pPr>
@@ -2310,14 +2216,14 @@
       <w:pPr>
         <w:pStyle w:val="berschrift1"/>
       </w:pPr>
-      <w:bookmarkStart w:id="46" w:name="references"/>
+      <w:bookmarkStart w:id="49" w:name="references"/>
       <w:r>
         <w:t xml:space="preserve">References</w:t>
       </w:r>
-      <w:bookmarkEnd w:id="46"/>
-    </w:p>
-    <w:bookmarkStart w:id="226" w:name="refs"/>
-    <w:bookmarkStart w:id="48" w:name="ref-abreu2011"/>
+      <w:bookmarkEnd w:id="49"/>
+    </w:p>
+    <w:bookmarkStart w:id="215" w:name="refs"/>
+    <w:bookmarkStart w:id="51" w:name="ref-abreu2011"/>
     <w:p>
       <w:pPr>
         <w:pStyle w:val="Literaturverzeichnis"/>
@@ -2352,7 +2258,7 @@
       <w:r>
         <w:t xml:space="preserve"> </w:t>
       </w:r>
-      <w:hyperlink r:id="rId47">
+      <w:hyperlink r:id="rId50">
         <w:r>
           <w:rPr>
             <w:rStyle w:val="Hyperlink"/>
@@ -2361,8 +2267,8 @@
         </w:r>
       </w:hyperlink>
     </w:p>
-    <w:bookmarkEnd w:id="48"/>
-    <w:bookmarkStart w:id="50" w:name="ref-amin2014"/>
+    <w:bookmarkEnd w:id="51"/>
+    <w:bookmarkStart w:id="53" w:name="ref-amin2014"/>
     <w:p>
       <w:pPr>
         <w:pStyle w:val="Literaturverzeichnis"/>
@@ -2397,7 +2303,7 @@
       <w:r>
         <w:t xml:space="preserve"> </w:t>
       </w:r>
-      <w:hyperlink r:id="rId49">
+      <w:hyperlink r:id="rId52">
         <w:r>
           <w:rPr>
             <w:rStyle w:val="Hyperlink"/>
@@ -2406,8 +2312,8 @@
         </w:r>
       </w:hyperlink>
     </w:p>
-    <w:bookmarkEnd w:id="50"/>
-    <w:bookmarkStart w:id="51" w:name="ref-apuzzo1995"/>
+    <w:bookmarkEnd w:id="53"/>
+    <w:bookmarkStart w:id="54" w:name="ref-apuzzo1995"/>
     <w:p>
       <w:pPr>
         <w:pStyle w:val="Literaturverzeichnis"/>
@@ -2440,8 +2346,8 @@
         <w:t xml:space="preserve">(2).</w:t>
       </w:r>
     </w:p>
-    <w:bookmarkEnd w:id="51"/>
-    <w:bookmarkStart w:id="52" w:name="ref-asha2019"/>
+    <w:bookmarkEnd w:id="54"/>
+    <w:bookmarkStart w:id="55" w:name="ref-asha2019"/>
     <w:p>
       <w:pPr>
         <w:pStyle w:val="Literaturverzeichnis"/>
@@ -2450,8 +2356,8 @@
         <w:t xml:space="preserve">ASHA. (2019). Demographic Profile of ASHA Members Providing Bilingual Services, Year-End 2019, 6.</w:t>
       </w:r>
     </w:p>
-    <w:bookmarkEnd w:id="52"/>
-    <w:bookmarkStart w:id="54" w:name="ref-barre2011"/>
+    <w:bookmarkEnd w:id="55"/>
+    <w:bookmarkStart w:id="57" w:name="ref-barre2011"/>
     <w:p>
       <w:pPr>
         <w:pStyle w:val="Literaturverzeichnis"/>
@@ -2486,7 +2392,7 @@
       <w:r>
         <w:t xml:space="preserve"> </w:t>
       </w:r>
-      <w:hyperlink r:id="rId53">
+      <w:hyperlink r:id="rId56">
         <w:r>
           <w:rPr>
             <w:rStyle w:val="Hyperlink"/>
@@ -2495,8 +2401,8 @@
         </w:r>
       </w:hyperlink>
     </w:p>
-    <w:bookmarkEnd w:id="54"/>
-    <w:bookmarkStart w:id="55" w:name="ref-blackorby2006"/>
+    <w:bookmarkEnd w:id="57"/>
+    <w:bookmarkStart w:id="58" w:name="ref-blackorby2006"/>
     <w:p>
       <w:pPr>
         <w:pStyle w:val="Literaturverzeichnis"/>
@@ -2505,8 +2411,8 @@
         <w:t xml:space="preserve">Blackorby, J., &amp; Knokey, A.-M. (2006). A National Profile of Students with Hearing Impairments in Elementary and Middle School: A Special Topic Report from the Special Education Elementary Longitudinal Study, 30.</w:t>
       </w:r>
     </w:p>
-    <w:bookmarkEnd w:id="55"/>
-    <w:bookmarkStart w:id="56" w:name="ref-blair1985"/>
+    <w:bookmarkEnd w:id="58"/>
+    <w:bookmarkStart w:id="59" w:name="ref-blair1985"/>
     <w:p>
       <w:pPr>
         <w:pStyle w:val="Literaturverzeichnis"/>
@@ -2539,8 +2445,8 @@
         <w:t xml:space="preserve">(2), 87–93.</w:t>
       </w:r>
     </w:p>
-    <w:bookmarkEnd w:id="56"/>
-    <w:bookmarkStart w:id="58" w:name="ref-bornstein2004"/>
+    <w:bookmarkEnd w:id="59"/>
+    <w:bookmarkStart w:id="61" w:name="ref-bornstein2004"/>
     <w:p>
       <w:pPr>
         <w:pStyle w:val="Literaturverzeichnis"/>
@@ -2575,7 +2481,7 @@
       <w:r>
         <w:t xml:space="preserve"> </w:t>
       </w:r>
-      <w:hyperlink r:id="rId57">
+      <w:hyperlink r:id="rId60">
         <w:r>
           <w:rPr>
             <w:rStyle w:val="Hyperlink"/>
@@ -2584,23 +2490,23 @@
         </w:r>
       </w:hyperlink>
     </w:p>
-    <w:bookmarkEnd w:id="58"/>
-    <w:bookmarkStart w:id="60" w:name="ref-branson2009"/>
+    <w:bookmarkEnd w:id="61"/>
+    <w:bookmarkStart w:id="63" w:name="ref-briggs2011"/>
     <w:p>
       <w:pPr>
         <w:pStyle w:val="Literaturverzeichnis"/>
       </w:pPr>
       <w:r>
-        <w:t xml:space="preserve">Branson, D., &amp; Demchak, M. (2009). The Use of Augmentative and Alternative Communication Methods with Infants and Toddlers with Disabilities: A Research Review.</w:t>
-      </w:r>
-      <w:r>
-        <w:t xml:space="preserve"> </w:t>
-      </w:r>
-      <w:r>
-        <w:rPr>
-          <w:i/>
-        </w:rPr>
-        <w:t xml:space="preserve">Augmentative and Alternative Communication</w:t>
+        <w:t xml:space="preserve">Briggs, L., Davidson, L., &amp; Lieu, J. E. C. (2011). Outcomes of conventional amplification for pediatric unilateral hearing loss.</w:t>
+      </w:r>
+      <w:r>
+        <w:t xml:space="preserve"> </w:t>
+      </w:r>
+      <w:r>
+        <w:rPr>
+          <w:i/>
+        </w:rPr>
+        <w:t xml:space="preserve">The Annals of Otology, Rhinology, and Laryngology</w:t>
       </w:r>
       <w:r>
         <w:t xml:space="preserve">,</w:t>
@@ -2612,51 +2518,6 @@
         <w:rPr>
           <w:i/>
         </w:rPr>
-        <w:t xml:space="preserve">25</w:t>
-      </w:r>
-      <w:r>
-        <w:t xml:space="preserve">(4), 274–286.</w:t>
-      </w:r>
-      <w:r>
-        <w:t xml:space="preserve"> </w:t>
-      </w:r>
-      <w:hyperlink r:id="rId59">
-        <w:r>
-          <w:rPr>
-            <w:rStyle w:val="Hyperlink"/>
-          </w:rPr>
-          <w:t xml:space="preserve">https://doi.org/10.3109/07434610903384529</w:t>
-        </w:r>
-      </w:hyperlink>
-    </w:p>
-    <w:bookmarkEnd w:id="60"/>
-    <w:bookmarkStart w:id="62" w:name="ref-briggs2011"/>
-    <w:p>
-      <w:pPr>
-        <w:pStyle w:val="Literaturverzeichnis"/>
-      </w:pPr>
-      <w:r>
-        <w:t xml:space="preserve">Briggs, L., Davidson, L., &amp; Lieu, J. E. C. (2011). Outcomes of conventional amplification for pediatric unilateral hearing loss.</w:t>
-      </w:r>
-      <w:r>
-        <w:t xml:space="preserve"> </w:t>
-      </w:r>
-      <w:r>
-        <w:rPr>
-          <w:i/>
-        </w:rPr>
-        <w:t xml:space="preserve">The Annals of Otology, Rhinology, and Laryngology</w:t>
-      </w:r>
-      <w:r>
-        <w:t xml:space="preserve">,</w:t>
-      </w:r>
-      <w:r>
-        <w:t xml:space="preserve"> </w:t>
-      </w:r>
-      <w:r>
-        <w:rPr>
-          <w:i/>
-        </w:rPr>
         <w:t xml:space="preserve">120</w:t>
       </w:r>
       <w:r>
@@ -2665,7 +2526,7 @@
       <w:r>
         <w:t xml:space="preserve"> </w:t>
       </w:r>
-      <w:hyperlink r:id="rId61">
+      <w:hyperlink r:id="rId62">
         <w:r>
           <w:rPr>
             <w:rStyle w:val="Hyperlink"/>
@@ -2674,8 +2535,8 @@
         </w:r>
       </w:hyperlink>
     </w:p>
-    <w:bookmarkEnd w:id="62"/>
-    <w:bookmarkStart w:id="64" w:name="ref-caballero2018"/>
+    <w:bookmarkEnd w:id="63"/>
+    <w:bookmarkStart w:id="65" w:name="ref-caballero2018"/>
     <w:p>
       <w:pPr>
         <w:pStyle w:val="Literaturverzeichnis"/>
@@ -2710,7 +2571,7 @@
       <w:r>
         <w:t xml:space="preserve"> </w:t>
       </w:r>
-      <w:hyperlink r:id="rId63">
+      <w:hyperlink r:id="rId64">
         <w:r>
           <w:rPr>
             <w:rStyle w:val="Hyperlink"/>
@@ -2719,58 +2580,13 @@
         </w:r>
       </w:hyperlink>
     </w:p>
-    <w:bookmarkEnd w:id="64"/>
-    <w:bookmarkStart w:id="66" w:name="ref-caballero2017"/>
+    <w:bookmarkEnd w:id="65"/>
+    <w:bookmarkStart w:id="67" w:name="ref-carter2017"/>
     <w:p>
       <w:pPr>
         <w:pStyle w:val="Literaturverzeichnis"/>
       </w:pPr>
       <w:r>
-        <w:t xml:space="preserve">Caballero, A., Muñoz, K., White, K., Nelson, L., Domenech-Rodriguez, M., &amp; Twohig, M. (2017). Pediatric Hearing Aid Management: Challenges among Hispanic Families.</w:t>
-      </w:r>
-      <w:r>
-        <w:t xml:space="preserve"> </w:t>
-      </w:r>
-      <w:r>
-        <w:rPr>
-          <w:i/>
-        </w:rPr>
-        <w:t xml:space="preserve">Journal of the American Academy of Audiology</w:t>
-      </w:r>
-      <w:r>
-        <w:t xml:space="preserve">,</w:t>
-      </w:r>
-      <w:r>
-        <w:t xml:space="preserve"> </w:t>
-      </w:r>
-      <w:r>
-        <w:rPr>
-          <w:i/>
-        </w:rPr>
-        <w:t xml:space="preserve">28</w:t>
-      </w:r>
-      <w:r>
-        <w:t xml:space="preserve">(8), 718–730.</w:t>
-      </w:r>
-      <w:r>
-        <w:t xml:space="preserve"> </w:t>
-      </w:r>
-      <w:hyperlink r:id="rId65">
-        <w:r>
-          <w:rPr>
-            <w:rStyle w:val="Hyperlink"/>
-          </w:rPr>
-          <w:t xml:space="preserve">https://doi.org/10.3766/jaaa.16079</w:t>
-        </w:r>
-      </w:hyperlink>
-    </w:p>
-    <w:bookmarkEnd w:id="66"/>
-    <w:bookmarkStart w:id="68" w:name="ref-carter2017"/>
-    <w:p>
-      <w:pPr>
-        <w:pStyle w:val="Literaturverzeichnis"/>
-      </w:pPr>
-      <w:r>
         <w:t xml:space="preserve">Carter, F. A., &amp; Msall, M. E. (2017).</w:t>
       </w:r>
       <w:r>
@@ -2803,7 +2619,7 @@
       <w:r>
         <w:t xml:space="preserve"> </w:t>
       </w:r>
-      <w:hyperlink r:id="rId67">
+      <w:hyperlink r:id="rId66">
         <w:r>
           <w:rPr>
             <w:rStyle w:val="Hyperlink"/>
@@ -2812,35 +2628,35 @@
         </w:r>
       </w:hyperlink>
     </w:p>
+    <w:bookmarkEnd w:id="67"/>
+    <w:bookmarkStart w:id="68" w:name="ref-cdc2018"/>
+    <w:p>
+      <w:pPr>
+        <w:pStyle w:val="Literaturverzeichnis"/>
+      </w:pPr>
+      <w:r>
+        <w:t xml:space="preserve">CDC. (2018). 2016 Hearing Screening Summary.</w:t>
+      </w:r>
+      <w:r>
+        <w:t xml:space="preserve"> </w:t>
+      </w:r>
+      <w:r>
+        <w:rPr>
+          <w:i/>
+        </w:rPr>
+        <w:t xml:space="preserve">Centers for Disease Control and Prevention</w:t>
+      </w:r>
+      <w:r>
+        <w:t xml:space="preserve">. https://www.cdc.gov/ncbddd/hearingloss/2016-data/01-data-summary.html.</w:t>
+      </w:r>
+    </w:p>
     <w:bookmarkEnd w:id="68"/>
-    <w:bookmarkStart w:id="69" w:name="ref-cdc2018"/>
+    <w:bookmarkStart w:id="70" w:name="ref-chapman1997"/>
     <w:p>
       <w:pPr>
         <w:pStyle w:val="Literaturverzeichnis"/>
       </w:pPr>
       <w:r>
-        <w:t xml:space="preserve">CDC. (2018). 2016 Hearing Screening Summary.</w:t>
-      </w:r>
-      <w:r>
-        <w:t xml:space="preserve"> </w:t>
-      </w:r>
-      <w:r>
-        <w:rPr>
-          <w:i/>
-        </w:rPr>
-        <w:t xml:space="preserve">Centers for Disease Control and Prevention</w:t>
-      </w:r>
-      <w:r>
-        <w:t xml:space="preserve">. https://www.cdc.gov/ncbddd/hearingloss/2016-data/01-data-summary.html.</w:t>
-      </w:r>
-    </w:p>
-    <w:bookmarkEnd w:id="69"/>
-    <w:bookmarkStart w:id="71" w:name="ref-chapman1997"/>
-    <w:p>
-      <w:pPr>
-        <w:pStyle w:val="Literaturverzeichnis"/>
-      </w:pPr>
-      <w:r>
         <w:t xml:space="preserve">Chapman, R. S. (1997). Language development in children and adolescents with Down syndrome.</w:t>
       </w:r>
       <w:r>
@@ -2870,7 +2686,7 @@
       <w:r>
         <w:t xml:space="preserve"> </w:t>
       </w:r>
-      <w:hyperlink r:id="rId70">
+      <w:hyperlink r:id="rId69">
         <w:r>
           <w:rPr>
             <w:rStyle w:val="Hyperlink"/>
@@ -2879,8 +2695,8 @@
         </w:r>
       </w:hyperlink>
     </w:p>
-    <w:bookmarkEnd w:id="71"/>
-    <w:bookmarkStart w:id="73" w:name="ref-ching2018"/>
+    <w:bookmarkEnd w:id="70"/>
+    <w:bookmarkStart w:id="72" w:name="ref-ching2018"/>
     <w:p>
       <w:pPr>
         <w:pStyle w:val="Literaturverzeichnis"/>
@@ -2915,7 +2731,7 @@
       <w:r>
         <w:t xml:space="preserve"> </w:t>
       </w:r>
-      <w:hyperlink r:id="rId72">
+      <w:hyperlink r:id="rId71">
         <w:r>
           <w:rPr>
             <w:rStyle w:val="Hyperlink"/>
@@ -2924,8 +2740,8 @@
         </w:r>
       </w:hyperlink>
     </w:p>
-    <w:bookmarkEnd w:id="73"/>
-    <w:bookmarkStart w:id="75" w:name="ref-ching2010"/>
+    <w:bookmarkEnd w:id="72"/>
+    <w:bookmarkStart w:id="74" w:name="ref-ching2010"/>
     <w:p>
       <w:pPr>
         <w:pStyle w:val="Literaturverzeichnis"/>
@@ -2951,7 +2767,7 @@
       <w:r>
         <w:t xml:space="preserve"> </w:t>
       </w:r>
-      <w:hyperlink r:id="rId74">
+      <w:hyperlink r:id="rId73">
         <w:r>
           <w:rPr>
             <w:rStyle w:val="Hyperlink"/>
@@ -2960,8 +2776,8 @@
         </w:r>
       </w:hyperlink>
     </w:p>
-    <w:bookmarkEnd w:id="75"/>
-    <w:bookmarkStart w:id="77" w:name="ref-ching2013"/>
+    <w:bookmarkEnd w:id="74"/>
+    <w:bookmarkStart w:id="76" w:name="ref-ching2013"/>
     <w:p>
       <w:pPr>
         <w:pStyle w:val="Literaturverzeichnis"/>
@@ -2996,7 +2812,7 @@
       <w:r>
         <w:t xml:space="preserve"> </w:t>
       </w:r>
-      <w:hyperlink r:id="rId76">
+      <w:hyperlink r:id="rId75">
         <w:r>
           <w:rPr>
             <w:rStyle w:val="Hyperlink"/>
@@ -3005,8 +2821,8 @@
         </w:r>
       </w:hyperlink>
     </w:p>
-    <w:bookmarkEnd w:id="77"/>
-    <w:bookmarkStart w:id="79" w:name="ref-clark2016"/>
+    <w:bookmarkEnd w:id="76"/>
+    <w:bookmarkStart w:id="78" w:name="ref-clark2016"/>
     <w:p>
       <w:pPr>
         <w:pStyle w:val="Literaturverzeichnis"/>
@@ -3041,7 +2857,7 @@
       <w:r>
         <w:t xml:space="preserve"> </w:t>
       </w:r>
-      <w:hyperlink r:id="rId78">
+      <w:hyperlink r:id="rId77">
         <w:r>
           <w:rPr>
             <w:rStyle w:val="Hyperlink"/>
@@ -3050,23 +2866,23 @@
         </w:r>
       </w:hyperlink>
     </w:p>
-    <w:bookmarkEnd w:id="79"/>
-    <w:bookmarkStart w:id="81" w:name="ref-clibbens2001"/>
+    <w:bookmarkEnd w:id="78"/>
+    <w:bookmarkStart w:id="80" w:name="ref-cusson2003"/>
     <w:p>
       <w:pPr>
         <w:pStyle w:val="Literaturverzeichnis"/>
       </w:pPr>
       <w:r>
-        <w:t xml:space="preserve">Clibbens, J. (2001). Signing and Lexical Development in Children with Down Syndrome.</w:t>
-      </w:r>
-      <w:r>
-        <w:t xml:space="preserve"> </w:t>
-      </w:r>
-      <w:r>
-        <w:rPr>
-          <w:i/>
-        </w:rPr>
-        <w:t xml:space="preserve">Down’s Syndrome, Research and Practice : The Journal of the Sarah Duffen Centre / University of Portsmouth</w:t>
+        <w:t xml:space="preserve">Cusson, R. M. (2003). Factors influencing language development in preterm infants.</w:t>
+      </w:r>
+      <w:r>
+        <w:t xml:space="preserve"> </w:t>
+      </w:r>
+      <w:r>
+        <w:rPr>
+          <w:i/>
+        </w:rPr>
+        <w:t xml:space="preserve">Journal of Obstetric, Gynecologic, and Neonatal Nursing</w:t>
       </w:r>
       <w:r>
         <w:t xml:space="preserve">,</w:t>
@@ -3078,51 +2894,6 @@
         <w:rPr>
           <w:i/>
         </w:rPr>
-        <w:t xml:space="preserve">7</w:t>
-      </w:r>
-      <w:r>
-        <w:t xml:space="preserve">, 101–105.</w:t>
-      </w:r>
-      <w:r>
-        <w:t xml:space="preserve"> </w:t>
-      </w:r>
-      <w:hyperlink r:id="rId80">
-        <w:r>
-          <w:rPr>
-            <w:rStyle w:val="Hyperlink"/>
-          </w:rPr>
-          <w:t xml:space="preserve">https://doi.org/10.3104/reviews.119</w:t>
-        </w:r>
-      </w:hyperlink>
-    </w:p>
-    <w:bookmarkEnd w:id="81"/>
-    <w:bookmarkStart w:id="83" w:name="ref-cusson2003"/>
-    <w:p>
-      <w:pPr>
-        <w:pStyle w:val="Literaturverzeichnis"/>
-      </w:pPr>
-      <w:r>
-        <w:t xml:space="preserve">Cusson, R. M. (2003). Factors influencing language development in preterm infants.</w:t>
-      </w:r>
-      <w:r>
-        <w:t xml:space="preserve"> </w:t>
-      </w:r>
-      <w:r>
-        <w:rPr>
-          <w:i/>
-        </w:rPr>
-        <w:t xml:space="preserve">Journal of Obstetric, Gynecologic, and Neonatal Nursing</w:t>
-      </w:r>
-      <w:r>
-        <w:t xml:space="preserve">,</w:t>
-      </w:r>
-      <w:r>
-        <w:t xml:space="preserve"> </w:t>
-      </w:r>
-      <w:r>
-        <w:rPr>
-          <w:i/>
-        </w:rPr>
         <w:t xml:space="preserve">32</w:t>
       </w:r>
       <w:r>
@@ -3131,7 +2902,7 @@
       <w:r>
         <w:t xml:space="preserve"> </w:t>
       </w:r>
-      <w:hyperlink r:id="rId82">
+      <w:hyperlink r:id="rId79">
         <w:r>
           <w:rPr>
             <w:rStyle w:val="Hyperlink"/>
@@ -3140,8 +2911,8 @@
         </w:r>
       </w:hyperlink>
     </w:p>
-    <w:bookmarkEnd w:id="83"/>
-    <w:bookmarkStart w:id="85" w:name="ref-davidson2014"/>
+    <w:bookmarkEnd w:id="80"/>
+    <w:bookmarkStart w:id="82" w:name="ref-davidson2014"/>
     <w:p>
       <w:pPr>
         <w:pStyle w:val="Literaturverzeichnis"/>
@@ -3176,7 +2947,7 @@
       <w:r>
         <w:t xml:space="preserve"> </w:t>
       </w:r>
-      <w:hyperlink r:id="rId84">
+      <w:hyperlink r:id="rId81">
         <w:r>
           <w:rPr>
             <w:rStyle w:val="Hyperlink"/>
@@ -3185,8 +2956,8 @@
         </w:r>
       </w:hyperlink>
     </w:p>
-    <w:bookmarkEnd w:id="85"/>
-    <w:bookmarkStart w:id="87" w:name="ref-dediego-lazaro2018"/>
+    <w:bookmarkEnd w:id="82"/>
+    <w:bookmarkStart w:id="84" w:name="ref-dediego-lazaro2018"/>
     <w:p>
       <w:pPr>
         <w:pStyle w:val="Literaturverzeichnis"/>
@@ -3221,7 +2992,7 @@
       <w:r>
         <w:t xml:space="preserve"> </w:t>
       </w:r>
-      <w:hyperlink r:id="rId86">
+      <w:hyperlink r:id="rId83">
         <w:r>
           <w:rPr>
             <w:rStyle w:val="Hyperlink"/>
@@ -3230,8 +3001,8 @@
         </w:r>
       </w:hyperlink>
     </w:p>
-    <w:bookmarkEnd w:id="87"/>
-    <w:bookmarkStart w:id="89" w:name="ref-delage2007"/>
+    <w:bookmarkEnd w:id="84"/>
+    <w:bookmarkStart w:id="86" w:name="ref-delage2007"/>
     <w:p>
       <w:pPr>
         <w:pStyle w:val="Literaturverzeichnis"/>
@@ -3266,7 +3037,7 @@
       <w:r>
         <w:t xml:space="preserve"> </w:t>
       </w:r>
-      <w:hyperlink r:id="rId88">
+      <w:hyperlink r:id="rId85">
         <w:r>
           <w:rPr>
             <w:rStyle w:val="Hyperlink"/>
@@ -3275,8 +3046,8 @@
         </w:r>
       </w:hyperlink>
     </w:p>
-    <w:bookmarkEnd w:id="89"/>
-    <w:bookmarkStart w:id="91" w:name="ref-dillon2004"/>
+    <w:bookmarkEnd w:id="86"/>
+    <w:bookmarkStart w:id="88" w:name="ref-dillon2004"/>
     <w:p>
       <w:pPr>
         <w:pStyle w:val="Literaturverzeichnis"/>
@@ -3311,7 +3082,7 @@
       <w:r>
         <w:t xml:space="preserve"> </w:t>
       </w:r>
-      <w:hyperlink r:id="rId90">
+      <w:hyperlink r:id="rId87">
         <w:r>
           <w:rPr>
             <w:rStyle w:val="Hyperlink"/>
@@ -3320,8 +3091,8 @@
         </w:r>
       </w:hyperlink>
     </w:p>
-    <w:bookmarkEnd w:id="91"/>
-    <w:bookmarkStart w:id="93" w:name="ref-eisenberg2007"/>
+    <w:bookmarkEnd w:id="88"/>
+    <w:bookmarkStart w:id="90" w:name="ref-eisenberg2007"/>
     <w:p>
       <w:pPr>
         <w:pStyle w:val="Literaturverzeichnis"/>
@@ -3356,7 +3127,7 @@
       <w:r>
         <w:t xml:space="preserve"> </w:t>
       </w:r>
-      <w:hyperlink r:id="rId92">
+      <w:hyperlink r:id="rId89">
         <w:r>
           <w:rPr>
             <w:rStyle w:val="Hyperlink"/>
@@ -3365,8 +3136,8 @@
         </w:r>
       </w:hyperlink>
     </w:p>
-    <w:bookmarkEnd w:id="93"/>
-    <w:bookmarkStart w:id="95" w:name="ref-fenson1994"/>
+    <w:bookmarkEnd w:id="90"/>
+    <w:bookmarkStart w:id="92" w:name="ref-fenson1994"/>
     <w:p>
       <w:pPr>
         <w:pStyle w:val="Literaturverzeichnis"/>
@@ -3401,7 +3172,7 @@
       <w:r>
         <w:t xml:space="preserve"> </w:t>
       </w:r>
-      <w:hyperlink r:id="rId94">
+      <w:hyperlink r:id="rId91">
         <w:r>
           <w:rPr>
             <w:rStyle w:val="Hyperlink"/>
@@ -3410,8 +3181,8 @@
         </w:r>
       </w:hyperlink>
     </w:p>
-    <w:bookmarkEnd w:id="95"/>
-    <w:bookmarkStart w:id="97" w:name="ref-R-car"/>
+    <w:bookmarkEnd w:id="92"/>
+    <w:bookmarkStart w:id="94" w:name="ref-R-car"/>
     <w:p>
       <w:pPr>
         <w:pStyle w:val="Literaturverzeichnis"/>
@@ -3434,7 +3205,7 @@
       <w:r>
         <w:t xml:space="preserve"> </w:t>
       </w:r>
-      <w:hyperlink r:id="rId96">
+      <w:hyperlink r:id="rId93">
         <w:r>
           <w:rPr>
             <w:rStyle w:val="Hyperlink"/>
@@ -3443,8 +3214,8 @@
         </w:r>
       </w:hyperlink>
     </w:p>
-    <w:bookmarkEnd w:id="97"/>
-    <w:bookmarkStart w:id="99" w:name="ref-frank2017"/>
+    <w:bookmarkEnd w:id="94"/>
+    <w:bookmarkStart w:id="96" w:name="ref-frank2017"/>
     <w:p>
       <w:pPr>
         <w:pStyle w:val="Literaturverzeichnis"/>
@@ -3479,7 +3250,7 @@
       <w:r>
         <w:t xml:space="preserve"> </w:t>
       </w:r>
-      <w:hyperlink r:id="rId98">
+      <w:hyperlink r:id="rId95">
         <w:r>
           <w:rPr>
             <w:rStyle w:val="Hyperlink"/>
@@ -3488,8 +3259,8 @@
         </w:r>
       </w:hyperlink>
     </w:p>
-    <w:bookmarkEnd w:id="99"/>
-    <w:bookmarkStart w:id="101" w:name="ref-geers2017"/>
+    <w:bookmarkEnd w:id="96"/>
+    <w:bookmarkStart w:id="98" w:name="ref-geers2017"/>
     <w:p>
       <w:pPr>
         <w:pStyle w:val="Literaturverzeichnis"/>
@@ -3524,7 +3295,7 @@
       <w:r>
         <w:t xml:space="preserve"> </w:t>
       </w:r>
-      <w:hyperlink r:id="rId100">
+      <w:hyperlink r:id="rId97">
         <w:r>
           <w:rPr>
             <w:rStyle w:val="Hyperlink"/>
@@ -3533,8 +3304,8 @@
         </w:r>
       </w:hyperlink>
     </w:p>
-    <w:bookmarkEnd w:id="101"/>
-    <w:bookmarkStart w:id="103" w:name="ref-geers2002"/>
+    <w:bookmarkEnd w:id="98"/>
+    <w:bookmarkStart w:id="100" w:name="ref-geers2002"/>
     <w:p>
       <w:pPr>
         <w:pStyle w:val="Literaturverzeichnis"/>
@@ -3569,7 +3340,7 @@
       <w:r>
         <w:t xml:space="preserve"> </w:t>
       </w:r>
-      <w:hyperlink r:id="rId102">
+      <w:hyperlink r:id="rId99">
         <w:r>
           <w:rPr>
             <w:rStyle w:val="Hyperlink"/>
@@ -3578,8 +3349,8 @@
         </w:r>
       </w:hyperlink>
     </w:p>
-    <w:bookmarkEnd w:id="103"/>
-    <w:bookmarkStart w:id="105" w:name="ref-hall2017"/>
+    <w:bookmarkEnd w:id="100"/>
+    <w:bookmarkStart w:id="102" w:name="ref-hall2017"/>
     <w:p>
       <w:pPr>
         <w:pStyle w:val="Literaturverzeichnis"/>
@@ -3614,7 +3385,7 @@
       <w:r>
         <w:t xml:space="preserve"> </w:t>
       </w:r>
-      <w:hyperlink r:id="rId104">
+      <w:hyperlink r:id="rId101">
         <w:r>
           <w:rPr>
             <w:rStyle w:val="Hyperlink"/>
@@ -3623,23 +3394,23 @@
         </w:r>
       </w:hyperlink>
     </w:p>
-    <w:bookmarkEnd w:id="105"/>
-    <w:bookmarkStart w:id="107" w:name="ref-harrison2003"/>
+    <w:bookmarkEnd w:id="102"/>
+    <w:bookmarkStart w:id="104" w:name="ref-hassanzadeh2012"/>
     <w:p>
       <w:pPr>
         <w:pStyle w:val="Literaturverzeichnis"/>
       </w:pPr>
       <w:r>
-        <w:t xml:space="preserve">Harrison, M., Roush, J., &amp; Wallace, J. (2003). Trends in Age of Identification and Intervention in Infants with Hearing Loss.</w:t>
-      </w:r>
-      <w:r>
-        <w:t xml:space="preserve"> </w:t>
-      </w:r>
-      <w:r>
-        <w:rPr>
-          <w:i/>
-        </w:rPr>
-        <w:t xml:space="preserve">Ear and Hearing</w:t>
+        <w:t xml:space="preserve">Hassanzadeh, S. (2012). Outcomes of cochlear implantation in deaf children of deaf parents: Comparative study.</w:t>
+      </w:r>
+      <w:r>
+        <w:t xml:space="preserve"> </w:t>
+      </w:r>
+      <w:r>
+        <w:rPr>
+          <w:i/>
+        </w:rPr>
+        <w:t xml:space="preserve">The Journal of Laryngology &amp; Otology</w:t>
       </w:r>
       <w:r>
         <w:t xml:space="preserve">,</w:t>
@@ -3651,51 +3422,6 @@
         <w:rPr>
           <w:i/>
         </w:rPr>
-        <w:t xml:space="preserve">24</w:t>
-      </w:r>
-      <w:r>
-        <w:t xml:space="preserve">(1), 89–95.</w:t>
-      </w:r>
-      <w:r>
-        <w:t xml:space="preserve"> </w:t>
-      </w:r>
-      <w:hyperlink r:id="rId106">
-        <w:r>
-          <w:rPr>
-            <w:rStyle w:val="Hyperlink"/>
-          </w:rPr>
-          <w:t xml:space="preserve">https://doi.org/10.1097/01.AUD.0000051749.40991.1F</w:t>
-        </w:r>
-      </w:hyperlink>
-    </w:p>
-    <w:bookmarkEnd w:id="107"/>
-    <w:bookmarkStart w:id="109" w:name="ref-hassanzadeh2012"/>
-    <w:p>
-      <w:pPr>
-        <w:pStyle w:val="Literaturverzeichnis"/>
-      </w:pPr>
-      <w:r>
-        <w:t xml:space="preserve">Hassanzadeh, S. (2012). Outcomes of cochlear implantation in deaf children of deaf parents: Comparative study.</w:t>
-      </w:r>
-      <w:r>
-        <w:t xml:space="preserve"> </w:t>
-      </w:r>
-      <w:r>
-        <w:rPr>
-          <w:i/>
-        </w:rPr>
-        <w:t xml:space="preserve">The Journal of Laryngology &amp; Otology</w:t>
-      </w:r>
-      <w:r>
-        <w:t xml:space="preserve">,</w:t>
-      </w:r>
-      <w:r>
-        <w:t xml:space="preserve"> </w:t>
-      </w:r>
-      <w:r>
-        <w:rPr>
-          <w:i/>
-        </w:rPr>
         <w:t xml:space="preserve">126</w:t>
       </w:r>
       <w:r>
@@ -3704,7 +3430,7 @@
       <w:r>
         <w:t xml:space="preserve"> </w:t>
       </w:r>
-      <w:hyperlink r:id="rId108">
+      <w:hyperlink r:id="rId103">
         <w:r>
           <w:rPr>
             <w:rStyle w:val="Hyperlink"/>
@@ -3713,8 +3439,8 @@
         </w:r>
       </w:hyperlink>
     </w:p>
-    <w:bookmarkEnd w:id="109"/>
-    <w:bookmarkStart w:id="111" w:name="ref-hassepass2013"/>
+    <w:bookmarkEnd w:id="104"/>
+    <w:bookmarkStart w:id="106" w:name="ref-hassepass2013"/>
     <w:p>
       <w:pPr>
         <w:pStyle w:val="Literaturverzeichnis"/>
@@ -3749,7 +3475,7 @@
       <w:r>
         <w:t xml:space="preserve"> </w:t>
       </w:r>
-      <w:hyperlink r:id="rId110">
+      <w:hyperlink r:id="rId105">
         <w:r>
           <w:rPr>
             <w:rStyle w:val="Hyperlink"/>
@@ -3758,8 +3484,8 @@
         </w:r>
       </w:hyperlink>
     </w:p>
-    <w:bookmarkEnd w:id="111"/>
-    <w:bookmarkStart w:id="113" w:name="ref-hemphill2008"/>
+    <w:bookmarkEnd w:id="106"/>
+    <w:bookmarkStart w:id="108" w:name="ref-hemphill2008"/>
     <w:p>
       <w:pPr>
         <w:pStyle w:val="Literaturverzeichnis"/>
@@ -3794,7 +3520,7 @@
       <w:r>
         <w:t xml:space="preserve"> </w:t>
       </w:r>
-      <w:hyperlink r:id="rId112">
+      <w:hyperlink r:id="rId107">
         <w:r>
           <w:rPr>
             <w:rStyle w:val="Hyperlink"/>
@@ -3803,8 +3529,8 @@
         </w:r>
       </w:hyperlink>
     </w:p>
-    <w:bookmarkEnd w:id="113"/>
-    <w:bookmarkStart w:id="115" w:name="ref-hodges1999"/>
+    <w:bookmarkEnd w:id="108"/>
+    <w:bookmarkStart w:id="110" w:name="ref-hodges1999"/>
     <w:p>
       <w:pPr>
         <w:pStyle w:val="Literaturverzeichnis"/>
@@ -3839,7 +3565,7 @@
       <w:r>
         <w:t xml:space="preserve"> </w:t>
       </w:r>
-      <w:hyperlink r:id="rId114">
+      <w:hyperlink r:id="rId109">
         <w:r>
           <w:rPr>
             <w:rStyle w:val="Hyperlink"/>
@@ -3848,8 +3574,8 @@
         </w:r>
       </w:hyperlink>
     </w:p>
-    <w:bookmarkEnd w:id="115"/>
-    <w:bookmarkStart w:id="117" w:name="ref-holzinger2011"/>
+    <w:bookmarkEnd w:id="110"/>
+    <w:bookmarkStart w:id="112" w:name="ref-holzinger2011"/>
     <w:p>
       <w:pPr>
         <w:pStyle w:val="Literaturverzeichnis"/>
@@ -3884,7 +3610,7 @@
       <w:r>
         <w:t xml:space="preserve"> </w:t>
       </w:r>
-      <w:hyperlink r:id="rId116">
+      <w:hyperlink r:id="rId111">
         <w:r>
           <w:rPr>
             <w:rStyle w:val="Hyperlink"/>
@@ -3893,8 +3619,8 @@
         </w:r>
       </w:hyperlink>
     </w:p>
-    <w:bookmarkEnd w:id="117"/>
-    <w:bookmarkStart w:id="118" w:name="ref-gallaudetresearchinstitute2014"/>
+    <w:bookmarkEnd w:id="112"/>
+    <w:bookmarkStart w:id="113" w:name="ref-gallaudetresearchinstitute2014"/>
     <w:p>
       <w:pPr>
         <w:pStyle w:val="Literaturverzeichnis"/>
@@ -3918,8 +3644,8 @@
         <w:t xml:space="preserve">(pp. 1–12). Office of Research Support and International Affairs, Gallaudet University.</w:t>
       </w:r>
     </w:p>
-    <w:bookmarkEnd w:id="118"/>
-    <w:bookmarkStart w:id="119" w:name="ref-jackson-maldonado2003"/>
+    <w:bookmarkEnd w:id="113"/>
+    <w:bookmarkStart w:id="114" w:name="ref-jackson-maldonado2003"/>
     <w:p>
       <w:pPr>
         <w:pStyle w:val="Literaturverzeichnis"/>
@@ -3940,8 +3666,8 @@
         <w:t xml:space="preserve">. P.H. Brookes.</w:t>
       </w:r>
     </w:p>
-    <w:bookmarkEnd w:id="119"/>
-    <w:bookmarkStart w:id="121" w:name="ref-james2013"/>
+    <w:bookmarkEnd w:id="114"/>
+    <w:bookmarkStart w:id="116" w:name="ref-james2013"/>
     <w:p>
       <w:pPr>
         <w:pStyle w:val="Literaturverzeichnis"/>
@@ -3967,7 +3693,7 @@
       <w:r>
         <w:t xml:space="preserve"> </w:t>
       </w:r>
-      <w:hyperlink r:id="rId120">
+      <w:hyperlink r:id="rId115">
         <w:r>
           <w:rPr>
             <w:rStyle w:val="Hyperlink"/>
@@ -3976,8 +3702,8 @@
         </w:r>
       </w:hyperlink>
     </w:p>
-    <w:bookmarkEnd w:id="121"/>
-    <w:bookmarkStart w:id="122" w:name="ref-karchmer2003"/>
+    <w:bookmarkEnd w:id="116"/>
+    <w:bookmarkStart w:id="117" w:name="ref-karchmer2003"/>
     <w:p>
       <w:pPr>
         <w:pStyle w:val="Literaturverzeichnis"/>
@@ -3998,8 +3724,8 @@
         <w:t xml:space="preserve">.</w:t>
       </w:r>
     </w:p>
-    <w:bookmarkEnd w:id="122"/>
-    <w:bookmarkStart w:id="124" w:name="ref-kennedy2006"/>
+    <w:bookmarkEnd w:id="117"/>
+    <w:bookmarkStart w:id="119" w:name="ref-kennedy2006"/>
     <w:p>
       <w:pPr>
         <w:pStyle w:val="Literaturverzeichnis"/>
@@ -4034,7 +3760,7 @@
       <w:r>
         <w:t xml:space="preserve"> </w:t>
       </w:r>
-      <w:hyperlink r:id="rId123">
+      <w:hyperlink r:id="rId118">
         <w:r>
           <w:rPr>
             <w:rStyle w:val="Hyperlink"/>
@@ -4043,8 +3769,8 @@
         </w:r>
       </w:hyperlink>
     </w:p>
-    <w:bookmarkEnd w:id="124"/>
-    <w:bookmarkStart w:id="126" w:name="ref-kiese-himmel2002"/>
+    <w:bookmarkEnd w:id="119"/>
+    <w:bookmarkStart w:id="121" w:name="ref-kiese-himmel2002"/>
     <w:p>
       <w:pPr>
         <w:pStyle w:val="Literaturverzeichnis"/>
@@ -4079,7 +3805,7 @@
       <w:r>
         <w:t xml:space="preserve"> </w:t>
       </w:r>
-      <w:hyperlink r:id="rId125">
+      <w:hyperlink r:id="rId120">
         <w:r>
           <w:rPr>
             <w:rStyle w:val="Hyperlink"/>
@@ -4088,8 +3814,8 @@
         </w:r>
       </w:hyperlink>
     </w:p>
-    <w:bookmarkEnd w:id="126"/>
-    <w:bookmarkStart w:id="128" w:name="ref-kiese-himmel2002a"/>
+    <w:bookmarkEnd w:id="121"/>
+    <w:bookmarkStart w:id="123" w:name="ref-kiese-himmel2002a"/>
     <w:p>
       <w:pPr>
         <w:pStyle w:val="Literaturverzeichnis"/>
@@ -4124,7 +3850,7 @@
       <w:r>
         <w:t xml:space="preserve"> </w:t>
       </w:r>
-      <w:hyperlink r:id="rId127">
+      <w:hyperlink r:id="rId122">
         <w:r>
           <w:rPr>
             <w:rStyle w:val="Hyperlink"/>
@@ -4133,8 +3859,8 @@
         </w:r>
       </w:hyperlink>
     </w:p>
-    <w:bookmarkEnd w:id="128"/>
-    <w:bookmarkStart w:id="130" w:name="ref-kristoffersen2008"/>
+    <w:bookmarkEnd w:id="123"/>
+    <w:bookmarkStart w:id="125" w:name="ref-kristoffersen2008"/>
     <w:p>
       <w:pPr>
         <w:pStyle w:val="Literaturverzeichnis"/>
@@ -4172,7 +3898,7 @@
       <w:r>
         <w:t xml:space="preserve"> </w:t>
       </w:r>
-      <w:hyperlink r:id="rId129">
+      <w:hyperlink r:id="rId124">
         <w:r>
           <w:rPr>
             <w:rStyle w:val="Hyperlink"/>
@@ -4181,8 +3907,8 @@
         </w:r>
       </w:hyperlink>
     </w:p>
-    <w:bookmarkEnd w:id="130"/>
-    <w:bookmarkStart w:id="132" w:name="ref-lieu2004"/>
+    <w:bookmarkEnd w:id="125"/>
+    <w:bookmarkStart w:id="127" w:name="ref-lieu2004"/>
     <w:p>
       <w:pPr>
         <w:pStyle w:val="Literaturverzeichnis"/>
@@ -4217,7 +3943,7 @@
       <w:r>
         <w:t xml:space="preserve"> </w:t>
       </w:r>
-      <w:hyperlink r:id="rId131">
+      <w:hyperlink r:id="rId126">
         <w:r>
           <w:rPr>
             <w:rStyle w:val="Hyperlink"/>
@@ -4226,8 +3952,8 @@
         </w:r>
       </w:hyperlink>
     </w:p>
-    <w:bookmarkEnd w:id="132"/>
-    <w:bookmarkStart w:id="133" w:name="ref-lieu2013"/>
+    <w:bookmarkEnd w:id="127"/>
+    <w:bookmarkStart w:id="128" w:name="ref-lieu2013"/>
     <w:p>
       <w:pPr>
         <w:pStyle w:val="Literaturverzeichnis"/>
@@ -4248,8 +3974,8 @@
         <w:t xml:space="preserve">, (SUPPL. 21), 107–115.</w:t>
       </w:r>
     </w:p>
-    <w:bookmarkEnd w:id="133"/>
-    <w:bookmarkStart w:id="135" w:name="ref-lieu2012"/>
+    <w:bookmarkEnd w:id="128"/>
+    <w:bookmarkStart w:id="130" w:name="ref-lieu2012"/>
     <w:p>
       <w:pPr>
         <w:pStyle w:val="Literaturverzeichnis"/>
@@ -4284,7 +4010,7 @@
       <w:r>
         <w:t xml:space="preserve"> </w:t>
       </w:r>
-      <w:hyperlink r:id="rId134">
+      <w:hyperlink r:id="rId129">
         <w:r>
           <w:rPr>
             <w:rStyle w:val="Hyperlink"/>
@@ -4293,8 +4019,8 @@
         </w:r>
       </w:hyperlink>
     </w:p>
-    <w:bookmarkEnd w:id="135"/>
-    <w:bookmarkStart w:id="137" w:name="ref-luckner2010"/>
+    <w:bookmarkEnd w:id="130"/>
+    <w:bookmarkStart w:id="132" w:name="ref-luckner2010"/>
     <w:p>
       <w:pPr>
         <w:pStyle w:val="Literaturverzeichnis"/>
@@ -4329,7 +4055,7 @@
       <w:r>
         <w:t xml:space="preserve"> </w:t>
       </w:r>
-      <w:hyperlink r:id="rId136">
+      <w:hyperlink r:id="rId131">
         <w:r>
           <w:rPr>
             <w:rStyle w:val="Hyperlink"/>
@@ -4338,8 +4064,8 @@
         </w:r>
       </w:hyperlink>
     </w:p>
-    <w:bookmarkEnd w:id="137"/>
-    <w:bookmarkStart w:id="139" w:name="ref-lund2016"/>
+    <w:bookmarkEnd w:id="132"/>
+    <w:bookmarkStart w:id="134" w:name="ref-lund2016"/>
     <w:p>
       <w:pPr>
         <w:pStyle w:val="Literaturverzeichnis"/>
@@ -4374,7 +4100,7 @@
       <w:r>
         <w:t xml:space="preserve"> </w:t>
       </w:r>
-      <w:hyperlink r:id="rId138">
+      <w:hyperlink r:id="rId133">
         <w:r>
           <w:rPr>
             <w:rStyle w:val="Hyperlink"/>
@@ -4383,8 +4109,8 @@
         </w:r>
       </w:hyperlink>
     </w:p>
-    <w:bookmarkEnd w:id="139"/>
-    <w:bookmarkStart w:id="141" w:name="ref-luu2016"/>
+    <w:bookmarkEnd w:id="134"/>
+    <w:bookmarkStart w:id="136" w:name="ref-luu2016"/>
     <w:p>
       <w:pPr>
         <w:pStyle w:val="Literaturverzeichnis"/>
@@ -4419,7 +4145,7 @@
       <w:r>
         <w:t xml:space="preserve"> </w:t>
       </w:r>
-      <w:hyperlink r:id="rId140">
+      <w:hyperlink r:id="rId135">
         <w:r>
           <w:rPr>
             <w:rStyle w:val="Hyperlink"/>
@@ -4428,8 +4154,8 @@
         </w:r>
       </w:hyperlink>
     </w:p>
-    <w:bookmarkEnd w:id="141"/>
-    <w:bookmarkStart w:id="143" w:name="ref-magnuson2000"/>
+    <w:bookmarkEnd w:id="136"/>
+    <w:bookmarkStart w:id="138" w:name="ref-magnuson2000"/>
     <w:p>
       <w:pPr>
         <w:pStyle w:val="Literaturverzeichnis"/>
@@ -4464,7 +4190,7 @@
       <w:r>
         <w:t xml:space="preserve"> </w:t>
       </w:r>
-      <w:hyperlink r:id="rId142">
+      <w:hyperlink r:id="rId137">
         <w:r>
           <w:rPr>
             <w:rStyle w:val="Hyperlink"/>
@@ -4473,8 +4199,8 @@
         </w:r>
       </w:hyperlink>
     </w:p>
-    <w:bookmarkEnd w:id="143"/>
-    <w:bookmarkStart w:id="144" w:name="ref-martin2019"/>
+    <w:bookmarkEnd w:id="138"/>
+    <w:bookmarkStart w:id="139" w:name="ref-martin2019"/>
     <w:p>
       <w:pPr>
         <w:pStyle w:val="Literaturverzeichnis"/>
@@ -4507,8 +4233,8 @@
         <w:t xml:space="preserve">(13), 1–47.</w:t>
       </w:r>
     </w:p>
-    <w:bookmarkEnd w:id="144"/>
-    <w:bookmarkStart w:id="146" w:name="ref-mchugh2013"/>
+    <w:bookmarkEnd w:id="139"/>
+    <w:bookmarkStart w:id="141" w:name="ref-mchugh2013"/>
     <w:p>
       <w:pPr>
         <w:pStyle w:val="Literaturverzeichnis"/>
@@ -4543,7 +4269,7 @@
       <w:r>
         <w:t xml:space="preserve"> </w:t>
       </w:r>
-      <w:hyperlink r:id="rId145">
+      <w:hyperlink r:id="rId140">
         <w:r>
           <w:rPr>
             <w:rStyle w:val="Hyperlink"/>
@@ -4552,8 +4278,8 @@
         </w:r>
       </w:hyperlink>
     </w:p>
-    <w:bookmarkEnd w:id="146"/>
-    <w:bookmarkStart w:id="147" w:name="ref-mitchell2004"/>
+    <w:bookmarkEnd w:id="141"/>
+    <w:bookmarkStart w:id="142" w:name="ref-mitchell2004"/>
     <w:p>
       <w:pPr>
         <w:pStyle w:val="Literaturverzeichnis"/>
@@ -4586,8 +4312,8 @@
         <w:t xml:space="preserve">(2), 138–163.</w:t>
       </w:r>
     </w:p>
-    <w:bookmarkEnd w:id="147"/>
-    <w:bookmarkStart w:id="149" w:name="ref-moeller2007"/>
+    <w:bookmarkEnd w:id="142"/>
+    <w:bookmarkStart w:id="144" w:name="ref-moeller2007"/>
     <w:p>
       <w:pPr>
         <w:pStyle w:val="Literaturverzeichnis"/>
@@ -4625,7 +4351,7 @@
       <w:r>
         <w:t xml:space="preserve"> </w:t>
       </w:r>
-      <w:hyperlink r:id="rId148">
+      <w:hyperlink r:id="rId143">
         <w:r>
           <w:rPr>
             <w:rStyle w:val="Hyperlink"/>
@@ -4634,23 +4360,33 @@
         </w:r>
       </w:hyperlink>
     </w:p>
-    <w:bookmarkEnd w:id="149"/>
-    <w:bookmarkStart w:id="151" w:name="ref-monroe2002"/>
+    <w:bookmarkEnd w:id="144"/>
+    <w:bookmarkStart w:id="145" w:name="ref-nad"/>
     <w:p>
       <w:pPr>
         <w:pStyle w:val="Literaturverzeichnis"/>
       </w:pPr>
       <w:r>
-        <w:t xml:space="preserve">Monroe, E. E., &amp; Orme, M. P. (2002). Developing Mathematical Vocabulary.</w:t>
-      </w:r>
-      <w:r>
-        <w:t xml:space="preserve"> </w:t>
-      </w:r>
-      <w:r>
-        <w:rPr>
-          <w:i/>
-        </w:rPr>
-        <w:t xml:space="preserve">Preventing School Failure: Alternative Education for Children and Youth</w:t>
+        <w:t xml:space="preserve">NAD. (n.d.). National Association of the Deaf - NAD. https://www.nad.org/resources/early-intervention-for-infants-and-toddlers/information-for-parents/early-intervention-services/.</w:t>
+      </w:r>
+    </w:p>
+    <w:bookmarkEnd w:id="145"/>
+    <w:bookmarkStart w:id="147" w:name="ref-niparko2010"/>
+    <w:p>
+      <w:pPr>
+        <w:pStyle w:val="Literaturverzeichnis"/>
+      </w:pPr>
+      <w:r>
+        <w:t xml:space="preserve">Niparko, J. K., Tobey, E. A., Thal, D. J., Eisenberg, L. S., Wang, N. Y., Quittner, A. L., &amp; Fink, N. E. (2010). Spoken language development in children following cochlear implantation.</w:t>
+      </w:r>
+      <w:r>
+        <w:t xml:space="preserve"> </w:t>
+      </w:r>
+      <w:r>
+        <w:rPr>
+          <w:i/>
+        </w:rPr>
+        <w:t xml:space="preserve">JAMA - Journal of the American Medical Association</w:t>
       </w:r>
       <w:r>
         <w:t xml:space="preserve">,</w:t>
@@ -4662,61 +4398,6 @@
         <w:rPr>
           <w:i/>
         </w:rPr>
-        <w:t xml:space="preserve">46</w:t>
-      </w:r>
-      <w:r>
-        <w:t xml:space="preserve">(3), 139–142.</w:t>
-      </w:r>
-      <w:r>
-        <w:t xml:space="preserve"> </w:t>
-      </w:r>
-      <w:hyperlink r:id="rId150">
-        <w:r>
-          <w:rPr>
-            <w:rStyle w:val="Hyperlink"/>
-          </w:rPr>
-          <w:t xml:space="preserve">https://doi.org/10.1080/10459880209603359</w:t>
-        </w:r>
-      </w:hyperlink>
-    </w:p>
-    <w:bookmarkEnd w:id="151"/>
-    <w:bookmarkStart w:id="152" w:name="ref-nad"/>
-    <w:p>
-      <w:pPr>
-        <w:pStyle w:val="Literaturverzeichnis"/>
-      </w:pPr>
-      <w:r>
-        <w:t xml:space="preserve">NAD. (n.d.). National Association of the Deaf - NAD. https://www.nad.org/resources/early-intervention-for-infants-and-toddlers/information-for-parents/early-intervention-services/.</w:t>
-      </w:r>
-    </w:p>
-    <w:bookmarkEnd w:id="152"/>
-    <w:bookmarkStart w:id="154" w:name="ref-niparko2010"/>
-    <w:p>
-      <w:pPr>
-        <w:pStyle w:val="Literaturverzeichnis"/>
-      </w:pPr>
-      <w:r>
-        <w:t xml:space="preserve">Niparko, J. K., Tobey, E. A., Thal, D. J., Eisenberg, L. S., Wang, N. Y., Quittner, A. L., &amp; Fink, N. E. (2010). Spoken language development in children following cochlear implantation.</w:t>
-      </w:r>
-      <w:r>
-        <w:t xml:space="preserve"> </w:t>
-      </w:r>
-      <w:r>
-        <w:rPr>
-          <w:i/>
-        </w:rPr>
-        <w:t xml:space="preserve">JAMA - Journal of the American Medical Association</w:t>
-      </w:r>
-      <w:r>
-        <w:t xml:space="preserve">,</w:t>
-      </w:r>
-      <w:r>
-        <w:t xml:space="preserve"> </w:t>
-      </w:r>
-      <w:r>
-        <w:rPr>
-          <w:i/>
-        </w:rPr>
         <w:t xml:space="preserve">303</w:t>
       </w:r>
       <w:r>
@@ -4725,7 +4406,7 @@
       <w:r>
         <w:t xml:space="preserve"> </w:t>
       </w:r>
-      <w:hyperlink r:id="rId153">
+      <w:hyperlink r:id="rId146">
         <w:r>
           <w:rPr>
             <w:rStyle w:val="Hyperlink"/>
@@ -4734,8 +4415,8 @@
         </w:r>
       </w:hyperlink>
     </w:p>
-    <w:bookmarkEnd w:id="154"/>
-    <w:bookmarkStart w:id="156" w:name="ref-odonoghue2000"/>
+    <w:bookmarkEnd w:id="147"/>
+    <w:bookmarkStart w:id="149" w:name="ref-odonoghue2000"/>
     <w:p>
       <w:pPr>
         <w:pStyle w:val="Literaturverzeichnis"/>
@@ -4770,7 +4451,7 @@
       <w:r>
         <w:t xml:space="preserve"> </w:t>
       </w:r>
-      <w:hyperlink r:id="rId155">
+      <w:hyperlink r:id="rId148">
         <w:r>
           <w:rPr>
             <w:rStyle w:val="Hyperlink"/>
@@ -4779,8 +4460,8 @@
         </w:r>
       </w:hyperlink>
     </w:p>
-    <w:bookmarkEnd w:id="156"/>
-    <w:bookmarkStart w:id="158" w:name="ref-pierrat2017"/>
+    <w:bookmarkEnd w:id="149"/>
+    <w:bookmarkStart w:id="151" w:name="ref-pierrat2017"/>
     <w:p>
       <w:pPr>
         <w:pStyle w:val="Literaturverzeichnis"/>
@@ -4815,7 +4496,7 @@
       <w:r>
         <w:t xml:space="preserve"> </w:t>
       </w:r>
-      <w:hyperlink r:id="rId157">
+      <w:hyperlink r:id="rId150">
         <w:r>
           <w:rPr>
             <w:rStyle w:val="Hyperlink"/>
@@ -4824,8 +4505,8 @@
         </w:r>
       </w:hyperlink>
     </w:p>
-    <w:bookmarkEnd w:id="158"/>
-    <w:bookmarkStart w:id="160" w:name="ref-pisoni2018"/>
+    <w:bookmarkEnd w:id="151"/>
+    <w:bookmarkStart w:id="153" w:name="ref-pisoni2018"/>
     <w:p>
       <w:pPr>
         <w:pStyle w:val="Literaturverzeichnis"/>
@@ -4848,7 +4529,7 @@
       <w:r>
         <w:t xml:space="preserve"> </w:t>
       </w:r>
-      <w:hyperlink r:id="rId159">
+      <w:hyperlink r:id="rId152">
         <w:r>
           <w:rPr>
             <w:rStyle w:val="Hyperlink"/>
@@ -4857,8 +4538,8 @@
         </w:r>
       </w:hyperlink>
     </w:p>
-    <w:bookmarkEnd w:id="160"/>
-    <w:bookmarkStart w:id="161" w:name="ref-pollack1997"/>
+    <w:bookmarkEnd w:id="153"/>
+    <w:bookmarkStart w:id="154" w:name="ref-pollack1997"/>
     <w:p>
       <w:pPr>
         <w:pStyle w:val="Literaturverzeichnis"/>
@@ -4879,8 +4560,8 @@
         <w:t xml:space="preserve">, (E548), 1–6.</w:t>
       </w:r>
     </w:p>
-    <w:bookmarkEnd w:id="161"/>
-    <w:bookmarkStart w:id="163" w:name="ref-qi2012"/>
+    <w:bookmarkEnd w:id="154"/>
+    <w:bookmarkStart w:id="156" w:name="ref-qi2012"/>
     <w:p>
       <w:pPr>
         <w:pStyle w:val="Literaturverzeichnis"/>
@@ -4915,7 +4596,7 @@
       <w:r>
         <w:t xml:space="preserve"> </w:t>
       </w:r>
-      <w:hyperlink r:id="rId162">
+      <w:hyperlink r:id="rId155">
         <w:r>
           <w:rPr>
             <w:rStyle w:val="Hyperlink"/>
@@ -4924,8 +4605,8 @@
         </w:r>
       </w:hyperlink>
     </w:p>
-    <w:bookmarkEnd w:id="163"/>
-    <w:bookmarkStart w:id="165" w:name="ref-rajput2003"/>
+    <w:bookmarkEnd w:id="156"/>
+    <w:bookmarkStart w:id="158" w:name="ref-rajput2003"/>
     <w:p>
       <w:pPr>
         <w:pStyle w:val="Literaturverzeichnis"/>
@@ -4960,7 +4641,7 @@
       <w:r>
         <w:t xml:space="preserve"> </w:t>
       </w:r>
-      <w:hyperlink r:id="rId164">
+      <w:hyperlink r:id="rId157">
         <w:r>
           <w:rPr>
             <w:rStyle w:val="Hyperlink"/>
@@ -4969,8 +4650,8 @@
         </w:r>
       </w:hyperlink>
     </w:p>
-    <w:bookmarkEnd w:id="165"/>
-    <w:bookmarkStart w:id="167" w:name="ref-rechia2016"/>
+    <w:bookmarkEnd w:id="158"/>
+    <w:bookmarkStart w:id="160" w:name="ref-rechia2016"/>
     <w:p>
       <w:pPr>
         <w:pStyle w:val="Literaturverzeichnis"/>
@@ -5005,7 +4686,7 @@
       <w:r>
         <w:t xml:space="preserve"> </w:t>
       </w:r>
-      <w:hyperlink r:id="rId166">
+      <w:hyperlink r:id="rId159">
         <w:r>
           <w:rPr>
             <w:rStyle w:val="Hyperlink"/>
@@ -5014,8 +4695,8 @@
         </w:r>
       </w:hyperlink>
     </w:p>
-    <w:bookmarkEnd w:id="167"/>
-    <w:bookmarkStart w:id="169" w:name="ref-robinshaw1995"/>
+    <w:bookmarkEnd w:id="160"/>
+    <w:bookmarkStart w:id="162" w:name="ref-robinshaw1995"/>
     <w:p>
       <w:pPr>
         <w:pStyle w:val="Literaturverzeichnis"/>
@@ -5050,7 +4731,7 @@
       <w:r>
         <w:t xml:space="preserve"> </w:t>
       </w:r>
-      <w:hyperlink r:id="rId168">
+      <w:hyperlink r:id="rId161">
         <w:r>
           <w:rPr>
             <w:rStyle w:val="Hyperlink"/>
@@ -5059,8 +4740,8 @@
         </w:r>
       </w:hyperlink>
     </w:p>
-    <w:bookmarkEnd w:id="169"/>
-    <w:bookmarkStart w:id="171" w:name="ref-rodriguez2020"/>
+    <w:bookmarkEnd w:id="162"/>
+    <w:bookmarkStart w:id="164" w:name="ref-rodriguez2020"/>
     <w:p>
       <w:pPr>
         <w:pStyle w:val="Literaturverzeichnis"/>
@@ -5095,7 +4776,7 @@
       <w:r>
         <w:t xml:space="preserve"> </w:t>
       </w:r>
-      <w:hyperlink r:id="rId170">
+      <w:hyperlink r:id="rId163">
         <w:r>
           <w:rPr>
             <w:rStyle w:val="Hyperlink"/>
@@ -5104,8 +4785,8 @@
         </w:r>
       </w:hyperlink>
     </w:p>
-    <w:bookmarkEnd w:id="171"/>
-    <w:bookmarkStart w:id="173" w:name="ref-sarant2008"/>
+    <w:bookmarkEnd w:id="164"/>
+    <w:bookmarkStart w:id="166" w:name="ref-sarant2008"/>
     <w:p>
       <w:pPr>
         <w:pStyle w:val="Literaturverzeichnis"/>
@@ -5140,7 +4821,7 @@
       <w:r>
         <w:t xml:space="preserve"> </w:t>
       </w:r>
-      <w:hyperlink r:id="rId172">
+      <w:hyperlink r:id="rId165">
         <w:r>
           <w:rPr>
             <w:rStyle w:val="Hyperlink"/>
@@ -5149,8 +4830,8 @@
         </w:r>
       </w:hyperlink>
     </w:p>
-    <w:bookmarkEnd w:id="173"/>
-    <w:bookmarkStart w:id="175" w:name="ref-sininger2010"/>
+    <w:bookmarkEnd w:id="166"/>
+    <w:bookmarkStart w:id="168" w:name="ref-sininger2010"/>
     <w:p>
       <w:pPr>
         <w:pStyle w:val="Literaturverzeichnis"/>
@@ -5185,7 +4866,7 @@
       <w:r>
         <w:t xml:space="preserve"> </w:t>
       </w:r>
-      <w:hyperlink r:id="rId174">
+      <w:hyperlink r:id="rId167">
         <w:r>
           <w:rPr>
             <w:rStyle w:val="Hyperlink"/>
@@ -5194,8 +4875,8 @@
         </w:r>
       </w:hyperlink>
     </w:p>
-    <w:bookmarkEnd w:id="175"/>
-    <w:bookmarkStart w:id="177" w:name="ref-steinberg2003"/>
+    <w:bookmarkEnd w:id="168"/>
+    <w:bookmarkStart w:id="170" w:name="ref-steinberg2003"/>
     <w:p>
       <w:pPr>
         <w:pStyle w:val="Literaturverzeichnis"/>
@@ -5230,7 +4911,7 @@
       <w:r>
         <w:t xml:space="preserve"> </w:t>
       </w:r>
-      <w:hyperlink r:id="rId176">
+      <w:hyperlink r:id="rId169">
         <w:r>
           <w:rPr>
             <w:rStyle w:val="Hyperlink"/>
@@ -5239,8 +4920,8 @@
         </w:r>
       </w:hyperlink>
     </w:p>
-    <w:bookmarkEnd w:id="177"/>
-    <w:bookmarkStart w:id="179" w:name="ref-stika2015"/>
+    <w:bookmarkEnd w:id="170"/>
+    <w:bookmarkStart w:id="172" w:name="ref-stika2015"/>
     <w:p>
       <w:pPr>
         <w:pStyle w:val="Literaturverzeichnis"/>
@@ -5275,7 +4956,7 @@
       <w:r>
         <w:t xml:space="preserve"> </w:t>
       </w:r>
-      <w:hyperlink r:id="rId178">
+      <w:hyperlink r:id="rId171">
         <w:r>
           <w:rPr>
             <w:rStyle w:val="Hyperlink"/>
@@ -5284,8 +4965,8 @@
         </w:r>
       </w:hyperlink>
     </w:p>
-    <w:bookmarkEnd w:id="179"/>
-    <w:bookmarkStart w:id="181" w:name="ref-staehr2008"/>
+    <w:bookmarkEnd w:id="172"/>
+    <w:bookmarkStart w:id="174" w:name="ref-staehr2008"/>
     <w:p>
       <w:pPr>
         <w:pStyle w:val="Literaturverzeichnis"/>
@@ -5320,7 +5001,7 @@
       <w:r>
         <w:t xml:space="preserve"> </w:t>
       </w:r>
-      <w:hyperlink r:id="rId180">
+      <w:hyperlink r:id="rId173">
         <w:r>
           <w:rPr>
             <w:rStyle w:val="Hyperlink"/>
@@ -5329,58 +5010,13 @@
         </w:r>
       </w:hyperlink>
     </w:p>
-    <w:bookmarkEnd w:id="181"/>
-    <w:bookmarkStart w:id="183" w:name="ref-szymanski2012"/>
+    <w:bookmarkEnd w:id="174"/>
+    <w:bookmarkStart w:id="176" w:name="ref-thal2007"/>
     <w:p>
       <w:pPr>
         <w:pStyle w:val="Literaturverzeichnis"/>
       </w:pPr>
       <w:r>
-        <w:t xml:space="preserve">Szymanski, C. A., Brice, P. J., Lam, K. H., &amp; Hotto, S. A. (2012). Deaf Children with Autism Spectrum Disorders.</w:t>
-      </w:r>
-      <w:r>
-        <w:t xml:space="preserve"> </w:t>
-      </w:r>
-      <w:r>
-        <w:rPr>
-          <w:i/>
-        </w:rPr>
-        <w:t xml:space="preserve">Journal of Autism and Developmental Disorders</w:t>
-      </w:r>
-      <w:r>
-        <w:t xml:space="preserve">,</w:t>
-      </w:r>
-      <w:r>
-        <w:t xml:space="preserve"> </w:t>
-      </w:r>
-      <w:r>
-        <w:rPr>
-          <w:i/>
-        </w:rPr>
-        <w:t xml:space="preserve">42</w:t>
-      </w:r>
-      <w:r>
-        <w:t xml:space="preserve">(10), 2027–2037.</w:t>
-      </w:r>
-      <w:r>
-        <w:t xml:space="preserve"> </w:t>
-      </w:r>
-      <w:hyperlink r:id="rId182">
-        <w:r>
-          <w:rPr>
-            <w:rStyle w:val="Hyperlink"/>
-          </w:rPr>
-          <w:t xml:space="preserve">https://doi.org/10.1007/s10803-012-1452-9</w:t>
-        </w:r>
-      </w:hyperlink>
-    </w:p>
-    <w:bookmarkEnd w:id="183"/>
-    <w:bookmarkStart w:id="185" w:name="ref-thal2007"/>
-    <w:p>
-      <w:pPr>
-        <w:pStyle w:val="Literaturverzeichnis"/>
-      </w:pPr>
-      <w:r>
         <w:t xml:space="preserve">Thal, D., Desjardin, J., &amp; Eisenberg, L. S. (2007). Validity of the MacArthurBates Communicative Development Inventories for Measuring Language Abilities in Children With Cochlear Implants.</w:t>
       </w:r>
       <w:r>
@@ -5398,7 +5034,7 @@
       <w:r>
         <w:t xml:space="preserve"> </w:t>
       </w:r>
-      <w:hyperlink r:id="rId184">
+      <w:hyperlink r:id="rId175">
         <w:r>
           <w:rPr>
             <w:rStyle w:val="Hyperlink"/>
@@ -5407,8 +5043,8 @@
         </w:r>
       </w:hyperlink>
     </w:p>
-    <w:bookmarkEnd w:id="185"/>
-    <w:bookmarkStart w:id="187" w:name="ref-tomblin2015"/>
+    <w:bookmarkEnd w:id="176"/>
+    <w:bookmarkStart w:id="178" w:name="ref-tomblin2015"/>
     <w:p>
       <w:pPr>
         <w:pStyle w:val="Literaturverzeichnis"/>
@@ -5443,7 +5079,7 @@
       <w:r>
         <w:t xml:space="preserve"> </w:t>
       </w:r>
-      <w:hyperlink r:id="rId186">
+      <w:hyperlink r:id="rId177">
         <w:r>
           <w:rPr>
             <w:rStyle w:val="Hyperlink"/>
@@ -5452,8 +5088,8 @@
         </w:r>
       </w:hyperlink>
     </w:p>
-    <w:bookmarkEnd w:id="187"/>
-    <w:bookmarkStart w:id="189" w:name="ref-vannierop2016"/>
+    <w:bookmarkEnd w:id="178"/>
+    <w:bookmarkStart w:id="180" w:name="ref-vannierop2016"/>
     <w:p>
       <w:pPr>
         <w:pStyle w:val="Literaturverzeichnis"/>
@@ -5488,7 +5124,7 @@
       <w:r>
         <w:t xml:space="preserve"> </w:t>
       </w:r>
-      <w:hyperlink r:id="rId188">
+      <w:hyperlink r:id="rId179">
         <w:r>
           <w:rPr>
             <w:rStyle w:val="Hyperlink"/>
@@ -5497,8 +5133,8 @@
         </w:r>
       </w:hyperlink>
     </w:p>
-    <w:bookmarkEnd w:id="189"/>
-    <w:bookmarkStart w:id="191" w:name="ref-vannoort-vanderspek2012"/>
+    <w:bookmarkEnd w:id="180"/>
+    <w:bookmarkStart w:id="182" w:name="ref-vannoort-vanderspek2012"/>
     <w:p>
       <w:pPr>
         <w:pStyle w:val="Literaturverzeichnis"/>
@@ -5533,7 +5169,7 @@
       <w:r>
         <w:t xml:space="preserve"> </w:t>
       </w:r>
-      <w:hyperlink r:id="rId190">
+      <w:hyperlink r:id="rId181">
         <w:r>
           <w:rPr>
             <w:rStyle w:val="Hyperlink"/>
@@ -5542,8 +5178,8 @@
         </w:r>
       </w:hyperlink>
     </w:p>
-    <w:bookmarkEnd w:id="191"/>
-    <w:bookmarkStart w:id="193" w:name="ref-verhaert2008"/>
+    <w:bookmarkEnd w:id="182"/>
+    <w:bookmarkStart w:id="184" w:name="ref-verhaert2008"/>
     <w:p>
       <w:pPr>
         <w:pStyle w:val="Literaturverzeichnis"/>
@@ -5578,7 +5214,7 @@
       <w:r>
         <w:t xml:space="preserve"> </w:t>
       </w:r>
-      <w:hyperlink r:id="rId192">
+      <w:hyperlink r:id="rId183">
         <w:r>
           <w:rPr>
             <w:rStyle w:val="Hyperlink"/>
@@ -5587,8 +5223,8 @@
         </w:r>
       </w:hyperlink>
     </w:p>
-    <w:bookmarkEnd w:id="193"/>
-    <w:bookmarkStart w:id="195" w:name="ref-vesseur2016"/>
+    <w:bookmarkEnd w:id="184"/>
+    <w:bookmarkStart w:id="186" w:name="ref-vesseur2016"/>
     <w:p>
       <w:pPr>
         <w:pStyle w:val="Literaturverzeichnis"/>
@@ -5623,7 +5259,7 @@
       <w:r>
         <w:t xml:space="preserve"> </w:t>
       </w:r>
-      <w:hyperlink r:id="rId194">
+      <w:hyperlink r:id="rId185">
         <w:r>
           <w:rPr>
             <w:rStyle w:val="Hyperlink"/>
@@ -5632,8 +5268,8 @@
         </w:r>
       </w:hyperlink>
     </w:p>
-    <w:bookmarkEnd w:id="195"/>
-    <w:bookmarkStart w:id="197" w:name="ref-vila2015"/>
+    <w:bookmarkEnd w:id="186"/>
+    <w:bookmarkStart w:id="188" w:name="ref-vila2015"/>
     <w:p>
       <w:pPr>
         <w:pStyle w:val="Literaturverzeichnis"/>
@@ -5671,7 +5307,7 @@
       <w:r>
         <w:t xml:space="preserve"> </w:t>
       </w:r>
-      <w:hyperlink r:id="rId196">
+      <w:hyperlink r:id="rId187">
         <w:r>
           <w:rPr>
             <w:rStyle w:val="Hyperlink"/>
@@ -5680,8 +5316,8 @@
         </w:r>
       </w:hyperlink>
     </w:p>
-    <w:bookmarkEnd w:id="197"/>
-    <w:bookmarkStart w:id="199" w:name="ref-vohr2014"/>
+    <w:bookmarkEnd w:id="188"/>
+    <w:bookmarkStart w:id="190" w:name="ref-vohr2014"/>
     <w:p>
       <w:pPr>
         <w:pStyle w:val="Literaturverzeichnis"/>
@@ -5719,7 +5355,7 @@
       <w:r>
         <w:t xml:space="preserve"> </w:t>
       </w:r>
-      <w:hyperlink r:id="rId198">
+      <w:hyperlink r:id="rId189">
         <w:r>
           <w:rPr>
             <w:rStyle w:val="Hyperlink"/>
@@ -5728,8 +5364,8 @@
         </w:r>
       </w:hyperlink>
     </w:p>
-    <w:bookmarkEnd w:id="199"/>
-    <w:bookmarkStart w:id="201" w:name="ref-vohr2008"/>
+    <w:bookmarkEnd w:id="190"/>
+    <w:bookmarkStart w:id="192" w:name="ref-vohr2008"/>
     <w:p>
       <w:pPr>
         <w:pStyle w:val="Literaturverzeichnis"/>
@@ -5764,7 +5400,7 @@
       <w:r>
         <w:t xml:space="preserve"> </w:t>
       </w:r>
-      <w:hyperlink r:id="rId200">
+      <w:hyperlink r:id="rId191">
         <w:r>
           <w:rPr>
             <w:rStyle w:val="Hyperlink"/>
@@ -5773,8 +5409,8 @@
         </w:r>
       </w:hyperlink>
     </w:p>
-    <w:bookmarkEnd w:id="201"/>
-    <w:bookmarkStart w:id="203" w:name="ref-vohr2011"/>
+    <w:bookmarkEnd w:id="192"/>
+    <w:bookmarkStart w:id="194" w:name="ref-vohr2011"/>
     <w:p>
       <w:pPr>
         <w:pStyle w:val="Literaturverzeichnis"/>
@@ -5809,7 +5445,7 @@
       <w:r>
         <w:t xml:space="preserve"> </w:t>
       </w:r>
-      <w:hyperlink r:id="rId202">
+      <w:hyperlink r:id="rId193">
         <w:r>
           <w:rPr>
             <w:rStyle w:val="Hyperlink"/>
@@ -5818,8 +5454,8 @@
         </w:r>
       </w:hyperlink>
     </w:p>
-    <w:bookmarkEnd w:id="203"/>
-    <w:bookmarkStart w:id="205" w:name="ref-vohr2016"/>
+    <w:bookmarkEnd w:id="194"/>
+    <w:bookmarkStart w:id="196" w:name="ref-vohr2016"/>
     <w:p>
       <w:pPr>
         <w:pStyle w:val="Literaturverzeichnis"/>
@@ -5857,7 +5493,7 @@
       <w:r>
         <w:t xml:space="preserve"> </w:t>
       </w:r>
-      <w:hyperlink r:id="rId204">
+      <w:hyperlink r:id="rId195">
         <w:r>
           <w:rPr>
             <w:rStyle w:val="Hyperlink"/>
@@ -5866,8 +5502,8 @@
         </w:r>
       </w:hyperlink>
     </w:p>
-    <w:bookmarkEnd w:id="205"/>
-    <w:bookmarkStart w:id="207" w:name="ref-wake2004"/>
+    <w:bookmarkEnd w:id="196"/>
+    <w:bookmarkStart w:id="198" w:name="ref-wake2004"/>
     <w:p>
       <w:pPr>
         <w:pStyle w:val="Literaturverzeichnis"/>
@@ -5902,7 +5538,7 @@
       <w:r>
         <w:t xml:space="preserve"> </w:t>
       </w:r>
-      <w:hyperlink r:id="rId206">
+      <w:hyperlink r:id="rId197">
         <w:r>
           <w:rPr>
             <w:rStyle w:val="Hyperlink"/>
@@ -5911,8 +5547,8 @@
         </w:r>
       </w:hyperlink>
     </w:p>
-    <w:bookmarkEnd w:id="207"/>
-    <w:bookmarkStart w:id="209" w:name="ref-walker2015"/>
+    <w:bookmarkEnd w:id="198"/>
+    <w:bookmarkStart w:id="200" w:name="ref-walker2015"/>
     <w:p>
       <w:pPr>
         <w:pStyle w:val="Literaturverzeichnis"/>
@@ -5947,7 +5583,7 @@
       <w:r>
         <w:t xml:space="preserve"> </w:t>
       </w:r>
-      <w:hyperlink r:id="rId208">
+      <w:hyperlink r:id="rId199">
         <w:r>
           <w:rPr>
             <w:rStyle w:val="Hyperlink"/>
@@ -5956,8 +5592,8 @@
         </w:r>
       </w:hyperlink>
     </w:p>
-    <w:bookmarkEnd w:id="209"/>
-    <w:bookmarkStart w:id="210" w:name="ref-waltzman1997"/>
+    <w:bookmarkEnd w:id="200"/>
+    <w:bookmarkStart w:id="201" w:name="ref-waltzman1997"/>
     <w:p>
       <w:pPr>
         <w:pStyle w:val="Literaturverzeichnis"/>
@@ -5990,8 +5626,8 @@
         <w:t xml:space="preserve">(3), 342–349.</w:t>
       </w:r>
     </w:p>
-    <w:bookmarkEnd w:id="210"/>
-    <w:bookmarkStart w:id="212" w:name="ref-watkin2007"/>
+    <w:bookmarkEnd w:id="201"/>
+    <w:bookmarkStart w:id="203" w:name="ref-watkin2007"/>
     <w:p>
       <w:pPr>
         <w:pStyle w:val="Literaturverzeichnis"/>
@@ -6026,7 +5662,7 @@
       <w:r>
         <w:t xml:space="preserve"> </w:t>
       </w:r>
-      <w:hyperlink r:id="rId211">
+      <w:hyperlink r:id="rId202">
         <w:r>
           <w:rPr>
             <w:rStyle w:val="Hyperlink"/>
@@ -6035,8 +5671,8 @@
         </w:r>
       </w:hyperlink>
     </w:p>
-    <w:bookmarkEnd w:id="212"/>
-    <w:bookmarkStart w:id="214" w:name="ref-weismer2010"/>
+    <w:bookmarkEnd w:id="203"/>
+    <w:bookmarkStart w:id="205" w:name="ref-weismer2010"/>
     <w:p>
       <w:pPr>
         <w:pStyle w:val="Literaturverzeichnis"/>
@@ -6071,7 +5707,7 @@
       <w:r>
         <w:t xml:space="preserve"> </w:t>
       </w:r>
-      <w:hyperlink r:id="rId213">
+      <w:hyperlink r:id="rId204">
         <w:r>
           <w:rPr>
             <w:rStyle w:val="Hyperlink"/>
@@ -6080,8 +5716,8 @@
         </w:r>
       </w:hyperlink>
     </w:p>
-    <w:bookmarkEnd w:id="214"/>
-    <w:bookmarkStart w:id="215" w:name="ref-white1987"/>
+    <w:bookmarkEnd w:id="205"/>
+    <w:bookmarkStart w:id="206" w:name="ref-white1987"/>
     <w:p>
       <w:pPr>
         <w:pStyle w:val="Literaturverzeichnis"/>
@@ -6102,8 +5738,8 @@
         <w:t xml:space="preserve">, (26), 9–24.</w:t>
       </w:r>
     </w:p>
-    <w:bookmarkEnd w:id="215"/>
-    <w:bookmarkStart w:id="217" w:name="ref-R-tidyverse"/>
+    <w:bookmarkEnd w:id="206"/>
+    <w:bookmarkStart w:id="208" w:name="ref-R-tidyverse"/>
     <w:p>
       <w:pPr>
         <w:pStyle w:val="Literaturverzeichnis"/>
@@ -6126,7 +5762,7 @@
       <w:r>
         <w:t xml:space="preserve"> </w:t>
       </w:r>
-      <w:hyperlink r:id="rId216">
+      <w:hyperlink r:id="rId207">
         <w:r>
           <w:rPr>
             <w:rStyle w:val="Hyperlink"/>
@@ -6135,8 +5771,8 @@
         </w:r>
       </w:hyperlink>
     </w:p>
-    <w:bookmarkEnd w:id="217"/>
-    <w:bookmarkStart w:id="219" w:name="ref-yoshinaga-itano1998"/>
+    <w:bookmarkEnd w:id="208"/>
+    <w:bookmarkStart w:id="210" w:name="ref-yoshinaga-itano1998"/>
     <w:p>
       <w:pPr>
         <w:pStyle w:val="Literaturverzeichnis"/>
@@ -6171,7 +5807,7 @@
       <w:r>
         <w:t xml:space="preserve"> </w:t>
       </w:r>
-      <w:hyperlink r:id="rId218">
+      <w:hyperlink r:id="rId209">
         <w:r>
           <w:rPr>
             <w:rStyle w:val="Hyperlink"/>
@@ -6180,8 +5816,8 @@
         </w:r>
       </w:hyperlink>
     </w:p>
-    <w:bookmarkEnd w:id="219"/>
-    <w:bookmarkStart w:id="221" w:name="ref-yoshinaga-itano2017"/>
+    <w:bookmarkEnd w:id="210"/>
+    <w:bookmarkStart w:id="212" w:name="ref-yoshinaga-itano2017"/>
     <w:p>
       <w:pPr>
         <w:pStyle w:val="Literaturverzeichnis"/>
@@ -6216,7 +5852,7 @@
       <w:r>
         <w:t xml:space="preserve"> </w:t>
       </w:r>
-      <w:hyperlink r:id="rId220">
+      <w:hyperlink r:id="rId211">
         <w:r>
           <w:rPr>
             <w:rStyle w:val="Hyperlink"/>
@@ -6225,8 +5861,8 @@
         </w:r>
       </w:hyperlink>
     </w:p>
-    <w:bookmarkEnd w:id="221"/>
-    <w:bookmarkStart w:id="223" w:name="ref-yoshinaga-itano2018"/>
+    <w:bookmarkEnd w:id="212"/>
+    <w:bookmarkStart w:id="214" w:name="ref-yoshinaga-itano2018"/>
     <w:p>
       <w:pPr>
         <w:pStyle w:val="Literaturverzeichnis"/>
@@ -6261,7 +5897,7 @@
       <w:r>
         <w:t xml:space="preserve"> </w:t>
       </w:r>
-      <w:hyperlink r:id="rId222">
+      <w:hyperlink r:id="rId213">
         <w:r>
           <w:rPr>
             <w:rStyle w:val="Hyperlink"/>
@@ -6270,53 +5906,8 @@
         </w:r>
       </w:hyperlink>
     </w:p>
-    <w:bookmarkEnd w:id="223"/>
-    <w:bookmarkStart w:id="225" w:name="ref-young2005"/>
-    <w:p>
-      <w:pPr>
-        <w:pStyle w:val="Literaturverzeichnis"/>
-      </w:pPr>
-      <w:r>
-        <w:t xml:space="preserve">Young, E. (2005). The Language of Science, The Lanuage of Students: Bridging the Gap with Engaged Learning Vocabulary Strategies.</w:t>
-      </w:r>
-      <w:r>
-        <w:t xml:space="preserve"> </w:t>
-      </w:r>
-      <w:r>
-        <w:rPr>
-          <w:i/>
-        </w:rPr>
-        <w:t xml:space="preserve">Science Activities</w:t>
-      </w:r>
-      <w:r>
-        <w:t xml:space="preserve">,</w:t>
-      </w:r>
-      <w:r>
-        <w:t xml:space="preserve"> </w:t>
-      </w:r>
-      <w:r>
-        <w:rPr>
-          <w:i/>
-        </w:rPr>
-        <w:t xml:space="preserve">42</w:t>
-      </w:r>
-      <w:r>
-        <w:t xml:space="preserve">(2), 12–17.</w:t>
-      </w:r>
-      <w:r>
-        <w:t xml:space="preserve"> </w:t>
-      </w:r>
-      <w:hyperlink r:id="rId224">
-        <w:r>
-          <w:rPr>
-            <w:rStyle w:val="Hyperlink"/>
-          </w:rPr>
-          <w:t xml:space="preserve">https://doi.org/10.3200/SATS.42.2.12-17</w:t>
-        </w:r>
-      </w:hyperlink>
-    </w:p>
-    <w:bookmarkEnd w:id="225"/>
-    <w:bookmarkEnd w:id="226"/>
+    <w:bookmarkEnd w:id="214"/>
+    <w:bookmarkEnd w:id="215"/>
     <w:p>
       <w:r>
         <w:br w:type="page"/>
@@ -6326,11 +5917,11 @@
       <w:pPr>
         <w:pStyle w:val="berschrift1"/>
       </w:pPr>
-      <w:bookmarkStart w:id="227" w:name="captions"/>
+      <w:bookmarkStart w:id="216" w:name="captions"/>
       <w:r>
         <w:t xml:space="preserve">Captions</w:t>
       </w:r>
-      <w:bookmarkEnd w:id="227"/>
+      <w:bookmarkEnd w:id="216"/>
     </w:p>
     <w:p>
       <w:pPr>
@@ -6600,6 +6191,25 @@
       </w:r>
     </w:p>
   </w:footnote>
+  <w:footnote w:id="27">
+    <w:p>
+      <w:pPr>
+        <w:pStyle w:val="Funotentext"/>
+      </w:pPr>
+      <w:r>
+        <w:rPr>
+          <w:rStyle w:val="Funotenzeichen"/>
+        </w:rPr>
+        <w:footnoteRef/>
+      </w:r>
+      <w:r>
+        <w:t xml:space="preserve"> </w:t>
+      </w:r>
+      <w:r>
+        <w:t xml:space="preserve">Despite exciting, increasing, and converging evidence for benefits of early sign language exposure (e.g., Clark et al., 2016, Davidson et al., 2014; Hrastinski &amp; Wilbur, 2016; Magnuson, 2000; Schick et al., 2007; Spencer, 1993), the majority of DHH children will not be raised in a sign language environment. This is particularly true for North Carolina, which does not have a large community of sign language users, relative to states like Maryland or areas like Washington D.C. or Rochester, NY. For this reason, and because no families in our sample used a full-fledged signed language, we focus on spoken language development.</w:t>
+      </w:r>
+    </w:p>
+  </w:footnote>
   <w:footnote w:id="30">
     <w:p>
       <w:pPr>
@@ -6615,26 +6225,64 @@
         <w:t xml:space="preserve"> </w:t>
       </w:r>
       <w:r>
+        <w:t xml:space="preserve">Because the chi-square statistic assumes n &gt; 5 is</w:t>
+      </w:r>
+      <w:r>
+        <w:t xml:space="preserve"> </w:t>
+      </w:r>
+      <w:r>
+        <w:rPr>
+          <w:i/>
+        </w:rPr>
+        <w:t xml:space="preserve">expected</w:t>
+      </w:r>
+      <w:r>
+        <w:t xml:space="preserve"> </w:t>
+      </w:r>
+      <w:r>
+        <w:t xml:space="preserve">in the majority of the cells for each test</w:t>
+      </w:r>
+      <w:r>
+        <w:t xml:space="preserve"> </w:t>
+      </w:r>
+      <w:r>
+        <w:t xml:space="preserve">(preferably</w:t>
+      </w:r>
+      <w:r>
+        <w:t xml:space="preserve"> </w:t>
+      </w:r>
+      <m:oMath>
+        <m:r>
+          <m:t>≥</m:t>
+        </m:r>
+      </m:oMath>
+      <w:r>
+        <w:t xml:space="preserve"> </w:t>
+      </w:r>
+      <w:r>
+        <w:t xml:space="preserve">80% McHugh, 2013)</w:t>
+      </w:r>
+      <w:r>
+        <w:t xml:space="preserve">, we excluded mixed hearing loss (n = 8) and cued speech (n = 1) from this section of the analysis.</w:t>
+      </w:r>
+    </w:p>
+  </w:footnote>
+  <w:footnote w:id="31">
+    <w:p>
+      <w:pPr>
+        <w:pStyle w:val="Funotentext"/>
+      </w:pPr>
+      <w:r>
+        <w:rPr>
+          <w:rStyle w:val="Funotenzeichen"/>
+        </w:rPr>
+        <w:footnoteRef/>
+      </w:r>
+      <w:r>
+        <w:t xml:space="preserve"> </w:t>
+      </w:r>
+      <w:r>
         <w:t xml:space="preserve">All children with mixed hearing loss (n = 8) had bilateral hearing loss.</w:t>
-      </w:r>
-    </w:p>
-  </w:footnote>
-  <w:footnote w:id="32">
-    <w:p>
-      <w:pPr>
-        <w:pStyle w:val="Funotentext"/>
-      </w:pPr>
-      <w:r>
-        <w:rPr>
-          <w:rStyle w:val="Funotenzeichen"/>
-        </w:rPr>
-        <w:footnoteRef/>
-      </w:r>
-      <w:r>
-        <w:t xml:space="preserve"> </w:t>
-      </w:r>
-      <w:r>
-        <w:t xml:space="preserve">Number of hearing children in normative sample for each growth curve: WG-English=1071, WG-Spanish=760; WS-English=1461, WS-Spanish=1092</w:t>
       </w:r>
     </w:p>
   </w:footnote>
@@ -6653,7 +6301,7 @@
         <w:t xml:space="preserve"> </w:t>
       </w:r>
       <w:r>
-        <w:t xml:space="preserve">Children who were too young for the CDI version they were administered (n = 9) were excluded from this analysis. Additionally, we excluded the adopted child due to concerns about comparing her score to the American English CDI norms.</w:t>
+        <w:t xml:space="preserve">Number of hearing children in normative sample for each growth curve: WG-English=1071, WG-Spanish=760; WS-English=1461, WS-Spanish=1092</w:t>
       </w:r>
     </w:p>
   </w:footnote>
@@ -6672,7 +6320,45 @@
         <w:t xml:space="preserve"> </w:t>
       </w:r>
       <w:r>
+        <w:t xml:space="preserve">Children who were too young for the CDI version they were administered (n = 9) were excluded from this analysis. Additionally, we excluded the adopted child due to concerns about comparing her score to the American English CDI norms.</w:t>
+      </w:r>
+    </w:p>
+  </w:footnote>
+  <w:footnote w:id="35">
+    <w:p>
+      <w:pPr>
+        <w:pStyle w:val="Funotentext"/>
+      </w:pPr>
+      <w:r>
+        <w:rPr>
+          <w:rStyle w:val="Funotenzeichen"/>
+        </w:rPr>
+        <w:footnoteRef/>
+      </w:r>
+      <w:r>
+        <w:t xml:space="preserve"> </w:t>
+      </w:r>
+      <w:r>
         <w:t xml:space="preserve">4 participants had missing values for both 1-3-6 and Degree. For transparency, we note that the model fitted with only complete cases of Degree did include a non-significant main effect of Developmental Delay. However, ANOVA revealed that including a Developmental Delay term did not significantly improve model fit when including the 16 participants without Degree information.</w:t>
+      </w:r>
+    </w:p>
+  </w:footnote>
+  <w:footnote w:id="42">
+    <w:p>
+      <w:pPr>
+        <w:pStyle w:val="Funotentext"/>
+      </w:pPr>
+      <w:r>
+        <w:rPr>
+          <w:rStyle w:val="Funotenzeichen"/>
+        </w:rPr>
+        <w:footnoteRef/>
+      </w:r>
+      <w:r>
+        <w:t xml:space="preserve"> </w:t>
+      </w:r>
+      <w:r>
+        <w:t xml:space="preserve">In our sample, 16 of the 36 children with health issues had conditions that might cause acquired hearing loss (i.e., meningitis, sepsis, jaundice, seizures, hydrocephalus, MRSA, anemia, frequent fevers, cytomegalovirus).</w:t>
       </w:r>
     </w:p>
   </w:footnote>

</xml_diff>

<commit_message>
eb edit/cut pass up to results
</commit_message>
<xml_diff>
--- a/paper/ELSSP_paper.docx
+++ b/paper/ELSSP_paper.docx
@@ -246,7 +246,7 @@
       </w:pPr>
       <w:bookmarkStart w:id="21" w:name="abstract"/>
       <w:r>
-        <w:t xml:space="preserve">Abstract</w:t>
+        <w:t xml:space="preserve">1	Abstract</w:t>
       </w:r>
       <w:bookmarkEnd w:id="21"/>
     </w:p>
@@ -332,7 +332,7 @@
       </w:pPr>
       <w:bookmarkStart w:id="22" w:name="introduction"/>
       <w:r>
-        <w:t xml:space="preserve">Introduction</w:t>
+        <w:t xml:space="preserve">2	Introduction</w:t>
       </w:r>
       <w:bookmarkEnd w:id="22"/>
     </w:p>
@@ -388,6 +388,15 @@
       <w:r>
         <w:t xml:space="preserve">.</w:t>
       </w:r>
+      <w:r>
+        <w:rPr>
+          <w:rStyle w:val="Funotenzeichen"/>
+        </w:rPr>
+        <w:footnoteReference w:id="23"/>
+      </w:r>
+      <w:r>
+        <w:t xml:space="preserve"> </w:t>
+      </w:r>
     </w:p>
     <w:p>
       <w:pPr>
@@ -403,7 +412,7 @@
         <w:t xml:space="preserve">(Pisoni, Kronenberger, Harris, &amp; Moberly, 2018)</w:t>
       </w:r>
       <w:r>
-        <w:t xml:space="preserve">, which can be difficult to predict. For instance, previous research indicates that gender</w:t>
+        <w:t xml:space="preserve">. For instance, previous research indicates that gender</w:t>
       </w:r>
       <w:r>
         <w:t xml:space="preserve"> </w:t>
@@ -468,7 +477,7 @@
         <w:pStyle w:val="Textkrper"/>
       </w:pPr>
       <w:r>
-        <w:t xml:space="preserve">More specifically Early identification</w:t>
+        <w:t xml:space="preserve">More specifically, early identification</w:t>
       </w:r>
       <w:r>
         <w:t xml:space="preserve"> </w:t>
@@ -507,7 +516,7 @@
         <w:t xml:space="preserve"> </w:t>
       </w:r>
       <w:r>
-        <w:t xml:space="preserve">In line with these findings, the American Academy of Pediatricians (AAP) has set an initiative for Early Hearing Detection and Intervention (EHDI). Their EHDI guidelines recommend that DHH children are screened by 1 month old, diagnosed by 3 months, and enter early intervention services by 6 months. We refer to this guideline as 1-3-6. Meeting this standard appears to improve spoken language outcomes for children with HL and the benefits appear consistent across a range of demographic characteristics</w:t>
+        <w:t xml:space="preserve">In line with these findings, the American Academy of Pediatricians (AAP) has set an initiative for Early Hearing Detection and Intervention (EHDI). These EHDI guidelines recommend that DHH children are screened by 1 month old, diagnosed by 3 months, and enter early intervention services by 6 months. We refer to this guideline as 1-3-6. Meeting this standard appears to improve spoken language outcomes for children with hearing loss and the benefits appear consistent across a range of demographic characteristics</w:t>
       </w:r>
       <w:r>
         <w:t xml:space="preserve"> </w:t>
@@ -524,7 +533,7 @@
         <w:pStyle w:val="Textkrper"/>
       </w:pPr>
       <w:r>
-        <w:t xml:space="preserve">These factors don’t occur in a vacuum, yet past work has largely attempted to measure the effects of these variables as if they were independent. While many studies focus on vocabulary development in specific subgroups</w:t>
+        <w:t xml:space="preserve">Notably, the variables linked to hearing loss mentioned above don’t occur in a vacuum, yet past work has largely attempted to measure their effects as if they were independent. For instance, many studies focus on vocabulary development in specific subgroups</w:t>
       </w:r>
       <w:r>
         <w:t xml:space="preserve"> </w:t>
@@ -533,25 +542,28 @@
         <w:t xml:space="preserve">(e.g. children under age X with Y level of hearing loss and Z amplification approach, e.g., Vohr et al., 2008; Yoshinaga-Itano et al., 2018)</w:t>
       </w:r>
       <w:r>
-        <w:t xml:space="preserve">, our central contribution is to ask instead how these factors co-occur and interact in the context of the broad diversity of the DHH community.</w:t>
+        <w:t xml:space="preserve">, which are not representative of the broader population of DHH children. We take a different tack, asking instead how these factors co-occur and interact in the context of the broad diversity of the DHH community, how they are linked to early vocabulary, and how this connects with intervention and policy guidelines, within a single state in the U.S.</w:t>
+      </w:r>
+      <w:r>
+        <w:t xml:space="preserve"> </w:t>
       </w:r>
     </w:p>
     <w:p>
       <w:pPr>
         <w:pStyle w:val="berschrift2"/>
       </w:pPr>
-      <w:bookmarkStart w:id="23" w:name="goals-and-predictions"/>
-      <w:r>
-        <w:t xml:space="preserve">Goals and Predictions</w:t>
-      </w:r>
-      <w:bookmarkEnd w:id="23"/>
+      <w:bookmarkStart w:id="24" w:name="goals-predictions-and-key-contributions"/>
+      <w:r>
+        <w:t xml:space="preserve">2.1	Goals, Predictions, and Key Contributions</w:t>
+      </w:r>
+      <w:bookmarkEnd w:id="24"/>
     </w:p>
     <w:p>
       <w:pPr>
         <w:pStyle w:val="FirstParagraph"/>
       </w:pPr>
       <w:r>
-        <w:t xml:space="preserve">In what follows, we present an empirical analysis of early vocabulary in a wide range of young children receiving state services in North Carolina. This study aims to 1) characterize the demographic, audiological, and intervention variability in the population of DHH children receiving state services for hearing loss; 2) identify predictors of vocabulary delays; and 3) evaluate the success of early identification and intervention efforts at a state level. We include three subgroups of DHH children traditionally excluded from studies of language development: children with additional disabilities, children with unilateral hearing loss, and children from bilingual or non-English-speaking households</w:t>
+        <w:t xml:space="preserve">We present an empirical analysis of early vocabulary in a wide range of young DHH children receiving state services in North Carolina. This study aims to 1) characterize the demographic, audiological, and intervention variability in the population of DHH children receiving state services for hearing loss; 2) identify predictors of vocabulary delays; and 3) evaluate the success of early identification and intervention efforts at a state level. We include three subgroups of DHH children traditionally excluded from studies of language development: children with additional disabilities, children with unilateral hearing loss, and children from bilingual or non-English-speaking households</w:t>
       </w:r>
       <w:r>
         <w:t xml:space="preserve"> </w:t>
@@ -568,18 +580,27 @@
         <w:pStyle w:val="Textkrper"/>
       </w:pPr>
       <w:r>
-        <w:t xml:space="preserve">For the first goal, we expected that many of these variables would be related, due to known causal relations (e.g., cochlear implants recommended for severe hearing loss, but not mild hearing loss). We sought to provide descriptive documentation about the distribution and co-occurrence of demographic, audiological, and intervention characteristics in a diverse sample of DHH children receiving state services. For the second goal, we hypothesized that male (vs. female) gender, more severe degree of hearing loss, bilateral (vs. unilateral) hearing loss, no amplification (vs. hearing aids and/or cochlear implants), premature birth, meeting 1-3-6 guidelines, and presence of additional disabilities would predict larger spoken vocabulary delay. We did not have strong predictions regarding the effects of communication method or presence of other health issues (e.g., congenital heart malformation) on vocabulary. For the third goal, we hypothesized that children with less residual hearing (i.e., bilateral, more severe) and no co-occurring conditions would be earlier diagnosed and earlier to begin language services, and that in turn earlier diagnosis would predict earlier intervention.</w:t>
+        <w:t xml:space="preserve">For the first goal, we expected that many of these variables would be linked, due to known causal relations (e.g., cochlear implants recommended for severe hearing loss, but not mild hearing loss). This study contributes to the literature by quantifying the distribution and co-occurrence of demographic, audiological, and intervention characteristics in our broad sample, which includes many children often excluded from research. For the second goal, we hypothesized that male (vs. female) gender, more severe degree of hearing loss, bilateral (vs. unilateral) hearing loss, no amplification (vs. hearing aids and/or cochlear implants), premature birth, meeting 1-3-6 guidelines, and presence of additional disabilities would predict larger spoken vocabulary delay.</w:t>
+      </w:r>
+      <w:r>
+        <w:t xml:space="preserve"> </w:t>
+      </w:r>
+      <w:r>
+        <w:t xml:space="preserve"> </w:t>
+      </w:r>
+      <w:r>
+        <w:t xml:space="preserve">This study builds on prior work by taking a new modeling approach for quantifying vocabulary delay across these variables. For the third goal, we hypothesized that children with less residual hearing (i.e., bilateral, more severe) and no co-occurring conditions would be earlier diagnosed and earlier to begin language services, and that in turn earlier diagnosis would predict earlier intervention. This study helps assess compliance with EHDI guidelines, and considers pathways for improvement.</w:t>
       </w:r>
     </w:p>
     <w:p>
       <w:pPr>
         <w:pStyle w:val="berschrift1"/>
       </w:pPr>
-      <w:bookmarkStart w:id="24" w:name="methods"/>
-      <w:r>
-        <w:t xml:space="preserve">Methods</w:t>
-      </w:r>
-      <w:bookmarkEnd w:id="24"/>
+      <w:bookmarkStart w:id="25" w:name="methods"/>
+      <w:r>
+        <w:t xml:space="preserve">3	Methods</w:t>
+      </w:r>
+      <w:bookmarkEnd w:id="25"/>
     </w:p>
     <w:p>
       <w:pPr>
@@ -598,7 +619,7 @@
         <w:rPr>
           <w:rStyle w:val="Funotenzeichen"/>
         </w:rPr>
-        <w:footnoteReference w:id="25"/>
+        <w:footnoteReference w:id="26"/>
       </w:r>
       <w:r>
         <w:t xml:space="preserve">.</w:t>
@@ -607,7 +628,7 @@
         <w:t xml:space="preserve"> </w:t>
       </w:r>
       <w:r>
-        <w:t xml:space="preserve">While this collaboration is ongoing, we opted to pause for this analysis upon receiving data from 100 children (collected between 2013 and 2020, before the onset of COVID-19 epidemic reached North Carolina in Spring 2020).</w:t>
+        <w:t xml:space="preserve">While this collaboration is ongoing, we opted to pause for this analysis upon receiving data from 100 children (collected between 2013 and 2020, before the COVID-19 epidemic reached North Carolina in Spring 2020).</w:t>
       </w:r>
       <w:r>
         <w:t xml:space="preserve"> </w:t>
@@ -621,7 +642,7 @@
         <w:pStyle w:val="Textkrper"/>
       </w:pPr>
       <w:r>
-        <w:t xml:space="preserve">The clinical evaluations included demographic and audiological information, MacArthur Bates Communicative Development Inventory vocabulary scores</w:t>
+        <w:t xml:space="preserve">The clinical evaluations included demographic and audiological information and MacArthur Bates Communicative Development Inventory vocabulary scores</w:t>
       </w:r>
       <w:r>
         <w:t xml:space="preserve"> </w:t>
@@ -630,7 +651,7 @@
         <w:t xml:space="preserve">(CDI, Fenson et al., 1994)</w:t>
       </w:r>
       <w:r>
-        <w:t xml:space="preserve">, and the results of any clinical assessments administered (e.g., PPVT), detailed further below. For some children, multiple evaluations were available from different timepoints. In these cases, only the first evaluation was considered for this study, due to concerns regarding within-subjects variance for statistical analysis.</w:t>
+        <w:t xml:space="preserve">. For some children, evaluations from multiple timepoints or other instruments were available (e.g. PPVT). We limit the scope of the present study to only the CDI (as this was available for all children), and only the first evaluation (due to concerns regarding within-subjects variance for statistical analysis.)</w:t>
       </w:r>
     </w:p>
     <w:p>
@@ -638,7 +659,10 @@
         <w:pStyle w:val="Textkrper"/>
       </w:pPr>
       <w:r>
-        <w:t xml:space="preserve">In the present study, we analyze vocabulary data from the CDI. This parent-report instrument gathers information about children’s vocabulary development. The Words and Gestures version of the form is normed for 8–18-month-olds. On Words and Gestures, parents indicate whether their child understands and/or produces each of the 398 vocabulary items. The Words and Sentences version of the form is normed for 16–30-month-olds. On Words and Sentences, parents indicate whether their child produces each of the 680 vocabulary items.</w:t>
+        <w:t xml:space="preserve"> </w:t>
+      </w:r>
+      <w:r>
+        <w:t xml:space="preserve">The CDI is a parent-report instrument measuring children’s vocabulary. On the Words and Gestures version of the form (normed for 8–18-month-olds), parents indicate whether their child understands and/or produces each of the 398 vocabulary items. One the Words and Sentences version (normed for 16–30-month-olds), parents indicate whether their child produces each of the 680 vocabulary items.</w:t>
       </w:r>
       <w:r>
         <w:t xml:space="preserve"> </w:t>
@@ -688,7 +712,7 @@
         <w:pStyle w:val="Textkrper"/>
       </w:pPr>
       <w:r>
-        <w:t xml:space="preserve">For this analysis, 101 children (57 male / 44 female) ages 4.10–35.70 months (M=21.20, SD=9.10) contributed data. Race and socioeconomic information were unfortunately not available. Families were administered either the Words and Gestures or Words and Sentences version of the CDI based on clinician judgment of linguistic ability. Children who were too old for Words and Gestures, but who were not producing many words at the time of assessment, were often given Words and Gestures (n = 38).</w:t>
+        <w:t xml:space="preserve">For this analysis, 101 children (57 male / 44 female) ages 4.10–35.70 months (M=21.20, SD=9.10) contributed data. Race and socioeconomic information were not available. Families were administered either the Words and Gestures or Words and Sentences version of the CDI based on clinician judgment of linguistic ability. Children who were too old for Words and Gestures, but who were not producing many words at the time of assessment, were often given Words and Gestures (n = 38).</w:t>
       </w:r>
       <w:r>
         <w:t xml:space="preserve"> </w:t>
@@ -697,22 +721,13 @@
         <w:t xml:space="preserve">Families whose primary language was Spanish (n = 15) completed the Spanish language version of the CDI</w:t>
       </w:r>
       <w:r>
-        <w:rPr>
-          <w:rStyle w:val="Funotenzeichen"/>
-        </w:rPr>
-        <w:footnoteReference w:id="26"/>
-      </w:r>
-      <w:r>
-        <w:t xml:space="preserve"> </w:t>
-      </w:r>
-      <w:r>
         <w:t xml:space="preserve"> </w:t>
       </w:r>
       <w:r>
         <w:t xml:space="preserve">(Jackson-Maldonado et al., 2003)</w:t>
       </w:r>
       <w:r>
-        <w:t xml:space="preserve">. See Table 1 for additional CDI information for our sample. A summary of all the variables we examined is available in Table 2, and more detailed information can be found in the Supplemental Materials, tables S2-S4.</w:t>
+        <w:t xml:space="preserve">. See Table 1 for additional CDI information for our sample. A summary of all the variables we examined is available in Table 2, and more detailed information can be found in the Supplemental Materials, Tables S2-S4.</w:t>
       </w:r>
     </w:p>
     <w:p>
@@ -721,7 +736,7 @@
       </w:pPr>
       <w:bookmarkStart w:id="27" w:name="results"/>
       <w:r>
-        <w:t xml:space="preserve">Results</w:t>
+        <w:t xml:space="preserve">4	Results</w:t>
       </w:r>
       <w:bookmarkEnd w:id="27"/>
     </w:p>
@@ -737,9 +752,9 @@
       <w:pPr>
         <w:pStyle w:val="berschrift2"/>
       </w:pPr>
-      <w:bookmarkStart w:id="28" w:name="relationships-among-demographic-audiological-and-clinical-variables"/>
-      <w:r>
-        <w:t xml:space="preserve">Relationships Among Demographic, Audiological, and Clinical Variables</w:t>
+      <w:bookmarkStart w:id="28" w:name="X86841469daf4248909bdb63885dc7e8d15f2d70"/>
+      <w:r>
+        <w:t xml:space="preserve">4.1	Relationships Among Demographic, Audiological, and Clinical Variables</w:t>
       </w:r>
       <w:bookmarkEnd w:id="28"/>
     </w:p>
@@ -1017,7 +1032,7 @@
       </w:pPr>
       <w:bookmarkStart w:id="31" w:name="predictors-of-vocabulary-delay"/>
       <w:r>
-        <w:t xml:space="preserve">Predictors of Vocabulary Delay</w:t>
+        <w:t xml:space="preserve">4.2	Predictors of Vocabulary Delay</w:t>
       </w:r>
       <w:bookmarkEnd w:id="31"/>
     </w:p>
@@ -1328,7 +1343,7 @@
       </w:pPr>
       <w:bookmarkStart w:id="35" w:name="success-in-meeting-1-3-6-guidelines"/>
       <w:r>
-        <w:t xml:space="preserve">Success in Meeting 1-3-6 Guidelines</w:t>
+        <w:t xml:space="preserve">4.3	Success in Meeting 1-3-6 Guidelines</w:t>
       </w:r>
       <w:bookmarkEnd w:id="35"/>
     </w:p>
@@ -1541,7 +1556,7 @@
       </w:pPr>
       <w:bookmarkStart w:id="36" w:name="discussion"/>
       <w:r>
-        <w:t xml:space="preserve">Discussion</w:t>
+        <w:t xml:space="preserve">5	Discussion</w:t>
       </w:r>
       <w:bookmarkEnd w:id="36"/>
     </w:p>
@@ -1582,9 +1597,9 @@
       <w:pPr>
         <w:pStyle w:val="berschrift2"/>
       </w:pPr>
-      <w:bookmarkStart w:id="37" w:name="how-are-child-level-variables-intertwined"/>
-      <w:r>
-        <w:t xml:space="preserve">How are child-level variables intertwined?</w:t>
+      <w:bookmarkStart w:id="37" w:name="Xac2bdfbcef364f9564c890cc0b7d221bd8bda14"/>
+      <w:r>
+        <w:t xml:space="preserve">5.1	How are child-level variables intertwined?</w:t>
       </w:r>
       <w:bookmarkEnd w:id="37"/>
     </w:p>
@@ -1676,7 +1691,7 @@
       </w:pPr>
       <w:bookmarkStart w:id="38" w:name="predicting-vocabulary-outcomes"/>
       <w:r>
-        <w:t xml:space="preserve">Predicting vocabulary outcomes</w:t>
+        <w:t xml:space="preserve">5.2	Predicting vocabulary outcomes</w:t>
       </w:r>
       <w:bookmarkEnd w:id="38"/>
     </w:p>
@@ -1730,9 +1745,9 @@
       <w:pPr>
         <w:pStyle w:val="berschrift2"/>
       </w:pPr>
-      <w:bookmarkStart w:id="39" w:name="predicting-early-diagnosis-and-intervention"/>
-      <w:r>
-        <w:t xml:space="preserve">Predicting early diagnosis and intervention</w:t>
+      <w:bookmarkStart w:id="39" w:name="X409cbd262933cdc4ccf1b20a279fb0b797777f4"/>
+      <w:r>
+        <w:t xml:space="preserve">5.3	Predicting early diagnosis and intervention</w:t>
       </w:r>
       <w:bookmarkEnd w:id="39"/>
     </w:p>
@@ -1789,7 +1804,7 @@
       </w:pPr>
       <w:bookmarkStart w:id="40" w:name="diagnosis"/>
       <w:r>
-        <w:t xml:space="preserve">Diagnosis.</w:t>
+        <w:t xml:space="preserve">5.3.1	Diagnosis.</w:t>
       </w:r>
       <w:bookmarkEnd w:id="40"/>
     </w:p>
@@ -1860,7 +1875,7 @@
       </w:pPr>
       <w:bookmarkStart w:id="42" w:name="intervention"/>
       <w:r>
-        <w:t xml:space="preserve">Intervention.</w:t>
+        <w:t xml:space="preserve">5.3.2	Intervention.</w:t>
       </w:r>
       <w:bookmarkEnd w:id="42"/>
     </w:p>
@@ -1933,7 +1948,7 @@
       </w:pPr>
       <w:bookmarkStart w:id="43" w:name="educational-and-clinical-implications"/>
       <w:r>
-        <w:t xml:space="preserve">Educational and Clinical Implications</w:t>
+        <w:t xml:space="preserve">5.4	Educational and Clinical Implications</w:t>
       </w:r>
       <w:bookmarkEnd w:id="43"/>
     </w:p>
@@ -2034,9 +2049,9 @@
       <w:pPr>
         <w:pStyle w:val="berschrift1"/>
       </w:pPr>
-      <w:bookmarkStart w:id="44" w:name="limitations-and-opportunities-for-future-work"/>
-      <w:r>
-        <w:t xml:space="preserve">Limitations and Opportunities for Future Work</w:t>
+      <w:bookmarkStart w:id="44" w:name="X843b99dd885cdacfc8c4c9c96cd2275ea160119"/>
+      <w:r>
+        <w:t xml:space="preserve">6	Limitations and Opportunities for Future Work</w:t>
       </w:r>
       <w:bookmarkEnd w:id="44"/>
     </w:p>
@@ -2113,7 +2128,7 @@
       </w:pPr>
       <w:bookmarkStart w:id="46" w:name="conclusion"/>
       <w:r>
-        <w:t xml:space="preserve">Conclusion</w:t>
+        <w:t xml:space="preserve">7	Conclusion</w:t>
       </w:r>
       <w:bookmarkEnd w:id="46"/>
     </w:p>
@@ -2131,7 +2146,7 @@
       </w:pPr>
       <w:bookmarkStart w:id="47" w:name="acknowledgement"/>
       <w:r>
-        <w:t xml:space="preserve">Acknowledgement</w:t>
+        <w:t xml:space="preserve">8	Acknowledgement</w:t>
       </w:r>
       <w:bookmarkEnd w:id="47"/>
     </w:p>
@@ -2154,7 +2169,7 @@
       </w:pPr>
       <w:bookmarkStart w:id="48" w:name="references"/>
       <w:r>
-        <w:t xml:space="preserve">References</w:t>
+        <w:t xml:space="preserve">9	References</w:t>
       </w:r>
       <w:bookmarkEnd w:id="48"/>
     </w:p>
@@ -2162,6 +2177,7 @@
     <w:bookmarkStart w:id="50" w:name="ref-abreu2011"/>
     <w:p>
       <w:pPr>
+        <w:pStyle w:val="Literaturverzeichnis"/>
         <w:pStyle w:val="Literaturverzeichnis"/>
       </w:pPr>
       <w:r>
@@ -2208,6 +2224,7 @@
     <w:p>
       <w:pPr>
         <w:pStyle w:val="Literaturverzeichnis"/>
+        <w:pStyle w:val="Literaturverzeichnis"/>
       </w:pPr>
       <w:r>
         <w:t xml:space="preserve">Apuzzo, M.-R. L., &amp; Yoshinaga-Itano, C. (1995). Early Identification of Infants with Significant Hearing Loss and the Minnesota Child Development Inventory.</w:t>
@@ -2242,6 +2259,7 @@
     <w:p>
       <w:pPr>
         <w:pStyle w:val="Literaturverzeichnis"/>
+        <w:pStyle w:val="Literaturverzeichnis"/>
       </w:pPr>
       <w:r>
         <w:t xml:space="preserve">ASHA. (2019). Demographic Profile of ASHA Members Providing Bilingual Services, Year-End 2019, 6.</w:t>
@@ -2252,6 +2270,7 @@
     <w:p>
       <w:pPr>
         <w:pStyle w:val="Literaturverzeichnis"/>
+        <w:pStyle w:val="Literaturverzeichnis"/>
       </w:pPr>
       <w:r>
         <w:t xml:space="preserve">Blackorby, J., &amp; Knokey, A.-M. (2006). A National Profile of Students with Hearing Impairments in Elementary and Middle School: A Special Topic Report from the Special Education Elementary Longitudinal Study, 30.</w:t>
@@ -2262,9 +2281,10 @@
     <w:p>
       <w:pPr>
         <w:pStyle w:val="Literaturverzeichnis"/>
-      </w:pPr>
-      <w:r>
-        <w:t xml:space="preserve">Blair, J. C., Peterson, M., &amp; Viehweg, S. (1985). The Effects of Mild Sensorineural Hearing Loss on Academic Performance of Young School-Age Children.</w:t>
+        <w:pStyle w:val="Literaturverzeichnis"/>
+      </w:pPr>
+      <w:r>
+        <w:t xml:space="preserve">Blair, J. C., Peterson, M. E., &amp; Viehweg, S. H. (1985). The Effects of Mild Sensorineural Hearing Loss on Academic Performance of Young School-Age Children.</w:t>
       </w:r>
       <w:r>
         <w:t xml:space="preserve"> </w:t>
@@ -2295,6 +2315,7 @@
     <w:bookmarkStart w:id="56" w:name="ref-briggs2011"/>
     <w:p>
       <w:pPr>
+        <w:pStyle w:val="Literaturverzeichnis"/>
         <w:pStyle w:val="Literaturverzeichnis"/>
       </w:pPr>
       <w:r>
@@ -2341,6 +2362,7 @@
     <w:p>
       <w:pPr>
         <w:pStyle w:val="Literaturverzeichnis"/>
+        <w:pStyle w:val="Literaturverzeichnis"/>
       </w:pPr>
       <w:r>
         <w:t xml:space="preserve">Caballero, A., Muñoz, K., Schultz, J., Graham, L., &amp; Meibos, A. (2018). Hispanic Parents’ Beliefs, Attitudes and Perceptions Toward Pediatric Hearing Loss: A Comprehensive Literature Review.</w:t>
@@ -2386,6 +2408,7 @@
     <w:p>
       <w:pPr>
         <w:pStyle w:val="Literaturverzeichnis"/>
+        <w:pStyle w:val="Literaturverzeichnis"/>
       </w:pPr>
       <w:r>
         <w:t xml:space="preserve">CDC. (2018). 2016 Hearing Screening Summary.</w:t>
@@ -2407,6 +2430,7 @@
     <w:bookmarkStart w:id="61" w:name="ref-ching2018"/>
     <w:p>
       <w:pPr>
+        <w:pStyle w:val="Literaturverzeichnis"/>
         <w:pStyle w:val="Literaturverzeichnis"/>
       </w:pPr>
       <w:r>
@@ -2453,9 +2477,10 @@
     <w:p>
       <w:pPr>
         <w:pStyle w:val="Literaturverzeichnis"/>
-      </w:pPr>
-      <w:r>
-        <w:t xml:space="preserve">Ching, T. Y., Dillon, H., Marnane, V., Hou, S., Day, J., Seeto, M., … Yeh, A. (2013). Outcomes of early- and late-identified children at 3 years of age: Findings from a prospective population-based study.</w:t>
+        <w:pStyle w:val="Literaturverzeichnis"/>
+      </w:pPr>
+      <w:r>
+        <w:t xml:space="preserve">Ching, T. Y. C., Dillon, H., Marnane, V., Hou, S., Day, J., Seeto, M., … Yeh, A. (2013). Outcomes of early- and late-identified children at 3 years of age: Findings from a prospective population-based study.</w:t>
       </w:r>
       <w:r>
         <w:t xml:space="preserve"> </w:t>
@@ -2498,6 +2523,7 @@
     <w:p>
       <w:pPr>
         <w:pStyle w:val="Literaturverzeichnis"/>
+        <w:pStyle w:val="Literaturverzeichnis"/>
       </w:pPr>
       <w:r>
         <w:t xml:space="preserve">Clark, M. D., Hauser, P. C., Miller, P., Kargin, T., Rathmann, C., Guldenoglu, B., … Israel, E. (2016). The Importance of Early Sign Language Acquisition for Deaf Readers.</w:t>
@@ -2543,6 +2569,7 @@
     <w:p>
       <w:pPr>
         <w:pStyle w:val="Literaturverzeichnis"/>
+        <w:pStyle w:val="Literaturverzeichnis"/>
       </w:pPr>
       <w:r>
         <w:t xml:space="preserve">Davidson, K., Lillo-Martin, D., &amp; Pichler, D. C. (2014). Spoken english language development among native signing children with cochlear implants.</w:t>
@@ -2588,6 +2615,7 @@
     <w:p>
       <w:pPr>
         <w:pStyle w:val="Literaturverzeichnis"/>
+        <w:pStyle w:val="Literaturverzeichnis"/>
       </w:pPr>
       <w:r>
         <w:t xml:space="preserve">de Diego-Lázaro, B., Restrepo, M. A., Sedey, A. L., &amp; Yoshinaga-Itano, C. (2018). Predictors of Vocabulary Outcomes in Children Who Are Deaf or Hard of Hearing From Spanish-Speaking Families.</w:t>
@@ -2633,6 +2661,7 @@
     <w:p>
       <w:pPr>
         <w:pStyle w:val="Literaturverzeichnis"/>
+        <w:pStyle w:val="Literaturverzeichnis"/>
       </w:pPr>
       <w:r>
         <w:t xml:space="preserve">Delage, H., &amp; Tuller, L. (2007). Language development and mild-to-moderate hearing loss: Does language normalize with age?</w:t>
@@ -2678,6 +2707,7 @@
     <w:p>
       <w:pPr>
         <w:pStyle w:val="Literaturverzeichnis"/>
+        <w:pStyle w:val="Literaturverzeichnis"/>
       </w:pPr>
       <w:r>
         <w:t xml:space="preserve">Eisenberg, L. S. (2007). Current state of knowledge: Speech recognition and production in children with hearing impairment.</w:t>
@@ -2723,6 +2753,7 @@
     <w:p>
       <w:pPr>
         <w:pStyle w:val="Literaturverzeichnis"/>
+        <w:pStyle w:val="Literaturverzeichnis"/>
       </w:pPr>
       <w:r>
         <w:t xml:space="preserve">Fenson, L., Dale, P. S., Reznick, J. S., Bates, E., Thal, D. J., Pethick, S. J., … Stiles, J. (1994). Variability in Early Communicative Development.</w:t>
@@ -2768,6 +2799,7 @@
     <w:p>
       <w:pPr>
         <w:pStyle w:val="Literaturverzeichnis"/>
+        <w:pStyle w:val="Literaturverzeichnis"/>
       </w:pPr>
       <w:r>
         <w:t xml:space="preserve">Fox, J., Weisberg, S., &amp; Price, B. (2020).</w:t>
@@ -2801,6 +2833,7 @@
     <w:p>
       <w:pPr>
         <w:pStyle w:val="Literaturverzeichnis"/>
+        <w:pStyle w:val="Literaturverzeichnis"/>
       </w:pPr>
       <w:r>
         <w:t xml:space="preserve">Frank, M. C., Braginsky, M., Yurovsky, D., &amp; Marchman, V. A. (2017). Wordbank: An open repository for developmental vocabulary data.</w:t>
@@ -2846,6 +2879,7 @@
     <w:p>
       <w:pPr>
         <w:pStyle w:val="Literaturverzeichnis"/>
+        <w:pStyle w:val="Literaturverzeichnis"/>
       </w:pPr>
       <w:r>
         <w:t xml:space="preserve">Geers, A. E., Mitchell, C. M., Warner-Czyz, A., Wang, N. Y., &amp; Eisenberg, L. S. (2017). Early sign language exposure and cochlear implantation benefits.</w:t>
@@ -2891,6 +2925,7 @@
     <w:p>
       <w:pPr>
         <w:pStyle w:val="Literaturverzeichnis"/>
+        <w:pStyle w:val="Literaturverzeichnis"/>
       </w:pPr>
       <w:r>
         <w:t xml:space="preserve">Hassanzadeh, S. (2012). Outcomes of cochlear implantation in deaf children of deaf parents: Comparative study.</w:t>
@@ -2936,6 +2971,7 @@
     <w:p>
       <w:pPr>
         <w:pStyle w:val="Literaturverzeichnis"/>
+        <w:pStyle w:val="Literaturverzeichnis"/>
       </w:pPr>
       <w:r>
         <w:t xml:space="preserve">Hassepass, F., Aschendorff, A., Wesarg, T., Kröger, S., Laszig, R., Beck, R. L., … Arndt, S. (2013). Unilateral deafness in children: Audiologic and subjective assessment of hearing ability after cochlear implantation.</w:t>
@@ -2981,6 +3017,7 @@
     <w:p>
       <w:pPr>
         <w:pStyle w:val="Literaturverzeichnis"/>
+        <w:pStyle w:val="Literaturverzeichnis"/>
       </w:pPr>
       <w:r>
         <w:t xml:space="preserve">Hemphill, L., &amp; Tivnan, T. (2008). The Importance of Early Vocabulary for Literacy Achievement in High-Poverty Schools.</w:t>
@@ -3026,6 +3063,7 @@
     <w:p>
       <w:pPr>
         <w:pStyle w:val="Literaturverzeichnis"/>
+        <w:pStyle w:val="Literaturverzeichnis"/>
       </w:pPr>
       <w:r>
         <w:t xml:space="preserve">Holzinger, D., Fellinger, J., &amp; Beitel, C. (2011). Early onset of family centred intervention predicts language outcomes in children with hearing loss.</w:t>
@@ -3071,6 +3109,7 @@
     <w:p>
       <w:pPr>
         <w:pStyle w:val="Literaturverzeichnis"/>
+        <w:pStyle w:val="Literaturverzeichnis"/>
       </w:pPr>
       <w:r>
         <w:t xml:space="preserve">Institute, G. R. (2014).</w:t>
@@ -3096,6 +3135,7 @@
     <w:p>
       <w:pPr>
         <w:pStyle w:val="Literaturverzeichnis"/>
+        <w:pStyle w:val="Literaturverzeichnis"/>
       </w:pPr>
       <w:r>
         <w:t xml:space="preserve">Jackson-Maldonado, D., Thal, D. J., Fenson, L., Marchman, V. A., Newton, T., Conboy, B., … Paul H. Brookes Publishing Company (Firm). (2003).</w:t>
@@ -3117,6 +3157,7 @@
     <w:bookmarkStart w:id="93" w:name="ref-james2013"/>
     <w:p>
       <w:pPr>
+        <w:pStyle w:val="Literaturverzeichnis"/>
         <w:pStyle w:val="Literaturverzeichnis"/>
       </w:pPr>
       <w:r>
@@ -3154,6 +3195,7 @@
     <w:p>
       <w:pPr>
         <w:pStyle w:val="Literaturverzeichnis"/>
+        <w:pStyle w:val="Literaturverzeichnis"/>
       </w:pPr>
       <w:r>
         <w:t xml:space="preserve">Karchmer, M. A., &amp; Mitchell, R. E. (2003).</w:t>
@@ -3175,6 +3217,7 @@
     <w:bookmarkStart w:id="96" w:name="ref-kennedy2006"/>
     <w:p>
       <w:pPr>
+        <w:pStyle w:val="Literaturverzeichnis"/>
         <w:pStyle w:val="Literaturverzeichnis"/>
       </w:pPr>
       <w:r>
@@ -3221,6 +3264,7 @@
     <w:p>
       <w:pPr>
         <w:pStyle w:val="Literaturverzeichnis"/>
+        <w:pStyle w:val="Literaturverzeichnis"/>
       </w:pPr>
       <w:r>
         <w:t xml:space="preserve">Kiese-Himmel, C., &amp; Ohlwein, S. (2002). Vocabulary of young children with sensorineural deafness.</w:t>
@@ -3266,6 +3310,7 @@
     <w:p>
       <w:pPr>
         <w:pStyle w:val="Literaturverzeichnis"/>
+        <w:pStyle w:val="Literaturverzeichnis"/>
       </w:pPr>
       <w:r>
         <w:t xml:space="preserve">Luckner, J. L., &amp; Cooke, C. (2010). A summary of the vocabulary research with students who are deaf or hard of hearing.</w:t>
@@ -3311,6 +3356,7 @@
     <w:p>
       <w:pPr>
         <w:pStyle w:val="Literaturverzeichnis"/>
+        <w:pStyle w:val="Literaturverzeichnis"/>
       </w:pPr>
       <w:r>
         <w:t xml:space="preserve">Lund, E. (2016). Vocabulary Knowledge of Children With Cochlear Implants: A Meta-Analysis.</w:t>
@@ -3356,6 +3402,7 @@
     <w:p>
       <w:pPr>
         <w:pStyle w:val="Literaturverzeichnis"/>
+        <w:pStyle w:val="Literaturverzeichnis"/>
       </w:pPr>
       <w:r>
         <w:t xml:space="preserve">Luu, T. M., Katz, S. L., Leeson, P., Thébaud, B., &amp; Nuyt, A.-M. (2016). Preterm birth: Risk factor for early-onset chronic diseases.</w:t>
@@ -3401,6 +3448,7 @@
     <w:p>
       <w:pPr>
         <w:pStyle w:val="Literaturverzeichnis"/>
+        <w:pStyle w:val="Literaturverzeichnis"/>
       </w:pPr>
       <w:r>
         <w:t xml:space="preserve">Magnuson, M. (2000). Infants with Congenital Deafness: On the Importance of Early Sign Language Acquisition.</w:t>
@@ -3446,6 +3494,7 @@
     <w:p>
       <w:pPr>
         <w:pStyle w:val="Literaturverzeichnis"/>
+        <w:pStyle w:val="Literaturverzeichnis"/>
       </w:pPr>
       <w:r>
         <w:t xml:space="preserve">McHugh, M. L. (2013). The Chi-square test of independence.</w:t>
@@ -3491,6 +3540,7 @@
     <w:p>
       <w:pPr>
         <w:pStyle w:val="Literaturverzeichnis"/>
+        <w:pStyle w:val="Literaturverzeichnis"/>
       </w:pPr>
       <w:r>
         <w:t xml:space="preserve">Mitchell, R. E., &amp; Karchmer, M. A. (2004). Chasing the Mythical Ten Percent: Parental Hearing Status of Deaf and Hard of Hearing Students in the United States.</w:t>
@@ -3524,6 +3574,7 @@
     <w:bookmarkStart w:id="111" w:name="ref-moeller2007"/>
     <w:p>
       <w:pPr>
+        <w:pStyle w:val="Literaturverzeichnis"/>
         <w:pStyle w:val="Literaturverzeichnis"/>
       </w:pPr>
       <w:r>
@@ -3573,6 +3624,7 @@
     <w:p>
       <w:pPr>
         <w:pStyle w:val="Literaturverzeichnis"/>
+        <w:pStyle w:val="Literaturverzeichnis"/>
       </w:pPr>
       <w:r>
         <w:t xml:space="preserve">NAD. (n.d.). National Association of the Deaf - NAD. https://www.nad.org/resources/early-intervention-for-infants-and-toddlers/information-for-parents/early-intervention-services/.</w:t>
@@ -3582,6 +3634,7 @@
     <w:bookmarkStart w:id="114" w:name="ref-pierrat2017"/>
     <w:p>
       <w:pPr>
+        <w:pStyle w:val="Literaturverzeichnis"/>
         <w:pStyle w:val="Literaturverzeichnis"/>
       </w:pPr>
       <w:r>
@@ -3628,6 +3681,7 @@
     <w:p>
       <w:pPr>
         <w:pStyle w:val="Literaturverzeichnis"/>
+        <w:pStyle w:val="Literaturverzeichnis"/>
       </w:pPr>
       <w:r>
         <w:t xml:space="preserve">Pisoni, D. B., Kronenberger, W. G., Harris, M. S., &amp; Moberly, A. C. (2018). Three challenges for future research on cochlear implants.</w:t>
@@ -3661,6 +3715,7 @@
     <w:p>
       <w:pPr>
         <w:pStyle w:val="Literaturverzeichnis"/>
+        <w:pStyle w:val="Literaturverzeichnis"/>
       </w:pPr>
       <w:r>
         <w:t xml:space="preserve">Qi, S., &amp; Mitchell, R. E. (2012). Large-Scale Academic Achievement Testing of Deaf and Hard-of-Hearing Students: Past, Present, and Future.</w:t>
@@ -3706,6 +3761,7 @@
     <w:p>
       <w:pPr>
         <w:pStyle w:val="Literaturverzeichnis"/>
+        <w:pStyle w:val="Literaturverzeichnis"/>
       </w:pPr>
       <w:r>
         <w:t xml:space="preserve">Robinshaw, H. M. (1995). Early intervention for hearing impairment: Differences in the timing of communicative and linguistic development.</w:t>
@@ -3751,6 +3807,7 @@
     <w:p>
       <w:pPr>
         <w:pStyle w:val="Literaturverzeichnis"/>
+        <w:pStyle w:val="Literaturverzeichnis"/>
       </w:pPr>
       <w:r>
         <w:t xml:space="preserve">Rodriguez, Y. S., &amp; Allen, T. E. (2020). Exploring Hispanic parents’ beliefs and attitudes about deaf education.</w:t>
@@ -3796,6 +3853,7 @@
     <w:p>
       <w:pPr>
         <w:pStyle w:val="Literaturverzeichnis"/>
+        <w:pStyle w:val="Literaturverzeichnis"/>
       </w:pPr>
       <w:r>
         <w:t xml:space="preserve">Steinberg, A., Bain, L., Li, Y., Delgado, G., &amp; Ruperto, V. (2003). Decisions Hispanic families make after the identification of deafness.</w:t>
@@ -3841,6 +3899,7 @@
     <w:p>
       <w:pPr>
         <w:pStyle w:val="Literaturverzeichnis"/>
+        <w:pStyle w:val="Literaturverzeichnis"/>
       </w:pPr>
       <w:r>
         <w:t xml:space="preserve">Stika, C. J., Eisenberg, L. S., Johnson, K. C., Henning, S. C., Colson, B. G., Ganguly, D. H., &amp; DesJardin, J. L. (2015). Developmental Outcomes of Early-Identified Children who are Hard of Hearing at 12 to 18 Months of Age.</w:t>
@@ -3886,6 +3945,7 @@
     <w:p>
       <w:pPr>
         <w:pStyle w:val="Literaturverzeichnis"/>
+        <w:pStyle w:val="Literaturverzeichnis"/>
       </w:pPr>
       <w:r>
         <w:t xml:space="preserve">Stæhr, L. S. (2008). Vocabulary size and the skills of listening, reading and writing.</w:t>
@@ -3931,6 +3991,7 @@
     <w:p>
       <w:pPr>
         <w:pStyle w:val="Literaturverzeichnis"/>
+        <w:pStyle w:val="Literaturverzeichnis"/>
       </w:pPr>
       <w:r>
         <w:t xml:space="preserve">Thal, D., Desjardin, J., &amp; Eisenberg, L. S. (2007). Validity of the MacArthurBates Communicative Development Inventories for Measuring Language Abilities in Children With Cochlear Implants.</w:t>
@@ -3964,6 +4025,7 @@
     <w:p>
       <w:pPr>
         <w:pStyle w:val="Literaturverzeichnis"/>
+        <w:pStyle w:val="Literaturverzeichnis"/>
       </w:pPr>
       <w:r>
         <w:t xml:space="preserve">Verhaert, N., Willems, M., Van Kerschaver, E., &amp; Desloovere, C. (2008). Impact of early hearing screening and treatment on language development and education level: Evaluation of 6 years of universal newborn hearing screening (ALGO) in Flanders, Belgium.</w:t>
@@ -4009,6 +4071,7 @@
     <w:p>
       <w:pPr>
         <w:pStyle w:val="Literaturverzeichnis"/>
+        <w:pStyle w:val="Literaturverzeichnis"/>
       </w:pPr>
       <w:r>
         <w:t xml:space="preserve">Vohr, B., Jodoin-Krauzyk, J., Tucker, R., Johnson, M. J., Topol, D., &amp; Ahlgren, M. (2008). Early language outcomes of early-identified infants with permanent hearing loss at 12 to 16 months of age.</w:t>
@@ -4054,6 +4117,7 @@
     <w:p>
       <w:pPr>
         <w:pStyle w:val="Literaturverzeichnis"/>
+        <w:pStyle w:val="Literaturverzeichnis"/>
       </w:pPr>
       <w:r>
         <w:t xml:space="preserve">Vohr, B., Jodoin-Krauzyk, J., Tucker, R., Topol, D., Johnson, M. J., Ahlgren, M., &amp; Pierre, L. (2011). Expressive vocabulary of children with hearing loss in the first 2 years of life: Impact of early intervention.</w:t>
@@ -4099,6 +4163,7 @@
     <w:p>
       <w:pPr>
         <w:pStyle w:val="Literaturverzeichnis"/>
+        <w:pStyle w:val="Literaturverzeichnis"/>
       </w:pPr>
       <w:r>
         <w:t xml:space="preserve">Walker, E. A., Holte, L., McCreery, R. W., Spratford, M., Page, T., &amp; Moeller, M. P. (2015). The Influence of Hearing Aid Use on Outcomes of Children With Mild Hearing Loss.</w:t>
@@ -4144,6 +4209,7 @@
     <w:p>
       <w:pPr>
         <w:pStyle w:val="Literaturverzeichnis"/>
+        <w:pStyle w:val="Literaturverzeichnis"/>
       </w:pPr>
       <w:r>
         <w:t xml:space="preserve">Watkin, P., McCann, D., Law, C., Mullee, M., Petrou, S., Stevenson, J., … Kennedy, C. (2007). Language ability in children with permanent hearing impairment: The influence of early management and family participation.</w:t>
@@ -4189,6 +4255,7 @@
     <w:p>
       <w:pPr>
         <w:pStyle w:val="Literaturverzeichnis"/>
+        <w:pStyle w:val="Literaturverzeichnis"/>
       </w:pPr>
       <w:r>
         <w:t xml:space="preserve">White, S. J., &amp; White, R. E. (1987). The effects of hearing status of the family and age of intervention on receptive and expressive oral language skills in hearing-impaired infants.</w:t>
@@ -4210,6 +4277,7 @@
     <w:bookmarkStart w:id="143" w:name="ref-R-tidyverse"/>
     <w:p>
       <w:pPr>
+        <w:pStyle w:val="Literaturverzeichnis"/>
         <w:pStyle w:val="Literaturverzeichnis"/>
       </w:pPr>
       <w:r>
@@ -4244,6 +4312,7 @@
     <w:p>
       <w:pPr>
         <w:pStyle w:val="Literaturverzeichnis"/>
+        <w:pStyle w:val="Literaturverzeichnis"/>
       </w:pPr>
       <w:r>
         <w:t xml:space="preserve">Yoshinaga-Itano, C., Sedey, A. L., Coulter, D. K., &amp; Mehl, A. L. (1998). Language of early- and later-identified children with hearing loss.</w:t>
@@ -4289,6 +4358,7 @@
     <w:p>
       <w:pPr>
         <w:pStyle w:val="Literaturverzeichnis"/>
+        <w:pStyle w:val="Literaturverzeichnis"/>
       </w:pPr>
       <w:r>
         <w:t xml:space="preserve">Yoshinaga-Itano, C., Sedey, A. L., Wiggin, M., &amp; Chung, W. (2017). Early hearing detection and vocabulary of children with hearing loss.</w:t>
@@ -4334,6 +4404,7 @@
     <w:p>
       <w:pPr>
         <w:pStyle w:val="Literaturverzeichnis"/>
+        <w:pStyle w:val="Literaturverzeichnis"/>
       </w:pPr>
       <w:r>
         <w:t xml:space="preserve">Yoshinaga-Itano, C., Sedey, A. L., Wiggin, M., &amp; Mason, C. A. (2018). Language outcomes improved through early hearing detection and earlier cochlear implantation.</w:t>
@@ -4387,7 +4458,7 @@
       </w:pPr>
       <w:bookmarkStart w:id="151" w:name="captions"/>
       <w:r>
-        <w:t xml:space="preserve">Captions</w:t>
+        <w:t xml:space="preserve">10	Captions</w:t>
       </w:r>
       <w:bookmarkEnd w:id="151"/>
     </w:p>
@@ -4627,7 +4698,7 @@
       </w:r>
     </w:p>
   </w:footnote>
-  <w:footnote w:id="25">
+  <w:footnote w:id="23">
     <w:p>
       <w:pPr>
         <w:pStyle w:val="Funotentext"/>
@@ -4642,7 +4713,7 @@
         <w:t xml:space="preserve"> </w:t>
       </w:r>
       <w:r>
-        <w:t xml:space="preserve">Because the data we received were already deidentified, this study was exempt from Duke University Institutional Review Board.</w:t>
+        <w:t xml:space="preserve">Despite growing, converging evidence for benefits of early sign language exposure (e.g., Clark et al., 2016, Davidson et al., 2014; Hrastinski &amp; Wilbur, 2016; Magnuson, 2000; Schick et al., 2007; Spencer, 1993), the majority of U.S. DHH children (and particularly those in our North Carolina-based sample) are not raised in a sign language environment. Given this, we focus primarily on spoken language development.</w:t>
       </w:r>
     </w:p>
   </w:footnote>
@@ -4661,7 +4732,7 @@
         <w:t xml:space="preserve"> </w:t>
       </w:r>
       <w:r>
-        <w:t xml:space="preserve">Despite exciting, increasing, and converging evidence for benefits of early sign language exposure (e.g., Clark et al., 2016, Davidson et al., 2014; Hrastinski &amp; Wilbur, 2016; Magnuson, 2000; Schick et al., 2007; Spencer, 1993), the majority of DHH children will not be raised in a sign language environment. This is particularly true for North Carolina, which does not have a large community of sign language users, relative to states like Maryland or areas like Washington D.C. or Rochester, NY. For this reason, and because no families in our sample used a full-fledged signed language, we focus on spoken language development.</w:t>
+        <w:t xml:space="preserve">Because the data we received were already deidentified, this study was exempt from Duke University Institutional Review Board.</w:t>
       </w:r>
     </w:p>
   </w:footnote>

</xml_diff>

<commit_message>
eb pass results to end
</commit_message>
<xml_diff>
--- a/paper/ELSSP_paper.docx
+++ b/paper/ELSSP_paper.docx
@@ -745,23 +745,31 @@
         <w:pStyle w:val="FirstParagraph"/>
       </w:pPr>
       <w:r>
-        <w:t xml:space="preserve">We split the results into three parts following our goals, above. In the first section, we explore relationships among child demographic, audiological, and clinical variables. In the second, we use these variables to predict vocabulary development. Finally, in the third, we describe the implementation of the EHDI 1-3-6 guidelines and predictors of early diagnosis and intervention in this sample. All analyses were conducted in R.</w:t>
-      </w:r>
-    </w:p>
-    <w:p>
-      <w:pPr>
-        <w:pStyle w:val="berschrift2"/>
-      </w:pPr>
-      <w:bookmarkStart w:id="28" w:name="X86841469daf4248909bdb63885dc7e8d15f2d70"/>
-      <w:r>
-        <w:t xml:space="preserve">4.1	Relationships Among Demographic, Audiological, and Clinical Variables</w:t>
-      </w:r>
-      <w:bookmarkEnd w:id="28"/>
-    </w:p>
-    <w:p>
-      <w:pPr>
-        <w:pStyle w:val="FirstParagraph"/>
-      </w:pPr>
+        <w:t xml:space="preserve">The results are organized mirroring the goals outlined above. First, we explore relationships among child demographic, audiological, and clinical variables. Second, we use these variables to predict vocabulary development. Finally, we describe the implementation of the EHDI 1-3-6 guidelines and predictors of early diagnosis and intervention in this sample. All analyses were conducted in R and all code to generate this manuscript in Rstudio is available via OSF (</w:t>
+      </w:r>
+      <w:hyperlink r:id="rId28">
+        <w:r>
+          <w:rPr>
+            <w:rStyle w:val="Hyperlink"/>
+          </w:rPr>
+          <w:t xml:space="preserve">https://osf.io/kfcs3/</w:t>
+        </w:r>
+      </w:hyperlink>
+      <w:r>
+        <w:t xml:space="preserve">)</w:t>
+      </w:r>
+      <w:r>
+        <w:t xml:space="preserve"> </w:t>
+      </w:r>
+      <w:r>
+        <w:t xml:space="preserve"> </w:t>
+      </w:r>
+      <w:r>
+        <w:t xml:space="preserve">## Relationships Among Demographic, Audiological, and Clinical Variables</w:t>
+      </w:r>
+      <w:r>
+        <w:t xml:space="preserve"> </w:t>
+      </w:r>
       <w:r>
         <w:t xml:space="preserve"> </w:t>
       </w:r>
@@ -777,11 +785,12 @@
       <w:r>
         <w:t xml:space="preserve">. Strictly speaking, some variables are not expected to be randomly distributed relative to each other (e.g., premature birth and health issues; degree and amplification), but quantifying the differences via chi-square using a conservative significance threshold lets us highlight the strongest relationships within this dataset.</w:t>
       </w:r>
-    </w:p>
-    <w:p>
-      <w:pPr>
-        <w:pStyle w:val="Textkrper"/>
-      </w:pPr>
+      <w:r>
+        <w:t xml:space="preserve"> </w:t>
+      </w:r>
+      <w:r>
+        <w:t xml:space="preserve"> </w:t>
+      </w:r>
       <w:r>
         <w:t xml:space="preserve">Of the 66 combinations of variables,</w:t>
       </w:r>
@@ -810,7 +819,7 @@
         <w:t xml:space="preserve"> </w:t>
       </w:r>
       <w:r>
-        <w:t xml:space="preserve">&lt; 0.0007). We are only discussing the latter below, but the full set of results can be found in Figure 1.</w:t>
+        <w:t xml:space="preserve">&lt; 0.0007). We limit discussion to the latter below, but depict the full set in Figure 1.</w:t>
       </w:r>
     </w:p>
     <w:p>
@@ -1015,7 +1024,7 @@
         <w:t xml:space="preserve"> </w:t>
       </w:r>
       <w:r>
-        <w:t xml:space="preserve">(4, N = 87) = 28.45, p &lt; .0001) in our sample. Specifically, children with bilateral hearing loss were more likely than children with unilateral hearing loss to use a hearing aid or cochlear implant; no child with unilateral hearing loss used a cochlear implant, and many children with unilateral hearing loss used no amplification. Regarding degree, children with severe to profound hearing loss were more likely to use a cochlear implant than children with less severe hearing loss (i.e., mild or moderate).</w:t>
+        <w:t xml:space="preserve">(4, N = 87) = 28.45, p &lt; .0001). Specifically, children with bilateral hearing loss were more likely than children with unilateral hearing loss to use a hearing aid or cochlear implant; no child with unilateral hearing loss used a cochlear implant, and many children with unilateral hearing loss used no amplification. Regarding degree, children with severe-to-profound hearing loss were more likely to use a cochlear implant than children with mild or moderate hearing loss.</w:t>
       </w:r>
     </w:p>
     <w:p>
@@ -1023,7 +1032,7 @@
         <w:pStyle w:val="Textkrper"/>
       </w:pPr>
       <w:r>
-        <w:t xml:space="preserve">Taken together, the results in this set of analyses highlight the notable interconnectedness among early health and development on the one hand (i.e. health issues, prematurity, and developmental delays), and audiological characteristics (i.e. links among laterality, etiology, amplification, and degree of hearing loss) on the other.</w:t>
+        <w:t xml:space="preserve">Taken together, the results in this set of analyses highlight the notable interconnectedness among early health and development (i.e. health issues, prematurity, and developmental delays), and audiological characteristics (i.e. links among laterality, etiology, amplification, and degree of hearing loss).</w:t>
       </w:r>
     </w:p>
     <w:p>
@@ -1032,7 +1041,7 @@
       </w:pPr>
       <w:bookmarkStart w:id="31" w:name="predictors-of-vocabulary-delay"/>
       <w:r>
-        <w:t xml:space="preserve">4.2	Predictors of Vocabulary Delay</w:t>
+        <w:t xml:space="preserve">4.1	Predictors of Vocabulary Delay</w:t>
       </w:r>
       <w:bookmarkEnd w:id="31"/>
     </w:p>
@@ -1041,7 +1050,7 @@
         <w:pStyle w:val="FirstParagraph"/>
       </w:pPr>
       <w:r>
-        <w:t xml:space="preserve">We next turn to the relationship between these variables and children’s productive vocabulary, as measured by the CDI. Figure 2 shows the vocabulary scores of children in our samples relative to norms for hearing children for each CDI form. Descriptively, we found widespread vocabulary delays on both Words and Gestures and Words and Sentences, with the majority of DHH children testing around or below the 25th percentile for hearing children</w:t>
+        <w:t xml:space="preserve">We next turn to the relationship between these variables and children’s productive vocabulary, as measured by the CDI. Figure 2 shows the vocabulary scores of children in our samples relative to norms for hearing children for each CDI form. Descriptively, we found widespread vocabulary delays, with the majority of DHH children testing around or below the 25th percentile for hearing children</w:t>
       </w:r>
       <w:r>
         <w:t xml:space="preserve"> </w:t>
@@ -1058,7 +1067,7 @@
         <w:pStyle w:val="Textkrper"/>
       </w:pPr>
       <w:r>
-        <w:t xml:space="preserve">As noted above, the CDI is composed of two instruments, which differ in number of questions. To take this difference into account, rather than using the raw number of words produced as our outcome variable, we establish the difference (in months) between the child’s chronological age and their predicted age based on their productive vocabulary, derived from the WordBank norms</w:t>
+        <w:t xml:space="preserve">As noted above, the two CDI forms differ in how many vocabulary items they contain. To take this into account, we establish the difference (in months) between the child’s chronological age and their predicted age based on their productive vocabulary, derived from the WordBank norms</w:t>
       </w:r>
       <w:r>
         <w:t xml:space="preserve"> </w:t>
@@ -1067,7 +1076,7 @@
         <w:t xml:space="preserve">(Frank et al., 2017)</w:t>
       </w:r>
       <w:r>
-        <w:t xml:space="preserve">. We call this derived variable</w:t>
+        <w:t xml:space="preserve">, rather than using the raw vocabulary scores. We call this derived variable</w:t>
       </w:r>
       <w:r>
         <w:t xml:space="preserve"> </w:t>
@@ -1087,7 +1096,7 @@
         <w:pStyle w:val="Textkrper"/>
       </w:pPr>
       <w:r>
-        <w:t xml:space="preserve">More specifically, to compute a child’s predicted age from their vocabulary score, we used the 50th percentile for productive vocabulary from WordBank data typically-developing infants</w:t>
+        <w:t xml:space="preserve">More specifically, to compute a child’s predicted age from their vocabulary score, we used the 50th percentile for productive vocabulary from WordBank data for typically-developing infants</w:t>
       </w:r>
       <w:r>
         <w:t xml:space="preserve"> </w:t>
@@ -1144,13 +1153,13 @@
         <w:footnoteReference w:id="32"/>
       </w:r>
       <w:r>
-        <w:t xml:space="preserve">. For each child, we took the number of words they produced (spoken and/or signed)</w:t>
-      </w:r>
-      <w:r>
-        <w:t xml:space="preserve"> </w:t>
-      </w:r>
-      <w:r>
-        <w:t xml:space="preserve">divided by the number of words on the instrument, to give us the proportion of words produced. We used this proportion in an inverse prediction from the binary logistic regression curves to generate a predicted age. That is, for each possible CDI score, the growth curve provided the age that the score would be achieved for the 50th percentile trajectory. Finally, we subtracted the predicted age from each child’s chronological age to calculate their vocabulary delay. However, for children producing 0 words, this approach was not appropriate due to the long tails on the growth curves. Thus, for this subset of children, we took the x-intercept from Wordbank (8 months for English, and 9 months for Spanish), and subtracted that value from the child’s chronological age to get their vocabulary delay.</w:t>
+        <w:t xml:space="preserve">. For each child, we took the number of words they produced (spoken and/or signed, though the latter was only provided for children using Total Communication (n = XX) as all others were reported to exclusively use spoken language).</w:t>
+      </w:r>
+      <w:r>
+        <w:t xml:space="preserve"> </w:t>
+      </w:r>
+      <w:r>
+        <w:t xml:space="preserve">. We then divided this production score by the number of words on the instrument, to give us the proportion of words produced. We used this proportion in an inverse prediction from the binary logistic regression curves to generate a predicted age. That is, for each possible CDI score, the growth curve provided the age that the score would be achieved for the 50th percentile trajectory. Finally, we subtracted the predicted age from each child’s chronological age to calculate their vocabulary delay. However, for children producing 0 words, this approach was not appropriate due to the long tails on the growth curves. Thus, for this subset of children, we took the x-intercept from Wordbank (8 months for English, and 9 months for Spanish), and subtracted that value from the child’s chronological age to get their vocabulary delay.</w:t>
       </w:r>
     </w:p>
     <w:p>
@@ -1227,7 +1236,10 @@
         <w:t xml:space="preserve"> </w:t>
       </w:r>
       <w:r>
-        <w:t xml:space="preserve">Gender, developmental delay, health issues, prematurity, degree, etiology, primary language, and communication did not significantly improve model fit, and are thus not discussed further. This model accounted for significant variance in children’s vocabulary delay to a nearly identical degree as the full model (adjusted-R</w:t>
+        <w:t xml:space="preserve"> </w:t>
+      </w:r>
+      <w:r>
+        <w:t xml:space="preserve">No other variables from the full model above significantly improved model fit, and are thus not discussed further. Our final model accounted for significant variance in children’s vocabulary delay to a nearly identical degree as the full model (adjusted-R</w:t>
       </w:r>
       <w:r>
         <w:rPr>
@@ -1254,7 +1266,7 @@
         <w:t xml:space="preserve"> </w:t>
       </w:r>
       <w:r>
-        <w:t xml:space="preserve">= &lt; .001, see Table S5 &amp; Figure 5.A). We found significant main effects for Age, Amplification, and Laterality, such that older age, no amplification, and bilateral hearing loss predicted greater vocabulary delays. Compared to children with no amplification, children with cochlear implants had a 3.49 months smaller spoken vocabulary delay (</w:t>
+        <w:t xml:space="preserve">= &lt; .001, see Table S5 &amp; Figure 5.A). We found significant main effects for Age, Laterality, and Amplification, such that older age, bilateral hearing loss, and no amplification predicted greater vocabulary delays. Compared to children with no amplification, children with cochlear implants had a 3.49 months smaller spoken vocabulary delay (</w:t>
       </w:r>
       <w:r>
         <w:rPr>
@@ -1290,7 +1302,7 @@
         <w:t xml:space="preserve"> </w:t>
       </w:r>
       <w:r>
-        <w:t xml:space="preserve">= .019) than children with bilateral hearing loss. With regard to Age, for each month older, the model predicted a 0.55 months</w:t>
+        <w:t xml:space="preserve">= .019) than children with bilateral hearing loss. For Age, the model predicted a 0.55 months</w:t>
       </w:r>
       <w:r>
         <w:t xml:space="preserve"> </w:t>
@@ -1317,7 +1329,7 @@
         <w:t xml:space="preserve"> </w:t>
       </w:r>
       <w:r>
-        <w:t xml:space="preserve">&lt; .001).</w:t>
+        <w:t xml:space="preserve">&lt; .001) for each additional month of age.</w:t>
       </w:r>
     </w:p>
     <w:p>
@@ -1325,7 +1337,7 @@
         <w:pStyle w:val="Textkrper"/>
       </w:pPr>
       <w:r>
-        <w:t xml:space="preserve">Given our results above revealing relationships among several of these variables (e.g., laterality and amplification), we tested for collinearity concerns by computing the model’s VIF (variance inflation factor). This revealed low levels of collinearity among predictors in our final model</w:t>
+        <w:t xml:space="preserve">Given our first set of results regarding relationships among several of these variables (e.g., laterality and amplification), we tested for collinearity by computing the model’s VIF (variance inflation factor). This revealed low levels of collinearity among predictors in our final model</w:t>
       </w:r>
       <w:r>
         <w:t xml:space="preserve"> </w:t>
@@ -1343,7 +1355,7 @@
       </w:pPr>
       <w:bookmarkStart w:id="35" w:name="success-in-meeting-1-3-6-guidelines"/>
       <w:r>
-        <w:t xml:space="preserve">4.3	Success in Meeting 1-3-6 Guidelines</w:t>
+        <w:t xml:space="preserve">4.2	Success in Meeting 1-3-6 Guidelines</w:t>
       </w:r>
       <w:bookmarkEnd w:id="35"/>
     </w:p>
@@ -1378,7 +1390,7 @@
         <w:t xml:space="preserve"> </w:t>
       </w:r>
       <w:r>
-        <w:t xml:space="preserve">In our sample, 69% of children received diagnosis by 3 months of age, and 39% began early intervention by 6 months of age. Figure 3 shows the age at first diagnosis, intervention, amplification, and implantation for each child in our sample.</w:t>
+        <w:t xml:space="preserve">In our sample, 69% of children received diagnosis by 3 months of age, and 39% began early intervention by 6 months of age (see Figure 3).</w:t>
       </w:r>
     </w:p>
     <w:p>
@@ -1441,7 +1453,7 @@
         <w:t xml:space="preserve"> </w:t>
       </w:r>
       <w:r>
-        <w:t xml:space="preserve">diagnosis of hearing loss (e.g., we excluded amplification type because a child would not receive a hearing aid or cochlear implant prior to being diagnosed with hearing loss.) We began with: gender, degree, developmental delay, health issues, prematurity, laterality, language background, and etiology.</w:t>
+        <w:t xml:space="preserve">diagnosis of hearing loss (e.g., we excluded amplification type because children did not receive amplification prior to hearing loss diagnosis.) We began with: gender, degree, developmental delay, health issues, prematurity, laterality, language background, and etiology.</w:t>
       </w:r>
     </w:p>
     <w:p>
@@ -1449,7 +1461,7 @@
         <w:pStyle w:val="Textkrper"/>
       </w:pPr>
       <w:r>
-        <w:t xml:space="preserve">The best fit model was: Age at Diagnosis ~ Health Issues + Language Background + Laterality, with significant main effects of Health Issues and Language Background (see Table S6 &amp; Figure 5.B). This model accounted for 16.41% of the variance in age at diagnosis (</w:t>
+        <w:t xml:space="preserve">The best fitting model was: Age at Diagnosis ~ Health Issues + Language Background + Laterality, with significant main effects of Health Issues and Language Background (see Table S6 &amp; Figure 5.B). This model accounted for 16.41% of the variance in age at diagnosis (</w:t>
       </w:r>
       <w:r>
         <w:rPr>
@@ -1582,7 +1594,7 @@
         <w:pStyle w:val="Textkrper"/>
       </w:pPr>
       <w:r>
-        <w:t xml:space="preserve">Returning to our original three questions, we asked first: how are child-level variables intertwined? We found significant structure across many of the variables, suggesting that in a real-world sample of children with hearing loss, many factors are intrinsically not dissociable. This was particularly true for many of the auditory characteristics and comorbid diagnoses. To our knowledge, this paper provides the first population-based documentation of this distribution. We next asked whether these characteristics can predict vocabulary outcomes for DHH children. We found that a model including only children’s age, laterality of hearing loss, and amplification type best accounted for the variability in vocabulary outcomes. Finally, we asked: how successful were the 1-3-6 guidelines for early detection and intervention, both in terms of improving child outcomes and ensuring timely diagnosis and intervention for all children with hearing loss? Here, we found that children who met 1-3-6 guidelines indeed had a smaller vocabulary delay than those who didn’t. However, only 37% of children met these guidelines. Our results highlight family- and health-related variables that accounted for significant variability in when children received diagnosis and/or intervention.</w:t>
+        <w:t xml:space="preserve">Returning to our original three questions, we asked first: how are child-level variables intertwined? We found significant structure across many of the variables, suggesting that in a real-world sample of children with hearing loss, many factors are intrinsically not dissociable. This was particularly true for many of the auditory characteristics and comorbid diagnoses. To our knowledge, this paper provides the first population-based documentation of this distribution. We next asked whether these characteristics can predict vocabulary outcomes for DHH children. We found that a model including only children’s age, laterality of hearing loss, and amplification type best accounted for the variability in vocabulary outcomes. Finally, we asked how successful the 1-3-6 guidelines were for early detection and intervention, both in terms of improving child outcomes and ensuring timely diagnosis and intervention. Here, we found that children who met 1-3-6 guidelines indeed had a smaller vocabulary delay than those who didn’t. However, only 37% of children met these guidelines. Our results highlight family- and health-related variables that accounted for significant variability in when children received diagnosis and/or intervention.</w:t>
       </w:r>
     </w:p>
     <w:p>
@@ -1590,7 +1602,7 @@
         <w:pStyle w:val="Textkrper"/>
       </w:pPr>
       <w:r>
-        <w:t xml:space="preserve">To us, the inherent complexity in these results is an important piece of understanding vocabulary outcomes for children with hearing loss within the diverse population of Deaf/Hard-of-Hearing children. We next highlight some implications of this study for future research and clinical practice.</w:t>
+        <w:t xml:space="preserve">We believe the inherent complexity in these results is an important piece of understanding vocabulary outcomes within the diverse population of DHH children. We next highlight some implications of this study for future research and clinical practice.</w:t>
       </w:r>
     </w:p>
     <w:p>
@@ -1647,25 +1659,200 @@
       <w:r>
         <w:t xml:space="preserve">.</w:t>
       </w:r>
+      <w:r>
+        <w:t xml:space="preserve"> </w:t>
+      </w:r>
+      <w:r>
+        <w:t xml:space="preserve"> </w:t>
+      </w:r>
+      <w:r>
+        <w:t xml:space="preserve"> </w:t>
+      </w:r>
     </w:p>
     <w:p>
       <w:pPr>
         <w:pStyle w:val="Textkrper"/>
       </w:pPr>
       <w:r>
-        <w:t xml:space="preserve">Our audiological variables too were not randomly distributed relative to each other.</w:t>
-      </w:r>
-      <w:r>
-        <w:t xml:space="preserve"> </w:t>
-      </w:r>
-      <w:r>
-        <w:t xml:space="preserve">To highlight one such result, amplification devices were more commonly used for children with more significant hearing los. This may be due to the assumption that a hearing aid or cochlear implant will not benefit children with minimal hearing loss, although several studies have found benefits for amplification for mild or unilateral hearing loss</w:t>
-      </w:r>
-      <w:r>
-        <w:t xml:space="preserve"> </w:t>
-      </w:r>
-      <w:r>
-        <w:t xml:space="preserve">(Briggs, Davidson, &amp; Lieu, 2011; Hassepass et al., 2013; Walker et al., 2015)</w:t>
+        <w:t xml:space="preserve">The relationships we found among variables were more confirmatory than surprising, particularly those reflecting known causal links (e.g., increased health issues in children born premature). Nevertheless, they should caution us to think critically about how we construct samples for controlled lab experiments.</w:t>
+      </w:r>
+      <w:r>
+        <w:t xml:space="preserve"> </w:t>
+      </w:r>
+      <w:r>
+        <w:t xml:space="preserve">If a researcher desires to collect a sample of (e.g.) typically-developing pediatric cochlear implant users with bilateral, severe-to-profound hearing loss, how representative would the results be, given that such a subsample may only represent roughly 14% of the DHH population, as it does here? Such considerations are important for properly representing and supporting DHH children and their families. This becomes doubly important in the context of interpreting language outcomes like vocabulary.</w:t>
+      </w:r>
+    </w:p>
+    <w:p>
+      <w:pPr>
+        <w:pStyle w:val="berschrift2"/>
+      </w:pPr>
+      <w:bookmarkStart w:id="38" w:name="predicting-vocabulary-outcomes"/>
+      <w:r>
+        <w:t xml:space="preserve">5.2	Predicting vocabulary outcomes</w:t>
+      </w:r>
+      <w:bookmarkEnd w:id="38"/>
+    </w:p>
+    <w:p>
+      <w:pPr>
+        <w:pStyle w:val="FirstParagraph"/>
+      </w:pPr>
+      <w:r>
+        <w:t xml:space="preserve">In our sample, 89.01% of DHH children fell below the 50th percentile for vocabulary, indicating that a large majority of this sample is behind a normative sample of their hearing peers in word learning. This disadvantage can have lasting consequences in the lives of DHH children</w:t>
+      </w:r>
+      <w:r>
+        <w:t xml:space="preserve"> </w:t>
+      </w:r>
+      <w:r>
+        <w:t xml:space="preserve">(Karchmer &amp; Mitchell, 2003; Qi &amp; Mitchell, 2012)</w:t>
+      </w:r>
+      <w:r>
+        <w:t xml:space="preserve">, highlighting the importance of understanding what factors contribute to it.</w:t>
+      </w:r>
+    </w:p>
+    <w:p>
+      <w:pPr>
+        <w:pStyle w:val="Textkrper"/>
+      </w:pPr>
+      <w:r>
+        <w:t xml:space="preserve">In contrast to our predictions, the best model predicting vocabulary delay had just a few variables: age, amplification, and laterality. Notably, we see that the spoken vocabulary delay widens with age, indicating that the</w:t>
+      </w:r>
+      <w:r>
+        <w:t xml:space="preserve"> </w:t>
+      </w:r>
+      <w:r>
+        <w:rPr>
+          <w:i/>
+        </w:rPr>
+        <w:t xml:space="preserve">rate</w:t>
+      </w:r>
+      <w:r>
+        <w:t xml:space="preserve"> </w:t>
+      </w:r>
+      <w:r>
+        <w:t xml:space="preserve">of spoken vocabulary acquisition is slower for DHH children. Given that none of the children here use sign language (which can ensure earlier language access), this vocabulary delay is likely to have knock-on effects for language development more broadly, alongside implications for public policy.</w:t>
+      </w:r>
+    </w:p>
+    <w:p>
+      <w:pPr>
+        <w:pStyle w:val="berschrift2"/>
+      </w:pPr>
+      <w:bookmarkStart w:id="39" w:name="X409cbd262933cdc4ccf1b20a279fb0b797777f4"/>
+      <w:r>
+        <w:t xml:space="preserve">5.3	Predicting early diagnosis and intervention</w:t>
+      </w:r>
+      <w:bookmarkEnd w:id="39"/>
+    </w:p>
+    <w:p>
+      <w:pPr>
+        <w:pStyle w:val="FirstParagraph"/>
+      </w:pPr>
+      <w:r>
+        <w:t xml:space="preserve">Our exploration of the implementation of 1-3-6 guidelines revealed that only 36.84% of children met the EHDI guidance for diagnosis by 3 months and intervention by 6 months. Our results were consistent with prior work</w:t>
+      </w:r>
+      <w:r>
+        <w:t xml:space="preserve">(e.g., Yoshinaga-Itano et al., 1998; Ching et al., 2013)</w:t>
+      </w:r>
+      <w:r>
+        <w:t xml:space="preserve">, finding that children who met the guidelines were 3.65 months</w:t>
+      </w:r>
+      <w:r>
+        <w:t xml:space="preserve"> </w:t>
+      </w:r>
+      <w:r>
+        <w:rPr>
+          <w:i/>
+        </w:rPr>
+        <w:t xml:space="preserve">less</w:t>
+      </w:r>
+      <w:r>
+        <w:t xml:space="preserve"> </w:t>
+      </w:r>
+      <w:r>
+        <w:t xml:space="preserve">delayed in spoken vocabulary than children who were late to receive diagnosis and/or services. By dint of accepting all children receiving early intervention services in one state, our dataset let us delve deeper into</w:t>
+      </w:r>
+      <w:r>
+        <w:t xml:space="preserve"> </w:t>
+      </w:r>
+      <w:r>
+        <w:rPr>
+          <w:i/>
+        </w:rPr>
+        <w:t xml:space="preserve">who</w:t>
+      </w:r>
+      <w:r>
+        <w:t xml:space="preserve"> </w:t>
+      </w:r>
+      <w:r>
+        <w:t xml:space="preserve">received on-time diagnosis and intervention.</w:t>
+      </w:r>
+    </w:p>
+    <w:p>
+      <w:pPr>
+        <w:pStyle w:val="berschrift3"/>
+      </w:pPr>
+      <w:bookmarkStart w:id="40" w:name="diagnosis"/>
+      <w:r>
+        <w:t xml:space="preserve">5.3.1	Diagnosis.</w:t>
+      </w:r>
+      <w:bookmarkEnd w:id="40"/>
+    </w:p>
+    <w:p>
+      <w:pPr>
+        <w:pStyle w:val="FirstParagraph"/>
+      </w:pPr>
+      <w:r>
+        <w:t xml:space="preserve">Having health issues or a non-English language background predicted later diagnosis.</w:t>
+      </w:r>
+      <w:r>
+        <w:t xml:space="preserve"> </w:t>
+      </w:r>
+      <w:r>
+        <w:t xml:space="preserve">Children with health issues were diagnosed 3.70 months later than infants without health issues. For a small fraction of cases, this may have been because health issues caused acquired hearing loss, delaying its identification</w:t>
+      </w:r>
+      <w:r>
+        <w:rPr>
+          <w:rStyle w:val="Funotenzeichen"/>
+        </w:rPr>
+        <w:footnoteReference w:id="41"/>
+      </w:r>
+      <w:r>
+        <w:t xml:space="preserve">. Of course, some situations may require families and medical providers to prioritize treatment for certain health issues (e.g., surgery for congenital heart defect) over diagnostic audiology services. That said, our results raise the possibility that clinician awareness of increased delays in language linked to the prevalence of health issues may facilitate improvements in timely diagnosis.</w:t>
+      </w:r>
+    </w:p>
+    <w:p>
+      <w:pPr>
+        <w:pStyle w:val="Textkrper"/>
+      </w:pPr>
+      <w:r>
+        <w:t xml:space="preserve">Language background too predicted age at diagnosis, such that infants from Spanish-speaking families were diagnosed 3.78 months later than infants from English-speaking families. This may be due to cultural differences in attitudes towards deafness</w:t>
+      </w:r>
+      <w:r>
+        <w:t xml:space="preserve"> </w:t>
+      </w:r>
+      <w:r>
+        <w:t xml:space="preserve">(Caballero, Muñoz, Schultz, Graham, &amp; Meibos, 2018; Rodriguez &amp; Allen, 2020; Steinberg, Bain, Li, Delgado, &amp; Ruperto, 2003)</w:t>
+      </w:r>
+      <w:r>
+        <w:t xml:space="preserve"> </w:t>
+      </w:r>
+      <w:r>
+        <w:t xml:space="preserve">or a lack of linguistically accessible and culturally appropriate audiology services. Only 5.6% of American audiologists identify as bilingual service providers</w:t>
+      </w:r>
+      <w:r>
+        <w:t xml:space="preserve"> </w:t>
+      </w:r>
+      <w:r>
+        <w:t xml:space="preserve">(ASHA, 2019)</w:t>
+      </w:r>
+      <w:r>
+        <w:t xml:space="preserve">, and services from a monolingual provider may be insufficient, particulary in obtaining the child’s case history and providing recommendations for follow-up services</w:t>
+      </w:r>
+      <w:r>
+        <w:t xml:space="preserve"> </w:t>
+      </w:r>
+      <w:r>
+        <w:t xml:space="preserve">(Abreu, Adriatico, &amp; DePierro, 2011)</w:t>
       </w:r>
       <w:r>
         <w:t xml:space="preserve">.</w:t>
@@ -1673,291 +1860,102 @@
     </w:p>
     <w:p>
       <w:pPr>
+        <w:pStyle w:val="berschrift3"/>
+      </w:pPr>
+      <w:bookmarkStart w:id="42" w:name="intervention"/>
+      <w:r>
+        <w:t xml:space="preserve">5.3.2	Intervention.</w:t>
+      </w:r>
+      <w:bookmarkEnd w:id="42"/>
+    </w:p>
+    <w:p>
+      <w:pPr>
+        <w:pStyle w:val="FirstParagraph"/>
+      </w:pPr>
+      <w:r>
+        <w:t xml:space="preserve">As expected, more severe hearing loss predicted earlier intervention.</w:t>
+      </w:r>
+      <w:r>
+        <w:t xml:space="preserve"> </w:t>
+      </w:r>
+      <w:r>
+        <w:t xml:space="preserve"> </w:t>
+      </w:r>
+      <w:r>
+        <w:t xml:space="preserve">This may be due to parents and clinicians adopting a wait-and-see approach to intervention for children with some residual hearing, despite associations between mild-to-moderate hearing loss, and language delays and academic challenges</w:t>
+      </w:r>
+      <w:r>
+        <w:t xml:space="preserve"> </w:t>
+      </w:r>
+      <w:r>
+        <w:t xml:space="preserve">(Blair, Peterson, &amp; Viehweg, 1985; Delage &amp; Tuller, 2007)</w:t>
+      </w:r>
+      <w:r>
+        <w:t xml:space="preserve">. Early intervention may help offset these associations.</w:t>
+      </w:r>
+    </w:p>
+    <w:p>
+      <w:pPr>
         <w:pStyle w:val="Textkrper"/>
       </w:pPr>
       <w:r>
-        <w:t xml:space="preserve">The relationships we found among variables were more confirmatory than surprising, particularly those reflecting known causal links (e.g., increased health issues in children born premature). Nevertheless, they should caution us to think critically about how we construct samples for controlled lab experiments.</w:t>
-      </w:r>
-      <w:r>
-        <w:t xml:space="preserve"> </w:t>
-      </w:r>
-      <w:r>
-        <w:t xml:space="preserve">If a researcher desires to collect a sample of (e.g.) typically-developing pediatric cochlear implant users with bilateral, severe-to-profound hearing loss, how representative would the results be, given that such a subsample may only represent roughly 14% of the DHH population, as it does here? Such considerations are important for properly representing, understanding, and supporting DHH children and their families. This becomes doubly important in the context of interpreting language outcomes like vocabulary.</w:t>
+        <w:t xml:space="preserve">Age at start of services was also associated with age at diagnosis: for each month diagnosis was delayed, intervention was delayed by 2.80 weeks.</w:t>
+      </w:r>
+      <w:r>
+        <w:t xml:space="preserve"> </w:t>
+      </w:r>
+      <w:r>
+        <w:t xml:space="preserve">Ching et al. (2013)</w:t>
+      </w:r>
+      <w:r>
+        <w:t xml:space="preserve"> </w:t>
+      </w:r>
+      <w:r>
+        <w:t xml:space="preserve">found that age at intervention predicted better outcomes for DHH children, above and beyond age at diagnosis. Of course, these two variables are related, underscoring the importance of early diagnosis for putting children in the pipeline towards earlier intervention.</w:t>
+      </w:r>
+    </w:p>
+    <w:p>
+      <w:pPr>
+        <w:pStyle w:val="Textkrper"/>
+      </w:pPr>
+      <w:r>
+        <w:t xml:space="preserve">Finally, it’s important to note that this sample is composed of children receiving birth-to-3 services. Less than 39% of our sample of children in early intervention meet the 6-month EHDI benchmark. Given that only about 67% of children with hearing loss enroll in early intervention services</w:t>
+      </w:r>
+      <w:r>
+        <w:t xml:space="preserve"> </w:t>
+      </w:r>
+      <w:r>
+        <w:t xml:space="preserve">(CDC, 2018)</w:t>
+      </w:r>
+      <w:r>
+        <w:t xml:space="preserve">, our data suggest that the actual proportion of DHH children who receive intervention by the EHDI-recommended 6 months may be closer to 26%. These children may not receive clinical support until school-age or later, exacerbating concerns for language development, which lays an important foundation for literacy and academic success</w:t>
+      </w:r>
+      <w:r>
+        <w:t xml:space="preserve"> </w:t>
+      </w:r>
+      <w:r>
+        <w:t xml:space="preserve">(Hemphill &amp; Tivnan, 2008; Stæhr, 2008)</w:t>
+      </w:r>
+      <w:r>
+        <w:t xml:space="preserve">.</w:t>
       </w:r>
     </w:p>
     <w:p>
       <w:pPr>
         <w:pStyle w:val="berschrift2"/>
       </w:pPr>
-      <w:bookmarkStart w:id="38" w:name="predicting-vocabulary-outcomes"/>
-      <w:r>
-        <w:t xml:space="preserve">5.2	Predicting vocabulary outcomes</w:t>
-      </w:r>
-      <w:bookmarkEnd w:id="38"/>
+      <w:bookmarkStart w:id="43" w:name="educational-and-clinical-implications"/>
+      <w:r>
+        <w:t xml:space="preserve">5.4	Educational and Clinical Implications</w:t>
+      </w:r>
+      <w:bookmarkEnd w:id="43"/>
     </w:p>
     <w:p>
       <w:pPr>
         <w:pStyle w:val="FirstParagraph"/>
       </w:pPr>
       <w:r>
-        <w:t xml:space="preserve">In our sample, 89.01% of DHH children fell below the 50th percentile for vocabulary. Finding that over 90% of DHH children are below the 50th percentile for vocabulary development indicates that this group is not yet well-equipped to acquire language. This disadvantage can have lasting consequences in the lives of DHH children</w:t>
-      </w:r>
-      <w:r>
-        <w:t xml:space="preserve"> </w:t>
-      </w:r>
-      <w:r>
-        <w:t xml:space="preserve">(Karchmer &amp; Mitchell, 2003; Qi &amp; Mitchell, 2012)</w:t>
-      </w:r>
-      <w:r>
-        <w:t xml:space="preserve">, highlighting the importance of understanding what factors contribute to it.</w:t>
-      </w:r>
-    </w:p>
-    <w:p>
-      <w:pPr>
-        <w:pStyle w:val="Textkrper"/>
-      </w:pPr>
-      <w:r>
-        <w:t xml:space="preserve">We predicted that male gender, more severe hearing loss, bilateral hearing loss, no amplification, premature birth, and presence of additional disabilities would be associated with larger spoken vocabulary delay.</w:t>
-      </w:r>
-      <w:r>
-        <w:t xml:space="preserve"> </w:t>
-      </w:r>
-      <w:r>
-        <w:t xml:space="preserve">In contrast to our predictions, the best model predicting vocabulary delay had just a few variables: age, amplification, and laterality. Notably, we see that the spoken vocabulary delay widens with age, indicating that the</w:t>
-      </w:r>
-      <w:r>
-        <w:t xml:space="preserve"> </w:t>
-      </w:r>
-      <w:r>
-        <w:rPr>
-          <w:i/>
-        </w:rPr>
-        <w:t xml:space="preserve">rate</w:t>
-      </w:r>
-      <w:r>
-        <w:t xml:space="preserve"> </w:t>
-      </w:r>
-      <w:r>
-        <w:t xml:space="preserve">of spoken vocabulary acquisition is slower for DHH children. Given that none of the children here use sign language (which can ensure earlier language access), this vocabulary delay is likely to have knock-on effects for language development more broadly, alongside implications for public policy.</w:t>
-      </w:r>
-    </w:p>
-    <w:p>
-      <w:pPr>
-        <w:pStyle w:val="berschrift2"/>
-      </w:pPr>
-      <w:bookmarkStart w:id="39" w:name="X409cbd262933cdc4ccf1b20a279fb0b797777f4"/>
-      <w:r>
-        <w:t xml:space="preserve">5.3	Predicting early diagnosis and intervention</w:t>
-      </w:r>
-      <w:bookmarkEnd w:id="39"/>
-    </w:p>
-    <w:p>
-      <w:pPr>
-        <w:pStyle w:val="FirstParagraph"/>
-      </w:pPr>
-      <w:r>
-        <w:t xml:space="preserve">Our exploration of the implementation of 1-3-6 guidelines revealed that only 36.84% of children met the EHDI guidance for diagnosis by 3 months and intervention by 6 months, despite ample evidence suggesting early diagnosis and intervention improve language outcomes</w:t>
-      </w:r>
-      <w:r>
-        <w:t xml:space="preserve"> </w:t>
-      </w:r>
-      <w:r>
-        <w:t xml:space="preserve">(e.g., Yoshinaga-Itano et al., 1998; Ching et al., 2013)</w:t>
-      </w:r>
-      <w:r>
-        <w:t xml:space="preserve">. Children in our sample who met 1-3-6 guidelines were 3.65 months</w:t>
-      </w:r>
-      <w:r>
-        <w:t xml:space="preserve"> </w:t>
-      </w:r>
-      <w:r>
-        <w:rPr>
-          <w:i/>
-        </w:rPr>
-        <w:t xml:space="preserve">less</w:t>
-      </w:r>
-      <w:r>
-        <w:t xml:space="preserve"> </w:t>
-      </w:r>
-      <w:r>
-        <w:t xml:space="preserve">delayed in spoken vocabulary than children who were late to receive diagnosis and/or services. With these demonstrable benefits in mind, our sample, by dint of accepting all children receiving early intervention services in one state, was able to explore naturally occurring variance in</w:t>
-      </w:r>
-      <w:r>
-        <w:t xml:space="preserve"> </w:t>
-      </w:r>
-      <w:r>
-        <w:rPr>
-          <w:i/>
-        </w:rPr>
-        <w:t xml:space="preserve">who</w:t>
-      </w:r>
-      <w:r>
-        <w:t xml:space="preserve"> </w:t>
-      </w:r>
-      <w:r>
-        <w:t xml:space="preserve">received on-time diagnosis and intervention.</w:t>
-      </w:r>
-    </w:p>
-    <w:p>
-      <w:pPr>
-        <w:pStyle w:val="berschrift3"/>
-      </w:pPr>
-      <w:bookmarkStart w:id="40" w:name="diagnosis"/>
-      <w:r>
-        <w:t xml:space="preserve">5.3.1	Diagnosis.</w:t>
-      </w:r>
-      <w:bookmarkEnd w:id="40"/>
-    </w:p>
-    <w:p>
-      <w:pPr>
-        <w:pStyle w:val="FirstParagraph"/>
-      </w:pPr>
-      <w:r>
-        <w:t xml:space="preserve">Having health issues or a non-English language background predicted later diagnosis.</w:t>
-      </w:r>
-      <w:r>
-        <w:t xml:space="preserve"> </w:t>
-      </w:r>
-      <w:r>
-        <w:t xml:space="preserve">Children with health issues were diagnosed 3.70 months later than infants without health issues. One possible explanation is that the health issues caused acquired hearing loss that wouldn’t be detected by the newborn hearing screening, thus delaying identification of hearing loss; this explanation accounts for only a fraction of the subpopulation with health issues</w:t>
-      </w:r>
-      <w:r>
-        <w:rPr>
-          <w:rStyle w:val="Funotenzeichen"/>
-        </w:rPr>
-        <w:footnoteReference w:id="41"/>
-      </w:r>
-      <w:r>
-        <w:t xml:space="preserve">. Alternatively, some situations may require families and medical providers to prioritize treatment for certain health issues (e.g., surgery for congenital heart defect) over diagnostic audiology services. Nevertheless, it is possible that in some cases, clinician awareness of the increased delays in language related to health issues more broadly may facilitate improvements in timely diagnosis.</w:t>
-      </w:r>
-    </w:p>
-    <w:p>
-      <w:pPr>
-        <w:pStyle w:val="Textkrper"/>
-      </w:pPr>
-      <w:r>
-        <w:t xml:space="preserve">Language background too predicted age at diagnosis. Infants from Spanish-speaking families were diagnosed 3.78 months later than infants from English-speaking families. This may be due to cultural differences in attitudes towards deafness</w:t>
-      </w:r>
-      <w:r>
-        <w:t xml:space="preserve"> </w:t>
-      </w:r>
-      <w:r>
-        <w:t xml:space="preserve">(Caballero, Muñoz, Schultz, Graham, &amp; Meibos, 2018; Rodriguez &amp; Allen, 2020; Steinberg, Bain, Li, Delgado, &amp; Ruperto, 2003)</w:t>
-      </w:r>
-      <w:r>
-        <w:t xml:space="preserve"> </w:t>
-      </w:r>
-      <w:r>
-        <w:t xml:space="preserve">or it may result from a lack of linguistically accessible and culturally appropriate audiology services. Only 5.6% of American audiologists identify as bilingual service providers</w:t>
-      </w:r>
-      <w:r>
-        <w:t xml:space="preserve"> </w:t>
-      </w:r>
-      <w:r>
-        <w:t xml:space="preserve">(ASHA, 2019)</w:t>
-      </w:r>
-      <w:r>
-        <w:t xml:space="preserve">, and services from a monolingual provider may be insufficient, particulary in obtaining the child’s case history and providing recommendations for follow-up services</w:t>
-      </w:r>
-      <w:r>
-        <w:t xml:space="preserve"> </w:t>
-      </w:r>
-      <w:r>
-        <w:t xml:space="preserve">(Abreu, Adriatico, &amp; DePierro, 2011)</w:t>
-      </w:r>
-      <w:r>
-        <w:t xml:space="preserve">.</w:t>
-      </w:r>
-    </w:p>
-    <w:p>
-      <w:pPr>
-        <w:pStyle w:val="berschrift3"/>
-      </w:pPr>
-      <w:bookmarkStart w:id="42" w:name="intervention"/>
-      <w:r>
-        <w:t xml:space="preserve">5.3.2	Intervention.</w:t>
-      </w:r>
-      <w:bookmarkEnd w:id="42"/>
-    </w:p>
-    <w:p>
-      <w:pPr>
-        <w:pStyle w:val="FirstParagraph"/>
-      </w:pPr>
-      <w:r>
-        <w:t xml:space="preserve">As expected, more severe hearing loss predicted earlier intervention, such that for every additional 10 dB HL, predicted age at intervention was 0.93 month earlier. Parents and clinicians may adopt a wait-and-see approach to intervention for children with some residual hearing. Nevertheless, mild-to-moderate hearing loss is associated with language delays and academic challenges</w:t>
-      </w:r>
-      <w:r>
-        <w:t xml:space="preserve"> </w:t>
-      </w:r>
-      <w:r>
-        <w:t xml:space="preserve">(Blair, Peterson, &amp; Viehweg, 1985; Delage &amp; Tuller, 2007)</w:t>
-      </w:r>
-      <w:r>
-        <w:t xml:space="preserve">, which early intervention may offset.</w:t>
-      </w:r>
-    </w:p>
-    <w:p>
-      <w:pPr>
-        <w:pStyle w:val="Textkrper"/>
-      </w:pPr>
-      <w:r>
-        <w:t xml:space="preserve">Age at start of services was also associated with age at diagnosis: for each month diagnosis was delayed, intervention was delayed by 2.80 weeks.</w:t>
-      </w:r>
-      <w:r>
-        <w:t xml:space="preserve"> </w:t>
-      </w:r>
-      <w:r>
-        <w:t xml:space="preserve">Ching et al. (2013)</w:t>
-      </w:r>
-      <w:r>
-        <w:t xml:space="preserve"> </w:t>
-      </w:r>
-      <w:r>
-        <w:t xml:space="preserve">found that age at intervention predicted better outcomes for DHH children, above and beyond age at diagnosis. Of course, these two variables are related, such that we cannot hope to achieve early intervention goals without ensuring children receive timely diagnosis. Early diagnosis puts children in the pipeline towards intervention earlier.</w:t>
-      </w:r>
-    </w:p>
-    <w:p>
-      <w:pPr>
-        <w:pStyle w:val="Textkrper"/>
-      </w:pPr>
-      <w:r>
-        <w:t xml:space="preserve">Finally, it’s important to note that this sample is composed of children receiving birth-to-3 services. In this sample, less than 39% of our sample of children in early intervention meet the 6-month EHDI benchmark. Given that only about 67% of children with hearing loss enroll in early intervention services</w:t>
-      </w:r>
-      <w:r>
-        <w:t xml:space="preserve"> </w:t>
-      </w:r>
-      <w:r>
-        <w:t xml:space="preserve">(CDC, 2018)</w:t>
-      </w:r>
-      <w:r>
-        <w:t xml:space="preserve">, our data suggest that the actual proportion of DHH children who receive intervention by the EHDI-recommended 6 months may be closer to 26%. These children may not receive clinical support until school-age or later, exacerbating concerns for language development, which lays an important foundation for literacy and academic success</w:t>
-      </w:r>
-      <w:r>
-        <w:t xml:space="preserve"> </w:t>
-      </w:r>
-      <w:r>
-        <w:t xml:space="preserve">(Hemphill &amp; Tivnan, 2008; Stæhr, 2008)</w:t>
-      </w:r>
-      <w:r>
-        <w:t xml:space="preserve">.</w:t>
-      </w:r>
-    </w:p>
-    <w:p>
-      <w:pPr>
-        <w:pStyle w:val="berschrift2"/>
-      </w:pPr>
-      <w:bookmarkStart w:id="43" w:name="educational-and-clinical-implications"/>
-      <w:r>
-        <w:t xml:space="preserve">5.4	Educational and Clinical Implications</w:t>
-      </w:r>
-      <w:bookmarkEnd w:id="43"/>
-    </w:p>
-    <w:p>
-      <w:pPr>
-        <w:pStyle w:val="FirstParagraph"/>
-      </w:pPr>
-      <w:r>
-        <w:t xml:space="preserve">Despite high rates of newborn hearing screening in North Carolina, and even relatively high rates of diagnosis by 3 months (66/101 children in our sample), most children in our sample did not meet the 1-3-6 guidelines. Based on our analyses, we have the following recommendations for increasing attainment of 1-3-6 guidelines:</w:t>
+        <w:t xml:space="preserve">Despite high rates of newborn hearing screening in North Carolina, and even relatively high rates of diagnosis by 3 months (66/101 children in our sample), most children did not meet the 1-3-6 guidelines. Based on our analyses, we have the following recommendations for increasing attainment of 1-3-6 guidelines:</w:t>
       </w:r>
     </w:p>
     <w:p>
@@ -2033,7 +2031,10 @@
         <w:t xml:space="preserve"> </w:t>
       </w:r>
       <w:r>
-        <w:t xml:space="preserve">Another solution: even prior to intervention or amplification, provision of structured, accessible language input (i.e., sign language) may mitigate negative effects of auditory deprivation on language skills</w:t>
+        <w:t xml:space="preserve"> </w:t>
+      </w:r>
+      <w:r>
+        <w:t xml:space="preserve">Another option may be the provision of structured, accessible language input (i.e., sign language) even prior to intervention or amplification, potentially mitigating negative effects of auditory deprivation on language skills</w:t>
       </w:r>
       <w:r>
         <w:t xml:space="preserve"> </w:t>
@@ -2042,7 +2043,7 @@
         <w:t xml:space="preserve">(Davidson, Lillo-Martin, &amp; Pichler, 2014; Hassanzadeh, 2012)</w:t>
       </w:r>
       <w:r>
-        <w:t xml:space="preserve">. Indeed, while we recognize that learning sign language may pose a challenge for some families for myriad reasons, and as noted above, our sample did not use sign language, we nevertheless feel it is worth underscoring as an important language support for DHH children and their families.</w:t>
+        <w:t xml:space="preserve">. While learning sign language may pose a challenge for some families for myriad reasons (as underscored by its absence as a communication modality within our sample), we nevertheless highlight its potential as an important language support for DHH children and their families.</w:t>
       </w:r>
     </w:p>
     <w:p>
@@ -2068,9 +2069,9 @@
         <w:pStyle w:val="Textkrper"/>
       </w:pPr>
       <w:r>
-        <w:t xml:space="preserve">Given our exploratory analyses, there were many possible analytic routes. In the interest of transparency, these data and all code generating our results are available on our OSF page (</w:t>
-      </w:r>
-      <w:hyperlink r:id="rId45">
+        <w:t xml:space="preserve">Given our exploratory analyses, there were many possible analytic routes. We encourage interested readers to explore further analyses using the data and/or code provided on our OSF page (</w:t>
+      </w:r>
+      <w:hyperlink r:id="rId28">
         <w:r>
           <w:rPr>
             <w:rStyle w:val="Hyperlink"/>
@@ -2079,7 +2080,40 @@
         </w:r>
       </w:hyperlink>
       <w:r>
-        <w:t xml:space="preserve">), and we encourage those interested to explore further analyses.</w:t>
+        <w:t xml:space="preserve">.</w:t>
+      </w:r>
+      <w:r>
+        <w:t xml:space="preserve"> </w:t>
+      </w:r>
+      <w:r>
+        <w:t xml:space="preserve"> </w:t>
+      </w:r>
+      <w:r>
+        <w:t xml:space="preserve">This sample is composed only of children in North Carolina.</w:t>
+      </w:r>
+      <w:r>
+        <w:t xml:space="preserve"> </w:t>
+      </w:r>
+      <w:r>
+        <w:t xml:space="preserve">While certain factors vary by country and by state</w:t>
+      </w:r>
+      <w:r>
+        <w:t xml:space="preserve"> </w:t>
+      </w:r>
+      <w:r>
+        <w:t xml:space="preserve">(e.g., diagnosis and early intervention practices; NAD, n.d.)</w:t>
+      </w:r>
+      <w:r>
+        <w:t xml:space="preserve">, our sample largely resembles the national DHH population in terms of degree of hearing loss, percentage of children with additional disabilities, cochlear implant and hearing aid use, language background, and gender</w:t>
+      </w:r>
+      <w:r>
+        <w:t xml:space="preserve"> </w:t>
+      </w:r>
+      <w:r>
+        <w:t xml:space="preserve">(Blackorby &amp; Knokey, 2006; Institute, 2014)</w:t>
+      </w:r>
+      <w:r>
+        <w:t xml:space="preserve">, though not in communication modality. A similar naturalistic study in regions where sign language access for DHH children is more common (e.g. Washington D.C.) would be a welcome addition to the present work, in illuminating the effects of different clinical and demographic factors in a signing population. One further limitation to our analyses and to assessing representativeness of the sample is that race and socioeconomic status information was not available.</w:t>
       </w:r>
     </w:p>
     <w:p>
@@ -2087,49 +2121,35 @@
         <w:pStyle w:val="Textkrper"/>
       </w:pPr>
       <w:r>
-        <w:t xml:space="preserve">This sample is composed only of children in North Carolina.</w:t>
-      </w:r>
-      <w:r>
-        <w:t xml:space="preserve"> </w:t>
-      </w:r>
-      <w:r>
-        <w:t xml:space="preserve">While certain factors vary by country and by state</w:t>
-      </w:r>
-      <w:r>
-        <w:t xml:space="preserve"> </w:t>
-      </w:r>
-      <w:r>
-        <w:t xml:space="preserve">(e.g., diagnosis and early intervention practices; NAD, n.d.)</w:t>
-      </w:r>
-      <w:r>
-        <w:t xml:space="preserve">, our sample largely resembles the national DHH population in terms of degree of hearing loss, percentage of children with additional disabilities, cochlear implant and hearing aid use, language background, and gender</w:t>
-      </w:r>
-      <w:r>
-        <w:t xml:space="preserve"> </w:t>
-      </w:r>
-      <w:r>
-        <w:t xml:space="preserve">(Blackorby &amp; Knokey, 2006; Institute, 2014)</w:t>
-      </w:r>
-      <w:r>
-        <w:t xml:space="preserve">, though not in communication modality. A similar naturalistic study in regions where sign language access for DHH children is more common (e.g. Washington D.C.) would be a welcome addition to the present work, in illuminating the effects of different clinical and demographic factors in a signing population. One further limitation to our analyses and to assessing representativeness of the sample is that race and socioeconomic status information was not available.</w:t>
-      </w:r>
-    </w:p>
-    <w:p>
-      <w:pPr>
-        <w:pStyle w:val="Textkrper"/>
-      </w:pPr>
-      <w:r>
-        <w:t xml:space="preserve">Finally, the considerable variability in the sample did not allow us to easily isolate effects of different factors (e.g., degree vs. amplification). However, as discussed above, this reflects real-world variability that does not make sense to isolate. Instead, this limitation would be best addressed by larger sample sizes. As researchers continue to study influences on vocabulary in DHH children, a meta-analytic approach too may be able to better estimate effects and effect sizes within the varied outcomes of this heterogeneous population.</w:t>
+        <w:t xml:space="preserve">Finally, the considerable variability in the sample did not allow us to easily isolate effects of different factors (e.g., degree vs. amplification). This reflects real-world variability and would be best addressed by larger sample sizes. As researchers continue to study influences on vocabulary in DHH children, a meta-analytic approach too may be able to better estimate effect sizes within the varied outcomes of this heterogeneous population.</w:t>
       </w:r>
     </w:p>
     <w:p>
       <w:pPr>
         <w:pStyle w:val="berschrift1"/>
       </w:pPr>
-      <w:bookmarkStart w:id="46" w:name="conclusion"/>
+      <w:bookmarkStart w:id="45" w:name="conclusion"/>
       <w:r>
         <w:t xml:space="preserve">7	Conclusion</w:t>
       </w:r>
+      <w:bookmarkEnd w:id="45"/>
+    </w:p>
+    <w:p>
+      <w:pPr>
+        <w:pStyle w:val="FirstParagraph"/>
+      </w:pPr>
+      <w:r>
+        <w:t xml:space="preserve">The present study explored interrelations among demographic and audiological characteristics, vocabulary outcomes, and clinical milestones within a diverse sample of 100 DHH children enrolled in early intervention services in North Carolina. Our population-based description underscores heavily interlocking demographic, audiological, and clinical characteristics (e.g. communication approach and presence of developmental delays). Our models highlight the outsized roles of age, amplification, and laterality relative to other predictors, together accounting for over half of variance in productive vocabulary. We also explicitly examined the roles of prompt achievement of early intervention milestones on vocabulary. We found that overall, this sample showed vocabulary delays relative to hearing peers, and room for improvement in rates of early diagnosis and intervention in particular. This in turn highlights potential paths forward in ensuring that regardless of hearing status, we are able to provide language access and early childhood support to help children attain their potential.</w:t>
+      </w:r>
+    </w:p>
+    <w:p>
+      <w:pPr>
+        <w:pStyle w:val="berschrift1"/>
+      </w:pPr>
+      <w:bookmarkStart w:id="46" w:name="acknowledgement"/>
+      <w:r>
+        <w:t xml:space="preserve">8	Acknowledgement</w:t>
+      </w:r>
       <w:bookmarkEnd w:id="46"/>
     </w:p>
     <w:p>
@@ -2137,44 +2157,26 @@
         <w:pStyle w:val="FirstParagraph"/>
       </w:pPr>
       <w:r>
-        <w:t xml:space="preserve">The present study explored interrelations among demographic and audiological characteristics, vocabulary outcomes, and clinical milestones within a diverse sample of 100 DHH children enrolled in early intervention services in North Carolina. We provide a population-based description, highlighting heavily interlocking demographic, audiological, and clinical characteristics (e.g. communication approach and presence of developmental delays). Our vocabulary models highlight the outsized roles of age, amplification, and laterality relative to other predictors. We also explicitly examined the roles of prompt achievement of early intervention milestones on vocabulary. We found that overall, this sample showed vocabulary delays relative to hearing peers, and room for improvement in rates of early diagnosis and intervention. This in turn highlights potential paths forward in ensuring that regardless of hearing status, we are able to provide language access and early childhood support to help children attain their potential.</w:t>
+        <w:t xml:space="preserve">Thank you to the Early Language Sensory Support Program for generously sharing their vocabulary assessments. We also thank Stephan Meylan for lending growth curve knowledge.</w:t>
+      </w:r>
+    </w:p>
+    <w:p>
+      <w:r>
+        <w:br w:type="page"/>
       </w:r>
     </w:p>
     <w:p>
       <w:pPr>
         <w:pStyle w:val="berschrift1"/>
       </w:pPr>
-      <w:bookmarkStart w:id="47" w:name="acknowledgement"/>
-      <w:r>
-        <w:t xml:space="preserve">8	Acknowledgement</w:t>
+      <w:bookmarkStart w:id="47" w:name="references"/>
+      <w:r>
+        <w:t xml:space="preserve">9	References</w:t>
       </w:r>
       <w:bookmarkEnd w:id="47"/>
     </w:p>
-    <w:p>
-      <w:pPr>
-        <w:pStyle w:val="FirstParagraph"/>
-      </w:pPr>
-      <w:r>
-        <w:t xml:space="preserve">Thank you to the Early Language Sensory Support Program for generously sharing their vocabulary assessments. We also thank Stephan Meylan for lending growth curve knowledge.</w:t>
-      </w:r>
-    </w:p>
-    <w:p>
-      <w:r>
-        <w:br w:type="page"/>
-      </w:r>
-    </w:p>
-    <w:p>
-      <w:pPr>
-        <w:pStyle w:val="berschrift1"/>
-      </w:pPr>
-      <w:bookmarkStart w:id="48" w:name="references"/>
-      <w:r>
-        <w:t xml:space="preserve">9	References</w:t>
-      </w:r>
-      <w:bookmarkEnd w:id="48"/>
-    </w:p>
-    <w:bookmarkStart w:id="150" w:name="refs"/>
-    <w:bookmarkStart w:id="50" w:name="ref-abreu2011"/>
+    <w:bookmarkStart w:id="145" w:name="refs"/>
+    <w:bookmarkStart w:id="49" w:name="ref-abreu2011"/>
     <w:p>
       <w:pPr>
         <w:pStyle w:val="Literaturverzeichnis"/>
@@ -2210,7 +2212,7 @@
       <w:r>
         <w:t xml:space="preserve"> </w:t>
       </w:r>
-      <w:hyperlink r:id="rId49">
+      <w:hyperlink r:id="rId48">
         <w:r>
           <w:rPr>
             <w:rStyle w:val="Hyperlink"/>
@@ -2219,24 +2221,81 @@
         </w:r>
       </w:hyperlink>
     </w:p>
+    <w:bookmarkEnd w:id="49"/>
+    <w:bookmarkStart w:id="50" w:name="ref-apuzzo1995"/>
+    <w:p>
+      <w:pPr>
+        <w:pStyle w:val="Literaturverzeichnis"/>
+        <w:pStyle w:val="Literaturverzeichnis"/>
+      </w:pPr>
+      <w:r>
+        <w:t xml:space="preserve">Apuzzo, M.-R. L., &amp; Yoshinaga-Itano, C. (1995). Early Identification of Infants with Significant Hearing Loss and the Minnesota Child Development Inventory.</w:t>
+      </w:r>
+      <w:r>
+        <w:t xml:space="preserve"> </w:t>
+      </w:r>
+      <w:r>
+        <w:rPr>
+          <w:i/>
+        </w:rPr>
+        <w:t xml:space="preserve">Seminars in Hearing</w:t>
+      </w:r>
+      <w:r>
+        <w:t xml:space="preserve">,</w:t>
+      </w:r>
+      <w:r>
+        <w:t xml:space="preserve"> </w:t>
+      </w:r>
+      <w:r>
+        <w:rPr>
+          <w:i/>
+        </w:rPr>
+        <w:t xml:space="preserve">16</w:t>
+      </w:r>
+      <w:r>
+        <w:t xml:space="preserve">(2).</w:t>
+      </w:r>
+    </w:p>
     <w:bookmarkEnd w:id="50"/>
-    <w:bookmarkStart w:id="51" w:name="ref-apuzzo1995"/>
-    <w:p>
-      <w:pPr>
-        <w:pStyle w:val="Literaturverzeichnis"/>
-        <w:pStyle w:val="Literaturverzeichnis"/>
-      </w:pPr>
-      <w:r>
-        <w:t xml:space="preserve">Apuzzo, M.-R. L., &amp; Yoshinaga-Itano, C. (1995). Early Identification of Infants with Significant Hearing Loss and the Minnesota Child Development Inventory.</w:t>
-      </w:r>
-      <w:r>
-        <w:t xml:space="preserve"> </w:t>
-      </w:r>
-      <w:r>
-        <w:rPr>
-          <w:i/>
-        </w:rPr>
-        <w:t xml:space="preserve">Seminars in Hearing</w:t>
+    <w:bookmarkStart w:id="51" w:name="ref-asha2019"/>
+    <w:p>
+      <w:pPr>
+        <w:pStyle w:val="Literaturverzeichnis"/>
+        <w:pStyle w:val="Literaturverzeichnis"/>
+      </w:pPr>
+      <w:r>
+        <w:t xml:space="preserve">ASHA. (2019). Demographic Profile of ASHA Members Providing Bilingual Services, Year-End 2019, 6.</w:t>
+      </w:r>
+    </w:p>
+    <w:bookmarkEnd w:id="51"/>
+    <w:bookmarkStart w:id="52" w:name="ref-blackorby2006"/>
+    <w:p>
+      <w:pPr>
+        <w:pStyle w:val="Literaturverzeichnis"/>
+        <w:pStyle w:val="Literaturverzeichnis"/>
+      </w:pPr>
+      <w:r>
+        <w:t xml:space="preserve">Blackorby, J., &amp; Knokey, A.-M. (2006). A National Profile of Students with Hearing Impairments in Elementary and Middle School: A Special Topic Report from the Special Education Elementary Longitudinal Study, 30.</w:t>
+      </w:r>
+    </w:p>
+    <w:bookmarkEnd w:id="52"/>
+    <w:bookmarkStart w:id="53" w:name="ref-blair1985"/>
+    <w:p>
+      <w:pPr>
+        <w:pStyle w:val="Literaturverzeichnis"/>
+        <w:pStyle w:val="Literaturverzeichnis"/>
+      </w:pPr>
+      <w:r>
+        <w:t xml:space="preserve">Blair, J. C., Peterson, M. E., &amp; Viehweg, S. H. (1985). The Effects of Mild Sensorineural Hearing Loss on Academic Performance of Young School-Age Children.</w:t>
+      </w:r>
+      <w:r>
+        <w:t xml:space="preserve"> </w:t>
+      </w:r>
+      <w:r>
+        <w:rPr>
+          <w:i/>
+        </w:rPr>
+        <w:t xml:space="preserve">Volta Review</w:t>
       </w:r>
       <w:r>
         <w:t xml:space="preserve">,</w:t>
@@ -2248,52 +2307,30 @@
         <w:rPr>
           <w:i/>
         </w:rPr>
-        <w:t xml:space="preserve">16</w:t>
-      </w:r>
-      <w:r>
-        <w:t xml:space="preserve">(2).</w:t>
-      </w:r>
-    </w:p>
-    <w:bookmarkEnd w:id="51"/>
-    <w:bookmarkStart w:id="52" w:name="ref-asha2019"/>
-    <w:p>
-      <w:pPr>
-        <w:pStyle w:val="Literaturverzeichnis"/>
-        <w:pStyle w:val="Literaturverzeichnis"/>
-      </w:pPr>
-      <w:r>
-        <w:t xml:space="preserve">ASHA. (2019). Demographic Profile of ASHA Members Providing Bilingual Services, Year-End 2019, 6.</w:t>
-      </w:r>
-    </w:p>
-    <w:bookmarkEnd w:id="52"/>
-    <w:bookmarkStart w:id="53" w:name="ref-blackorby2006"/>
-    <w:p>
-      <w:pPr>
-        <w:pStyle w:val="Literaturverzeichnis"/>
-        <w:pStyle w:val="Literaturverzeichnis"/>
-      </w:pPr>
-      <w:r>
-        <w:t xml:space="preserve">Blackorby, J., &amp; Knokey, A.-M. (2006). A National Profile of Students with Hearing Impairments in Elementary and Middle School: A Special Topic Report from the Special Education Elementary Longitudinal Study, 30.</w:t>
+        <w:t xml:space="preserve">87</w:t>
+      </w:r>
+      <w:r>
+        <w:t xml:space="preserve">(2), 87–93.</w:t>
       </w:r>
     </w:p>
     <w:bookmarkEnd w:id="53"/>
-    <w:bookmarkStart w:id="54" w:name="ref-blair1985"/>
-    <w:p>
-      <w:pPr>
-        <w:pStyle w:val="Literaturverzeichnis"/>
-        <w:pStyle w:val="Literaturverzeichnis"/>
-      </w:pPr>
-      <w:r>
-        <w:t xml:space="preserve">Blair, J. C., Peterson, M. E., &amp; Viehweg, S. H. (1985). The Effects of Mild Sensorineural Hearing Loss on Academic Performance of Young School-Age Children.</w:t>
-      </w:r>
-      <w:r>
-        <w:t xml:space="preserve"> </w:t>
-      </w:r>
-      <w:r>
-        <w:rPr>
-          <w:i/>
-        </w:rPr>
-        <w:t xml:space="preserve">Volta Review</w:t>
+    <w:bookmarkStart w:id="55" w:name="ref-caballero2018"/>
+    <w:p>
+      <w:pPr>
+        <w:pStyle w:val="Literaturverzeichnis"/>
+        <w:pStyle w:val="Literaturverzeichnis"/>
+      </w:pPr>
+      <w:r>
+        <w:t xml:space="preserve">Caballero, A., Muñoz, K., Schultz, J., Graham, L., &amp; Meibos, A. (2018). Hispanic Parents’ Beliefs, Attitudes and Perceptions Toward Pediatric Hearing Loss: A Comprehensive Literature Review.</w:t>
+      </w:r>
+      <w:r>
+        <w:t xml:space="preserve"> </w:t>
+      </w:r>
+      <w:r>
+        <w:rPr>
+          <w:i/>
+        </w:rPr>
+        <w:t xml:space="preserve">Journal of Early Hearing Detection and Intervention</w:t>
       </w:r>
       <w:r>
         <w:t xml:space="preserve">,</w:t>
@@ -2305,87 +2342,6 @@
         <w:rPr>
           <w:i/>
         </w:rPr>
-        <w:t xml:space="preserve">87</w:t>
-      </w:r>
-      <w:r>
-        <w:t xml:space="preserve">(2), 87–93.</w:t>
-      </w:r>
-    </w:p>
-    <w:bookmarkEnd w:id="54"/>
-    <w:bookmarkStart w:id="56" w:name="ref-briggs2011"/>
-    <w:p>
-      <w:pPr>
-        <w:pStyle w:val="Literaturverzeichnis"/>
-        <w:pStyle w:val="Literaturverzeichnis"/>
-      </w:pPr>
-      <w:r>
-        <w:t xml:space="preserve">Briggs, L., Davidson, L., &amp; Lieu, J. E. C. (2011). Outcomes of conventional amplification for pediatric unilateral hearing loss.</w:t>
-      </w:r>
-      <w:r>
-        <w:t xml:space="preserve"> </w:t>
-      </w:r>
-      <w:r>
-        <w:rPr>
-          <w:i/>
-        </w:rPr>
-        <w:t xml:space="preserve">The Annals of Otology, Rhinology, and Laryngology</w:t>
-      </w:r>
-      <w:r>
-        <w:t xml:space="preserve">,</w:t>
-      </w:r>
-      <w:r>
-        <w:t xml:space="preserve"> </w:t>
-      </w:r>
-      <w:r>
-        <w:rPr>
-          <w:i/>
-        </w:rPr>
-        <w:t xml:space="preserve">120</w:t>
-      </w:r>
-      <w:r>
-        <w:t xml:space="preserve">(7), 448–454.</w:t>
-      </w:r>
-      <w:r>
-        <w:t xml:space="preserve"> </w:t>
-      </w:r>
-      <w:hyperlink r:id="rId55">
-        <w:r>
-          <w:rPr>
-            <w:rStyle w:val="Hyperlink"/>
-          </w:rPr>
-          <w:t xml:space="preserve">https://doi.org/10.1177/000348941112000705</w:t>
-        </w:r>
-      </w:hyperlink>
-    </w:p>
-    <w:bookmarkEnd w:id="56"/>
-    <w:bookmarkStart w:id="58" w:name="ref-caballero2018"/>
-    <w:p>
-      <w:pPr>
-        <w:pStyle w:val="Literaturverzeichnis"/>
-        <w:pStyle w:val="Literaturverzeichnis"/>
-      </w:pPr>
-      <w:r>
-        <w:t xml:space="preserve">Caballero, A., Muñoz, K., Schultz, J., Graham, L., &amp; Meibos, A. (2018). Hispanic Parents’ Beliefs, Attitudes and Perceptions Toward Pediatric Hearing Loss: A Comprehensive Literature Review.</w:t>
-      </w:r>
-      <w:r>
-        <w:t xml:space="preserve"> </w:t>
-      </w:r>
-      <w:r>
-        <w:rPr>
-          <w:i/>
-        </w:rPr>
-        <w:t xml:space="preserve">Journal of Early Hearing Detection and Intervention</w:t>
-      </w:r>
-      <w:r>
-        <w:t xml:space="preserve">,</w:t>
-      </w:r>
-      <w:r>
-        <w:t xml:space="preserve"> </w:t>
-      </w:r>
-      <w:r>
-        <w:rPr>
-          <w:i/>
-        </w:rPr>
         <w:t xml:space="preserve">3</w:t>
       </w:r>
       <w:r>
@@ -2394,7 +2350,7 @@
       <w:r>
         <w:t xml:space="preserve"> </w:t>
       </w:r>
-      <w:hyperlink r:id="rId57">
+      <w:hyperlink r:id="rId54">
         <w:r>
           <w:rPr>
             <w:rStyle w:val="Hyperlink"/>
@@ -2403,8 +2359,8 @@
         </w:r>
       </w:hyperlink>
     </w:p>
-    <w:bookmarkEnd w:id="58"/>
-    <w:bookmarkStart w:id="59" w:name="ref-cdc2018"/>
+    <w:bookmarkEnd w:id="55"/>
+    <w:bookmarkStart w:id="56" w:name="ref-cdc2018"/>
     <w:p>
       <w:pPr>
         <w:pStyle w:val="Literaturverzeichnis"/>
@@ -2426,8 +2382,8 @@
         <w:t xml:space="preserve">. https://www.cdc.gov/ncbddd/hearingloss/2016-data/01-data-summary.html.</w:t>
       </w:r>
     </w:p>
-    <w:bookmarkEnd w:id="59"/>
-    <w:bookmarkStart w:id="61" w:name="ref-ching2018"/>
+    <w:bookmarkEnd w:id="56"/>
+    <w:bookmarkStart w:id="58" w:name="ref-ching2018"/>
     <w:p>
       <w:pPr>
         <w:pStyle w:val="Literaturverzeichnis"/>
@@ -2463,7 +2419,7 @@
       <w:r>
         <w:t xml:space="preserve"> </w:t>
       </w:r>
-      <w:hyperlink r:id="rId60">
+      <w:hyperlink r:id="rId57">
         <w:r>
           <w:rPr>
             <w:rStyle w:val="Hyperlink"/>
@@ -2472,8 +2428,8 @@
         </w:r>
       </w:hyperlink>
     </w:p>
-    <w:bookmarkEnd w:id="61"/>
-    <w:bookmarkStart w:id="63" w:name="ref-ching2013"/>
+    <w:bookmarkEnd w:id="58"/>
+    <w:bookmarkStart w:id="60" w:name="ref-ching2013"/>
     <w:p>
       <w:pPr>
         <w:pStyle w:val="Literaturverzeichnis"/>
@@ -2509,7 +2465,7 @@
       <w:r>
         <w:t xml:space="preserve"> </w:t>
       </w:r>
-      <w:hyperlink r:id="rId62">
+      <w:hyperlink r:id="rId59">
         <w:r>
           <w:rPr>
             <w:rStyle w:val="Hyperlink"/>
@@ -2518,8 +2474,8 @@
         </w:r>
       </w:hyperlink>
     </w:p>
-    <w:bookmarkEnd w:id="63"/>
-    <w:bookmarkStart w:id="65" w:name="ref-clark2016"/>
+    <w:bookmarkEnd w:id="60"/>
+    <w:bookmarkStart w:id="62" w:name="ref-clark2016"/>
     <w:p>
       <w:pPr>
         <w:pStyle w:val="Literaturverzeichnis"/>
@@ -2555,7 +2511,7 @@
       <w:r>
         <w:t xml:space="preserve"> </w:t>
       </w:r>
-      <w:hyperlink r:id="rId64">
+      <w:hyperlink r:id="rId61">
         <w:r>
           <w:rPr>
             <w:rStyle w:val="Hyperlink"/>
@@ -2564,8 +2520,8 @@
         </w:r>
       </w:hyperlink>
     </w:p>
-    <w:bookmarkEnd w:id="65"/>
-    <w:bookmarkStart w:id="67" w:name="ref-davidson2014"/>
+    <w:bookmarkEnd w:id="62"/>
+    <w:bookmarkStart w:id="64" w:name="ref-davidson2014"/>
     <w:p>
       <w:pPr>
         <w:pStyle w:val="Literaturverzeichnis"/>
@@ -2601,7 +2557,7 @@
       <w:r>
         <w:t xml:space="preserve"> </w:t>
       </w:r>
-      <w:hyperlink r:id="rId66">
+      <w:hyperlink r:id="rId63">
         <w:r>
           <w:rPr>
             <w:rStyle w:val="Hyperlink"/>
@@ -2610,8 +2566,8 @@
         </w:r>
       </w:hyperlink>
     </w:p>
-    <w:bookmarkEnd w:id="67"/>
-    <w:bookmarkStart w:id="69" w:name="ref-dediego-lazaro2018"/>
+    <w:bookmarkEnd w:id="64"/>
+    <w:bookmarkStart w:id="66" w:name="ref-dediego-lazaro2018"/>
     <w:p>
       <w:pPr>
         <w:pStyle w:val="Literaturverzeichnis"/>
@@ -2647,7 +2603,7 @@
       <w:r>
         <w:t xml:space="preserve"> </w:t>
       </w:r>
-      <w:hyperlink r:id="rId68">
+      <w:hyperlink r:id="rId65">
         <w:r>
           <w:rPr>
             <w:rStyle w:val="Hyperlink"/>
@@ -2656,8 +2612,8 @@
         </w:r>
       </w:hyperlink>
     </w:p>
-    <w:bookmarkEnd w:id="69"/>
-    <w:bookmarkStart w:id="71" w:name="ref-delage2007"/>
+    <w:bookmarkEnd w:id="66"/>
+    <w:bookmarkStart w:id="68" w:name="ref-delage2007"/>
     <w:p>
       <w:pPr>
         <w:pStyle w:val="Literaturverzeichnis"/>
@@ -2693,7 +2649,7 @@
       <w:r>
         <w:t xml:space="preserve"> </w:t>
       </w:r>
-      <w:hyperlink r:id="rId70">
+      <w:hyperlink r:id="rId67">
         <w:r>
           <w:rPr>
             <w:rStyle w:val="Hyperlink"/>
@@ -2702,8 +2658,8 @@
         </w:r>
       </w:hyperlink>
     </w:p>
-    <w:bookmarkEnd w:id="71"/>
-    <w:bookmarkStart w:id="73" w:name="ref-eisenberg2007"/>
+    <w:bookmarkEnd w:id="68"/>
+    <w:bookmarkStart w:id="70" w:name="ref-eisenberg2007"/>
     <w:p>
       <w:pPr>
         <w:pStyle w:val="Literaturverzeichnis"/>
@@ -2739,7 +2695,7 @@
       <w:r>
         <w:t xml:space="preserve"> </w:t>
       </w:r>
-      <w:hyperlink r:id="rId72">
+      <w:hyperlink r:id="rId69">
         <w:r>
           <w:rPr>
             <w:rStyle w:val="Hyperlink"/>
@@ -2748,8 +2704,8 @@
         </w:r>
       </w:hyperlink>
     </w:p>
-    <w:bookmarkEnd w:id="73"/>
-    <w:bookmarkStart w:id="75" w:name="ref-fenson1994"/>
+    <w:bookmarkEnd w:id="70"/>
+    <w:bookmarkStart w:id="72" w:name="ref-fenson1994"/>
     <w:p>
       <w:pPr>
         <w:pStyle w:val="Literaturverzeichnis"/>
@@ -2785,7 +2741,7 @@
       <w:r>
         <w:t xml:space="preserve"> </w:t>
       </w:r>
-      <w:hyperlink r:id="rId74">
+      <w:hyperlink r:id="rId71">
         <w:r>
           <w:rPr>
             <w:rStyle w:val="Hyperlink"/>
@@ -2794,8 +2750,8 @@
         </w:r>
       </w:hyperlink>
     </w:p>
-    <w:bookmarkEnd w:id="75"/>
-    <w:bookmarkStart w:id="77" w:name="ref-R-car"/>
+    <w:bookmarkEnd w:id="72"/>
+    <w:bookmarkStart w:id="74" w:name="ref-R-car"/>
     <w:p>
       <w:pPr>
         <w:pStyle w:val="Literaturverzeichnis"/>
@@ -2819,7 +2775,7 @@
       <w:r>
         <w:t xml:space="preserve"> </w:t>
       </w:r>
-      <w:hyperlink r:id="rId76">
+      <w:hyperlink r:id="rId73">
         <w:r>
           <w:rPr>
             <w:rStyle w:val="Hyperlink"/>
@@ -2828,8 +2784,8 @@
         </w:r>
       </w:hyperlink>
     </w:p>
-    <w:bookmarkEnd w:id="77"/>
-    <w:bookmarkStart w:id="79" w:name="ref-frank2017"/>
+    <w:bookmarkEnd w:id="74"/>
+    <w:bookmarkStart w:id="76" w:name="ref-frank2017"/>
     <w:p>
       <w:pPr>
         <w:pStyle w:val="Literaturverzeichnis"/>
@@ -2865,7 +2821,7 @@
       <w:r>
         <w:t xml:space="preserve"> </w:t>
       </w:r>
-      <w:hyperlink r:id="rId78">
+      <w:hyperlink r:id="rId75">
         <w:r>
           <w:rPr>
             <w:rStyle w:val="Hyperlink"/>
@@ -2874,8 +2830,8 @@
         </w:r>
       </w:hyperlink>
     </w:p>
-    <w:bookmarkEnd w:id="79"/>
-    <w:bookmarkStart w:id="81" w:name="ref-geers2017"/>
+    <w:bookmarkEnd w:id="76"/>
+    <w:bookmarkStart w:id="78" w:name="ref-geers2017"/>
     <w:p>
       <w:pPr>
         <w:pStyle w:val="Literaturverzeichnis"/>
@@ -2911,7 +2867,7 @@
       <w:r>
         <w:t xml:space="preserve"> </w:t>
       </w:r>
-      <w:hyperlink r:id="rId80">
+      <w:hyperlink r:id="rId77">
         <w:r>
           <w:rPr>
             <w:rStyle w:val="Hyperlink"/>
@@ -2920,8 +2876,8 @@
         </w:r>
       </w:hyperlink>
     </w:p>
-    <w:bookmarkEnd w:id="81"/>
-    <w:bookmarkStart w:id="83" w:name="ref-hassanzadeh2012"/>
+    <w:bookmarkEnd w:id="78"/>
+    <w:bookmarkStart w:id="80" w:name="ref-hassanzadeh2012"/>
     <w:p>
       <w:pPr>
         <w:pStyle w:val="Literaturverzeichnis"/>
@@ -2957,7 +2913,7 @@
       <w:r>
         <w:t xml:space="preserve"> </w:t>
       </w:r>
-      <w:hyperlink r:id="rId82">
+      <w:hyperlink r:id="rId79">
         <w:r>
           <w:rPr>
             <w:rStyle w:val="Hyperlink"/>
@@ -2966,24 +2922,24 @@
         </w:r>
       </w:hyperlink>
     </w:p>
-    <w:bookmarkEnd w:id="83"/>
-    <w:bookmarkStart w:id="85" w:name="ref-hassepass2013"/>
-    <w:p>
-      <w:pPr>
-        <w:pStyle w:val="Literaturverzeichnis"/>
-        <w:pStyle w:val="Literaturverzeichnis"/>
-      </w:pPr>
-      <w:r>
-        <w:t xml:space="preserve">Hassepass, F., Aschendorff, A., Wesarg, T., Kröger, S., Laszig, R., Beck, R. L., … Arndt, S. (2013). Unilateral deafness in children: Audiologic and subjective assessment of hearing ability after cochlear implantation.</w:t>
-      </w:r>
-      <w:r>
-        <w:t xml:space="preserve"> </w:t>
-      </w:r>
-      <w:r>
-        <w:rPr>
-          <w:i/>
-        </w:rPr>
-        <w:t xml:space="preserve">Otology &amp; Neurotology: Official Publication of the American Otological Society, American Neurotology Society [and] European Academy of Otology and Neurotology</w:t>
+    <w:bookmarkEnd w:id="80"/>
+    <w:bookmarkStart w:id="82" w:name="ref-hemphill2008"/>
+    <w:p>
+      <w:pPr>
+        <w:pStyle w:val="Literaturverzeichnis"/>
+        <w:pStyle w:val="Literaturverzeichnis"/>
+      </w:pPr>
+      <w:r>
+        <w:t xml:space="preserve">Hemphill, L., &amp; Tivnan, T. (2008). The Importance of Early Vocabulary for Literacy Achievement in High-Poverty Schools.</w:t>
+      </w:r>
+      <w:r>
+        <w:t xml:space="preserve"> </w:t>
+      </w:r>
+      <w:r>
+        <w:rPr>
+          <w:i/>
+        </w:rPr>
+        <w:t xml:space="preserve">Journal of Education for Students Placed at Risk (JESPAR)</w:t>
       </w:r>
       <w:r>
         <w:t xml:space="preserve">,</w:t>
@@ -2995,52 +2951,6 @@
         <w:rPr>
           <w:i/>
         </w:rPr>
-        <w:t xml:space="preserve">34</w:t>
-      </w:r>
-      <w:r>
-        <w:t xml:space="preserve">(1), 53–60.</w:t>
-      </w:r>
-      <w:r>
-        <w:t xml:space="preserve"> </w:t>
-      </w:r>
-      <w:hyperlink r:id="rId84">
-        <w:r>
-          <w:rPr>
-            <w:rStyle w:val="Hyperlink"/>
-          </w:rPr>
-          <w:t xml:space="preserve">https://doi.org/10.1097/MAO.0b013e31827850f0</w:t>
-        </w:r>
-      </w:hyperlink>
-    </w:p>
-    <w:bookmarkEnd w:id="85"/>
-    <w:bookmarkStart w:id="87" w:name="ref-hemphill2008"/>
-    <w:p>
-      <w:pPr>
-        <w:pStyle w:val="Literaturverzeichnis"/>
-        <w:pStyle w:val="Literaturverzeichnis"/>
-      </w:pPr>
-      <w:r>
-        <w:t xml:space="preserve">Hemphill, L., &amp; Tivnan, T. (2008). The Importance of Early Vocabulary for Literacy Achievement in High-Poverty Schools.</w:t>
-      </w:r>
-      <w:r>
-        <w:t xml:space="preserve"> </w:t>
-      </w:r>
-      <w:r>
-        <w:rPr>
-          <w:i/>
-        </w:rPr>
-        <w:t xml:space="preserve">Journal of Education for Students Placed at Risk (JESPAR)</w:t>
-      </w:r>
-      <w:r>
-        <w:t xml:space="preserve">,</w:t>
-      </w:r>
-      <w:r>
-        <w:t xml:space="preserve"> </w:t>
-      </w:r>
-      <w:r>
-        <w:rPr>
-          <w:i/>
-        </w:rPr>
         <w:t xml:space="preserve">13</w:t>
       </w:r>
       <w:r>
@@ -3049,7 +2959,7 @@
       <w:r>
         <w:t xml:space="preserve"> </w:t>
       </w:r>
-      <w:hyperlink r:id="rId86">
+      <w:hyperlink r:id="rId81">
         <w:r>
           <w:rPr>
             <w:rStyle w:val="Hyperlink"/>
@@ -3058,8 +2968,8 @@
         </w:r>
       </w:hyperlink>
     </w:p>
-    <w:bookmarkEnd w:id="87"/>
-    <w:bookmarkStart w:id="89" w:name="ref-holzinger2011"/>
+    <w:bookmarkEnd w:id="82"/>
+    <w:bookmarkStart w:id="84" w:name="ref-holzinger2011"/>
     <w:p>
       <w:pPr>
         <w:pStyle w:val="Literaturverzeichnis"/>
@@ -3095,7 +3005,7 @@
       <w:r>
         <w:t xml:space="preserve"> </w:t>
       </w:r>
-      <w:hyperlink r:id="rId88">
+      <w:hyperlink r:id="rId83">
         <w:r>
           <w:rPr>
             <w:rStyle w:val="Hyperlink"/>
@@ -3104,8 +3014,8 @@
         </w:r>
       </w:hyperlink>
     </w:p>
-    <w:bookmarkEnd w:id="89"/>
-    <w:bookmarkStart w:id="90" w:name="ref-gallaudetresearchinstitute2014"/>
+    <w:bookmarkEnd w:id="84"/>
+    <w:bookmarkStart w:id="85" w:name="ref-gallaudetresearchinstitute2014"/>
     <w:p>
       <w:pPr>
         <w:pStyle w:val="Literaturverzeichnis"/>
@@ -3130,8 +3040,8 @@
         <w:t xml:space="preserve">(pp. 1–12). Office of Research Support and International Affairs, Gallaudet University.</w:t>
       </w:r>
     </w:p>
-    <w:bookmarkEnd w:id="90"/>
-    <w:bookmarkStart w:id="91" w:name="ref-jackson-maldonado2003"/>
+    <w:bookmarkEnd w:id="85"/>
+    <w:bookmarkStart w:id="86" w:name="ref-jackson-maldonado2003"/>
     <w:p>
       <w:pPr>
         <w:pStyle w:val="Literaturverzeichnis"/>
@@ -3153,8 +3063,8 @@
         <w:t xml:space="preserve">. P.H. Brookes.</w:t>
       </w:r>
     </w:p>
-    <w:bookmarkEnd w:id="91"/>
-    <w:bookmarkStart w:id="93" w:name="ref-james2013"/>
+    <w:bookmarkEnd w:id="86"/>
+    <w:bookmarkStart w:id="88" w:name="ref-james2013"/>
     <w:p>
       <w:pPr>
         <w:pStyle w:val="Literaturverzeichnis"/>
@@ -3181,7 +3091,7 @@
       <w:r>
         <w:t xml:space="preserve"> </w:t>
       </w:r>
-      <w:hyperlink r:id="rId92">
+      <w:hyperlink r:id="rId87">
         <w:r>
           <w:rPr>
             <w:rStyle w:val="Hyperlink"/>
@@ -3190,8 +3100,8 @@
         </w:r>
       </w:hyperlink>
     </w:p>
-    <w:bookmarkEnd w:id="93"/>
-    <w:bookmarkStart w:id="94" w:name="ref-karchmer2003"/>
+    <w:bookmarkEnd w:id="88"/>
+    <w:bookmarkStart w:id="89" w:name="ref-karchmer2003"/>
     <w:p>
       <w:pPr>
         <w:pStyle w:val="Literaturverzeichnis"/>
@@ -3213,8 +3123,8 @@
         <w:t xml:space="preserve">.</w:t>
       </w:r>
     </w:p>
-    <w:bookmarkEnd w:id="94"/>
-    <w:bookmarkStart w:id="96" w:name="ref-kennedy2006"/>
+    <w:bookmarkEnd w:id="89"/>
+    <w:bookmarkStart w:id="91" w:name="ref-kennedy2006"/>
     <w:p>
       <w:pPr>
         <w:pStyle w:val="Literaturverzeichnis"/>
@@ -3250,7 +3160,7 @@
       <w:r>
         <w:t xml:space="preserve"> </w:t>
       </w:r>
-      <w:hyperlink r:id="rId95">
+      <w:hyperlink r:id="rId90">
         <w:r>
           <w:rPr>
             <w:rStyle w:val="Hyperlink"/>
@@ -3259,8 +3169,8 @@
         </w:r>
       </w:hyperlink>
     </w:p>
-    <w:bookmarkEnd w:id="96"/>
-    <w:bookmarkStart w:id="98" w:name="ref-kiese-himmel2002a"/>
+    <w:bookmarkEnd w:id="91"/>
+    <w:bookmarkStart w:id="93" w:name="ref-kiese-himmel2002a"/>
     <w:p>
       <w:pPr>
         <w:pStyle w:val="Literaturverzeichnis"/>
@@ -3296,7 +3206,7 @@
       <w:r>
         <w:t xml:space="preserve"> </w:t>
       </w:r>
-      <w:hyperlink r:id="rId97">
+      <w:hyperlink r:id="rId92">
         <w:r>
           <w:rPr>
             <w:rStyle w:val="Hyperlink"/>
@@ -3305,8 +3215,8 @@
         </w:r>
       </w:hyperlink>
     </w:p>
-    <w:bookmarkEnd w:id="98"/>
-    <w:bookmarkStart w:id="100" w:name="ref-luckner2010"/>
+    <w:bookmarkEnd w:id="93"/>
+    <w:bookmarkStart w:id="95" w:name="ref-luckner2010"/>
     <w:p>
       <w:pPr>
         <w:pStyle w:val="Literaturverzeichnis"/>
@@ -3342,7 +3252,7 @@
       <w:r>
         <w:t xml:space="preserve"> </w:t>
       </w:r>
-      <w:hyperlink r:id="rId99">
+      <w:hyperlink r:id="rId94">
         <w:r>
           <w:rPr>
             <w:rStyle w:val="Hyperlink"/>
@@ -3351,8 +3261,8 @@
         </w:r>
       </w:hyperlink>
     </w:p>
-    <w:bookmarkEnd w:id="100"/>
-    <w:bookmarkStart w:id="102" w:name="ref-lund2016"/>
+    <w:bookmarkEnd w:id="95"/>
+    <w:bookmarkStart w:id="97" w:name="ref-lund2016"/>
     <w:p>
       <w:pPr>
         <w:pStyle w:val="Literaturverzeichnis"/>
@@ -3388,7 +3298,7 @@
       <w:r>
         <w:t xml:space="preserve"> </w:t>
       </w:r>
-      <w:hyperlink r:id="rId101">
+      <w:hyperlink r:id="rId96">
         <w:r>
           <w:rPr>
             <w:rStyle w:val="Hyperlink"/>
@@ -3397,8 +3307,8 @@
         </w:r>
       </w:hyperlink>
     </w:p>
-    <w:bookmarkEnd w:id="102"/>
-    <w:bookmarkStart w:id="104" w:name="ref-luu2016"/>
+    <w:bookmarkEnd w:id="97"/>
+    <w:bookmarkStart w:id="99" w:name="ref-luu2016"/>
     <w:p>
       <w:pPr>
         <w:pStyle w:val="Literaturverzeichnis"/>
@@ -3434,7 +3344,7 @@
       <w:r>
         <w:t xml:space="preserve"> </w:t>
       </w:r>
-      <w:hyperlink r:id="rId103">
+      <w:hyperlink r:id="rId98">
         <w:r>
           <w:rPr>
             <w:rStyle w:val="Hyperlink"/>
@@ -3443,8 +3353,8 @@
         </w:r>
       </w:hyperlink>
     </w:p>
-    <w:bookmarkEnd w:id="104"/>
-    <w:bookmarkStart w:id="106" w:name="ref-magnuson2000"/>
+    <w:bookmarkEnd w:id="99"/>
+    <w:bookmarkStart w:id="101" w:name="ref-magnuson2000"/>
     <w:p>
       <w:pPr>
         <w:pStyle w:val="Literaturverzeichnis"/>
@@ -3480,7 +3390,7 @@
       <w:r>
         <w:t xml:space="preserve"> </w:t>
       </w:r>
-      <w:hyperlink r:id="rId105">
+      <w:hyperlink r:id="rId100">
         <w:r>
           <w:rPr>
             <w:rStyle w:val="Hyperlink"/>
@@ -3489,8 +3399,8 @@
         </w:r>
       </w:hyperlink>
     </w:p>
-    <w:bookmarkEnd w:id="106"/>
-    <w:bookmarkStart w:id="108" w:name="ref-mchugh2013"/>
+    <w:bookmarkEnd w:id="101"/>
+    <w:bookmarkStart w:id="103" w:name="ref-mchugh2013"/>
     <w:p>
       <w:pPr>
         <w:pStyle w:val="Literaturverzeichnis"/>
@@ -3526,7 +3436,7 @@
       <w:r>
         <w:t xml:space="preserve"> </w:t>
       </w:r>
-      <w:hyperlink r:id="rId107">
+      <w:hyperlink r:id="rId102">
         <w:r>
           <w:rPr>
             <w:rStyle w:val="Hyperlink"/>
@@ -3535,8 +3445,8 @@
         </w:r>
       </w:hyperlink>
     </w:p>
-    <w:bookmarkEnd w:id="108"/>
-    <w:bookmarkStart w:id="109" w:name="ref-mitchell2004"/>
+    <w:bookmarkEnd w:id="103"/>
+    <w:bookmarkStart w:id="104" w:name="ref-mitchell2004"/>
     <w:p>
       <w:pPr>
         <w:pStyle w:val="Literaturverzeichnis"/>
@@ -3570,8 +3480,8 @@
         <w:t xml:space="preserve">(2), 138–163.</w:t>
       </w:r>
     </w:p>
-    <w:bookmarkEnd w:id="109"/>
-    <w:bookmarkStart w:id="111" w:name="ref-moeller2007"/>
+    <w:bookmarkEnd w:id="104"/>
+    <w:bookmarkStart w:id="106" w:name="ref-moeller2007"/>
     <w:p>
       <w:pPr>
         <w:pStyle w:val="Literaturverzeichnis"/>
@@ -3610,7 +3520,7 @@
       <w:r>
         <w:t xml:space="preserve"> </w:t>
       </w:r>
-      <w:hyperlink r:id="rId110">
+      <w:hyperlink r:id="rId105">
         <w:r>
           <w:rPr>
             <w:rStyle w:val="Hyperlink"/>
@@ -3619,8 +3529,8 @@
         </w:r>
       </w:hyperlink>
     </w:p>
-    <w:bookmarkEnd w:id="111"/>
-    <w:bookmarkStart w:id="112" w:name="ref-nad"/>
+    <w:bookmarkEnd w:id="106"/>
+    <w:bookmarkStart w:id="107" w:name="ref-nad"/>
     <w:p>
       <w:pPr>
         <w:pStyle w:val="Literaturverzeichnis"/>
@@ -3630,8 +3540,8 @@
         <w:t xml:space="preserve">NAD. (n.d.). National Association of the Deaf - NAD. https://www.nad.org/resources/early-intervention-for-infants-and-toddlers/information-for-parents/early-intervention-services/.</w:t>
       </w:r>
     </w:p>
-    <w:bookmarkEnd w:id="112"/>
-    <w:bookmarkStart w:id="114" w:name="ref-pierrat2017"/>
+    <w:bookmarkEnd w:id="107"/>
+    <w:bookmarkStart w:id="109" w:name="ref-pierrat2017"/>
     <w:p>
       <w:pPr>
         <w:pStyle w:val="Literaturverzeichnis"/>
@@ -3667,7 +3577,7 @@
       <w:r>
         <w:t xml:space="preserve"> </w:t>
       </w:r>
-      <w:hyperlink r:id="rId113">
+      <w:hyperlink r:id="rId108">
         <w:r>
           <w:rPr>
             <w:rStyle w:val="Hyperlink"/>
@@ -3676,8 +3586,8 @@
         </w:r>
       </w:hyperlink>
     </w:p>
-    <w:bookmarkEnd w:id="114"/>
-    <w:bookmarkStart w:id="116" w:name="ref-pisoni2018"/>
+    <w:bookmarkEnd w:id="109"/>
+    <w:bookmarkStart w:id="111" w:name="ref-pisoni2018"/>
     <w:p>
       <w:pPr>
         <w:pStyle w:val="Literaturverzeichnis"/>
@@ -3701,7 +3611,7 @@
       <w:r>
         <w:t xml:space="preserve"> </w:t>
       </w:r>
-      <w:hyperlink r:id="rId115">
+      <w:hyperlink r:id="rId110">
         <w:r>
           <w:rPr>
             <w:rStyle w:val="Hyperlink"/>
@@ -3710,8 +3620,8 @@
         </w:r>
       </w:hyperlink>
     </w:p>
-    <w:bookmarkEnd w:id="116"/>
-    <w:bookmarkStart w:id="118" w:name="ref-qi2012"/>
+    <w:bookmarkEnd w:id="111"/>
+    <w:bookmarkStart w:id="113" w:name="ref-qi2012"/>
     <w:p>
       <w:pPr>
         <w:pStyle w:val="Literaturverzeichnis"/>
@@ -3747,7 +3657,7 @@
       <w:r>
         <w:t xml:space="preserve"> </w:t>
       </w:r>
-      <w:hyperlink r:id="rId117">
+      <w:hyperlink r:id="rId112">
         <w:r>
           <w:rPr>
             <w:rStyle w:val="Hyperlink"/>
@@ -3756,8 +3666,8 @@
         </w:r>
       </w:hyperlink>
     </w:p>
-    <w:bookmarkEnd w:id="118"/>
-    <w:bookmarkStart w:id="120" w:name="ref-robinshaw1995"/>
+    <w:bookmarkEnd w:id="113"/>
+    <w:bookmarkStart w:id="115" w:name="ref-robinshaw1995"/>
     <w:p>
       <w:pPr>
         <w:pStyle w:val="Literaturverzeichnis"/>
@@ -3793,7 +3703,7 @@
       <w:r>
         <w:t xml:space="preserve"> </w:t>
       </w:r>
-      <w:hyperlink r:id="rId119">
+      <w:hyperlink r:id="rId114">
         <w:r>
           <w:rPr>
             <w:rStyle w:val="Hyperlink"/>
@@ -3802,8 +3712,8 @@
         </w:r>
       </w:hyperlink>
     </w:p>
-    <w:bookmarkEnd w:id="120"/>
-    <w:bookmarkStart w:id="122" w:name="ref-rodriguez2020"/>
+    <w:bookmarkEnd w:id="115"/>
+    <w:bookmarkStart w:id="117" w:name="ref-rodriguez2020"/>
     <w:p>
       <w:pPr>
         <w:pStyle w:val="Literaturverzeichnis"/>
@@ -3839,7 +3749,7 @@
       <w:r>
         <w:t xml:space="preserve"> </w:t>
       </w:r>
-      <w:hyperlink r:id="rId121">
+      <w:hyperlink r:id="rId116">
         <w:r>
           <w:rPr>
             <w:rStyle w:val="Hyperlink"/>
@@ -3848,8 +3758,8 @@
         </w:r>
       </w:hyperlink>
     </w:p>
-    <w:bookmarkEnd w:id="122"/>
-    <w:bookmarkStart w:id="124" w:name="ref-steinberg2003"/>
+    <w:bookmarkEnd w:id="117"/>
+    <w:bookmarkStart w:id="119" w:name="ref-steinberg2003"/>
     <w:p>
       <w:pPr>
         <w:pStyle w:val="Literaturverzeichnis"/>
@@ -3885,7 +3795,7 @@
       <w:r>
         <w:t xml:space="preserve"> </w:t>
       </w:r>
-      <w:hyperlink r:id="rId123">
+      <w:hyperlink r:id="rId118">
         <w:r>
           <w:rPr>
             <w:rStyle w:val="Hyperlink"/>
@@ -3894,8 +3804,8 @@
         </w:r>
       </w:hyperlink>
     </w:p>
-    <w:bookmarkEnd w:id="124"/>
-    <w:bookmarkStart w:id="126" w:name="ref-stika2015"/>
+    <w:bookmarkEnd w:id="119"/>
+    <w:bookmarkStart w:id="121" w:name="ref-stika2015"/>
     <w:p>
       <w:pPr>
         <w:pStyle w:val="Literaturverzeichnis"/>
@@ -3931,7 +3841,7 @@
       <w:r>
         <w:t xml:space="preserve"> </w:t>
       </w:r>
-      <w:hyperlink r:id="rId125">
+      <w:hyperlink r:id="rId120">
         <w:r>
           <w:rPr>
             <w:rStyle w:val="Hyperlink"/>
@@ -3940,8 +3850,8 @@
         </w:r>
       </w:hyperlink>
     </w:p>
-    <w:bookmarkEnd w:id="126"/>
-    <w:bookmarkStart w:id="128" w:name="ref-staehr2008"/>
+    <w:bookmarkEnd w:id="121"/>
+    <w:bookmarkStart w:id="123" w:name="ref-staehr2008"/>
     <w:p>
       <w:pPr>
         <w:pStyle w:val="Literaturverzeichnis"/>
@@ -3977,7 +3887,7 @@
       <w:r>
         <w:t xml:space="preserve"> </w:t>
       </w:r>
-      <w:hyperlink r:id="rId127">
+      <w:hyperlink r:id="rId122">
         <w:r>
           <w:rPr>
             <w:rStyle w:val="Hyperlink"/>
@@ -3986,8 +3896,8 @@
         </w:r>
       </w:hyperlink>
     </w:p>
-    <w:bookmarkEnd w:id="128"/>
-    <w:bookmarkStart w:id="130" w:name="ref-thal2007"/>
+    <w:bookmarkEnd w:id="123"/>
+    <w:bookmarkStart w:id="125" w:name="ref-thal2007"/>
     <w:p>
       <w:pPr>
         <w:pStyle w:val="Literaturverzeichnis"/>
@@ -4011,7 +3921,7 @@
       <w:r>
         <w:t xml:space="preserve"> </w:t>
       </w:r>
-      <w:hyperlink r:id="rId129">
+      <w:hyperlink r:id="rId124">
         <w:r>
           <w:rPr>
             <w:rStyle w:val="Hyperlink"/>
@@ -4020,8 +3930,8 @@
         </w:r>
       </w:hyperlink>
     </w:p>
-    <w:bookmarkEnd w:id="130"/>
-    <w:bookmarkStart w:id="132" w:name="ref-verhaert2008"/>
+    <w:bookmarkEnd w:id="125"/>
+    <w:bookmarkStart w:id="127" w:name="ref-verhaert2008"/>
     <w:p>
       <w:pPr>
         <w:pStyle w:val="Literaturverzeichnis"/>
@@ -4057,7 +3967,7 @@
       <w:r>
         <w:t xml:space="preserve"> </w:t>
       </w:r>
-      <w:hyperlink r:id="rId131">
+      <w:hyperlink r:id="rId126">
         <w:r>
           <w:rPr>
             <w:rStyle w:val="Hyperlink"/>
@@ -4066,8 +3976,8 @@
         </w:r>
       </w:hyperlink>
     </w:p>
-    <w:bookmarkEnd w:id="132"/>
-    <w:bookmarkStart w:id="134" w:name="ref-vohr2008"/>
+    <w:bookmarkEnd w:id="127"/>
+    <w:bookmarkStart w:id="129" w:name="ref-vohr2008"/>
     <w:p>
       <w:pPr>
         <w:pStyle w:val="Literaturverzeichnis"/>
@@ -4103,7 +4013,7 @@
       <w:r>
         <w:t xml:space="preserve"> </w:t>
       </w:r>
-      <w:hyperlink r:id="rId133">
+      <w:hyperlink r:id="rId128">
         <w:r>
           <w:rPr>
             <w:rStyle w:val="Hyperlink"/>
@@ -4112,8 +4022,8 @@
         </w:r>
       </w:hyperlink>
     </w:p>
-    <w:bookmarkEnd w:id="134"/>
-    <w:bookmarkStart w:id="136" w:name="ref-vohr2011"/>
+    <w:bookmarkEnd w:id="129"/>
+    <w:bookmarkStart w:id="131" w:name="ref-vohr2011"/>
     <w:p>
       <w:pPr>
         <w:pStyle w:val="Literaturverzeichnis"/>
@@ -4149,7 +4059,7 @@
       <w:r>
         <w:t xml:space="preserve"> </w:t>
       </w:r>
-      <w:hyperlink r:id="rId135">
+      <w:hyperlink r:id="rId130">
         <w:r>
           <w:rPr>
             <w:rStyle w:val="Hyperlink"/>
@@ -4158,8 +4068,8 @@
         </w:r>
       </w:hyperlink>
     </w:p>
-    <w:bookmarkEnd w:id="136"/>
-    <w:bookmarkStart w:id="138" w:name="ref-walker2015"/>
+    <w:bookmarkEnd w:id="131"/>
+    <w:bookmarkStart w:id="133" w:name="ref-walker2015"/>
     <w:p>
       <w:pPr>
         <w:pStyle w:val="Literaturverzeichnis"/>
@@ -4195,7 +4105,7 @@
       <w:r>
         <w:t xml:space="preserve"> </w:t>
       </w:r>
-      <w:hyperlink r:id="rId137">
+      <w:hyperlink r:id="rId132">
         <w:r>
           <w:rPr>
             <w:rStyle w:val="Hyperlink"/>
@@ -4204,8 +4114,8 @@
         </w:r>
       </w:hyperlink>
     </w:p>
-    <w:bookmarkEnd w:id="138"/>
-    <w:bookmarkStart w:id="140" w:name="ref-watkin2007"/>
+    <w:bookmarkEnd w:id="133"/>
+    <w:bookmarkStart w:id="135" w:name="ref-watkin2007"/>
     <w:p>
       <w:pPr>
         <w:pStyle w:val="Literaturverzeichnis"/>
@@ -4241,7 +4151,7 @@
       <w:r>
         <w:t xml:space="preserve"> </w:t>
       </w:r>
-      <w:hyperlink r:id="rId139">
+      <w:hyperlink r:id="rId134">
         <w:r>
           <w:rPr>
             <w:rStyle w:val="Hyperlink"/>
@@ -4250,8 +4160,8 @@
         </w:r>
       </w:hyperlink>
     </w:p>
-    <w:bookmarkEnd w:id="140"/>
-    <w:bookmarkStart w:id="141" w:name="ref-white1987"/>
+    <w:bookmarkEnd w:id="135"/>
+    <w:bookmarkStart w:id="136" w:name="ref-white1987"/>
     <w:p>
       <w:pPr>
         <w:pStyle w:val="Literaturverzeichnis"/>
@@ -4273,8 +4183,8 @@
         <w:t xml:space="preserve">, (26), 9–24.</w:t>
       </w:r>
     </w:p>
-    <w:bookmarkEnd w:id="141"/>
-    <w:bookmarkStart w:id="143" w:name="ref-R-tidyverse"/>
+    <w:bookmarkEnd w:id="136"/>
+    <w:bookmarkStart w:id="138" w:name="ref-R-tidyverse"/>
     <w:p>
       <w:pPr>
         <w:pStyle w:val="Literaturverzeichnis"/>
@@ -4298,7 +4208,7 @@
       <w:r>
         <w:t xml:space="preserve"> </w:t>
       </w:r>
-      <w:hyperlink r:id="rId142">
+      <w:hyperlink r:id="rId137">
         <w:r>
           <w:rPr>
             <w:rStyle w:val="Hyperlink"/>
@@ -4307,8 +4217,8 @@
         </w:r>
       </w:hyperlink>
     </w:p>
-    <w:bookmarkEnd w:id="143"/>
-    <w:bookmarkStart w:id="145" w:name="ref-yoshinaga-itano1998"/>
+    <w:bookmarkEnd w:id="138"/>
+    <w:bookmarkStart w:id="140" w:name="ref-yoshinaga-itano1998"/>
     <w:p>
       <w:pPr>
         <w:pStyle w:val="Literaturverzeichnis"/>
@@ -4344,7 +4254,7 @@
       <w:r>
         <w:t xml:space="preserve"> </w:t>
       </w:r>
-      <w:hyperlink r:id="rId144">
+      <w:hyperlink r:id="rId139">
         <w:r>
           <w:rPr>
             <w:rStyle w:val="Hyperlink"/>
@@ -4353,8 +4263,8 @@
         </w:r>
       </w:hyperlink>
     </w:p>
-    <w:bookmarkEnd w:id="145"/>
-    <w:bookmarkStart w:id="147" w:name="ref-yoshinaga-itano2017"/>
+    <w:bookmarkEnd w:id="140"/>
+    <w:bookmarkStart w:id="142" w:name="ref-yoshinaga-itano2017"/>
     <w:p>
       <w:pPr>
         <w:pStyle w:val="Literaturverzeichnis"/>
@@ -4390,7 +4300,7 @@
       <w:r>
         <w:t xml:space="preserve"> </w:t>
       </w:r>
-      <w:hyperlink r:id="rId146">
+      <w:hyperlink r:id="rId141">
         <w:r>
           <w:rPr>
             <w:rStyle w:val="Hyperlink"/>
@@ -4399,8 +4309,8 @@
         </w:r>
       </w:hyperlink>
     </w:p>
-    <w:bookmarkEnd w:id="147"/>
-    <w:bookmarkStart w:id="149" w:name="ref-yoshinaga-itano2018"/>
+    <w:bookmarkEnd w:id="142"/>
+    <w:bookmarkStart w:id="144" w:name="ref-yoshinaga-itano2018"/>
     <w:p>
       <w:pPr>
         <w:pStyle w:val="Literaturverzeichnis"/>
@@ -4436,7 +4346,7 @@
       <w:r>
         <w:t xml:space="preserve"> </w:t>
       </w:r>
-      <w:hyperlink r:id="rId148">
+      <w:hyperlink r:id="rId143">
         <w:r>
           <w:rPr>
             <w:rStyle w:val="Hyperlink"/>
@@ -4445,8 +4355,8 @@
         </w:r>
       </w:hyperlink>
     </w:p>
-    <w:bookmarkEnd w:id="149"/>
-    <w:bookmarkEnd w:id="150"/>
+    <w:bookmarkEnd w:id="144"/>
+    <w:bookmarkEnd w:id="145"/>
     <w:p>
       <w:r>
         <w:br w:type="page"/>
@@ -4456,11 +4366,11 @@
       <w:pPr>
         <w:pStyle w:val="berschrift1"/>
       </w:pPr>
-      <w:bookmarkStart w:id="151" w:name="captions"/>
+      <w:bookmarkStart w:id="146" w:name="captions"/>
       <w:r>
         <w:t xml:space="preserve">10	Captions</w:t>
       </w:r>
-      <w:bookmarkEnd w:id="151"/>
+      <w:bookmarkEnd w:id="146"/>
     </w:p>
     <w:p>
       <w:pPr>
@@ -4751,7 +4661,7 @@
         <w:t xml:space="preserve"> </w:t>
       </w:r>
       <w:r>
-        <w:t xml:space="preserve">Because the chi-square statistic assumes n &gt; 5 is</w:t>
+        <w:t xml:space="preserve">Because the chi-square statistic assumes n&gt;5 is</w:t>
       </w:r>
       <w:r>
         <w:t xml:space="preserve"> </w:t>
@@ -4772,24 +4682,13 @@
         <w:t xml:space="preserve"> </w:t>
       </w:r>
       <w:r>
-        <w:t xml:space="preserve">(preferably</w:t>
-      </w:r>
-      <w:r>
-        <w:t xml:space="preserve"> </w:t>
-      </w:r>
-      <m:oMath>
-        <m:r>
-          <m:t>≥</m:t>
-        </m:r>
-      </m:oMath>
-      <w:r>
-        <w:t xml:space="preserve"> </w:t>
-      </w:r>
-      <w:r>
-        <w:t xml:space="preserve">80% McHugh, 2013)</w:t>
-      </w:r>
-      <w:r>
-        <w:t xml:space="preserve">, we excluded mixed hearing loss (n = 8) and cued speech (n = 1) from this section of the analysis.</w:t>
+        <w:t xml:space="preserve">(preferably $</w:t>
+      </w:r>
+      <w:r>
+        <w:t xml:space="preserve">$80% McHugh, 2013)</w:t>
+      </w:r>
+      <w:r>
+        <w:t xml:space="preserve">, we excluded mixed hearing loss (n = 8) and cued speech (n = 1) from this analysis.</w:t>
       </w:r>
     </w:p>
   </w:footnote>
@@ -4846,7 +4745,7 @@
         <w:t xml:space="preserve"> </w:t>
       </w:r>
       <w:r>
-        <w:t xml:space="preserve">Children who were too young for the CDI version they were administered (n = 9) were excluded from this analysis. Additionally, we excluded the adopted child due to concerns about comparing her score to the American English CDI norms.</w:t>
+        <w:t xml:space="preserve">Children who were too young for the CDI version they were administered (n = 9) were excluded from this analysis, as was the adopted child due to concerns about comparing their score to the American English CDI norms.</w:t>
       </w:r>
     </w:p>
   </w:footnote>

</xml_diff>

<commit_message>
thorough proofread of manuscript, but still need to format tables, and track changes in docx
</commit_message>
<xml_diff>
--- a/paper/ELSSP_paper.docx
+++ b/paper/ELSSP_paper.docx
@@ -289,7 +289,7 @@
         <w:t xml:space="preserve">Results</w:t>
       </w:r>
       <w:r>
-        <w:t xml:space="preserve">: We found this sample showed spoken language vocabulary delays (comprehension and production) relative to hearing peers, and room for improvement in rates of early diagnosis and intervention. These delays in vocabulary and early support services were predicted by an overlapping subset of hearing-, health-, and home-related variables.</w:t>
+        <w:t xml:space="preserve">: We found this sample showed spoken language vocabulary delays (production) relative to hearing peers, and room for improvement in rates of early diagnosis and intervention. These delays in vocabulary and early support services were predicted by an overlapping subset of hearing-, health-, and home-related variables.</w:t>
       </w:r>
     </w:p>
     <w:p>
@@ -368,7 +368,7 @@
         <w:t xml:space="preserve">(Geers, Mitchell, Warner-Czyz, Wang, &amp; Eisenberg, 2017; Verhaert, Willems, Van Kerschaver, &amp; Desloovere, 2008)</w:t>
       </w:r>
       <w:r>
-        <w:t xml:space="preserve">, many will face persistent spoken language deficits</w:t>
+        <w:t xml:space="preserve">, many will face persistent language deficits</w:t>
       </w:r>
       <w:r>
         <w:t xml:space="preserve"> </w:t>
@@ -501,7 +501,7 @@
         <w:t xml:space="preserve">(Stika et al., 2015)</w:t>
       </w:r>
       <w:r>
-        <w:t xml:space="preserve">. In line with these findings, the American Academy of Pediatricians (AAP) has set an initiative for Early Hearing Detection and Intervention (EHDI). These EHDI guidelines recommend that DHH children are screened by 1 month old, diagnosed by 3 months, and enter early intervention services by 6 months. We refer to this guideline as 1-3-6. Meeting this standard appears to improve spoken language outcomes for children with hearing loss and the benefits appear consistent across a range of demographic characteristics</w:t>
+        <w:t xml:space="preserve">. In line with these findings, the American Academy of Pediatricians (AAP) has set an initiative for Early Hearing Detection and Intervention (EHDI). These EHDI guidelines recommend that DHH children are screened by 1 month old, diagnosed by 3 months, and enter early intervention services by 6 months. We refer to this guideline as 1-3-6. Meeting this standard appears to improve spoken language outcomes for children with hearing loss, and the benefits appear consistent across a range of demographic characteristics</w:t>
       </w:r>
       <w:r>
         <w:t xml:space="preserve"> </w:t>
@@ -510,7 +510,7 @@
         <w:t xml:space="preserve">(Yoshinaga-Itano et al., 2017, 2018)</w:t>
       </w:r>
       <w:r>
-        <w:t xml:space="preserve">, so it remains an important research goal to to identify children at risk of receiving clinical support late, in order to help all children achieve prompt diagnosis and intervention.</w:t>
+        <w:t xml:space="preserve">, so it remains an important research goal to identify children at risk of receiving clinical support late, in order to help all children achieve prompt diagnosis and intervention.</w:t>
       </w:r>
     </w:p>
     <w:p>
@@ -568,19 +568,7 @@
         <w:t xml:space="preserve"> </w:t>
       </w:r>
       <w:r>
-        <w:t xml:space="preserve">(e.g., Ching et al., 2013;</w:t>
-      </w:r>
-      <w:r>
-        <w:t xml:space="preserve"> </w:t>
-      </w:r>
-      <w:r>
-        <w:rPr>
-          <w:b/>
-        </w:rPr>
-        <w:t xml:space="preserve">???</w:t>
-      </w:r>
-      <w:r>
-        <w:t xml:space="preserve">; Yoshinaga-Itano et al., 2017)</w:t>
+        <w:t xml:space="preserve">(e.g., Ching et al., 2013; Lund, 2016; Yoshinaga-Itano et al., 2017)</w:t>
       </w:r>
       <w:r>
         <w:t xml:space="preserve"> </w:t>
@@ -645,7 +633,7 @@
         <w:t xml:space="preserve">(CDI, Fenson et al., 1994)</w:t>
       </w:r>
       <w:r>
-        <w:t xml:space="preserve">. For some children, evaluations from multiple timepoints or other instruments were available (e.g. PPVT). We limit the scope of the present study to only the CDI (as this was available for all children), and only the first evaluation (due to concerns regarding within-subjects variance for statistical analysis.)</w:t>
+        <w:t xml:space="preserve">. For some children, evaluations from multiple timepoints or other instruments were available (e.g. PPVT). We limit the scope of the present study to only the CDI (as this was available for all children), and only the first evaluation (due to concerns regarding within-subjects variance for statistical analysis).</w:t>
       </w:r>
     </w:p>
     <w:p>
@@ -653,7 +641,7 @@
         <w:pStyle w:val="Textkrper"/>
       </w:pPr>
       <w:r>
-        <w:t xml:space="preserve">The CDI is a parent-report instrument measuring children’s vocabulary. On the Words and Gestures version of the form (normed for 8–18-month-olds), parents indicate whether their child understands and/or produces each of the 398 vocabulary items. One the Words and Sentences version (normed for 16–30-month-olds), parents indicate whether their child produces each of the 680 vocabulary items. Normative data for this instrument</w:t>
+        <w:t xml:space="preserve">The CDI is a parent-report instrument measuring children’s vocabulary. On the Words and Gestures version of the form (normed for 8–18-month-olds), parents indicate whether their child understands and/or produces each of the 398 vocabulary items. On the Words and Sentences version (normed for 16–30-month-olds), parents indicate whether their child produces each of the 680 vocabulary items. Normative data for this instrument</w:t>
       </w:r>
       <w:r>
         <w:t xml:space="preserve"> </w:t>
@@ -713,16 +701,7 @@
         <w:t xml:space="preserve"> </w:t>
       </w:r>
       <w:r>
-        <w:t xml:space="preserve">(</w:t>
-      </w:r>
-      <w:r>
-        <w:rPr>
-          <w:b/>
-        </w:rPr>
-        <w:t xml:space="preserve">???</w:t>
-      </w:r>
-      <w:r>
-        <w:t xml:space="preserve">)</w:t>
+        <w:t xml:space="preserve">(R Core Team, 2020)</w:t>
       </w:r>
       <w:r>
         <w:t xml:space="preserve"> </w:t>
@@ -793,7 +772,7 @@
         <w:t xml:space="preserve"> </w:t>
       </w:r>
       <w:r>
-        <w:t xml:space="preserve">(preferably ≥80% McHugh, 2013)</w:t>
+        <w:t xml:space="preserve">(preferably ≥80%, McHugh, 2013)</w:t>
       </w:r>
       <w:r>
         <w:t xml:space="preserve">, we excluded mixed hearing loss (n = 8) and cued speech (n = 1) from this analysis. Strictly speaking, some variables are not expected to be randomly distributed relative to each other (e.g., premature birth and health issues; degree and amplification), but quantifying the differences via chi-square using a conservative significance threshold lets us highlight the strongest relationships within this dataset.</w:t>
@@ -987,7 +966,7 @@
         <w:t xml:space="preserve"> </w:t>
       </w:r>
       <w:r>
-        <w:t xml:space="preserve">(2, N = 89) = 18.72, p = .0001), such that children with conductive hearing loss were more likely to have unilateral hearing loss, and children with sensorineural hearing loss were more likely to have a bilateral loss. All children with mixed hearing loss (n = 8) had bilateral hearing loss. The chi-square tests further showed that amplification was related to laterality (</w:t>
+        <w:t xml:space="preserve">(2, N = 89) = 18.72, p = .0001), such that children with conductive hearing loss were more likely to have unilateral hearing loss, and children with sensorineural hearing loss were more likely to have a bilateral loss. All children with mixed hearing loss (n = 8)), though excluded from statistical analysis due to low N, had bilateral hearing loss. The chi-square tests further showed that amplification was related to laterality (</w:t>
       </w:r>
       <m:oMath>
         <m:sSup>
@@ -1053,7 +1032,7 @@
         <w:pStyle w:val="FirstParagraph"/>
       </w:pPr>
       <w:r>
-        <w:t xml:space="preserve">We next turn to the relationship between these variables and children’s productive vocabulary, as measured by the CDI. Figure 2 shows the vocabulary scores of children in our samples relative to norms for hearing children for each CDI form. Descriptively, we found widespread vocabulary delays, with the majority of DHH children testing around or below the 25th percentile for hearing children</w:t>
+        <w:t xml:space="preserve">We next turn to the relationship between these variables and children’s productive vocabulary, as measured by the CDI. Figure 2 shows the vocabulary scores of children in our sample relative to norms for hearing children for each CDI form. Descriptively, we found widespread vocabulary delays, with the majority of DHH children testing around or below the 25th percentile for hearing children</w:t>
       </w:r>
       <w:r>
         <w:t xml:space="preserve"> </w:t>
@@ -1476,7 +1455,22 @@
         <w:t xml:space="preserve"> </w:t>
       </w:r>
       <w:r>
-        <w:t xml:space="preserve">= .01). One possibility for this last predictor is that the health issues caused hearing loss later in infancy; in our sample, 16 of the 36 children with health issues reported conditions that can in some cases cause acquired hearing loss (i.e., meningitis, sepsis, jaundice, seizures, hydrocephalus, MRSA, anemia, frequent fevers, cytomegalovirus).</w:t>
+        <w:t xml:space="preserve">= .01). One possibility for this last predictor is that the health issues caused hearing loss</w:t>
+      </w:r>
+      <w:r>
+        <w:t xml:space="preserve"> </w:t>
+      </w:r>
+      <w:r>
+        <w:rPr>
+          <w:i/>
+        </w:rPr>
+        <w:t xml:space="preserve">later</w:t>
+      </w:r>
+      <w:r>
+        <w:t xml:space="preserve"> </w:t>
+      </w:r>
+      <w:r>
+        <w:t xml:space="preserve">in infancy; in our sample, 16 of the 36 children with health issues reported conditions that can in some cases cause acquired hearing loss (i.e., meningitis, sepsis, jaundice, seizures, hydrocephalus, MRSA, anemia, frequent fevers, cytomegalovirus).</w:t>
       </w:r>
     </w:p>
     <w:p>
@@ -1484,7 +1478,7 @@
         <w:pStyle w:val="Textkrper"/>
       </w:pPr>
       <w:r>
-        <w:t xml:space="preserve">We repeated this model selection process for age at intervention. In addition to the variables used to fit the intervention model, we included age at diagnosis. The best fit model was: Age at Intervention ~ Premature Birth + Degree + Age at Diagnosis + Language Background (R</w:t>
+        <w:t xml:space="preserve">We repeated this model selection process for age at intervention. In addition to the variables used to fit the diagnosis model, we included age at diagnosis. The best fit model was: Age at Intervention ~ Premature Birth + Degree + Age at Diagnosis + Language Background (R</w:t>
       </w:r>
       <w:r>
         <w:rPr>
@@ -1593,7 +1587,7 @@
         <w:t xml:space="preserve">(Luu, Katz, Leeson, Thébaud, &amp; Nuyt, 2016; Pierrat et al., 2017)</w:t>
       </w:r>
       <w:r>
-        <w:t xml:space="preserve">. Given that the constellation of comorbid conditions is so varied (76 unique conditions in our sample of 100 children; see Table S1), an important direction for future research is whether cognitive and social abilities, as well as family’s treatment resources, are predictive of language outcomes across conditions.</w:t>
+        <w:t xml:space="preserve">. Given that the constellation of comorbid conditions is so varied (76 unique conditions in our sample of 100 children; see Table S1), an important direction for future research is whether cognitive and social abilities, as well as families’ treatment resources, are predictive of language outcomes across conditions.</w:t>
       </w:r>
     </w:p>
     <w:p>
@@ -1911,7 +1905,7 @@
         </w:numPr>
       </w:pPr>
       <w:r>
-        <w:t xml:space="preserve">Expansion of bilingual clinicians both in-person and teletherapy clinicians to provide therapy and service coordination to non-English-speaking families.</w:t>
+        <w:t xml:space="preserve">Expansion of bilingual clinicians both in-person and for teletherapy to provide therapy and service coordination to non-English-speaking families.</w:t>
       </w:r>
     </w:p>
     <w:p>

</xml_diff>